<commit_message>
remove/destroy session + minor changes
</commit_message>
<xml_diff>
--- a/documentation - finals/php funda.docx
+++ b/documentation - finals/php funda.docx
@@ -16,8 +16,29 @@
       <w:pPr>
         <w:ind w:firstLine="720"/>
       </w:pPr>
-      <w:r>
-        <w:t>PHP(PHP: Hypertext Preprocessor), originally named Personal Homepage, is a general purpose scripting language developed by Rasmus Lerdorf in 1994. PHP is now widely-used as a general-purpose scripting language, however, it is mostly used for back-end web d</w:t>
+      <w:proofErr w:type="gramStart"/>
+      <w:r>
+        <w:t>PHP(</w:t>
+      </w:r>
+      <w:proofErr w:type="gramEnd"/>
+      <w:r>
+        <w:t xml:space="preserve">PHP: Hypertext Preprocessor), originally named Personal Homepage, is a general purpose scripting language developed by </w:t>
+      </w:r>
+      <w:proofErr w:type="spellStart"/>
+      <w:r>
+        <w:t>Rasmus</w:t>
+      </w:r>
+      <w:proofErr w:type="spellEnd"/>
+      <w:r>
+        <w:t xml:space="preserve"> </w:t>
+      </w:r>
+      <w:proofErr w:type="spellStart"/>
+      <w:r>
+        <w:t>Lerdorf</w:t>
+      </w:r>
+      <w:proofErr w:type="spellEnd"/>
+      <w:r>
+        <w:t xml:space="preserve"> in 1994. PHP is now widely-used as a general-purpose scripting language, however, it is mostly used for back-end web d</w:t>
       </w:r>
       <w:r>
         <w:t xml:space="preserve">evelopment and can be embedded into HTML. </w:t>
@@ -28,7 +49,15 @@
         <w:ind w:firstLine="720"/>
       </w:pPr>
       <w:r>
-        <w:t>It is a server-side web scripting language which means, it runs in a web server. The php script is executed first on the server, generating the HTML and sent to the client.</w:t>
+        <w:t xml:space="preserve">It is a server-side web scripting language which means, it runs in a web server. The </w:t>
+      </w:r>
+      <w:proofErr w:type="spellStart"/>
+      <w:r>
+        <w:t>php</w:t>
+      </w:r>
+      <w:proofErr w:type="spellEnd"/>
+      <w:r>
+        <w:t xml:space="preserve"> script is executed first on the server, generating the HTML and sent to the client.</w:t>
       </w:r>
     </w:p>
     <w:p>
@@ -39,7 +68,15 @@
         <w:t>PHP is a very popular scripting language</w:t>
       </w:r>
       <w:r>
-        <w:t>, however, it is not a very disciplined language in a way that there’s a lot of inconsistencies in the language such as function names and there’s no central organization governing the development of PHP.</w:t>
+        <w:t xml:space="preserve">, however, it is not a </w:t>
+      </w:r>
+      <w:proofErr w:type="gramStart"/>
+      <w:r>
+        <w:t>very</w:t>
+      </w:r>
+      <w:proofErr w:type="gramEnd"/>
+      <w:r>
+        <w:t xml:space="preserve"> disciplined language in a way that there’s a lot of inconsistencies in the language such as function names and there’s no central organization governing the development of PHP.</w:t>
       </w:r>
     </w:p>
     <w:p>
@@ -47,7 +84,15 @@
         <w:ind w:firstLine="720"/>
       </w:pPr>
       <w:r>
-        <w:t>In php, there are 2 ways of coding, the Object Orie</w:t>
+        <w:t xml:space="preserve">In </w:t>
+      </w:r>
+      <w:proofErr w:type="spellStart"/>
+      <w:r>
+        <w:t>php</w:t>
+      </w:r>
+      <w:proofErr w:type="spellEnd"/>
+      <w:r>
+        <w:t>, there are 2 ways of coding, the Object Orie</w:t>
       </w:r>
       <w:r>
         <w:t xml:space="preserve">nted and the Procedural Paradigm. </w:t>
@@ -82,10 +127,39 @@
     <w:p>
       <w:r>
         <w:tab/>
-        <w:t>When PHP parses a file, it looks for opening and closing tags, which are &lt;?php and ?&gt; which tells the parser the beginning and end of a php code. This allows PHP to be embedded any</w:t>
-      </w:r>
-      <w:r>
-        <w:t>where in the HTML. This also allows php to be embedded in different documents aside from HTML.</w:t>
+        <w:t>When PHP parses a file, it looks for opening and closing tags, which are &lt;</w:t>
+      </w:r>
+      <w:proofErr w:type="gramStart"/>
+      <w:r>
+        <w:t>?</w:t>
+      </w:r>
+      <w:proofErr w:type="spellStart"/>
+      <w:r>
+        <w:t>php</w:t>
+      </w:r>
+      <w:proofErr w:type="spellEnd"/>
+      <w:proofErr w:type="gramEnd"/>
+      <w:r>
+        <w:t xml:space="preserve"> and ?&gt; which tells the parser the beginning and end of a </w:t>
+      </w:r>
+      <w:proofErr w:type="spellStart"/>
+      <w:r>
+        <w:t>php</w:t>
+      </w:r>
+      <w:proofErr w:type="spellEnd"/>
+      <w:r>
+        <w:t xml:space="preserve"> code. This allows PHP to be embedded any</w:t>
+      </w:r>
+      <w:r>
+        <w:t xml:space="preserve">where in the HTML. This also allows </w:t>
+      </w:r>
+      <w:proofErr w:type="spellStart"/>
+      <w:r>
+        <w:t>php</w:t>
+      </w:r>
+      <w:proofErr w:type="spellEnd"/>
+      <w:r>
+        <w:t xml:space="preserve"> to be embedded in different documents aside from HTML.</w:t>
       </w:r>
     </w:p>
     <w:p>
@@ -97,8 +171,17 @@
     <w:p>
       <w:r>
         <w:tab/>
-        <w:t>&lt;?php</w:t>
-      </w:r>
+      </w:r>
+      <w:proofErr w:type="gramStart"/>
+      <w:r>
+        <w:t>&lt;?</w:t>
+      </w:r>
+      <w:proofErr w:type="spellStart"/>
+      <w:r>
+        <w:t>php</w:t>
+      </w:r>
+      <w:proofErr w:type="spellEnd"/>
+      <w:proofErr w:type="gramEnd"/>
     </w:p>
     <w:p>
       <w:r>
@@ -106,13 +189,34 @@
       </w:r>
       <w:r>
         <w:tab/>
-        <w:t>Echo “Hello Webtech People!”;</w:t>
-      </w:r>
+        <w:t xml:space="preserve">Echo “Hello </w:t>
+      </w:r>
+      <w:proofErr w:type="spellStart"/>
+      <w:r>
+        <w:t>Webtech</w:t>
+      </w:r>
+      <w:proofErr w:type="spellEnd"/>
+      <w:r>
+        <w:t xml:space="preserve"> People!</w:t>
+      </w:r>
+      <w:proofErr w:type="gramStart"/>
+      <w:r>
+        <w:t>”;</w:t>
+      </w:r>
+      <w:proofErr w:type="gramEnd"/>
     </w:p>
     <w:p>
       <w:r>
         <w:tab/>
-        <w:t>&lt;/php&gt;</w:t>
+        <w:t>&lt;/</w:t>
+      </w:r>
+      <w:proofErr w:type="spellStart"/>
+      <w:r>
+        <w:t>php</w:t>
+      </w:r>
+      <w:proofErr w:type="spellEnd"/>
+      <w:r>
+        <w:t>&gt;</w:t>
       </w:r>
     </w:p>
     <w:p/>
@@ -125,7 +229,15 @@
     <w:p>
       <w:r>
         <w:tab/>
-        <w:t>PHP can skip HTML lines in between php scripts using conditions.</w:t>
+        <w:t xml:space="preserve">PHP can skip HTML lines in between </w:t>
+      </w:r>
+      <w:proofErr w:type="spellStart"/>
+      <w:r>
+        <w:t>php</w:t>
+      </w:r>
+      <w:proofErr w:type="spellEnd"/>
+      <w:r>
+        <w:t xml:space="preserve"> scripts using conditions.</w:t>
       </w:r>
     </w:p>
     <w:p>
@@ -137,34 +249,90 @@
     <w:p>
       <w:r>
         <w:tab/>
-        <w:t>&lt;php i</w:t>
-      </w:r>
-      <w:r>
-        <w:t>f ($expression == true){ ?&gt;</w:t>
+        <w:t>&lt;</w:t>
+      </w:r>
+      <w:proofErr w:type="spellStart"/>
+      <w:r>
+        <w:t>php</w:t>
+      </w:r>
+      <w:proofErr w:type="spellEnd"/>
+      <w:r>
+        <w:t xml:space="preserve"> i</w:t>
+      </w:r>
+      <w:r>
+        <w:t>f ($expression == true</w:t>
+      </w:r>
+      <w:proofErr w:type="gramStart"/>
+      <w:r>
+        <w:t>){</w:t>
+      </w:r>
+      <w:proofErr w:type="gramEnd"/>
+      <w:r>
+        <w:t xml:space="preserve"> ?&gt;</w:t>
       </w:r>
     </w:p>
     <w:p>
       <w:r>
         <w:tab/>
-        <w:t>&lt;p&gt;This will be shown if the condition is met.&lt;/p&gt;</w:t>
+        <w:t>&lt;p&gt;This will be shown if the condition is met</w:t>
+      </w:r>
+      <w:proofErr w:type="gramStart"/>
+      <w:r>
+        <w:t>.&lt;</w:t>
+      </w:r>
+      <w:proofErr w:type="gramEnd"/>
+      <w:r>
+        <w:t>/p&gt;</w:t>
       </w:r>
     </w:p>
     <w:p>
       <w:r>
         <w:tab/>
-        <w:t>&lt;?php }else{ ?&gt;</w:t>
+      </w:r>
+      <w:proofErr w:type="gramStart"/>
+      <w:r>
+        <w:t>&lt;?</w:t>
+      </w:r>
+      <w:proofErr w:type="spellStart"/>
+      <w:r>
+        <w:t>php</w:t>
+      </w:r>
+      <w:proofErr w:type="spellEnd"/>
+      <w:proofErr w:type="gramEnd"/>
+      <w:r>
+        <w:t xml:space="preserve"> }else{ ?&gt;</w:t>
       </w:r>
     </w:p>
     <w:p>
       <w:r>
         <w:tab/>
-        <w:t>&lt;p&gt;Otherwise this will be shown.&lt;/p&gt;</w:t>
+        <w:t>&lt;p&gt;Otherwise this will be shown</w:t>
+      </w:r>
+      <w:proofErr w:type="gramStart"/>
+      <w:r>
+        <w:t>.&lt;</w:t>
+      </w:r>
+      <w:proofErr w:type="gramEnd"/>
+      <w:r>
+        <w:t>/p&gt;</w:t>
       </w:r>
     </w:p>
     <w:p>
       <w:r>
         <w:tab/>
-        <w:t>&lt;?php } ?&gt;</w:t>
+      </w:r>
+      <w:proofErr w:type="gramStart"/>
+      <w:r>
+        <w:t>&lt;?</w:t>
+      </w:r>
+      <w:proofErr w:type="spellStart"/>
+      <w:r>
+        <w:t>php</w:t>
+      </w:r>
+      <w:proofErr w:type="spellEnd"/>
+      <w:proofErr w:type="gramEnd"/>
+      <w:r>
+        <w:t xml:space="preserve"> } ?&gt;</w:t>
       </w:r>
     </w:p>
     <w:p/>
@@ -182,7 +350,15 @@
     <w:p>
       <w:r>
         <w:tab/>
-        <w:t>Variables are represented by dollar sign($) followed by the name of the variable. PHP is a loosel</w:t>
+        <w:t xml:space="preserve">Variables are represented by dollar </w:t>
+      </w:r>
+      <w:proofErr w:type="gramStart"/>
+      <w:r>
+        <w:t>sign(</w:t>
+      </w:r>
+      <w:proofErr w:type="gramEnd"/>
+      <w:r>
+        <w:t>$) followed by the name of the variable. PHP is a loosel</w:t>
       </w:r>
       <w:r>
         <w:t>y typed language, meaning, that variable types are defined at run time, and can change at any time during execution.</w:t>
@@ -201,16 +377,47 @@
     <w:p>
       <w:r>
         <w:tab/>
-        <w:t xml:space="preserve">Predefined variables are variables that are already defined by php. </w:t>
+        <w:t xml:space="preserve">Predefined variables are variables that are already defined by </w:t>
+      </w:r>
+      <w:proofErr w:type="spellStart"/>
+      <w:r>
+        <w:t>php</w:t>
+      </w:r>
+      <w:proofErr w:type="spellEnd"/>
+      <w:r>
+        <w:t xml:space="preserve">. </w:t>
       </w:r>
     </w:p>
     <w:p>
       <w:r>
         <w:tab/>
-        <w:t xml:space="preserve">Superglobals - are built-in variables that are </w:t>
-      </w:r>
-      <w:r>
-        <w:t>always available in all scopes. Superglobals are named in capital letters and starts with underscore(‘_’) after the dollar sign with the exception of the $GLOBALS variable.</w:t>
+      </w:r>
+      <w:proofErr w:type="spellStart"/>
+      <w:r>
+        <w:t>Superglobals</w:t>
+      </w:r>
+      <w:proofErr w:type="spellEnd"/>
+      <w:r>
+        <w:t xml:space="preserve"> - are built-in variables that are </w:t>
+      </w:r>
+      <w:r>
+        <w:t xml:space="preserve">always available in all scopes. </w:t>
+      </w:r>
+      <w:proofErr w:type="spellStart"/>
+      <w:r>
+        <w:t>Superglobals</w:t>
+      </w:r>
+      <w:proofErr w:type="spellEnd"/>
+      <w:r>
+        <w:t xml:space="preserve"> are named in capital letters and starts with </w:t>
+      </w:r>
+      <w:proofErr w:type="gramStart"/>
+      <w:r>
+        <w:t>underscore(</w:t>
+      </w:r>
+      <w:proofErr w:type="gramEnd"/>
+      <w:r>
+        <w:t>‘_’) after the dollar sign with the exception of the $GLOBALS variable.</w:t>
       </w:r>
     </w:p>
     <w:p>
@@ -236,7 +443,15 @@
         <w:contextualSpacing/>
       </w:pPr>
       <w:r>
-        <w:t>$_SERVER -  an array containing information such as headers, paths, and script locations.</w:t>
+        <w:t xml:space="preserve">$_SERVER </w:t>
+      </w:r>
+      <w:proofErr w:type="gramStart"/>
+      <w:r>
+        <w:t>-  an</w:t>
+      </w:r>
+      <w:proofErr w:type="gramEnd"/>
+      <w:r>
+        <w:t xml:space="preserve"> array containing information such as headers, paths, and script locations.</w:t>
       </w:r>
     </w:p>
     <w:p>
@@ -249,8 +464,13 @@
         <w:contextualSpacing/>
       </w:pPr>
       <w:r>
-        <w:t>$_GET - an associative array containing variables passed through the url</w:t>
-      </w:r>
+        <w:t xml:space="preserve">$_GET - an associative array containing variables passed through the </w:t>
+      </w:r>
+      <w:proofErr w:type="spellStart"/>
+      <w:r>
+        <w:t>url</w:t>
+      </w:r>
+      <w:proofErr w:type="spellEnd"/>
     </w:p>
     <w:p>
       <w:pPr>
@@ -609,39 +829,121 @@
                 <w:rFonts w:ascii="Courier New" w:eastAsia="Courier New" w:hAnsi="Courier New" w:cs="Courier New"/>
               </w:rPr>
             </w:pPr>
-            <w:r>
-              <w:rPr>
-                <w:rFonts w:ascii="Courier New" w:eastAsia="Courier New" w:hAnsi="Courier New" w:cs="Courier New"/>
-              </w:rPr>
-              <w:t>&lt;?php</w:t>
-            </w:r>
+            <w:proofErr w:type="gramStart"/>
+            <w:r>
+              <w:rPr>
+                <w:rFonts w:ascii="Courier New" w:eastAsia="Courier New" w:hAnsi="Courier New" w:cs="Courier New"/>
+              </w:rPr>
+              <w:t>&lt;?</w:t>
+            </w:r>
+            <w:proofErr w:type="spellStart"/>
+            <w:r>
+              <w:rPr>
+                <w:rFonts w:ascii="Courier New" w:eastAsia="Courier New" w:hAnsi="Courier New" w:cs="Courier New"/>
+              </w:rPr>
+              <w:t>php</w:t>
+            </w:r>
+            <w:proofErr w:type="spellEnd"/>
+            <w:proofErr w:type="gramEnd"/>
             <w:r>
               <w:rPr>
                 <w:rFonts w:ascii="Courier New" w:eastAsia="Courier New" w:hAnsi="Courier New" w:cs="Courier New"/>
               </w:rPr>
               <w:br/>
-              <w:t>$i = 1;</w:t>
+              <w:t>$</w:t>
+            </w:r>
+            <w:proofErr w:type="spellStart"/>
+            <w:r>
+              <w:rPr>
+                <w:rFonts w:ascii="Courier New" w:eastAsia="Courier New" w:hAnsi="Courier New" w:cs="Courier New"/>
+              </w:rPr>
+              <w:t>i</w:t>
+            </w:r>
+            <w:proofErr w:type="spellEnd"/>
+            <w:r>
+              <w:rPr>
+                <w:rFonts w:ascii="Courier New" w:eastAsia="Courier New" w:hAnsi="Courier New" w:cs="Courier New"/>
+              </w:rPr>
+              <w:t xml:space="preserve"> = 1;</w:t>
             </w:r>
             <w:r>
               <w:rPr>
                 <w:rFonts w:ascii="Courier New" w:eastAsia="Courier New" w:hAnsi="Courier New" w:cs="Courier New"/>
               </w:rPr>
               <w:br/>
-              <w:t>while($i &lt;= 3){</w:t>
+              <w:t>while($</w:t>
+            </w:r>
+            <w:proofErr w:type="spellStart"/>
+            <w:r>
+              <w:rPr>
+                <w:rFonts w:ascii="Courier New" w:eastAsia="Courier New" w:hAnsi="Courier New" w:cs="Courier New"/>
+              </w:rPr>
+              <w:t>i</w:t>
+            </w:r>
+            <w:proofErr w:type="spellEnd"/>
+            <w:r>
+              <w:rPr>
+                <w:rFonts w:ascii="Courier New" w:eastAsia="Courier New" w:hAnsi="Courier New" w:cs="Courier New"/>
+              </w:rPr>
+              <w:t xml:space="preserve"> &lt;= 3){</w:t>
             </w:r>
             <w:r>
               <w:rPr>
                 <w:rFonts w:ascii="Courier New" w:eastAsia="Courier New" w:hAnsi="Courier New" w:cs="Courier New"/>
               </w:rPr>
               <w:br/>
-              <w:t xml:space="preserve">    $i++;</w:t>
+              <w:t xml:space="preserve">    $</w:t>
+            </w:r>
+            <w:proofErr w:type="spellStart"/>
+            <w:r>
+              <w:rPr>
+                <w:rFonts w:ascii="Courier New" w:eastAsia="Courier New" w:hAnsi="Courier New" w:cs="Courier New"/>
+              </w:rPr>
+              <w:t>i</w:t>
+            </w:r>
+            <w:proofErr w:type="spellEnd"/>
+            <w:r>
+              <w:rPr>
+                <w:rFonts w:ascii="Courier New" w:eastAsia="Courier New" w:hAnsi="Courier New" w:cs="Courier New"/>
+              </w:rPr>
+              <w:t>++;</w:t>
             </w:r>
             <w:r>
               <w:rPr>
                 <w:rFonts w:ascii="Courier New" w:eastAsia="Courier New" w:hAnsi="Courier New" w:cs="Courier New"/>
               </w:rPr>
               <w:br/>
-              <w:t xml:space="preserve">    echo $i . "&lt;br&gt;";</w:t>
+              <w:t xml:space="preserve">    echo $</w:t>
+            </w:r>
+            <w:proofErr w:type="spellStart"/>
+            <w:r>
+              <w:rPr>
+                <w:rFonts w:ascii="Courier New" w:eastAsia="Courier New" w:hAnsi="Courier New" w:cs="Courier New"/>
+              </w:rPr>
+              <w:t>i</w:t>
+            </w:r>
+            <w:proofErr w:type="spellEnd"/>
+            <w:r>
+              <w:rPr>
+                <w:rFonts w:ascii="Courier New" w:eastAsia="Courier New" w:hAnsi="Courier New" w:cs="Courier New"/>
+              </w:rPr>
+              <w:t xml:space="preserve"> . "&lt;</w:t>
+            </w:r>
+            <w:proofErr w:type="spellStart"/>
+            <w:proofErr w:type="gramStart"/>
+            <w:r>
+              <w:rPr>
+                <w:rFonts w:ascii="Courier New" w:eastAsia="Courier New" w:hAnsi="Courier New" w:cs="Courier New"/>
+              </w:rPr>
+              <w:t>br</w:t>
+            </w:r>
+            <w:proofErr w:type="spellEnd"/>
+            <w:proofErr w:type="gramEnd"/>
+            <w:r>
+              <w:rPr>
+                <w:rFonts w:ascii="Courier New" w:eastAsia="Courier New" w:hAnsi="Courier New" w:cs="Courier New"/>
+              </w:rPr>
+              <w:t>&gt;";</w:t>
             </w:r>
             <w:r>
               <w:rPr>
@@ -767,12 +1069,22 @@
                 <w:rFonts w:ascii="Courier New" w:eastAsia="Courier New" w:hAnsi="Courier New" w:cs="Courier New"/>
               </w:rPr>
             </w:pPr>
-            <w:r>
-              <w:rPr>
-                <w:rFonts w:ascii="Courier New" w:eastAsia="Courier New" w:hAnsi="Courier New" w:cs="Courier New"/>
-              </w:rPr>
-              <w:t>&lt;?php</w:t>
-            </w:r>
+            <w:proofErr w:type="gramStart"/>
+            <w:r>
+              <w:rPr>
+                <w:rFonts w:ascii="Courier New" w:eastAsia="Courier New" w:hAnsi="Courier New" w:cs="Courier New"/>
+              </w:rPr>
+              <w:t>&lt;?</w:t>
+            </w:r>
+            <w:proofErr w:type="spellStart"/>
+            <w:r>
+              <w:rPr>
+                <w:rFonts w:ascii="Courier New" w:eastAsia="Courier New" w:hAnsi="Courier New" w:cs="Courier New"/>
+              </w:rPr>
+              <w:t>php</w:t>
+            </w:r>
+            <w:proofErr w:type="spellEnd"/>
+            <w:proofErr w:type="gramEnd"/>
             <w:r>
               <w:rPr>
                 <w:rFonts w:ascii="Courier New" w:eastAsia="Courier New" w:hAnsi="Courier New" w:cs="Courier New"/>
@@ -783,14 +1095,86 @@
               <w:rPr>
                 <w:rFonts w:ascii="Courier New" w:eastAsia="Courier New" w:hAnsi="Courier New" w:cs="Courier New"/>
               </w:rPr>
-              <w:t>for($i=1; $i&lt;=3; $i++){</w:t>
+              <w:t>for($</w:t>
+            </w:r>
+            <w:proofErr w:type="spellStart"/>
+            <w:r>
+              <w:rPr>
+                <w:rFonts w:ascii="Courier New" w:eastAsia="Courier New" w:hAnsi="Courier New" w:cs="Courier New"/>
+              </w:rPr>
+              <w:t>i</w:t>
+            </w:r>
+            <w:proofErr w:type="spellEnd"/>
+            <w:r>
+              <w:rPr>
+                <w:rFonts w:ascii="Courier New" w:eastAsia="Courier New" w:hAnsi="Courier New" w:cs="Courier New"/>
+              </w:rPr>
+              <w:t>=1; $</w:t>
+            </w:r>
+            <w:proofErr w:type="spellStart"/>
+            <w:r>
+              <w:rPr>
+                <w:rFonts w:ascii="Courier New" w:eastAsia="Courier New" w:hAnsi="Courier New" w:cs="Courier New"/>
+              </w:rPr>
+              <w:t>i</w:t>
+            </w:r>
+            <w:proofErr w:type="spellEnd"/>
+            <w:r>
+              <w:rPr>
+                <w:rFonts w:ascii="Courier New" w:eastAsia="Courier New" w:hAnsi="Courier New" w:cs="Courier New"/>
+              </w:rPr>
+              <w:t>&lt;=3; $</w:t>
+            </w:r>
+            <w:proofErr w:type="spellStart"/>
+            <w:r>
+              <w:rPr>
+                <w:rFonts w:ascii="Courier New" w:eastAsia="Courier New" w:hAnsi="Courier New" w:cs="Courier New"/>
+              </w:rPr>
+              <w:t>i</w:t>
+            </w:r>
+            <w:proofErr w:type="spellEnd"/>
+            <w:r>
+              <w:rPr>
+                <w:rFonts w:ascii="Courier New" w:eastAsia="Courier New" w:hAnsi="Courier New" w:cs="Courier New"/>
+              </w:rPr>
+              <w:t>++){</w:t>
             </w:r>
             <w:r>
               <w:rPr>
                 <w:rFonts w:ascii="Courier New" w:eastAsia="Courier New" w:hAnsi="Courier New" w:cs="Courier New"/>
               </w:rPr>
               <w:br/>
-              <w:t xml:space="preserve">    echo $i . "&lt;br&gt;";</w:t>
+              <w:t xml:space="preserve">    echo $</w:t>
+            </w:r>
+            <w:proofErr w:type="spellStart"/>
+            <w:r>
+              <w:rPr>
+                <w:rFonts w:ascii="Courier New" w:eastAsia="Courier New" w:hAnsi="Courier New" w:cs="Courier New"/>
+              </w:rPr>
+              <w:t>i</w:t>
+            </w:r>
+            <w:proofErr w:type="spellEnd"/>
+            <w:r>
+              <w:rPr>
+                <w:rFonts w:ascii="Courier New" w:eastAsia="Courier New" w:hAnsi="Courier New" w:cs="Courier New"/>
+              </w:rPr>
+              <w:t xml:space="preserve"> . "&lt;</w:t>
+            </w:r>
+            <w:proofErr w:type="spellStart"/>
+            <w:proofErr w:type="gramStart"/>
+            <w:r>
+              <w:rPr>
+                <w:rFonts w:ascii="Courier New" w:eastAsia="Courier New" w:hAnsi="Courier New" w:cs="Courier New"/>
+              </w:rPr>
+              <w:t>br</w:t>
+            </w:r>
+            <w:proofErr w:type="spellEnd"/>
+            <w:proofErr w:type="gramEnd"/>
+            <w:r>
+              <w:rPr>
+                <w:rFonts w:ascii="Courier New" w:eastAsia="Courier New" w:hAnsi="Courier New" w:cs="Courier New"/>
+              </w:rPr>
+              <w:t>&gt;";</w:t>
             </w:r>
             <w:r>
               <w:rPr>
@@ -833,9 +1217,11 @@
               </w:pBdr>
               <w:spacing w:line="240" w:lineRule="auto"/>
             </w:pPr>
+            <w:proofErr w:type="spellStart"/>
             <w:r>
               <w:t>Foreach</w:t>
             </w:r>
+            <w:proofErr w:type="spellEnd"/>
           </w:p>
         </w:tc>
         <w:tc>
@@ -855,11 +1241,33 @@
                 <w:rFonts w:ascii="Courier New" w:eastAsia="Courier New" w:hAnsi="Courier New" w:cs="Courier New"/>
               </w:rPr>
             </w:pPr>
-            <w:r>
-              <w:rPr>
-                <w:rFonts w:ascii="Courier New" w:eastAsia="Courier New" w:hAnsi="Courier New" w:cs="Courier New"/>
-              </w:rPr>
-              <w:t>foreach($array as $var){</w:t>
+            <w:proofErr w:type="spellStart"/>
+            <w:r>
+              <w:rPr>
+                <w:rFonts w:ascii="Courier New" w:eastAsia="Courier New" w:hAnsi="Courier New" w:cs="Courier New"/>
+              </w:rPr>
+              <w:t>foreach</w:t>
+            </w:r>
+            <w:proofErr w:type="spellEnd"/>
+            <w:r>
+              <w:rPr>
+                <w:rFonts w:ascii="Courier New" w:eastAsia="Courier New" w:hAnsi="Courier New" w:cs="Courier New"/>
+              </w:rPr>
+              <w:t>($array as $</w:t>
+            </w:r>
+            <w:proofErr w:type="spellStart"/>
+            <w:r>
+              <w:rPr>
+                <w:rFonts w:ascii="Courier New" w:eastAsia="Courier New" w:hAnsi="Courier New" w:cs="Courier New"/>
+              </w:rPr>
+              <w:t>var</w:t>
+            </w:r>
+            <w:proofErr w:type="spellEnd"/>
+            <w:r>
+              <w:rPr>
+                <w:rFonts w:ascii="Courier New" w:eastAsia="Courier New" w:hAnsi="Courier New" w:cs="Courier New"/>
+              </w:rPr>
+              <w:t>){</w:t>
             </w:r>
             <w:r>
               <w:rPr>
@@ -913,8 +1321,16 @@
               <w:rPr>
                 <w:rFonts w:ascii="Courier New" w:eastAsia="Courier New" w:hAnsi="Courier New" w:cs="Courier New"/>
               </w:rPr>
-              <w:t>&lt;?php</w:t>
-            </w:r>
+              <w:t>&lt;?</w:t>
+            </w:r>
+            <w:proofErr w:type="spellStart"/>
+            <w:r>
+              <w:rPr>
+                <w:rFonts w:ascii="Courier New" w:eastAsia="Courier New" w:hAnsi="Courier New" w:cs="Courier New"/>
+              </w:rPr>
+              <w:t>php</w:t>
+            </w:r>
+            <w:proofErr w:type="spellEnd"/>
           </w:p>
           <w:p>
             <w:pPr>
@@ -975,11 +1391,19 @@
                 <w:rFonts w:ascii="Courier New" w:eastAsia="Courier New" w:hAnsi="Courier New" w:cs="Courier New"/>
               </w:rPr>
             </w:pPr>
-            <w:r>
-              <w:rPr>
-                <w:rFonts w:ascii="Courier New" w:eastAsia="Courier New" w:hAnsi="Courier New" w:cs="Courier New"/>
-              </w:rPr>
-              <w:t>foreach($numbers as $value){</w:t>
+            <w:proofErr w:type="spellStart"/>
+            <w:r>
+              <w:rPr>
+                <w:rFonts w:ascii="Courier New" w:eastAsia="Courier New" w:hAnsi="Courier New" w:cs="Courier New"/>
+              </w:rPr>
+              <w:t>foreach</w:t>
+            </w:r>
+            <w:proofErr w:type="spellEnd"/>
+            <w:r>
+              <w:rPr>
+                <w:rFonts w:ascii="Courier New" w:eastAsia="Courier New" w:hAnsi="Courier New" w:cs="Courier New"/>
+              </w:rPr>
+              <w:t>($numbers as $value){</w:t>
             </w:r>
           </w:p>
           <w:p>
@@ -1001,7 +1425,35 @@
               <w:rPr>
                 <w:rFonts w:ascii="Courier New" w:eastAsia="Courier New" w:hAnsi="Courier New" w:cs="Courier New"/>
               </w:rPr>
-              <w:t xml:space="preserve">    echo $value . "&lt;br&gt;";</w:t>
+              <w:t xml:space="preserve">    </w:t>
+            </w:r>
+            <w:proofErr w:type="gramStart"/>
+            <w:r>
+              <w:rPr>
+                <w:rFonts w:ascii="Courier New" w:eastAsia="Courier New" w:hAnsi="Courier New" w:cs="Courier New"/>
+              </w:rPr>
+              <w:t>echo</w:t>
+            </w:r>
+            <w:proofErr w:type="gramEnd"/>
+            <w:r>
+              <w:rPr>
+                <w:rFonts w:ascii="Courier New" w:eastAsia="Courier New" w:hAnsi="Courier New" w:cs="Courier New"/>
+              </w:rPr>
+              <w:t xml:space="preserve"> $value . "&lt;</w:t>
+            </w:r>
+            <w:proofErr w:type="spellStart"/>
+            <w:r>
+              <w:rPr>
+                <w:rFonts w:ascii="Courier New" w:eastAsia="Courier New" w:hAnsi="Courier New" w:cs="Courier New"/>
+              </w:rPr>
+              <w:t>br</w:t>
+            </w:r>
+            <w:proofErr w:type="spellEnd"/>
+            <w:r>
+              <w:rPr>
+                <w:rFonts w:ascii="Courier New" w:eastAsia="Courier New" w:hAnsi="Courier New" w:cs="Courier New"/>
+              </w:rPr>
+              <w:t>&gt;";</w:t>
             </w:r>
           </w:p>
           <w:p>
@@ -1176,8 +1628,16 @@
               <w:rPr>
                 <w:rFonts w:ascii="Courier New" w:eastAsia="Courier New" w:hAnsi="Courier New" w:cs="Courier New"/>
               </w:rPr>
-              <w:t>&lt;?php</w:t>
-            </w:r>
+              <w:t>&lt;?</w:t>
+            </w:r>
+            <w:proofErr w:type="spellStart"/>
+            <w:r>
+              <w:rPr>
+                <w:rFonts w:ascii="Courier New" w:eastAsia="Courier New" w:hAnsi="Courier New" w:cs="Courier New"/>
+              </w:rPr>
+              <w:t>php</w:t>
+            </w:r>
+            <w:proofErr w:type="spellEnd"/>
           </w:p>
           <w:p>
             <w:pPr>
@@ -1198,7 +1658,21 @@
               <w:rPr>
                 <w:rFonts w:ascii="Courier New" w:eastAsia="Courier New" w:hAnsi="Courier New" w:cs="Courier New"/>
               </w:rPr>
-              <w:t>$i = 1;</w:t>
+              <w:t>$</w:t>
+            </w:r>
+            <w:proofErr w:type="spellStart"/>
+            <w:r>
+              <w:rPr>
+                <w:rFonts w:ascii="Courier New" w:eastAsia="Courier New" w:hAnsi="Courier New" w:cs="Courier New"/>
+              </w:rPr>
+              <w:t>i</w:t>
+            </w:r>
+            <w:proofErr w:type="spellEnd"/>
+            <w:r>
+              <w:rPr>
+                <w:rFonts w:ascii="Courier New" w:eastAsia="Courier New" w:hAnsi="Courier New" w:cs="Courier New"/>
+              </w:rPr>
+              <w:t xml:space="preserve"> = 1;</w:t>
             </w:r>
           </w:p>
           <w:p>
@@ -1242,7 +1716,21 @@
               <w:rPr>
                 <w:rFonts w:ascii="Courier New" w:eastAsia="Courier New" w:hAnsi="Courier New" w:cs="Courier New"/>
               </w:rPr>
-              <w:t xml:space="preserve">    $i++;</w:t>
+              <w:t xml:space="preserve">    $</w:t>
+            </w:r>
+            <w:proofErr w:type="spellStart"/>
+            <w:r>
+              <w:rPr>
+                <w:rFonts w:ascii="Courier New" w:eastAsia="Courier New" w:hAnsi="Courier New" w:cs="Courier New"/>
+              </w:rPr>
+              <w:t>i</w:t>
+            </w:r>
+            <w:proofErr w:type="spellEnd"/>
+            <w:r>
+              <w:rPr>
+                <w:rFonts w:ascii="Courier New" w:eastAsia="Courier New" w:hAnsi="Courier New" w:cs="Courier New"/>
+              </w:rPr>
+              <w:t>++;</w:t>
             </w:r>
           </w:p>
           <w:p>
@@ -1264,7 +1752,49 @@
               <w:rPr>
                 <w:rFonts w:ascii="Courier New" w:eastAsia="Courier New" w:hAnsi="Courier New" w:cs="Courier New"/>
               </w:rPr>
-              <w:t xml:space="preserve">    echo $i . "&lt;br&gt;";</w:t>
+              <w:t xml:space="preserve">    </w:t>
+            </w:r>
+            <w:proofErr w:type="gramStart"/>
+            <w:r>
+              <w:rPr>
+                <w:rFonts w:ascii="Courier New" w:eastAsia="Courier New" w:hAnsi="Courier New" w:cs="Courier New"/>
+              </w:rPr>
+              <w:t>echo</w:t>
+            </w:r>
+            <w:proofErr w:type="gramEnd"/>
+            <w:r>
+              <w:rPr>
+                <w:rFonts w:ascii="Courier New" w:eastAsia="Courier New" w:hAnsi="Courier New" w:cs="Courier New"/>
+              </w:rPr>
+              <w:t xml:space="preserve"> $</w:t>
+            </w:r>
+            <w:proofErr w:type="spellStart"/>
+            <w:r>
+              <w:rPr>
+                <w:rFonts w:ascii="Courier New" w:eastAsia="Courier New" w:hAnsi="Courier New" w:cs="Courier New"/>
+              </w:rPr>
+              <w:t>i</w:t>
+            </w:r>
+            <w:proofErr w:type="spellEnd"/>
+            <w:r>
+              <w:rPr>
+                <w:rFonts w:ascii="Courier New" w:eastAsia="Courier New" w:hAnsi="Courier New" w:cs="Courier New"/>
+              </w:rPr>
+              <w:t xml:space="preserve"> . "&lt;</w:t>
+            </w:r>
+            <w:proofErr w:type="spellStart"/>
+            <w:r>
+              <w:rPr>
+                <w:rFonts w:ascii="Courier New" w:eastAsia="Courier New" w:hAnsi="Courier New" w:cs="Courier New"/>
+              </w:rPr>
+              <w:t>br</w:t>
+            </w:r>
+            <w:proofErr w:type="spellEnd"/>
+            <w:r>
+              <w:rPr>
+                <w:rFonts w:ascii="Courier New" w:eastAsia="Courier New" w:hAnsi="Courier New" w:cs="Courier New"/>
+              </w:rPr>
+              <w:t>&gt;";</w:t>
             </w:r>
           </w:p>
           <w:p>
@@ -1308,7 +1838,21 @@
               <w:rPr>
                 <w:rFonts w:ascii="Courier New" w:eastAsia="Courier New" w:hAnsi="Courier New" w:cs="Courier New"/>
               </w:rPr>
-              <w:t>while($i &lt;= 3);</w:t>
+              <w:t>while($</w:t>
+            </w:r>
+            <w:proofErr w:type="spellStart"/>
+            <w:r>
+              <w:rPr>
+                <w:rFonts w:ascii="Courier New" w:eastAsia="Courier New" w:hAnsi="Courier New" w:cs="Courier New"/>
+              </w:rPr>
+              <w:t>i</w:t>
+            </w:r>
+            <w:proofErr w:type="spellEnd"/>
+            <w:r>
+              <w:rPr>
+                <w:rFonts w:ascii="Courier New" w:eastAsia="Courier New" w:hAnsi="Courier New" w:cs="Courier New"/>
+              </w:rPr>
+              <w:t xml:space="preserve"> &lt;= 3);</w:t>
             </w:r>
           </w:p>
           <w:p>
@@ -1414,7 +1958,15 @@
         <w:t xml:space="preserve">Cookies are basically small pieces of data </w:t>
       </w:r>
       <w:r>
-        <w:t xml:space="preserve">sent by the server to be stored in a user’s browser which may send it back with the next request to the same server. It is typically used to tell if two requests came from the same browser (MDN Webdocs). </w:t>
+        <w:t xml:space="preserve">sent by the server to be stored in a user’s browser which may send it back with the next request to the same server. It is typically used to tell if two requests came from the same browser (MDN </w:t>
+      </w:r>
+      <w:proofErr w:type="spellStart"/>
+      <w:r>
+        <w:t>Webdocs</w:t>
+      </w:r>
+      <w:proofErr w:type="spellEnd"/>
+      <w:r>
+        <w:t xml:space="preserve">). </w:t>
       </w:r>
       <w:r>
         <w:t>Since</w:t>
@@ -1435,7 +1987,15 @@
         <w:t>In a session based environment, every user is identified through a unique number called session identifier or SID</w:t>
       </w:r>
       <w:r>
-        <w:t xml:space="preserve"> which is used to link each user with their own information in the server like emails and the like (TutorialRepublic).</w:t>
+        <w:t xml:space="preserve"> which is used to link each user with their own information in the server like emails and the like (</w:t>
+      </w:r>
+      <w:proofErr w:type="spellStart"/>
+      <w:r>
+        <w:t>TutorialRepublic</w:t>
+      </w:r>
+      <w:proofErr w:type="spellEnd"/>
+      <w:r>
+        <w:t>).</w:t>
       </w:r>
       <w:r>
         <w:t xml:space="preserve"> </w:t>
@@ -1468,24 +2028,1081 @@
       </w:pPr>
       <w:r>
         <w:tab/>
-        <w:t xml:space="preserve">Data are stored in between requests in the $_SESSION superglobal array. </w:t>
-      </w:r>
-      <w:r>
-        <w:t>When a site with session support is accessed, PHP will automatically check whether or on request whether a specific session ID has been sent with the request if session.auto_start is set to 1 or explicitly throug</w:t>
-      </w:r>
-      <w:r>
-        <w:t>h session_start() respectively</w:t>
-      </w:r>
-      <w:r>
-        <w:t xml:space="preserve"> (php.net</w:t>
+        <w:t xml:space="preserve">Data are stored in between requests in the </w:t>
+      </w:r>
+      <w:r>
+        <w:rPr>
+          <w:rFonts w:ascii="Courier New" w:hAnsi="Courier New" w:cs="Courier New"/>
+        </w:rPr>
+        <w:t>$_SESSION</w:t>
+      </w:r>
+      <w:r>
+        <w:t xml:space="preserve"> superglobal array. </w:t>
+      </w:r>
+    </w:p>
+    <w:p>
+      <w:pPr>
+        <w:jc w:val="both"/>
+      </w:pPr>
+      <w:r>
+        <w:tab/>
+        <w:t>Sample code:</w:t>
+      </w:r>
+    </w:p>
+    <w:p>
+      <w:pPr>
+        <w:jc w:val="both"/>
+        <w:rPr>
+          <w:rFonts w:ascii="Courier New" w:hAnsi="Courier New" w:cs="Courier New"/>
+        </w:rPr>
+      </w:pPr>
+      <w:r>
+        <w:tab/>
+      </w:r>
+      <w:r>
+        <w:tab/>
+      </w:r>
+      <w:proofErr w:type="gramStart"/>
+      <w:r>
+        <w:rPr>
+          <w:rFonts w:ascii="Courier New" w:hAnsi="Courier New" w:cs="Courier New"/>
+        </w:rPr>
+        <w:t>&lt;?</w:t>
+      </w:r>
+      <w:proofErr w:type="spellStart"/>
+      <w:r>
+        <w:rPr>
+          <w:rFonts w:ascii="Courier New" w:hAnsi="Courier New" w:cs="Courier New"/>
+        </w:rPr>
+        <w:t>php</w:t>
+      </w:r>
+      <w:proofErr w:type="spellEnd"/>
+      <w:proofErr w:type="gramEnd"/>
+    </w:p>
+    <w:p>
+      <w:pPr>
+        <w:ind w:left="1440"/>
+        <w:jc w:val="both"/>
+        <w:rPr>
+          <w:rFonts w:ascii="Courier New" w:hAnsi="Courier New" w:cs="Courier New"/>
+        </w:rPr>
+      </w:pPr>
+      <w:r>
+        <w:rPr>
+          <w:rFonts w:ascii="Courier New" w:hAnsi="Courier New" w:cs="Courier New"/>
+        </w:rPr>
+        <w:t xml:space="preserve">// </w:t>
+      </w:r>
+      <w:proofErr w:type="gramStart"/>
+      <w:r>
+        <w:rPr>
+          <w:rFonts w:ascii="Courier New" w:hAnsi="Courier New" w:cs="Courier New"/>
+        </w:rPr>
+        <w:t>Starting</w:t>
+      </w:r>
+      <w:proofErr w:type="gramEnd"/>
+      <w:r>
+        <w:rPr>
+          <w:rFonts w:ascii="Courier New" w:hAnsi="Courier New" w:cs="Courier New"/>
+        </w:rPr>
+        <w:t xml:space="preserve"> session</w:t>
+      </w:r>
+    </w:p>
+    <w:p>
+      <w:pPr>
+        <w:ind w:left="1440"/>
+        <w:jc w:val="both"/>
+        <w:rPr>
+          <w:rFonts w:ascii="Courier New" w:hAnsi="Courier New" w:cs="Courier New"/>
+        </w:rPr>
+      </w:pPr>
+      <w:proofErr w:type="spellStart"/>
+      <w:r>
+        <w:rPr>
+          <w:rFonts w:ascii="Courier New" w:hAnsi="Courier New" w:cs="Courier New"/>
+        </w:rPr>
+        <w:t>session_</w:t>
+      </w:r>
+      <w:proofErr w:type="gramStart"/>
+      <w:r>
+        <w:rPr>
+          <w:rFonts w:ascii="Courier New" w:hAnsi="Courier New" w:cs="Courier New"/>
+        </w:rPr>
+        <w:t>start</w:t>
+      </w:r>
+      <w:proofErr w:type="spellEnd"/>
+      <w:r>
+        <w:rPr>
+          <w:rFonts w:ascii="Courier New" w:hAnsi="Courier New" w:cs="Courier New"/>
+        </w:rPr>
+        <w:t>(</w:t>
+      </w:r>
+      <w:proofErr w:type="gramEnd"/>
+      <w:r>
+        <w:rPr>
+          <w:rFonts w:ascii="Courier New" w:hAnsi="Courier New" w:cs="Courier New"/>
+        </w:rPr>
+        <w:t>);</w:t>
+      </w:r>
+    </w:p>
+    <w:p>
+      <w:pPr>
+        <w:ind w:left="1440"/>
+        <w:jc w:val="both"/>
+        <w:rPr>
+          <w:rFonts w:ascii="Courier New" w:hAnsi="Courier New" w:cs="Courier New"/>
+        </w:rPr>
+      </w:pPr>
+      <w:r>
+        <w:rPr>
+          <w:rFonts w:ascii="Courier New" w:hAnsi="Courier New" w:cs="Courier New"/>
+        </w:rPr>
+        <w:t xml:space="preserve"> </w:t>
+      </w:r>
+    </w:p>
+    <w:p>
+      <w:pPr>
+        <w:ind w:left="1440"/>
+        <w:jc w:val="both"/>
+        <w:rPr>
+          <w:rFonts w:ascii="Courier New" w:hAnsi="Courier New" w:cs="Courier New"/>
+        </w:rPr>
+      </w:pPr>
+      <w:r>
+        <w:rPr>
+          <w:rFonts w:ascii="Courier New" w:hAnsi="Courier New" w:cs="Courier New"/>
+        </w:rPr>
+        <w:t xml:space="preserve">// </w:t>
+      </w:r>
+      <w:proofErr w:type="gramStart"/>
+      <w:r>
+        <w:rPr>
+          <w:rFonts w:ascii="Courier New" w:hAnsi="Courier New" w:cs="Courier New"/>
+        </w:rPr>
+        <w:t>Storing</w:t>
+      </w:r>
+      <w:proofErr w:type="gramEnd"/>
+      <w:r>
+        <w:rPr>
+          <w:rFonts w:ascii="Courier New" w:hAnsi="Courier New" w:cs="Courier New"/>
+        </w:rPr>
+        <w:t xml:space="preserve"> session data</w:t>
+      </w:r>
+    </w:p>
+    <w:p>
+      <w:pPr>
+        <w:ind w:left="1440"/>
+        <w:jc w:val="both"/>
+        <w:rPr>
+          <w:rFonts w:ascii="Courier New" w:hAnsi="Courier New" w:cs="Courier New"/>
+        </w:rPr>
+      </w:pPr>
+      <w:r>
+        <w:rPr>
+          <w:rFonts w:ascii="Courier New" w:hAnsi="Courier New" w:cs="Courier New"/>
+        </w:rPr>
+        <w:t>$_</w:t>
+      </w:r>
+      <w:proofErr w:type="gramStart"/>
+      <w:r>
+        <w:rPr>
+          <w:rFonts w:ascii="Courier New" w:hAnsi="Courier New" w:cs="Courier New"/>
+        </w:rPr>
+        <w:t>SESSION[</w:t>
+      </w:r>
+      <w:proofErr w:type="gramEnd"/>
+      <w:r>
+        <w:rPr>
+          <w:rFonts w:ascii="Courier New" w:hAnsi="Courier New" w:cs="Courier New"/>
+        </w:rPr>
+        <w:t>"</w:t>
+      </w:r>
+      <w:r>
+        <w:rPr>
+          <w:rFonts w:ascii="Courier New" w:hAnsi="Courier New" w:cs="Courier New"/>
+        </w:rPr>
+        <w:t>username</w:t>
+      </w:r>
+      <w:r>
+        <w:rPr>
+          <w:rFonts w:ascii="Courier New" w:hAnsi="Courier New" w:cs="Courier New"/>
+        </w:rPr>
+        <w:t>"] = "</w:t>
+      </w:r>
+      <w:r>
+        <w:rPr>
+          <w:rFonts w:ascii="Courier New" w:hAnsi="Courier New" w:cs="Courier New"/>
+        </w:rPr>
+        <w:t>user1</w:t>
+      </w:r>
+      <w:r>
+        <w:rPr>
+          <w:rFonts w:ascii="Courier New" w:hAnsi="Courier New" w:cs="Courier New"/>
+        </w:rPr>
+        <w:t>";</w:t>
+      </w:r>
+    </w:p>
+    <w:p>
+      <w:pPr>
+        <w:ind w:left="1440"/>
+        <w:jc w:val="both"/>
+        <w:rPr>
+          <w:rFonts w:ascii="Courier New" w:hAnsi="Courier New" w:cs="Courier New"/>
+        </w:rPr>
+      </w:pPr>
+      <w:r>
+        <w:rPr>
+          <w:rFonts w:ascii="Courier New" w:hAnsi="Courier New" w:cs="Courier New"/>
+        </w:rPr>
+        <w:t>?&gt;</w:t>
+      </w:r>
+    </w:p>
+    <w:p>
+      <w:pPr>
+        <w:ind w:firstLine="720"/>
+        <w:jc w:val="both"/>
+      </w:pPr>
+      <w:r>
+        <w:t>When a site with session support is accesse</w:t>
+      </w:r>
+      <w:r>
+        <w:t xml:space="preserve">d, PHP will check automatically </w:t>
+      </w:r>
+      <w:r>
+        <w:t xml:space="preserve">or on request whether a specific session ID has been sent with the request if </w:t>
+      </w:r>
+      <w:proofErr w:type="spellStart"/>
+      <w:r>
+        <w:rPr>
+          <w:rFonts w:ascii="Courier New" w:hAnsi="Courier New" w:cs="Courier New"/>
+        </w:rPr>
+        <w:t>session.auto_start</w:t>
+      </w:r>
+      <w:proofErr w:type="spellEnd"/>
+      <w:r>
+        <w:t xml:space="preserve"> is set to 1 or explicitly throug</w:t>
+      </w:r>
+      <w:r>
+        <w:t xml:space="preserve">h </w:t>
+      </w:r>
+      <w:proofErr w:type="spellStart"/>
+      <w:r>
+        <w:rPr>
+          <w:rFonts w:ascii="Courier New" w:hAnsi="Courier New" w:cs="Courier New"/>
+        </w:rPr>
+        <w:t>session_start</w:t>
+      </w:r>
+      <w:proofErr w:type="spellEnd"/>
+      <w:r>
+        <w:rPr>
+          <w:rFonts w:ascii="Courier New" w:hAnsi="Courier New" w:cs="Courier New"/>
+        </w:rPr>
+        <w:t>()</w:t>
+      </w:r>
+      <w:r>
+        <w:t xml:space="preserve"> respectively</w:t>
+      </w:r>
+      <w:r>
+        <w:t xml:space="preserve"> (php.net)</w:t>
+      </w:r>
+      <w:r>
+        <w:t>.</w:t>
+      </w:r>
+    </w:p>
+    <w:p>
+      <w:pPr>
+        <w:jc w:val="both"/>
+      </w:pPr>
+      <w:r>
+        <w:tab/>
+      </w:r>
+      <w:r>
+        <w:t xml:space="preserve">To remove certain session data, you can simply use the unset function with the corresponding key of the </w:t>
+      </w:r>
+      <w:r>
+        <w:rPr>
+          <w:rFonts w:ascii="Courier New" w:hAnsi="Courier New" w:cs="Courier New"/>
+        </w:rPr>
+        <w:t>$_SESSION</w:t>
+      </w:r>
+      <w:r>
+        <w:t xml:space="preserve"> array.</w:t>
+      </w:r>
+    </w:p>
+    <w:p>
+      <w:pPr>
+        <w:jc w:val="both"/>
+      </w:pPr>
+      <w:r>
+        <w:tab/>
+      </w:r>
+    </w:p>
+    <w:p>
+      <w:pPr>
+        <w:jc w:val="both"/>
+      </w:pPr>
+    </w:p>
+    <w:p>
+      <w:pPr>
+        <w:jc w:val="both"/>
+      </w:pPr>
+    </w:p>
+    <w:p>
+      <w:pPr>
+        <w:jc w:val="both"/>
+      </w:pPr>
+    </w:p>
+    <w:p>
+      <w:pPr>
+        <w:jc w:val="both"/>
+      </w:pPr>
+    </w:p>
+    <w:p>
+      <w:pPr>
+        <w:jc w:val="both"/>
+      </w:pPr>
+    </w:p>
+    <w:p>
+      <w:pPr>
+        <w:jc w:val="both"/>
+      </w:pPr>
+    </w:p>
+    <w:p>
+      <w:pPr>
+        <w:jc w:val="both"/>
+      </w:pPr>
+    </w:p>
+    <w:p>
+      <w:pPr>
+        <w:ind w:firstLine="720"/>
+        <w:jc w:val="both"/>
+      </w:pPr>
+      <w:r>
+        <w:lastRenderedPageBreak/>
+        <w:t>Sample Code:</w:t>
+      </w:r>
+    </w:p>
+    <w:p>
+      <w:pPr>
+        <w:jc w:val="both"/>
+        <w:rPr>
+          <w:rFonts w:ascii="Courier New" w:hAnsi="Courier New" w:cs="Courier New"/>
+        </w:rPr>
+      </w:pPr>
+      <w:r>
+        <w:tab/>
+      </w:r>
+      <w:r>
+        <w:tab/>
+      </w:r>
+      <w:proofErr w:type="gramStart"/>
+      <w:r>
+        <w:rPr>
+          <w:rFonts w:ascii="Courier New" w:hAnsi="Courier New" w:cs="Courier New"/>
+        </w:rPr>
+        <w:t>&lt;?</w:t>
+      </w:r>
+      <w:proofErr w:type="spellStart"/>
+      <w:r>
+        <w:rPr>
+          <w:rFonts w:ascii="Courier New" w:hAnsi="Courier New" w:cs="Courier New"/>
+        </w:rPr>
+        <w:t>php</w:t>
+      </w:r>
+      <w:proofErr w:type="spellEnd"/>
+      <w:proofErr w:type="gramEnd"/>
+    </w:p>
+    <w:p>
+      <w:pPr>
+        <w:ind w:left="1440"/>
+        <w:jc w:val="both"/>
+        <w:rPr>
+          <w:rFonts w:ascii="Courier New" w:hAnsi="Courier New" w:cs="Courier New"/>
+        </w:rPr>
+      </w:pPr>
+      <w:r>
+        <w:rPr>
+          <w:rFonts w:ascii="Courier New" w:hAnsi="Courier New" w:cs="Courier New"/>
+        </w:rPr>
+        <w:t xml:space="preserve">// </w:t>
+      </w:r>
+      <w:proofErr w:type="gramStart"/>
+      <w:r>
+        <w:rPr>
+          <w:rFonts w:ascii="Courier New" w:hAnsi="Courier New" w:cs="Courier New"/>
+        </w:rPr>
+        <w:t>Starting</w:t>
+      </w:r>
+      <w:proofErr w:type="gramEnd"/>
+      <w:r>
+        <w:rPr>
+          <w:rFonts w:ascii="Courier New" w:hAnsi="Courier New" w:cs="Courier New"/>
+        </w:rPr>
+        <w:t xml:space="preserve"> session</w:t>
+      </w:r>
+    </w:p>
+    <w:p>
+      <w:pPr>
+        <w:ind w:left="1440"/>
+        <w:jc w:val="both"/>
+        <w:rPr>
+          <w:rFonts w:ascii="Courier New" w:hAnsi="Courier New" w:cs="Courier New"/>
+        </w:rPr>
+      </w:pPr>
+      <w:proofErr w:type="spellStart"/>
+      <w:r>
+        <w:rPr>
+          <w:rFonts w:ascii="Courier New" w:hAnsi="Courier New" w:cs="Courier New"/>
+        </w:rPr>
+        <w:t>session_</w:t>
+      </w:r>
+      <w:proofErr w:type="gramStart"/>
+      <w:r>
+        <w:rPr>
+          <w:rFonts w:ascii="Courier New" w:hAnsi="Courier New" w:cs="Courier New"/>
+        </w:rPr>
+        <w:t>start</w:t>
+      </w:r>
+      <w:proofErr w:type="spellEnd"/>
+      <w:r>
+        <w:rPr>
+          <w:rFonts w:ascii="Courier New" w:hAnsi="Courier New" w:cs="Courier New"/>
+        </w:rPr>
+        <w:t>(</w:t>
+      </w:r>
+      <w:proofErr w:type="gramEnd"/>
+      <w:r>
+        <w:rPr>
+          <w:rFonts w:ascii="Courier New" w:hAnsi="Courier New" w:cs="Courier New"/>
+        </w:rPr>
+        <w:t>);</w:t>
+      </w:r>
+    </w:p>
+    <w:p>
+      <w:pPr>
+        <w:ind w:left="1440"/>
+        <w:jc w:val="both"/>
+        <w:rPr>
+          <w:rFonts w:ascii="Courier New" w:hAnsi="Courier New" w:cs="Courier New"/>
+        </w:rPr>
+      </w:pPr>
+      <w:r>
+        <w:rPr>
+          <w:rFonts w:ascii="Courier New" w:hAnsi="Courier New" w:cs="Courier New"/>
+        </w:rPr>
+        <w:t xml:space="preserve"> </w:t>
+      </w:r>
+    </w:p>
+    <w:p>
+      <w:pPr>
+        <w:ind w:left="1440"/>
+        <w:jc w:val="both"/>
+        <w:rPr>
+          <w:rFonts w:ascii="Courier New" w:hAnsi="Courier New" w:cs="Courier New"/>
+        </w:rPr>
+      </w:pPr>
+      <w:r>
+        <w:rPr>
+          <w:rFonts w:ascii="Courier New" w:hAnsi="Courier New" w:cs="Courier New"/>
+        </w:rPr>
+        <w:t xml:space="preserve">// </w:t>
+      </w:r>
+      <w:proofErr w:type="gramStart"/>
+      <w:r>
+        <w:rPr>
+          <w:rFonts w:ascii="Courier New" w:hAnsi="Courier New" w:cs="Courier New"/>
+        </w:rPr>
+        <w:t>Removing</w:t>
+      </w:r>
+      <w:proofErr w:type="gramEnd"/>
+      <w:r>
+        <w:rPr>
+          <w:rFonts w:ascii="Courier New" w:hAnsi="Courier New" w:cs="Courier New"/>
+        </w:rPr>
+        <w:t xml:space="preserve"> session data</w:t>
+      </w:r>
+    </w:p>
+    <w:p>
+      <w:pPr>
+        <w:ind w:left="1440"/>
+        <w:jc w:val="both"/>
+        <w:rPr>
+          <w:rFonts w:ascii="Courier New" w:hAnsi="Courier New" w:cs="Courier New"/>
+        </w:rPr>
+      </w:pPr>
+      <w:proofErr w:type="gramStart"/>
+      <w:r>
+        <w:rPr>
+          <w:rFonts w:ascii="Courier New" w:hAnsi="Courier New" w:cs="Courier New"/>
+        </w:rPr>
+        <w:t>if(</w:t>
+      </w:r>
+      <w:proofErr w:type="spellStart"/>
+      <w:proofErr w:type="gramEnd"/>
+      <w:r>
+        <w:rPr>
+          <w:rFonts w:ascii="Courier New" w:hAnsi="Courier New" w:cs="Courier New"/>
+        </w:rPr>
+        <w:t>isset</w:t>
+      </w:r>
+      <w:proofErr w:type="spellEnd"/>
+      <w:r>
+        <w:rPr>
+          <w:rFonts w:ascii="Courier New" w:hAnsi="Courier New" w:cs="Courier New"/>
+        </w:rPr>
+        <w:t>($_SESSION["</w:t>
+      </w:r>
+      <w:r>
+        <w:rPr>
+          <w:rFonts w:ascii="Courier New" w:hAnsi="Courier New" w:cs="Courier New"/>
+        </w:rPr>
+        <w:t>username</w:t>
+      </w:r>
+      <w:r>
+        <w:rPr>
+          <w:rFonts w:ascii="Courier New" w:hAnsi="Courier New" w:cs="Courier New"/>
+        </w:rPr>
+        <w:t>"])){</w:t>
+      </w:r>
+    </w:p>
+    <w:p>
+      <w:pPr>
+        <w:ind w:left="1440"/>
+        <w:jc w:val="both"/>
+        <w:rPr>
+          <w:rFonts w:ascii="Courier New" w:hAnsi="Courier New" w:cs="Courier New"/>
+        </w:rPr>
+      </w:pPr>
+      <w:r>
+        <w:rPr>
+          <w:rFonts w:ascii="Courier New" w:hAnsi="Courier New" w:cs="Courier New"/>
+        </w:rPr>
+        <w:t xml:space="preserve">    </w:t>
+      </w:r>
+      <w:proofErr w:type="gramStart"/>
+      <w:r>
+        <w:rPr>
+          <w:rFonts w:ascii="Courier New" w:hAnsi="Courier New" w:cs="Courier New"/>
+        </w:rPr>
+        <w:t>unset(</w:t>
+      </w:r>
+      <w:proofErr w:type="gramEnd"/>
+      <w:r>
+        <w:rPr>
+          <w:rFonts w:ascii="Courier New" w:hAnsi="Courier New" w:cs="Courier New"/>
+        </w:rPr>
+        <w:t>$_SESSION["</w:t>
+      </w:r>
+      <w:r>
+        <w:rPr>
+          <w:rFonts w:ascii="Courier New" w:hAnsi="Courier New" w:cs="Courier New"/>
+        </w:rPr>
+        <w:t>username</w:t>
+      </w:r>
+      <w:r>
+        <w:rPr>
+          <w:rFonts w:ascii="Courier New" w:hAnsi="Courier New" w:cs="Courier New"/>
+        </w:rPr>
+        <w:t>"]);</w:t>
+      </w:r>
+    </w:p>
+    <w:p>
+      <w:pPr>
+        <w:ind w:left="1440"/>
+        <w:jc w:val="both"/>
+        <w:rPr>
+          <w:rFonts w:ascii="Courier New" w:hAnsi="Courier New" w:cs="Courier New"/>
+        </w:rPr>
+      </w:pPr>
+      <w:r>
+        <w:rPr>
+          <w:rFonts w:ascii="Courier New" w:hAnsi="Courier New" w:cs="Courier New"/>
+        </w:rPr>
+        <w:t>}</w:t>
+      </w:r>
+    </w:p>
+    <w:p>
+      <w:pPr>
+        <w:ind w:left="1440"/>
+        <w:jc w:val="both"/>
+        <w:rPr>
+          <w:rFonts w:ascii="Courier New" w:hAnsi="Courier New" w:cs="Courier New"/>
+        </w:rPr>
+      </w:pPr>
+      <w:r>
+        <w:rPr>
+          <w:rFonts w:ascii="Courier New" w:hAnsi="Courier New" w:cs="Courier New"/>
+        </w:rPr>
+        <w:t>?&gt;</w:t>
+      </w:r>
+    </w:p>
+    <w:p>
+      <w:pPr>
+        <w:ind w:left="1440"/>
+        <w:jc w:val="both"/>
+        <w:rPr>
+          <w:rFonts w:ascii="Courier New" w:hAnsi="Courier New" w:cs="Courier New"/>
+        </w:rPr>
+      </w:pPr>
+    </w:p>
+    <w:p>
+      <w:pPr>
+        <w:jc w:val="both"/>
+      </w:pPr>
+      <w:r>
+        <w:rPr>
+          <w:rFonts w:ascii="Courier New" w:hAnsi="Courier New" w:cs="Courier New"/>
+        </w:rPr>
+        <w:tab/>
+      </w:r>
+      <w:r>
+        <w:t xml:space="preserve">However, if you want to completely remove the session data for a user, simply call the </w:t>
+      </w:r>
+      <w:proofErr w:type="spellStart"/>
+      <w:r>
+        <w:rPr>
+          <w:rFonts w:ascii="Courier New" w:hAnsi="Courier New" w:cs="Courier New"/>
+        </w:rPr>
+        <w:t>session_</w:t>
+      </w:r>
+      <w:proofErr w:type="gramStart"/>
+      <w:r>
+        <w:rPr>
+          <w:rFonts w:ascii="Courier New" w:hAnsi="Courier New" w:cs="Courier New"/>
+        </w:rPr>
+        <w:t>destroy</w:t>
+      </w:r>
+      <w:proofErr w:type="spellEnd"/>
+      <w:r>
+        <w:rPr>
+          <w:rFonts w:ascii="Courier New" w:hAnsi="Courier New" w:cs="Courier New"/>
+        </w:rPr>
+        <w:t>(</w:t>
+      </w:r>
+      <w:proofErr w:type="gramEnd"/>
+      <w:r>
+        <w:rPr>
+          <w:rFonts w:ascii="Courier New" w:hAnsi="Courier New" w:cs="Courier New"/>
+        </w:rPr>
+        <w:t>)</w:t>
+      </w:r>
+      <w:r>
+        <w:t>function to destroy the session.</w:t>
+      </w:r>
+    </w:p>
+    <w:p>
+      <w:pPr>
+        <w:jc w:val="both"/>
+      </w:pPr>
+      <w:r>
+        <w:tab/>
+        <w:t>Sample Code:</w:t>
+      </w:r>
+    </w:p>
+    <w:p>
+      <w:pPr>
+        <w:jc w:val="both"/>
+        <w:rPr>
+          <w:rFonts w:ascii="Courier New" w:hAnsi="Courier New" w:cs="Courier New"/>
+        </w:rPr>
+      </w:pPr>
+      <w:r>
+        <w:tab/>
+      </w:r>
+      <w:r>
+        <w:tab/>
+      </w:r>
+      <w:proofErr w:type="gramStart"/>
+      <w:r>
+        <w:rPr>
+          <w:rFonts w:ascii="Courier New" w:hAnsi="Courier New" w:cs="Courier New"/>
+        </w:rPr>
+        <w:t>&lt;?</w:t>
+      </w:r>
+      <w:proofErr w:type="spellStart"/>
+      <w:r>
+        <w:rPr>
+          <w:rFonts w:ascii="Courier New" w:hAnsi="Courier New" w:cs="Courier New"/>
+        </w:rPr>
+        <w:t>php</w:t>
+      </w:r>
+      <w:proofErr w:type="spellEnd"/>
+      <w:proofErr w:type="gramEnd"/>
+    </w:p>
+    <w:p>
+      <w:pPr>
+        <w:ind w:left="1440"/>
+        <w:jc w:val="both"/>
+        <w:rPr>
+          <w:rFonts w:ascii="Courier New" w:hAnsi="Courier New" w:cs="Courier New"/>
+        </w:rPr>
+      </w:pPr>
+      <w:r>
+        <w:rPr>
+          <w:rFonts w:ascii="Courier New" w:hAnsi="Courier New" w:cs="Courier New"/>
+        </w:rPr>
+        <w:t xml:space="preserve">// </w:t>
+      </w:r>
+      <w:proofErr w:type="gramStart"/>
+      <w:r>
+        <w:rPr>
+          <w:rFonts w:ascii="Courier New" w:hAnsi="Courier New" w:cs="Courier New"/>
+        </w:rPr>
+        <w:t>Starting</w:t>
+      </w:r>
+      <w:proofErr w:type="gramEnd"/>
+      <w:r>
+        <w:rPr>
+          <w:rFonts w:ascii="Courier New" w:hAnsi="Courier New" w:cs="Courier New"/>
+        </w:rPr>
+        <w:t xml:space="preserve"> session</w:t>
+      </w:r>
+    </w:p>
+    <w:p>
+      <w:pPr>
+        <w:ind w:left="1440"/>
+        <w:jc w:val="both"/>
+        <w:rPr>
+          <w:rFonts w:ascii="Courier New" w:hAnsi="Courier New" w:cs="Courier New"/>
+        </w:rPr>
+      </w:pPr>
+      <w:proofErr w:type="spellStart"/>
+      <w:r>
+        <w:rPr>
+          <w:rFonts w:ascii="Courier New" w:hAnsi="Courier New" w:cs="Courier New"/>
+        </w:rPr>
+        <w:t>session_</w:t>
+      </w:r>
+      <w:proofErr w:type="gramStart"/>
+      <w:r>
+        <w:rPr>
+          <w:rFonts w:ascii="Courier New" w:hAnsi="Courier New" w:cs="Courier New"/>
+        </w:rPr>
+        <w:t>start</w:t>
+      </w:r>
+      <w:proofErr w:type="spellEnd"/>
+      <w:r>
+        <w:rPr>
+          <w:rFonts w:ascii="Courier New" w:hAnsi="Courier New" w:cs="Courier New"/>
+        </w:rPr>
+        <w:t>(</w:t>
+      </w:r>
+      <w:proofErr w:type="gramEnd"/>
+      <w:r>
+        <w:rPr>
+          <w:rFonts w:ascii="Courier New" w:hAnsi="Courier New" w:cs="Courier New"/>
+        </w:rPr>
+        <w:t>);</w:t>
+      </w:r>
+    </w:p>
+    <w:p>
+      <w:pPr>
+        <w:ind w:left="1440"/>
+        <w:jc w:val="both"/>
+        <w:rPr>
+          <w:rFonts w:ascii="Courier New" w:hAnsi="Courier New" w:cs="Courier New"/>
+        </w:rPr>
+      </w:pPr>
+      <w:r>
+        <w:rPr>
+          <w:rFonts w:ascii="Courier New" w:hAnsi="Courier New" w:cs="Courier New"/>
+        </w:rPr>
+        <w:t xml:space="preserve"> </w:t>
+      </w:r>
+    </w:p>
+    <w:p>
+      <w:pPr>
+        <w:ind w:left="1440"/>
+        <w:jc w:val="both"/>
+        <w:rPr>
+          <w:rFonts w:ascii="Courier New" w:hAnsi="Courier New" w:cs="Courier New"/>
+        </w:rPr>
+      </w:pPr>
+      <w:r>
+        <w:rPr>
+          <w:rFonts w:ascii="Courier New" w:hAnsi="Courier New" w:cs="Courier New"/>
+        </w:rPr>
+        <w:t xml:space="preserve">// </w:t>
+      </w:r>
+      <w:proofErr w:type="gramStart"/>
+      <w:r>
+        <w:rPr>
+          <w:rFonts w:ascii="Courier New" w:hAnsi="Courier New" w:cs="Courier New"/>
+        </w:rPr>
+        <w:t>Storing</w:t>
+      </w:r>
+      <w:proofErr w:type="gramEnd"/>
+      <w:r>
+        <w:rPr>
+          <w:rFonts w:ascii="Courier New" w:hAnsi="Courier New" w:cs="Courier New"/>
+        </w:rPr>
+        <w:t xml:space="preserve"> session data</w:t>
+      </w:r>
+    </w:p>
+    <w:p>
+      <w:pPr>
+        <w:ind w:left="1440"/>
+        <w:jc w:val="both"/>
+        <w:rPr>
+          <w:rFonts w:ascii="Courier New" w:hAnsi="Courier New" w:cs="Courier New"/>
+        </w:rPr>
+      </w:pPr>
+      <w:r>
+        <w:rPr>
+          <w:rFonts w:ascii="Courier New" w:hAnsi="Courier New" w:cs="Courier New"/>
+        </w:rPr>
+        <w:t>$_</w:t>
+      </w:r>
+      <w:proofErr w:type="gramStart"/>
+      <w:r>
+        <w:rPr>
+          <w:rFonts w:ascii="Courier New" w:hAnsi="Courier New" w:cs="Courier New"/>
+        </w:rPr>
+        <w:t>SESSION[</w:t>
+      </w:r>
+      <w:proofErr w:type="gramEnd"/>
+      <w:r>
+        <w:rPr>
+          <w:rFonts w:ascii="Courier New" w:hAnsi="Courier New" w:cs="Courier New"/>
+        </w:rPr>
+        <w:t>"username"] = "user1";</w:t>
+      </w:r>
+    </w:p>
+    <w:p>
+      <w:pPr>
+        <w:ind w:left="1440"/>
+        <w:jc w:val="both"/>
+        <w:rPr>
+          <w:rFonts w:ascii="Courier New" w:hAnsi="Courier New" w:cs="Courier New"/>
+        </w:rPr>
+      </w:pPr>
+    </w:p>
+    <w:p>
+      <w:pPr>
+        <w:ind w:left="1440"/>
+        <w:jc w:val="both"/>
+        <w:rPr>
+          <w:rFonts w:ascii="Courier New" w:hAnsi="Courier New" w:cs="Courier New"/>
+        </w:rPr>
+      </w:pPr>
+      <w:r>
+        <w:rPr>
+          <w:rFonts w:ascii="Courier New" w:hAnsi="Courier New" w:cs="Courier New"/>
+        </w:rPr>
+        <w:t xml:space="preserve">// </w:t>
+      </w:r>
+      <w:proofErr w:type="gramStart"/>
+      <w:r>
+        <w:rPr>
+          <w:rFonts w:ascii="Courier New" w:hAnsi="Courier New" w:cs="Courier New"/>
+        </w:rPr>
+        <w:t>Removing</w:t>
+      </w:r>
+      <w:proofErr w:type="gramEnd"/>
+      <w:r>
+        <w:rPr>
+          <w:rFonts w:ascii="Courier New" w:hAnsi="Courier New" w:cs="Courier New"/>
+        </w:rPr>
+        <w:t xml:space="preserve"> session data</w:t>
+      </w:r>
+    </w:p>
+    <w:p>
+      <w:pPr>
+        <w:ind w:left="1440"/>
+        <w:jc w:val="both"/>
+        <w:rPr>
+          <w:rFonts w:ascii="Courier New" w:hAnsi="Courier New" w:cs="Courier New"/>
+        </w:rPr>
+      </w:pPr>
+      <w:proofErr w:type="gramStart"/>
+      <w:r>
+        <w:rPr>
+          <w:rFonts w:ascii="Courier New" w:hAnsi="Courier New" w:cs="Courier New"/>
+        </w:rPr>
+        <w:t>if(</w:t>
+      </w:r>
+      <w:proofErr w:type="spellStart"/>
+      <w:proofErr w:type="gramEnd"/>
+      <w:r>
+        <w:rPr>
+          <w:rFonts w:ascii="Courier New" w:hAnsi="Courier New" w:cs="Courier New"/>
+        </w:rPr>
+        <w:t>isset</w:t>
+      </w:r>
+      <w:proofErr w:type="spellEnd"/>
+      <w:r>
+        <w:rPr>
+          <w:rFonts w:ascii="Courier New" w:hAnsi="Courier New" w:cs="Courier New"/>
+        </w:rPr>
+        <w:t>($_SESSION["</w:t>
+      </w:r>
+      <w:r>
+        <w:rPr>
+          <w:rFonts w:ascii="Courier New" w:hAnsi="Courier New" w:cs="Courier New"/>
+        </w:rPr>
+        <w:t>username</w:t>
+      </w:r>
+      <w:r>
+        <w:rPr>
+          <w:rFonts w:ascii="Courier New" w:hAnsi="Courier New" w:cs="Courier New"/>
+        </w:rPr>
+        <w:t>"])){</w:t>
+      </w:r>
+    </w:p>
+    <w:p>
+      <w:pPr>
+        <w:ind w:left="1440"/>
+        <w:jc w:val="both"/>
+        <w:rPr>
+          <w:rFonts w:ascii="Courier New" w:hAnsi="Courier New" w:cs="Courier New"/>
+        </w:rPr>
+      </w:pPr>
+      <w:r>
+        <w:rPr>
+          <w:rFonts w:ascii="Courier New" w:hAnsi="Courier New" w:cs="Courier New"/>
+        </w:rPr>
+        <w:t xml:space="preserve">    </w:t>
+      </w:r>
+      <w:proofErr w:type="gramStart"/>
+      <w:r>
+        <w:rPr>
+          <w:rFonts w:ascii="Courier New" w:hAnsi="Courier New" w:cs="Courier New"/>
+        </w:rPr>
+        <w:t>unset(</w:t>
+      </w:r>
+      <w:proofErr w:type="gramEnd"/>
+      <w:r>
+        <w:rPr>
+          <w:rFonts w:ascii="Courier New" w:hAnsi="Courier New" w:cs="Courier New"/>
+        </w:rPr>
+        <w:t>$_SESSION["</w:t>
+      </w:r>
+      <w:r>
+        <w:rPr>
+          <w:rFonts w:ascii="Courier New" w:hAnsi="Courier New" w:cs="Courier New"/>
+        </w:rPr>
+        <w:t>username</w:t>
+      </w:r>
+      <w:r>
+        <w:rPr>
+          <w:rFonts w:ascii="Courier New" w:hAnsi="Courier New" w:cs="Courier New"/>
+        </w:rPr>
+        <w:t>"]);</w:t>
+      </w:r>
+    </w:p>
+    <w:p>
+      <w:pPr>
+        <w:ind w:left="1440"/>
+        <w:jc w:val="both"/>
+        <w:rPr>
+          <w:rFonts w:ascii="Courier New" w:hAnsi="Courier New" w:cs="Courier New"/>
+        </w:rPr>
+      </w:pPr>
+      <w:r>
+        <w:rPr>
+          <w:rFonts w:ascii="Courier New" w:hAnsi="Courier New" w:cs="Courier New"/>
+        </w:rPr>
+        <w:t>}</w:t>
       </w:r>
       <w:bookmarkStart w:id="11" w:name="_GoBack"/>
       <w:bookmarkEnd w:id="11"/>
-      <w:r>
-        <w:t>)</w:t>
-      </w:r>
-      <w:r>
-        <w:t>.</w:t>
+    </w:p>
+    <w:p>
+      <w:pPr>
+        <w:ind w:left="1440"/>
+        <w:jc w:val="both"/>
+        <w:rPr>
+          <w:rFonts w:ascii="Courier New" w:hAnsi="Courier New" w:cs="Courier New"/>
+        </w:rPr>
+      </w:pPr>
+    </w:p>
+    <w:p>
+      <w:pPr>
+        <w:ind w:left="1440"/>
+        <w:jc w:val="both"/>
+        <w:rPr>
+          <w:rFonts w:ascii="Courier New" w:hAnsi="Courier New" w:cs="Courier New"/>
+        </w:rPr>
+      </w:pPr>
+      <w:r>
+        <w:rPr>
+          <w:rFonts w:ascii="Courier New" w:hAnsi="Courier New" w:cs="Courier New"/>
+        </w:rPr>
+        <w:t xml:space="preserve">// </w:t>
+      </w:r>
+      <w:proofErr w:type="gramStart"/>
+      <w:r>
+        <w:rPr>
+          <w:rFonts w:ascii="Courier New" w:hAnsi="Courier New" w:cs="Courier New"/>
+        </w:rPr>
+        <w:t>Destroying</w:t>
+      </w:r>
+      <w:proofErr w:type="gramEnd"/>
+      <w:r>
+        <w:rPr>
+          <w:rFonts w:ascii="Courier New" w:hAnsi="Courier New" w:cs="Courier New"/>
+        </w:rPr>
+        <w:t xml:space="preserve"> session</w:t>
+      </w:r>
+    </w:p>
+    <w:p>
+      <w:pPr>
+        <w:ind w:left="1440"/>
+        <w:jc w:val="both"/>
+        <w:rPr>
+          <w:rFonts w:ascii="Courier New" w:hAnsi="Courier New" w:cs="Courier New"/>
+        </w:rPr>
+      </w:pPr>
+      <w:proofErr w:type="spellStart"/>
+      <w:r>
+        <w:rPr>
+          <w:rFonts w:ascii="Courier New" w:hAnsi="Courier New" w:cs="Courier New"/>
+        </w:rPr>
+        <w:t>session_</w:t>
+      </w:r>
+      <w:proofErr w:type="gramStart"/>
+      <w:r>
+        <w:rPr>
+          <w:rFonts w:ascii="Courier New" w:hAnsi="Courier New" w:cs="Courier New"/>
+        </w:rPr>
+        <w:t>destroy</w:t>
+      </w:r>
+      <w:proofErr w:type="spellEnd"/>
+      <w:r>
+        <w:rPr>
+          <w:rFonts w:ascii="Courier New" w:hAnsi="Courier New" w:cs="Courier New"/>
+        </w:rPr>
+        <w:t>(</w:t>
+      </w:r>
+      <w:proofErr w:type="gramEnd"/>
+      <w:r>
+        <w:rPr>
+          <w:rFonts w:ascii="Courier New" w:hAnsi="Courier New" w:cs="Courier New"/>
+        </w:rPr>
+        <w:t>);</w:t>
+      </w:r>
+    </w:p>
+    <w:p>
+      <w:pPr>
+        <w:ind w:left="720" w:firstLine="720"/>
+        <w:jc w:val="both"/>
+      </w:pPr>
+      <w:r>
+        <w:rPr>
+          <w:rFonts w:ascii="Courier New" w:hAnsi="Courier New" w:cs="Courier New"/>
+        </w:rPr>
+        <w:t>?&gt;</w:t>
+      </w:r>
+    </w:p>
+    <w:p>
+      <w:pPr>
+        <w:jc w:val="both"/>
+      </w:pPr>
+      <w:r>
+        <w:tab/>
+      </w:r>
+      <w:r>
+        <w:tab/>
       </w:r>
     </w:p>
     <w:p>
@@ -1589,7 +3206,15 @@
       </w:pPr>
       <w:r>
         <w:tab/>
-        <w:t>(use $_SERVER variable)</w:t>
+        <w:t>(</w:t>
+      </w:r>
+      <w:proofErr w:type="gramStart"/>
+      <w:r>
+        <w:t>use</w:t>
+      </w:r>
+      <w:proofErr w:type="gramEnd"/>
+      <w:r>
+        <w:t xml:space="preserve"> $_SERVER variable)</w:t>
       </w:r>
     </w:p>
     <w:p>
@@ -2678,7 +4303,7 @@
 </file>
 
 <file path=customXml/itemProps1.xml><?xml version="1.0" encoding="utf-8"?>
-<ds:datastoreItem xmlns:ds="http://schemas.openxmlformats.org/officeDocument/2006/customXml" ds:itemID="{8A17B18D-7FDE-4A72-85C1-FEE508EB4F29}">
+<ds:datastoreItem xmlns:ds="http://schemas.openxmlformats.org/officeDocument/2006/customXml" ds:itemID="{EF8C2B34-0984-4D12-AA9D-E8295D3477A6}">
   <ds:schemaRefs>
     <ds:schemaRef ds:uri="http://schemas.openxmlformats.org/officeDocument/2006/bibliography"/>
   </ds:schemaRefs>

</xml_diff>

<commit_message>
php data types (inc)
</commit_message>
<xml_diff>
--- a/documentation - finals/php funda.docx
+++ b/documentation - finals/php funda.docx
@@ -16,8 +16,29 @@
       <w:pPr>
         <w:ind w:firstLine="720"/>
       </w:pPr>
-      <w:r>
-        <w:t xml:space="preserve">PHP(PHP: Hypertext Preprocessor), originally named Personal Homepage, is a general purpose scripting language developed by Rasmus Lerdorf in 1994. PHP is now widely-used as a general-purpose scripting language, however, it is mostly used for back-end web development and can be embedded into HTML. </w:t>
+      <w:proofErr w:type="gramStart"/>
+      <w:r>
+        <w:t>PHP(</w:t>
+      </w:r>
+      <w:proofErr w:type="gramEnd"/>
+      <w:r>
+        <w:t xml:space="preserve">PHP: Hypertext Preprocessor), originally named Personal Homepage, is a general purpose scripting language developed by </w:t>
+      </w:r>
+      <w:proofErr w:type="spellStart"/>
+      <w:r>
+        <w:t>Rasmus</w:t>
+      </w:r>
+      <w:proofErr w:type="spellEnd"/>
+      <w:r>
+        <w:t xml:space="preserve"> </w:t>
+      </w:r>
+      <w:proofErr w:type="spellStart"/>
+      <w:r>
+        <w:t>Lerdorf</w:t>
+      </w:r>
+      <w:proofErr w:type="spellEnd"/>
+      <w:r>
+        <w:t xml:space="preserve"> in 1994. PHP is now widely-used as a general-purpose scripting language, however, it is mostly used for back-end web development and can be embedded into HTML. </w:t>
       </w:r>
     </w:p>
     <w:p>
@@ -25,7 +46,15 @@
         <w:ind w:firstLine="720"/>
       </w:pPr>
       <w:r>
-        <w:t>It is a server-side web scripting language which means, it runs in a web server. The php script is executed first on the server, generating the HTML and sent to the client.</w:t>
+        <w:t xml:space="preserve">It is a server-side web scripting language which means, it runs in a web server. The </w:t>
+      </w:r>
+      <w:proofErr w:type="spellStart"/>
+      <w:r>
+        <w:t>php</w:t>
+      </w:r>
+      <w:proofErr w:type="spellEnd"/>
+      <w:r>
+        <w:t xml:space="preserve"> script is executed first on the server, generating the HTML and sent to the client.</w:t>
       </w:r>
     </w:p>
     <w:p>
@@ -33,7 +62,15 @@
         <w:ind w:firstLine="720"/>
       </w:pPr>
       <w:r>
-        <w:t>PHP is a very popular scripting language, however, it is not a very disciplined language in a way that there’s a lot of inconsistencies in the language such as function names and there’s no central organization governing the development of PHP.</w:t>
+        <w:t xml:space="preserve">PHP is a very popular scripting language, however, it is not a </w:t>
+      </w:r>
+      <w:proofErr w:type="gramStart"/>
+      <w:r>
+        <w:t>very</w:t>
+      </w:r>
+      <w:proofErr w:type="gramEnd"/>
+      <w:r>
+        <w:t xml:space="preserve"> disciplined language in a way that there’s a lot of inconsistencies in the language such as function names and there’s no central organization governing the development of PHP.</w:t>
       </w:r>
     </w:p>
     <w:p>
@@ -41,7 +78,15 @@
         <w:ind w:firstLine="720"/>
       </w:pPr>
       <w:r>
-        <w:t xml:space="preserve">In php, there are 2 ways of coding, the Object Oriented and the Procedural Paradigm. </w:t>
+        <w:t xml:space="preserve">In </w:t>
+      </w:r>
+      <w:proofErr w:type="spellStart"/>
+      <w:r>
+        <w:t>php</w:t>
+      </w:r>
+      <w:proofErr w:type="spellEnd"/>
+      <w:r>
+        <w:t xml:space="preserve">, there are 2 ways of coding, the Object Oriented and the Procedural Paradigm. </w:t>
       </w:r>
     </w:p>
     <w:p>
@@ -73,7 +118,36 @@
     <w:p>
       <w:r>
         <w:tab/>
-        <w:t>When PHP parses a file, it looks for opening and closing tags, which are &lt;?php and ?&gt; which tells the parser the beginning and end of a php code. This allows PHP to be embedded anywhere in the HTML. This also allows php to be embedded in different documents aside from HTML.</w:t>
+        <w:t>When PHP parses a file, it looks for opening and closing tags, which are &lt;</w:t>
+      </w:r>
+      <w:proofErr w:type="gramStart"/>
+      <w:r>
+        <w:t>?</w:t>
+      </w:r>
+      <w:proofErr w:type="spellStart"/>
+      <w:r>
+        <w:t>php</w:t>
+      </w:r>
+      <w:proofErr w:type="spellEnd"/>
+      <w:proofErr w:type="gramEnd"/>
+      <w:r>
+        <w:t xml:space="preserve"> and ?&gt; which tells the parser the beginning and end of a </w:t>
+      </w:r>
+      <w:proofErr w:type="spellStart"/>
+      <w:r>
+        <w:t>php</w:t>
+      </w:r>
+      <w:proofErr w:type="spellEnd"/>
+      <w:r>
+        <w:t xml:space="preserve"> code. This allows PHP to be embedded anywhere in the HTML. This also allows </w:t>
+      </w:r>
+      <w:proofErr w:type="spellStart"/>
+      <w:r>
+        <w:t>php</w:t>
+      </w:r>
+      <w:proofErr w:type="spellEnd"/>
+      <w:r>
+        <w:t xml:space="preserve"> to be embedded in different documents aside from HTML.</w:t>
       </w:r>
     </w:p>
     <w:p>
@@ -85,8 +159,17 @@
     <w:p>
       <w:r>
         <w:tab/>
-        <w:t>&lt;?php</w:t>
-      </w:r>
+      </w:r>
+      <w:proofErr w:type="gramStart"/>
+      <w:r>
+        <w:t>&lt;?</w:t>
+      </w:r>
+      <w:proofErr w:type="spellStart"/>
+      <w:r>
+        <w:t>php</w:t>
+      </w:r>
+      <w:proofErr w:type="spellEnd"/>
+      <w:proofErr w:type="gramEnd"/>
     </w:p>
     <w:p>
       <w:r>
@@ -94,13 +177,34 @@
       </w:r>
       <w:r>
         <w:tab/>
-        <w:t>Echo “Hello Webtech People!”;</w:t>
-      </w:r>
+        <w:t xml:space="preserve">Echo “Hello </w:t>
+      </w:r>
+      <w:proofErr w:type="spellStart"/>
+      <w:r>
+        <w:t>Webtech</w:t>
+      </w:r>
+      <w:proofErr w:type="spellEnd"/>
+      <w:r>
+        <w:t xml:space="preserve"> People!</w:t>
+      </w:r>
+      <w:proofErr w:type="gramStart"/>
+      <w:r>
+        <w:t>”;</w:t>
+      </w:r>
+      <w:proofErr w:type="gramEnd"/>
     </w:p>
     <w:p>
       <w:r>
         <w:tab/>
-        <w:t>&lt;/php&gt;</w:t>
+        <w:t>&lt;/</w:t>
+      </w:r>
+      <w:proofErr w:type="spellStart"/>
+      <w:r>
+        <w:t>php</w:t>
+      </w:r>
+      <w:proofErr w:type="spellEnd"/>
+      <w:r>
+        <w:t>&gt;</w:t>
       </w:r>
     </w:p>
     <w:p/>
@@ -113,7 +217,15 @@
     <w:p>
       <w:r>
         <w:tab/>
-        <w:t>PHP can skip HTML lines in between php scripts using conditions.</w:t>
+        <w:t xml:space="preserve">PHP can skip HTML lines in between </w:t>
+      </w:r>
+      <w:proofErr w:type="spellStart"/>
+      <w:r>
+        <w:t>php</w:t>
+      </w:r>
+      <w:proofErr w:type="spellEnd"/>
+      <w:r>
+        <w:t xml:space="preserve"> scripts using conditions.</w:t>
       </w:r>
     </w:p>
     <w:p>
@@ -125,31 +237,87 @@
     <w:p>
       <w:r>
         <w:tab/>
-        <w:t>&lt;php if ($expression == true){ ?&gt;</w:t>
+        <w:t>&lt;</w:t>
+      </w:r>
+      <w:proofErr w:type="spellStart"/>
+      <w:r>
+        <w:t>php</w:t>
+      </w:r>
+      <w:proofErr w:type="spellEnd"/>
+      <w:r>
+        <w:t xml:space="preserve"> if ($expression == true</w:t>
+      </w:r>
+      <w:proofErr w:type="gramStart"/>
+      <w:r>
+        <w:t>){</w:t>
+      </w:r>
+      <w:proofErr w:type="gramEnd"/>
+      <w:r>
+        <w:t xml:space="preserve"> ?&gt;</w:t>
       </w:r>
     </w:p>
     <w:p>
       <w:r>
         <w:tab/>
-        <w:t>&lt;p&gt;This will be shown if the condition is met.&lt;/p&gt;</w:t>
+        <w:t>&lt;p&gt;This will be shown if the condition is met</w:t>
+      </w:r>
+      <w:proofErr w:type="gramStart"/>
+      <w:r>
+        <w:t>.&lt;</w:t>
+      </w:r>
+      <w:proofErr w:type="gramEnd"/>
+      <w:r>
+        <w:t>/p&gt;</w:t>
       </w:r>
     </w:p>
     <w:p>
       <w:r>
         <w:tab/>
-        <w:t>&lt;?php }else{ ?&gt;</w:t>
+      </w:r>
+      <w:proofErr w:type="gramStart"/>
+      <w:r>
+        <w:t>&lt;?</w:t>
+      </w:r>
+      <w:proofErr w:type="spellStart"/>
+      <w:r>
+        <w:t>php</w:t>
+      </w:r>
+      <w:proofErr w:type="spellEnd"/>
+      <w:proofErr w:type="gramEnd"/>
+      <w:r>
+        <w:t xml:space="preserve"> }else{ ?&gt;</w:t>
       </w:r>
     </w:p>
     <w:p>
       <w:r>
         <w:tab/>
-        <w:t>&lt;p&gt;Otherwise this will be shown.&lt;/p&gt;</w:t>
+        <w:t>&lt;p&gt;Otherwise this will be shown</w:t>
+      </w:r>
+      <w:proofErr w:type="gramStart"/>
+      <w:r>
+        <w:t>.&lt;</w:t>
+      </w:r>
+      <w:proofErr w:type="gramEnd"/>
+      <w:r>
+        <w:t>/p&gt;</w:t>
       </w:r>
     </w:p>
     <w:p>
       <w:r>
         <w:tab/>
-        <w:t>&lt;?php } ?&gt;</w:t>
+      </w:r>
+      <w:proofErr w:type="gramStart"/>
+      <w:r>
+        <w:t>&lt;?</w:t>
+      </w:r>
+      <w:proofErr w:type="spellStart"/>
+      <w:r>
+        <w:t>php</w:t>
+      </w:r>
+      <w:proofErr w:type="spellEnd"/>
+      <w:proofErr w:type="gramEnd"/>
+      <w:r>
+        <w:t xml:space="preserve"> } ?&gt;</w:t>
       </w:r>
     </w:p>
     <w:p/>
@@ -167,7 +335,15 @@
     <w:p>
       <w:r>
         <w:tab/>
-        <w:t>Variables are represented by dollar sign($) followed by the name of the variable. PHP is a loosely typed language, meaning, that variable types are defined at run time, and can change at any time during execution.</w:t>
+        <w:t xml:space="preserve">Variables are represented by dollar </w:t>
+      </w:r>
+      <w:proofErr w:type="gramStart"/>
+      <w:r>
+        <w:t>sign(</w:t>
+      </w:r>
+      <w:proofErr w:type="gramEnd"/>
+      <w:r>
+        <w:t>$) followed by the name of the variable. PHP is a loosely typed language, meaning, that variable types are defined at run time, and can change at any time during execution.</w:t>
       </w:r>
     </w:p>
     <w:p>
@@ -183,13 +359,44 @@
     <w:p>
       <w:r>
         <w:tab/>
-        <w:t xml:space="preserve">Predefined variables are variables that are already defined by php. </w:t>
+        <w:t xml:space="preserve">Predefined variables are variables that are already defined by </w:t>
+      </w:r>
+      <w:proofErr w:type="spellStart"/>
+      <w:r>
+        <w:t>php</w:t>
+      </w:r>
+      <w:proofErr w:type="spellEnd"/>
+      <w:r>
+        <w:t xml:space="preserve">. </w:t>
       </w:r>
     </w:p>
     <w:p>
       <w:r>
         <w:tab/>
-        <w:t>Superglobals - are built-in variables that are always available in all scopes. Superglobals are named in capital letters and starts with underscore(‘_’) after the dollar sign with the exception of the $GLOBALS variable.</w:t>
+      </w:r>
+      <w:proofErr w:type="spellStart"/>
+      <w:r>
+        <w:t>Superglobals</w:t>
+      </w:r>
+      <w:proofErr w:type="spellEnd"/>
+      <w:r>
+        <w:t xml:space="preserve"> - are built-in variables that are always available in all scopes. </w:t>
+      </w:r>
+      <w:proofErr w:type="spellStart"/>
+      <w:r>
+        <w:t>Superglobals</w:t>
+      </w:r>
+      <w:proofErr w:type="spellEnd"/>
+      <w:r>
+        <w:t xml:space="preserve"> are named in capital letters and starts with </w:t>
+      </w:r>
+      <w:proofErr w:type="gramStart"/>
+      <w:r>
+        <w:t>underscore(</w:t>
+      </w:r>
+      <w:proofErr w:type="gramEnd"/>
+      <w:r>
+        <w:t>‘_’) after the dollar sign with the exception of the $GLOBALS variable.</w:t>
       </w:r>
     </w:p>
     <w:p>
@@ -215,7 +422,15 @@
         <w:contextualSpacing/>
       </w:pPr>
       <w:r>
-        <w:t>$_SERVER -  an array containing information such as headers, paths, and script locations.</w:t>
+        <w:t xml:space="preserve">$_SERVER </w:t>
+      </w:r>
+      <w:proofErr w:type="gramStart"/>
+      <w:r>
+        <w:t>-  an</w:t>
+      </w:r>
+      <w:proofErr w:type="gramEnd"/>
+      <w:r>
+        <w:t xml:space="preserve"> array containing information such as headers, paths, and script locations.</w:t>
       </w:r>
     </w:p>
     <w:p>
@@ -228,8 +443,13 @@
         <w:contextualSpacing/>
       </w:pPr>
       <w:r>
-        <w:t>$_GET - an associative array containing variables passed through the url</w:t>
-      </w:r>
+        <w:t xml:space="preserve">$_GET - an associative array containing variables passed through the </w:t>
+      </w:r>
+      <w:proofErr w:type="spellStart"/>
+      <w:r>
+        <w:t>url</w:t>
+      </w:r>
+      <w:proofErr w:type="spellEnd"/>
     </w:p>
     <w:p>
       <w:pPr>
@@ -315,6 +535,11 @@
       </w:pPr>
       <w:bookmarkStart w:id="5" w:name="_uvqy0qswd6u1" w:colFirst="0" w:colLast="0"/>
       <w:bookmarkEnd w:id="5"/>
+    </w:p>
+    <w:p>
+      <w:pPr>
+        <w:pStyle w:val="Heading2"/>
+      </w:pPr>
       <w:r>
         <w:t>Data Types</w:t>
       </w:r>
@@ -322,15 +547,946 @@
     <w:p>
       <w:r>
         <w:tab/>
-        <w:t>(Under String, add string concatenations)</w:t>
-      </w:r>
-    </w:p>
+        <w:t>PHP has eight primitive data types namely: in</w:t>
+      </w:r>
+      <w:r>
+        <w:t>tegers, floating point numbers</w:t>
+      </w:r>
+      <w:r>
+        <w:t xml:space="preserve">, </w:t>
+      </w:r>
+      <w:proofErr w:type="gramStart"/>
+      <w:r>
+        <w:t>strings</w:t>
+      </w:r>
+      <w:proofErr w:type="gramEnd"/>
+      <w:r>
+        <w:t xml:space="preserve">, </w:t>
+      </w:r>
+      <w:r>
+        <w:t xml:space="preserve">Boolean, </w:t>
+      </w:r>
+      <w:r>
+        <w:t>arrays, objects, resources and NULL.</w:t>
+      </w:r>
+    </w:p>
+    <w:tbl>
+      <w:tblPr>
+        <w:tblStyle w:val="TableGrid"/>
+        <w:tblW w:w="0" w:type="auto"/>
+        <w:tblLook w:val="04A0" w:firstRow="1" w:lastRow="0" w:firstColumn="1" w:lastColumn="0" w:noHBand="0" w:noVBand="1"/>
+      </w:tblPr>
+      <w:tblGrid>
+        <w:gridCol w:w="4788"/>
+        <w:gridCol w:w="4788"/>
+      </w:tblGrid>
+      <w:tr>
+        <w:trPr>
+          <w:trHeight w:val="432"/>
+        </w:trPr>
+        <w:tc>
+          <w:tcPr>
+            <w:tcW w:w="4788" w:type="dxa"/>
+            <w:vAlign w:val="center"/>
+          </w:tcPr>
+          <w:p>
+            <w:pPr>
+              <w:rPr>
+                <w:b/>
+              </w:rPr>
+            </w:pPr>
+            <w:r>
+              <w:rPr>
+                <w:b/>
+              </w:rPr>
+              <w:t>Data Type</w:t>
+            </w:r>
+          </w:p>
+        </w:tc>
+        <w:tc>
+          <w:tcPr>
+            <w:tcW w:w="4788" w:type="dxa"/>
+            <w:vAlign w:val="center"/>
+          </w:tcPr>
+          <w:p>
+            <w:pPr>
+              <w:rPr>
+                <w:b/>
+              </w:rPr>
+            </w:pPr>
+            <w:r>
+              <w:rPr>
+                <w:b/>
+              </w:rPr>
+              <w:t>Example</w:t>
+            </w:r>
+          </w:p>
+        </w:tc>
+      </w:tr>
+      <w:tr>
+        <w:trPr>
+          <w:trHeight w:val="432"/>
+        </w:trPr>
+        <w:tc>
+          <w:tcPr>
+            <w:tcW w:w="4788" w:type="dxa"/>
+            <w:vAlign w:val="center"/>
+          </w:tcPr>
+          <w:p>
+            <w:r>
+              <w:t>Integers</w:t>
+            </w:r>
+            <w:r>
+              <w:t xml:space="preserve"> - </w:t>
+            </w:r>
+          </w:p>
+        </w:tc>
+        <w:tc>
+          <w:tcPr>
+            <w:tcW w:w="4788" w:type="dxa"/>
+            <w:vAlign w:val="center"/>
+          </w:tcPr>
+          <w:p>
+            <w:pPr>
+              <w:rPr>
+                <w:rFonts w:ascii="Courier New" w:hAnsi="Courier New" w:cs="Courier New"/>
+              </w:rPr>
+            </w:pPr>
+            <w:r>
+              <w:rPr>
+                <w:rFonts w:ascii="Courier New" w:hAnsi="Courier New" w:cs="Courier New"/>
+              </w:rPr>
+              <w:t>&lt;?</w:t>
+            </w:r>
+            <w:proofErr w:type="spellStart"/>
+            <w:r>
+              <w:rPr>
+                <w:rFonts w:ascii="Courier New" w:hAnsi="Courier New" w:cs="Courier New"/>
+              </w:rPr>
+              <w:t>php</w:t>
+            </w:r>
+            <w:proofErr w:type="spellEnd"/>
+          </w:p>
+          <w:p>
+            <w:pPr>
+              <w:rPr>
+                <w:rFonts w:ascii="Courier New" w:hAnsi="Courier New" w:cs="Courier New"/>
+              </w:rPr>
+            </w:pPr>
+            <w:r>
+              <w:rPr>
+                <w:rFonts w:ascii="Courier New" w:hAnsi="Courier New" w:cs="Courier New"/>
+              </w:rPr>
+              <w:t>$x = 8; // decimal</w:t>
+            </w:r>
+          </w:p>
+          <w:p>
+            <w:pPr>
+              <w:rPr>
+                <w:rFonts w:ascii="Courier New" w:hAnsi="Courier New" w:cs="Courier New"/>
+              </w:rPr>
+            </w:pPr>
+            <w:r>
+              <w:rPr>
+                <w:rFonts w:ascii="Courier New" w:hAnsi="Courier New" w:cs="Courier New"/>
+              </w:rPr>
+              <w:t>$y = -8; // negative</w:t>
+            </w:r>
+          </w:p>
+          <w:p>
+            <w:pPr>
+              <w:rPr>
+                <w:rFonts w:ascii="Courier New" w:hAnsi="Courier New" w:cs="Courier New"/>
+              </w:rPr>
+            </w:pPr>
+            <w:r>
+              <w:rPr>
+                <w:rFonts w:ascii="Courier New" w:hAnsi="Courier New" w:cs="Courier New"/>
+              </w:rPr>
+              <w:t>$z = 0144; // octal</w:t>
+            </w:r>
+          </w:p>
+          <w:p>
+            <w:pPr>
+              <w:rPr>
+                <w:rFonts w:ascii="Courier New" w:hAnsi="Courier New" w:cs="Courier New"/>
+              </w:rPr>
+            </w:pPr>
+            <w:r>
+              <w:rPr>
+                <w:rFonts w:ascii="Courier New" w:hAnsi="Courier New" w:cs="Courier New"/>
+              </w:rPr>
+              <w:t>$a = 0x3E8; // hexadecimal</w:t>
+            </w:r>
+          </w:p>
+          <w:p>
+            <w:pPr>
+              <w:rPr>
+                <w:rFonts w:ascii="Courier New" w:hAnsi="Courier New" w:cs="Courier New"/>
+              </w:rPr>
+            </w:pPr>
+            <w:r>
+              <w:rPr>
+                <w:rFonts w:ascii="Courier New" w:hAnsi="Courier New" w:cs="Courier New"/>
+              </w:rPr>
+              <w:t>?&gt;</w:t>
+            </w:r>
+          </w:p>
+        </w:tc>
+      </w:tr>
+      <w:tr>
+        <w:trPr>
+          <w:trHeight w:val="432"/>
+        </w:trPr>
+        <w:tc>
+          <w:tcPr>
+            <w:tcW w:w="4788" w:type="dxa"/>
+            <w:vAlign w:val="center"/>
+          </w:tcPr>
+          <w:p>
+            <w:r>
+              <w:t>Floating Point Numbers</w:t>
+            </w:r>
+            <w:r>
+              <w:t xml:space="preserve"> - </w:t>
+            </w:r>
+          </w:p>
+        </w:tc>
+        <w:tc>
+          <w:tcPr>
+            <w:tcW w:w="4788" w:type="dxa"/>
+            <w:vAlign w:val="center"/>
+          </w:tcPr>
+          <w:p>
+            <w:pPr>
+              <w:rPr>
+                <w:rFonts w:ascii="Courier New" w:hAnsi="Courier New" w:cs="Courier New"/>
+              </w:rPr>
+            </w:pPr>
+            <w:r>
+              <w:rPr>
+                <w:rFonts w:ascii="Courier New" w:hAnsi="Courier New" w:cs="Courier New"/>
+              </w:rPr>
+              <w:t>&lt;?</w:t>
+            </w:r>
+            <w:proofErr w:type="spellStart"/>
+            <w:r>
+              <w:rPr>
+                <w:rFonts w:ascii="Courier New" w:hAnsi="Courier New" w:cs="Courier New"/>
+              </w:rPr>
+              <w:t>php</w:t>
+            </w:r>
+            <w:proofErr w:type="spellEnd"/>
+          </w:p>
+          <w:p>
+            <w:pPr>
+              <w:rPr>
+                <w:rFonts w:ascii="Courier New" w:hAnsi="Courier New" w:cs="Courier New"/>
+              </w:rPr>
+            </w:pPr>
+            <w:r>
+              <w:rPr>
+                <w:rFonts w:ascii="Courier New" w:hAnsi="Courier New" w:cs="Courier New"/>
+              </w:rPr>
+              <w:t>$x = 1.5;</w:t>
+            </w:r>
+          </w:p>
+          <w:p>
+            <w:pPr>
+              <w:rPr>
+                <w:rFonts w:ascii="Courier New" w:hAnsi="Courier New" w:cs="Courier New"/>
+              </w:rPr>
+            </w:pPr>
+            <w:r>
+              <w:rPr>
+                <w:rFonts w:ascii="Courier New" w:hAnsi="Courier New" w:cs="Courier New"/>
+              </w:rPr>
+              <w:lastRenderedPageBreak/>
+              <w:t>$y = 1.5e5;</w:t>
+            </w:r>
+          </w:p>
+          <w:p>
+            <w:pPr>
+              <w:rPr>
+                <w:rFonts w:ascii="Courier New" w:hAnsi="Courier New" w:cs="Courier New"/>
+              </w:rPr>
+            </w:pPr>
+            <w:r>
+              <w:rPr>
+                <w:rFonts w:ascii="Courier New" w:hAnsi="Courier New" w:cs="Courier New"/>
+              </w:rPr>
+              <w:t>$z = 1.5E-10;</w:t>
+            </w:r>
+          </w:p>
+          <w:p>
+            <w:pPr>
+              <w:rPr>
+                <w:rFonts w:ascii="Courier New" w:hAnsi="Courier New" w:cs="Courier New"/>
+              </w:rPr>
+            </w:pPr>
+            <w:r>
+              <w:rPr>
+                <w:rFonts w:ascii="Courier New" w:hAnsi="Courier New" w:cs="Courier New"/>
+              </w:rPr>
+              <w:t>?&gt;</w:t>
+            </w:r>
+          </w:p>
+        </w:tc>
+      </w:tr>
+      <w:tr>
+        <w:trPr>
+          <w:trHeight w:val="432"/>
+        </w:trPr>
+        <w:tc>
+          <w:tcPr>
+            <w:tcW w:w="4788" w:type="dxa"/>
+            <w:vAlign w:val="center"/>
+          </w:tcPr>
+          <w:p>
+            <w:r>
+              <w:lastRenderedPageBreak/>
+              <w:t>Strings</w:t>
+            </w:r>
+            <w:r>
+              <w:t xml:space="preserve"> - </w:t>
+            </w:r>
+          </w:p>
+        </w:tc>
+        <w:tc>
+          <w:tcPr>
+            <w:tcW w:w="4788" w:type="dxa"/>
+            <w:vAlign w:val="center"/>
+          </w:tcPr>
+          <w:p>
+            <w:pPr>
+              <w:rPr>
+                <w:rFonts w:ascii="Courier New" w:hAnsi="Courier New" w:cs="Courier New"/>
+              </w:rPr>
+            </w:pPr>
+            <w:r>
+              <w:rPr>
+                <w:rFonts w:ascii="Courier New" w:hAnsi="Courier New" w:cs="Courier New"/>
+              </w:rPr>
+              <w:t>&lt;?</w:t>
+            </w:r>
+            <w:proofErr w:type="spellStart"/>
+            <w:r>
+              <w:rPr>
+                <w:rFonts w:ascii="Courier New" w:hAnsi="Courier New" w:cs="Courier New"/>
+              </w:rPr>
+              <w:t>php</w:t>
+            </w:r>
+            <w:proofErr w:type="spellEnd"/>
+          </w:p>
+          <w:p>
+            <w:pPr>
+              <w:rPr>
+                <w:rFonts w:ascii="Courier New" w:hAnsi="Courier New" w:cs="Courier New"/>
+              </w:rPr>
+            </w:pPr>
+            <w:r>
+              <w:rPr>
+                <w:rFonts w:ascii="Courier New" w:hAnsi="Courier New" w:cs="Courier New"/>
+              </w:rPr>
+              <w:t>$hi = ‘Hello world!</w:t>
+            </w:r>
+            <w:proofErr w:type="gramStart"/>
+            <w:r>
+              <w:rPr>
+                <w:rFonts w:ascii="Courier New" w:hAnsi="Courier New" w:cs="Courier New"/>
+              </w:rPr>
+              <w:t>’;</w:t>
+            </w:r>
+            <w:proofErr w:type="gramEnd"/>
+          </w:p>
+          <w:p>
+            <w:pPr>
+              <w:rPr>
+                <w:rFonts w:ascii="Courier New" w:hAnsi="Courier New" w:cs="Courier New"/>
+              </w:rPr>
+            </w:pPr>
+            <w:r>
+              <w:rPr>
+                <w:rFonts w:ascii="Courier New" w:hAnsi="Courier New" w:cs="Courier New"/>
+              </w:rPr>
+              <w:t>$hi2 = “Hello World!</w:t>
+            </w:r>
+            <w:proofErr w:type="gramStart"/>
+            <w:r>
+              <w:rPr>
+                <w:rFonts w:ascii="Courier New" w:hAnsi="Courier New" w:cs="Courier New"/>
+              </w:rPr>
+              <w:t>”</w:t>
+            </w:r>
+            <w:r>
+              <w:rPr>
+                <w:rFonts w:ascii="Courier New" w:hAnsi="Courier New" w:cs="Courier New"/>
+              </w:rPr>
+              <w:t>;</w:t>
+            </w:r>
+            <w:proofErr w:type="gramEnd"/>
+          </w:p>
+          <w:p>
+            <w:pPr>
+              <w:rPr>
+                <w:rFonts w:ascii="Courier New" w:hAnsi="Courier New" w:cs="Courier New"/>
+              </w:rPr>
+            </w:pPr>
+            <w:r>
+              <w:rPr>
+                <w:rFonts w:ascii="Courier New" w:hAnsi="Courier New" w:cs="Courier New"/>
+              </w:rPr>
+              <w:t>?&gt;</w:t>
+            </w:r>
+          </w:p>
+        </w:tc>
+      </w:tr>
+      <w:tr>
+        <w:trPr>
+          <w:trHeight w:val="432"/>
+        </w:trPr>
+        <w:tc>
+          <w:tcPr>
+            <w:tcW w:w="4788" w:type="dxa"/>
+            <w:vAlign w:val="center"/>
+          </w:tcPr>
+          <w:p>
+            <w:r>
+              <w:t>Boolean</w:t>
+            </w:r>
+            <w:r>
+              <w:t xml:space="preserve"> - </w:t>
+            </w:r>
+          </w:p>
+        </w:tc>
+        <w:tc>
+          <w:tcPr>
+            <w:tcW w:w="4788" w:type="dxa"/>
+            <w:vAlign w:val="center"/>
+          </w:tcPr>
+          <w:p>
+            <w:pPr>
+              <w:rPr>
+                <w:rFonts w:ascii="Courier New" w:hAnsi="Courier New" w:cs="Courier New"/>
+              </w:rPr>
+            </w:pPr>
+            <w:r>
+              <w:rPr>
+                <w:rFonts w:ascii="Courier New" w:hAnsi="Courier New" w:cs="Courier New"/>
+              </w:rPr>
+              <w:t>&lt;?</w:t>
+            </w:r>
+            <w:proofErr w:type="spellStart"/>
+            <w:r>
+              <w:rPr>
+                <w:rFonts w:ascii="Courier New" w:hAnsi="Courier New" w:cs="Courier New"/>
+              </w:rPr>
+              <w:t>php</w:t>
+            </w:r>
+            <w:proofErr w:type="spellEnd"/>
+          </w:p>
+          <w:p>
+            <w:pPr>
+              <w:rPr>
+                <w:rFonts w:ascii="Courier New" w:hAnsi="Courier New" w:cs="Courier New"/>
+              </w:rPr>
+            </w:pPr>
+            <w:r>
+              <w:rPr>
+                <w:rFonts w:ascii="Courier New" w:hAnsi="Courier New" w:cs="Courier New"/>
+              </w:rPr>
+              <w:t>$</w:t>
+            </w:r>
+            <w:proofErr w:type="spellStart"/>
+            <w:r>
+              <w:rPr>
+                <w:rFonts w:ascii="Courier New" w:hAnsi="Courier New" w:cs="Courier New"/>
+              </w:rPr>
+              <w:t>isValid</w:t>
+            </w:r>
+            <w:proofErr w:type="spellEnd"/>
+            <w:r>
+              <w:rPr>
+                <w:rFonts w:ascii="Courier New" w:hAnsi="Courier New" w:cs="Courier New"/>
+              </w:rPr>
+              <w:t xml:space="preserve"> = true;</w:t>
+            </w:r>
+          </w:p>
+          <w:p>
+            <w:pPr>
+              <w:rPr>
+                <w:rFonts w:ascii="Courier New" w:hAnsi="Courier New" w:cs="Courier New"/>
+              </w:rPr>
+            </w:pPr>
+            <w:r>
+              <w:rPr>
+                <w:rFonts w:ascii="Courier New" w:hAnsi="Courier New" w:cs="Courier New"/>
+              </w:rPr>
+              <w:t>?&gt;</w:t>
+            </w:r>
+          </w:p>
+        </w:tc>
+      </w:tr>
+      <w:tr>
+        <w:trPr>
+          <w:trHeight w:val="432"/>
+        </w:trPr>
+        <w:tc>
+          <w:tcPr>
+            <w:tcW w:w="4788" w:type="dxa"/>
+            <w:vAlign w:val="center"/>
+          </w:tcPr>
+          <w:p>
+            <w:r>
+              <w:t>Arrays</w:t>
+            </w:r>
+            <w:r>
+              <w:t xml:space="preserve"> - </w:t>
+            </w:r>
+          </w:p>
+        </w:tc>
+        <w:tc>
+          <w:tcPr>
+            <w:tcW w:w="4788" w:type="dxa"/>
+            <w:vAlign w:val="center"/>
+          </w:tcPr>
+          <w:p>
+            <w:pPr>
+              <w:rPr>
+                <w:rFonts w:ascii="Courier New" w:hAnsi="Courier New" w:cs="Courier New"/>
+              </w:rPr>
+            </w:pPr>
+            <w:r>
+              <w:rPr>
+                <w:rFonts w:ascii="Courier New" w:hAnsi="Courier New" w:cs="Courier New"/>
+              </w:rPr>
+              <w:t>&lt;?</w:t>
+            </w:r>
+            <w:proofErr w:type="spellStart"/>
+            <w:r>
+              <w:rPr>
+                <w:rFonts w:ascii="Courier New" w:hAnsi="Courier New" w:cs="Courier New"/>
+              </w:rPr>
+              <w:t>php</w:t>
+            </w:r>
+            <w:proofErr w:type="spellEnd"/>
+          </w:p>
+          <w:p>
+            <w:pPr>
+              <w:rPr>
+                <w:rFonts w:ascii="Courier New" w:hAnsi="Courier New" w:cs="Courier New"/>
+              </w:rPr>
+            </w:pPr>
+            <w:r>
+              <w:rPr>
+                <w:rFonts w:ascii="Courier New" w:hAnsi="Courier New" w:cs="Courier New"/>
+              </w:rPr>
+              <w:t>$members = array(“Juan”, “Maria”, “Pedro”);</w:t>
+            </w:r>
+          </w:p>
+          <w:p>
+            <w:pPr>
+              <w:rPr>
+                <w:rFonts w:ascii="Courier New" w:hAnsi="Courier New" w:cs="Courier New"/>
+              </w:rPr>
+            </w:pPr>
+            <w:r>
+              <w:rPr>
+                <w:rFonts w:ascii="Courier New" w:hAnsi="Courier New" w:cs="Courier New"/>
+              </w:rPr>
+              <w:t>?&gt;</w:t>
+            </w:r>
+          </w:p>
+        </w:tc>
+      </w:tr>
+      <w:tr>
+        <w:trPr>
+          <w:trHeight w:val="432"/>
+        </w:trPr>
+        <w:tc>
+          <w:tcPr>
+            <w:tcW w:w="4788" w:type="dxa"/>
+            <w:vAlign w:val="center"/>
+          </w:tcPr>
+          <w:p>
+            <w:r>
+              <w:t>Objects</w:t>
+            </w:r>
+            <w:r>
+              <w:t xml:space="preserve"> - </w:t>
+            </w:r>
+          </w:p>
+        </w:tc>
+        <w:tc>
+          <w:tcPr>
+            <w:tcW w:w="4788" w:type="dxa"/>
+            <w:vAlign w:val="center"/>
+          </w:tcPr>
+          <w:p>
+            <w:pPr>
+              <w:rPr>
+                <w:rFonts w:ascii="Courier New" w:hAnsi="Courier New" w:cs="Courier New"/>
+              </w:rPr>
+            </w:pPr>
+            <w:r>
+              <w:rPr>
+                <w:rFonts w:ascii="Courier New" w:hAnsi="Courier New" w:cs="Courier New"/>
+              </w:rPr>
+              <w:t>&lt;?</w:t>
+            </w:r>
+            <w:proofErr w:type="spellStart"/>
+            <w:r>
+              <w:rPr>
+                <w:rFonts w:ascii="Courier New" w:hAnsi="Courier New" w:cs="Courier New"/>
+              </w:rPr>
+              <w:t>php</w:t>
+            </w:r>
+            <w:proofErr w:type="spellEnd"/>
+          </w:p>
+          <w:p>
+            <w:pPr>
+              <w:rPr>
+                <w:rFonts w:ascii="Courier New" w:hAnsi="Courier New" w:cs="Courier New"/>
+              </w:rPr>
+            </w:pPr>
+            <w:r>
+              <w:rPr>
+                <w:rFonts w:ascii="Courier New" w:hAnsi="Courier New" w:cs="Courier New"/>
+              </w:rPr>
+              <w:t>Class dog{</w:t>
+            </w:r>
+          </w:p>
+          <w:p>
+            <w:pPr>
+              <w:rPr>
+                <w:rFonts w:ascii="Courier New" w:hAnsi="Courier New" w:cs="Courier New"/>
+              </w:rPr>
+            </w:pPr>
+            <w:r>
+              <w:rPr>
+                <w:rFonts w:ascii="Courier New" w:hAnsi="Courier New" w:cs="Courier New"/>
+              </w:rPr>
+              <w:t xml:space="preserve">    </w:t>
+            </w:r>
+            <w:proofErr w:type="gramStart"/>
+            <w:r>
+              <w:rPr>
+                <w:rFonts w:ascii="Courier New" w:hAnsi="Courier New" w:cs="Courier New"/>
+              </w:rPr>
+              <w:t>public</w:t>
+            </w:r>
+            <w:proofErr w:type="gramEnd"/>
+            <w:r>
+              <w:rPr>
+                <w:rFonts w:ascii="Courier New" w:hAnsi="Courier New" w:cs="Courier New"/>
+              </w:rPr>
+              <w:t xml:space="preserve"> $dialogue = “Woof!”;</w:t>
+            </w:r>
+          </w:p>
+          <w:p>
+            <w:pPr>
+              <w:rPr>
+                <w:rFonts w:ascii="Courier New" w:hAnsi="Courier New" w:cs="Courier New"/>
+              </w:rPr>
+            </w:pPr>
+          </w:p>
+          <w:p>
+            <w:pPr>
+              <w:rPr>
+                <w:rFonts w:ascii="Courier New" w:hAnsi="Courier New" w:cs="Courier New"/>
+              </w:rPr>
+            </w:pPr>
+            <w:r>
+              <w:rPr>
+                <w:rFonts w:ascii="Courier New" w:hAnsi="Courier New" w:cs="Courier New"/>
+              </w:rPr>
+              <w:t xml:space="preserve">    function bark(){</w:t>
+            </w:r>
+          </w:p>
+          <w:p>
+            <w:pPr>
+              <w:rPr>
+                <w:rFonts w:ascii="Courier New" w:hAnsi="Courier New" w:cs="Courier New"/>
+              </w:rPr>
+            </w:pPr>
+            <w:r>
+              <w:rPr>
+                <w:rFonts w:ascii="Courier New" w:hAnsi="Courier New" w:cs="Courier New"/>
+              </w:rPr>
+              <w:t xml:space="preserve">        return $this-&gt;</w:t>
+            </w:r>
+            <w:proofErr w:type="spellStart"/>
+            <w:r>
+              <w:rPr>
+                <w:rFonts w:ascii="Courier New" w:hAnsi="Courier New" w:cs="Courier New"/>
+              </w:rPr>
+              <w:t>str</w:t>
+            </w:r>
+            <w:proofErr w:type="spellEnd"/>
+            <w:r>
+              <w:rPr>
+                <w:rFonts w:ascii="Courier New" w:hAnsi="Courier New" w:cs="Courier New"/>
+              </w:rPr>
+              <w:t>;</w:t>
+            </w:r>
+          </w:p>
+          <w:p>
+            <w:pPr>
+              <w:rPr>
+                <w:rFonts w:ascii="Courier New" w:hAnsi="Courier New" w:cs="Courier New"/>
+              </w:rPr>
+            </w:pPr>
+            <w:r>
+              <w:rPr>
+                <w:rFonts w:ascii="Courier New" w:hAnsi="Courier New" w:cs="Courier New"/>
+              </w:rPr>
+              <w:t xml:space="preserve">    }</w:t>
+            </w:r>
+          </w:p>
+          <w:p>
+            <w:pPr>
+              <w:rPr>
+                <w:rFonts w:ascii="Courier New" w:hAnsi="Courier New" w:cs="Courier New"/>
+              </w:rPr>
+            </w:pPr>
+            <w:r>
+              <w:rPr>
+                <w:rFonts w:ascii="Courier New" w:hAnsi="Courier New" w:cs="Courier New"/>
+              </w:rPr>
+              <w:t>}</w:t>
+            </w:r>
+          </w:p>
+          <w:p>
+            <w:pPr>
+              <w:rPr>
+                <w:rFonts w:ascii="Courier New" w:hAnsi="Courier New" w:cs="Courier New"/>
+              </w:rPr>
+            </w:pPr>
+            <w:r>
+              <w:rPr>
+                <w:rFonts w:ascii="Courier New" w:hAnsi="Courier New" w:cs="Courier New"/>
+              </w:rPr>
+              <w:t>?&gt;</w:t>
+            </w:r>
+          </w:p>
+        </w:tc>
+      </w:tr>
+      <w:tr>
+        <w:trPr>
+          <w:trHeight w:val="432"/>
+        </w:trPr>
+        <w:tc>
+          <w:tcPr>
+            <w:tcW w:w="4788" w:type="dxa"/>
+            <w:vAlign w:val="center"/>
+          </w:tcPr>
+          <w:p>
+            <w:r>
+              <w:t>Resources</w:t>
+            </w:r>
+            <w:r>
+              <w:t xml:space="preserve"> - </w:t>
+            </w:r>
+          </w:p>
+        </w:tc>
+        <w:tc>
+          <w:tcPr>
+            <w:tcW w:w="4788" w:type="dxa"/>
+            <w:vAlign w:val="center"/>
+          </w:tcPr>
+          <w:p>
+            <w:pPr>
+              <w:rPr>
+                <w:rFonts w:ascii="Courier New" w:hAnsi="Courier New" w:cs="Courier New"/>
+              </w:rPr>
+            </w:pPr>
+            <w:r>
+              <w:rPr>
+                <w:rFonts w:ascii="Courier New" w:hAnsi="Courier New" w:cs="Courier New"/>
+              </w:rPr>
+              <w:t>&lt;?</w:t>
+            </w:r>
+            <w:proofErr w:type="spellStart"/>
+            <w:r>
+              <w:rPr>
+                <w:rFonts w:ascii="Courier New" w:hAnsi="Courier New" w:cs="Courier New"/>
+              </w:rPr>
+              <w:t>php</w:t>
+            </w:r>
+            <w:proofErr w:type="spellEnd"/>
+          </w:p>
+          <w:p>
+            <w:pPr>
+              <w:rPr>
+                <w:rFonts w:ascii="Courier New" w:hAnsi="Courier New" w:cs="Courier New"/>
+              </w:rPr>
+            </w:pPr>
+            <w:r>
+              <w:rPr>
+                <w:rFonts w:ascii="Courier New" w:hAnsi="Courier New" w:cs="Courier New"/>
+              </w:rPr>
+              <w:t xml:space="preserve">$file = </w:t>
+            </w:r>
+            <w:proofErr w:type="spellStart"/>
+            <w:r>
+              <w:rPr>
+                <w:rFonts w:ascii="Courier New" w:hAnsi="Courier New" w:cs="Courier New"/>
+              </w:rPr>
+              <w:t>fopen</w:t>
+            </w:r>
+            <w:proofErr w:type="spellEnd"/>
+            <w:r>
+              <w:rPr>
+                <w:rFonts w:ascii="Courier New" w:hAnsi="Courier New" w:cs="Courier New"/>
+              </w:rPr>
+              <w:t>(“data.txt”, “r”);</w:t>
+            </w:r>
+          </w:p>
+          <w:p>
+            <w:pPr>
+              <w:rPr>
+                <w:rFonts w:ascii="Courier New" w:hAnsi="Courier New" w:cs="Courier New"/>
+              </w:rPr>
+            </w:pPr>
+          </w:p>
+          <w:p>
+            <w:pPr>
+              <w:rPr>
+                <w:rFonts w:ascii="Courier New" w:hAnsi="Courier New" w:cs="Courier New"/>
+              </w:rPr>
+            </w:pPr>
+            <w:r>
+              <w:rPr>
+                <w:rFonts w:ascii="Courier New" w:hAnsi="Courier New" w:cs="Courier New"/>
+              </w:rPr>
+              <w:t>$</w:t>
+            </w:r>
+            <w:proofErr w:type="spellStart"/>
+            <w:r>
+              <w:rPr>
+                <w:rFonts w:ascii="Courier New" w:hAnsi="Courier New" w:cs="Courier New"/>
+              </w:rPr>
+              <w:t>db</w:t>
+            </w:r>
+            <w:proofErr w:type="spellEnd"/>
+            <w:r>
+              <w:rPr>
+                <w:rFonts w:ascii="Courier New" w:hAnsi="Courier New" w:cs="Courier New"/>
+              </w:rPr>
+              <w:t xml:space="preserve"> = </w:t>
+            </w:r>
+            <w:proofErr w:type="spellStart"/>
+            <w:r>
+              <w:rPr>
+                <w:rFonts w:ascii="Courier New" w:hAnsi="Courier New" w:cs="Courier New"/>
+              </w:rPr>
+              <w:t>mysql_connect</w:t>
+            </w:r>
+            <w:proofErr w:type="spellEnd"/>
+            <w:r>
+              <w:rPr>
+                <w:rFonts w:ascii="Courier New" w:hAnsi="Courier New" w:cs="Courier New"/>
+              </w:rPr>
+              <w:t>(“localhost”, “root”, “”);</w:t>
+            </w:r>
+            <w:bookmarkStart w:id="6" w:name="_GoBack"/>
+            <w:bookmarkEnd w:id="6"/>
+          </w:p>
+          <w:p>
+            <w:pPr>
+              <w:rPr>
+                <w:rFonts w:ascii="Courier New" w:hAnsi="Courier New" w:cs="Courier New"/>
+              </w:rPr>
+            </w:pPr>
+            <w:r>
+              <w:rPr>
+                <w:rFonts w:ascii="Courier New" w:hAnsi="Courier New" w:cs="Courier New"/>
+              </w:rPr>
+              <w:t>?&gt;</w:t>
+            </w:r>
+          </w:p>
+        </w:tc>
+      </w:tr>
+      <w:tr>
+        <w:trPr>
+          <w:trHeight w:val="432"/>
+        </w:trPr>
+        <w:tc>
+          <w:tcPr>
+            <w:tcW w:w="4788" w:type="dxa"/>
+            <w:vAlign w:val="center"/>
+          </w:tcPr>
+          <w:p>
+            <w:r>
+              <w:t>NULL</w:t>
+            </w:r>
+            <w:r>
+              <w:t xml:space="preserve"> - </w:t>
+            </w:r>
+          </w:p>
+        </w:tc>
+        <w:tc>
+          <w:tcPr>
+            <w:tcW w:w="4788" w:type="dxa"/>
+            <w:vAlign w:val="center"/>
+          </w:tcPr>
+          <w:p>
+            <w:pPr>
+              <w:rPr>
+                <w:rFonts w:ascii="Courier New" w:hAnsi="Courier New" w:cs="Courier New"/>
+              </w:rPr>
+            </w:pPr>
+            <w:r>
+              <w:rPr>
+                <w:rFonts w:ascii="Courier New" w:hAnsi="Courier New" w:cs="Courier New"/>
+              </w:rPr>
+              <w:t>&lt;?</w:t>
+            </w:r>
+            <w:proofErr w:type="spellStart"/>
+            <w:r>
+              <w:rPr>
+                <w:rFonts w:ascii="Courier New" w:hAnsi="Courier New" w:cs="Courier New"/>
+              </w:rPr>
+              <w:t>php</w:t>
+            </w:r>
+            <w:proofErr w:type="spellEnd"/>
+          </w:p>
+          <w:p>
+            <w:pPr>
+              <w:rPr>
+                <w:rFonts w:ascii="Courier New" w:hAnsi="Courier New" w:cs="Courier New"/>
+              </w:rPr>
+            </w:pPr>
+            <w:r>
+              <w:rPr>
+                <w:rFonts w:ascii="Courier New" w:hAnsi="Courier New" w:cs="Courier New"/>
+              </w:rPr>
+              <w:t>$empty = NULL;</w:t>
+            </w:r>
+          </w:p>
+          <w:p>
+            <w:pPr>
+              <w:rPr>
+                <w:rFonts w:ascii="Courier New" w:hAnsi="Courier New" w:cs="Courier New"/>
+              </w:rPr>
+            </w:pPr>
+            <w:r>
+              <w:rPr>
+                <w:rFonts w:ascii="Courier New" w:hAnsi="Courier New" w:cs="Courier New"/>
+              </w:rPr>
+              <w:t>?&gt;</w:t>
+            </w:r>
+          </w:p>
+        </w:tc>
+      </w:tr>
+    </w:tbl>
+    <w:p/>
     <w:p>
       <w:pPr>
         <w:pStyle w:val="Heading3"/>
       </w:pPr>
-      <w:bookmarkStart w:id="6" w:name="_j4v9i11cfoh" w:colFirst="0" w:colLast="0"/>
-      <w:bookmarkEnd w:id="6"/>
+      <w:bookmarkStart w:id="7" w:name="_j4v9i11cfoh" w:colFirst="0" w:colLast="0"/>
+      <w:bookmarkEnd w:id="7"/>
     </w:p>
     <w:p/>
     <w:p/>
@@ -342,7 +1498,6 @@
         <w:pStyle w:val="Heading3"/>
       </w:pPr>
       <w:r>
-        <w:lastRenderedPageBreak/>
         <w:t>Conditional</w:t>
       </w:r>
       <w:r>
@@ -585,8 +1740,16 @@
               <w:rPr>
                 <w:rFonts w:ascii="Courier New" w:eastAsia="Courier New" w:hAnsi="Courier New" w:cs="Courier New"/>
               </w:rPr>
-              <w:t>&lt;?php</w:t>
-            </w:r>
+              <w:t>&lt;?</w:t>
+            </w:r>
+            <w:proofErr w:type="spellStart"/>
+            <w:r>
+              <w:rPr>
+                <w:rFonts w:ascii="Courier New" w:eastAsia="Courier New" w:hAnsi="Courier New" w:cs="Courier New"/>
+              </w:rPr>
+              <w:t>php</w:t>
+            </w:r>
+            <w:proofErr w:type="spellEnd"/>
           </w:p>
           <w:p>
             <w:pPr>
@@ -681,7 +1844,21 @@
               <w:rPr>
                 <w:rFonts w:ascii="Courier New" w:eastAsia="Courier New" w:hAnsi="Courier New" w:cs="Courier New"/>
               </w:rPr>
-              <w:t xml:space="preserve">    echo "</w:t>
+              <w:t xml:space="preserve">    </w:t>
+            </w:r>
+            <w:proofErr w:type="gramStart"/>
+            <w:r>
+              <w:rPr>
+                <w:rFonts w:ascii="Courier New" w:eastAsia="Courier New" w:hAnsi="Courier New" w:cs="Courier New"/>
+              </w:rPr>
+              <w:t>echo</w:t>
+            </w:r>
+            <w:proofErr w:type="gramEnd"/>
+            <w:r>
+              <w:rPr>
+                <w:rFonts w:ascii="Courier New" w:eastAsia="Courier New" w:hAnsi="Courier New" w:cs="Courier New"/>
+              </w:rPr>
+              <w:t xml:space="preserve"> "</w:t>
             </w:r>
             <w:r>
               <w:rPr>
@@ -890,8 +2067,16 @@
               <w:rPr>
                 <w:rFonts w:ascii="Courier New" w:eastAsia="Courier New" w:hAnsi="Courier New" w:cs="Courier New"/>
               </w:rPr>
-              <w:t>&lt;?php</w:t>
-            </w:r>
+              <w:t>&lt;?</w:t>
+            </w:r>
+            <w:proofErr w:type="spellStart"/>
+            <w:r>
+              <w:rPr>
+                <w:rFonts w:ascii="Courier New" w:eastAsia="Courier New" w:hAnsi="Courier New" w:cs="Courier New"/>
+              </w:rPr>
+              <w:t>php</w:t>
+            </w:r>
+            <w:proofErr w:type="spellEnd"/>
           </w:p>
           <w:p>
             <w:pPr>
@@ -956,7 +2141,21 @@
               <w:rPr>
                 <w:rFonts w:ascii="Courier New" w:eastAsia="Courier New" w:hAnsi="Courier New" w:cs="Courier New"/>
               </w:rPr>
-              <w:t xml:space="preserve">    echo "I have enough things to carry.";</w:t>
+              <w:t xml:space="preserve">    </w:t>
+            </w:r>
+            <w:proofErr w:type="gramStart"/>
+            <w:r>
+              <w:rPr>
+                <w:rFonts w:ascii="Courier New" w:eastAsia="Courier New" w:hAnsi="Courier New" w:cs="Courier New"/>
+              </w:rPr>
+              <w:t>echo</w:t>
+            </w:r>
+            <w:proofErr w:type="gramEnd"/>
+            <w:r>
+              <w:rPr>
+                <w:rFonts w:ascii="Courier New" w:eastAsia="Courier New" w:hAnsi="Courier New" w:cs="Courier New"/>
+              </w:rPr>
+              <w:t xml:space="preserve"> "I have enough things to carry.";</w:t>
             </w:r>
           </w:p>
           <w:p>
@@ -1008,11 +2207,19 @@
               </w:rPr>
               <w:t xml:space="preserve">    </w:t>
             </w:r>
-            <w:r>
-              <w:rPr>
-                <w:rFonts w:ascii="Courier New" w:eastAsia="Courier New" w:hAnsi="Courier New" w:cs="Courier New"/>
-              </w:rPr>
-              <w:t xml:space="preserve">echo </w:t>
+            <w:proofErr w:type="gramStart"/>
+            <w:r>
+              <w:rPr>
+                <w:rFonts w:ascii="Courier New" w:eastAsia="Courier New" w:hAnsi="Courier New" w:cs="Courier New"/>
+              </w:rPr>
+              <w:t>echo</w:t>
+            </w:r>
+            <w:proofErr w:type="gramEnd"/>
+            <w:r>
+              <w:rPr>
+                <w:rFonts w:ascii="Courier New" w:eastAsia="Courier New" w:hAnsi="Courier New" w:cs="Courier New"/>
+              </w:rPr>
+              <w:t xml:space="preserve"> </w:t>
             </w:r>
             <w:r>
               <w:rPr>
@@ -1110,7 +2317,15 @@
               <w:spacing w:line="240" w:lineRule="auto"/>
             </w:pPr>
             <w:r>
-              <w:t>If-elseif-else</w:t>
+              <w:t>If-</w:t>
+            </w:r>
+            <w:proofErr w:type="spellStart"/>
+            <w:r>
+              <w:t>elseif</w:t>
+            </w:r>
+            <w:proofErr w:type="spellEnd"/>
+            <w:r>
+              <w:t>-else</w:t>
             </w:r>
           </w:p>
         </w:tc>
@@ -1167,7 +2382,21 @@
               <w:rPr>
                 <w:rFonts w:ascii="Courier New" w:eastAsia="Courier New" w:hAnsi="Courier New" w:cs="Courier New"/>
               </w:rPr>
-              <w:t>} elseif(condition2){</w:t>
+              <w:t xml:space="preserve">} </w:t>
+            </w:r>
+            <w:proofErr w:type="spellStart"/>
+            <w:r>
+              <w:rPr>
+                <w:rFonts w:ascii="Courier New" w:eastAsia="Courier New" w:hAnsi="Courier New" w:cs="Courier New"/>
+              </w:rPr>
+              <w:t>elseif</w:t>
+            </w:r>
+            <w:proofErr w:type="spellEnd"/>
+            <w:r>
+              <w:rPr>
+                <w:rFonts w:ascii="Courier New" w:eastAsia="Courier New" w:hAnsi="Courier New" w:cs="Courier New"/>
+              </w:rPr>
+              <w:t>(condition2){</w:t>
             </w:r>
           </w:p>
           <w:p>
@@ -1265,8 +2494,16 @@
               <w:rPr>
                 <w:rFonts w:ascii="Courier New" w:eastAsia="Courier New" w:hAnsi="Courier New" w:cs="Courier New"/>
               </w:rPr>
-              <w:t>&lt;?php</w:t>
-            </w:r>
+              <w:t>&lt;?</w:t>
+            </w:r>
+            <w:proofErr w:type="spellStart"/>
+            <w:r>
+              <w:rPr>
+                <w:rFonts w:ascii="Courier New" w:eastAsia="Courier New" w:hAnsi="Courier New" w:cs="Courier New"/>
+              </w:rPr>
+              <w:t>php</w:t>
+            </w:r>
+            <w:proofErr w:type="spellEnd"/>
           </w:p>
           <w:p>
             <w:pPr>
@@ -1337,7 +2574,21 @@
               <w:rPr>
                 <w:rFonts w:ascii="Courier New" w:eastAsia="Courier New" w:hAnsi="Courier New" w:cs="Courier New"/>
               </w:rPr>
-              <w:t xml:space="preserve">    echo "I have </w:t>
+              <w:t xml:space="preserve">    </w:t>
+            </w:r>
+            <w:proofErr w:type="gramStart"/>
+            <w:r>
+              <w:rPr>
+                <w:rFonts w:ascii="Courier New" w:eastAsia="Courier New" w:hAnsi="Courier New" w:cs="Courier New"/>
+              </w:rPr>
+              <w:t>echo</w:t>
+            </w:r>
+            <w:proofErr w:type="gramEnd"/>
+            <w:r>
+              <w:rPr>
+                <w:rFonts w:ascii="Courier New" w:eastAsia="Courier New" w:hAnsi="Courier New" w:cs="Courier New"/>
+              </w:rPr>
+              <w:t xml:space="preserve"> "I have </w:t>
             </w:r>
             <w:r>
               <w:rPr>
@@ -1377,13 +2628,27 @@
               <w:rPr>
                 <w:rFonts w:ascii="Courier New" w:eastAsia="Courier New" w:hAnsi="Courier New" w:cs="Courier New"/>
               </w:rPr>
-              <w:t xml:space="preserve"> else</w:t>
-            </w:r>
-            <w:r>
-              <w:rPr>
-                <w:rFonts w:ascii="Courier New" w:eastAsia="Courier New" w:hAnsi="Courier New" w:cs="Courier New"/>
-              </w:rPr>
-              <w:t>if($x &gt; 10)</w:t>
+              <w:t xml:space="preserve"> </w:t>
+            </w:r>
+            <w:proofErr w:type="spellStart"/>
+            <w:r>
+              <w:rPr>
+                <w:rFonts w:ascii="Courier New" w:eastAsia="Courier New" w:hAnsi="Courier New" w:cs="Courier New"/>
+              </w:rPr>
+              <w:t>else</w:t>
+            </w:r>
+            <w:r>
+              <w:rPr>
+                <w:rFonts w:ascii="Courier New" w:eastAsia="Courier New" w:hAnsi="Courier New" w:cs="Courier New"/>
+              </w:rPr>
+              <w:t>if</w:t>
+            </w:r>
+            <w:proofErr w:type="spellEnd"/>
+            <w:r>
+              <w:rPr>
+                <w:rFonts w:ascii="Courier New" w:eastAsia="Courier New" w:hAnsi="Courier New" w:cs="Courier New"/>
+              </w:rPr>
+              <w:t>($x &gt; 10)</w:t>
             </w:r>
             <w:r>
               <w:rPr>
@@ -1413,11 +2678,19 @@
               </w:rPr>
               <w:t xml:space="preserve">    </w:t>
             </w:r>
-            <w:r>
-              <w:rPr>
-                <w:rFonts w:ascii="Courier New" w:eastAsia="Courier New" w:hAnsi="Courier New" w:cs="Courier New"/>
-              </w:rPr>
-              <w:t xml:space="preserve">echo </w:t>
+            <w:proofErr w:type="gramStart"/>
+            <w:r>
+              <w:rPr>
+                <w:rFonts w:ascii="Courier New" w:eastAsia="Courier New" w:hAnsi="Courier New" w:cs="Courier New"/>
+              </w:rPr>
+              <w:t>echo</w:t>
+            </w:r>
+            <w:proofErr w:type="gramEnd"/>
+            <w:r>
+              <w:rPr>
+                <w:rFonts w:ascii="Courier New" w:eastAsia="Courier New" w:hAnsi="Courier New" w:cs="Courier New"/>
+              </w:rPr>
+              <w:t xml:space="preserve"> </w:t>
             </w:r>
             <w:r>
               <w:rPr>
@@ -1493,11 +2766,19 @@
               </w:rPr>
               <w:t xml:space="preserve">    </w:t>
             </w:r>
-            <w:r>
-              <w:rPr>
-                <w:rFonts w:ascii="Courier New" w:eastAsia="Courier New" w:hAnsi="Courier New" w:cs="Courier New"/>
-              </w:rPr>
-              <w:t xml:space="preserve">echo </w:t>
+            <w:proofErr w:type="gramStart"/>
+            <w:r>
+              <w:rPr>
+                <w:rFonts w:ascii="Courier New" w:eastAsia="Courier New" w:hAnsi="Courier New" w:cs="Courier New"/>
+              </w:rPr>
+              <w:t>echo</w:t>
+            </w:r>
+            <w:proofErr w:type="gramEnd"/>
+            <w:r>
+              <w:rPr>
+                <w:rFonts w:ascii="Courier New" w:eastAsia="Courier New" w:hAnsi="Courier New" w:cs="Courier New"/>
+              </w:rPr>
+              <w:t xml:space="preserve"> </w:t>
             </w:r>
             <w:r>
               <w:rPr>
@@ -1735,7 +3016,6 @@
               <w:rPr>
                 <w:rFonts w:ascii="Courier New" w:eastAsia="Courier New" w:hAnsi="Courier New" w:cs="Courier New"/>
               </w:rPr>
-              <w:lastRenderedPageBreak/>
               <w:t xml:space="preserve">    ...</w:t>
             </w:r>
           </w:p>
@@ -1821,9 +3101,16 @@
               <w:rPr>
                 <w:rFonts w:ascii="Courier New" w:eastAsia="Courier New" w:hAnsi="Courier New" w:cs="Courier New"/>
               </w:rPr>
-              <w:lastRenderedPageBreak/>
-              <w:t>&lt;?php</w:t>
-            </w:r>
+              <w:t>&lt;?</w:t>
+            </w:r>
+            <w:proofErr w:type="spellStart"/>
+            <w:r>
+              <w:rPr>
+                <w:rFonts w:ascii="Courier New" w:eastAsia="Courier New" w:hAnsi="Courier New" w:cs="Courier New"/>
+              </w:rPr>
+              <w:t>php</w:t>
+            </w:r>
+            <w:proofErr w:type="spellEnd"/>
           </w:p>
           <w:p>
             <w:pPr>
@@ -2048,7 +3335,6 @@
               <w:rPr>
                 <w:rFonts w:ascii="Courier New" w:eastAsia="Courier New" w:hAnsi="Courier New" w:cs="Courier New"/>
               </w:rPr>
-              <w:lastRenderedPageBreak/>
               <w:t xml:space="preserve">    </w:t>
             </w:r>
             <w:r>
@@ -2233,6 +3519,7 @@
               <w:rPr>
                 <w:rFonts w:ascii="Courier New" w:eastAsia="Courier New" w:hAnsi="Courier New" w:cs="Courier New"/>
               </w:rPr>
+              <w:lastRenderedPageBreak/>
               <w:t>}</w:t>
             </w:r>
           </w:p>
@@ -2295,8 +3582,8 @@
       <w:r>
         <w:t xml:space="preserve"> </w:t>
       </w:r>
-      <w:bookmarkStart w:id="7" w:name="_uiv23de9iq2u" w:colFirst="0" w:colLast="0"/>
-      <w:bookmarkEnd w:id="7"/>
+      <w:bookmarkStart w:id="8" w:name="_uiv23de9iq2u" w:colFirst="0" w:colLast="0"/>
+      <w:bookmarkEnd w:id="8"/>
     </w:p>
     <w:p>
       <w:pPr>
@@ -2527,39 +3814,121 @@
                 <w:rFonts w:ascii="Courier New" w:eastAsia="Courier New" w:hAnsi="Courier New" w:cs="Courier New"/>
               </w:rPr>
             </w:pPr>
-            <w:r>
-              <w:rPr>
-                <w:rFonts w:ascii="Courier New" w:eastAsia="Courier New" w:hAnsi="Courier New" w:cs="Courier New"/>
-              </w:rPr>
-              <w:t>&lt;?php</w:t>
-            </w:r>
+            <w:proofErr w:type="gramStart"/>
+            <w:r>
+              <w:rPr>
+                <w:rFonts w:ascii="Courier New" w:eastAsia="Courier New" w:hAnsi="Courier New" w:cs="Courier New"/>
+              </w:rPr>
+              <w:t>&lt;?</w:t>
+            </w:r>
+            <w:proofErr w:type="spellStart"/>
+            <w:r>
+              <w:rPr>
+                <w:rFonts w:ascii="Courier New" w:eastAsia="Courier New" w:hAnsi="Courier New" w:cs="Courier New"/>
+              </w:rPr>
+              <w:t>php</w:t>
+            </w:r>
+            <w:proofErr w:type="spellEnd"/>
+            <w:proofErr w:type="gramEnd"/>
             <w:r>
               <w:rPr>
                 <w:rFonts w:ascii="Courier New" w:eastAsia="Courier New" w:hAnsi="Courier New" w:cs="Courier New"/>
               </w:rPr>
               <w:br/>
-              <w:t>$i = 1;</w:t>
+              <w:t>$</w:t>
+            </w:r>
+            <w:proofErr w:type="spellStart"/>
+            <w:r>
+              <w:rPr>
+                <w:rFonts w:ascii="Courier New" w:eastAsia="Courier New" w:hAnsi="Courier New" w:cs="Courier New"/>
+              </w:rPr>
+              <w:t>i</w:t>
+            </w:r>
+            <w:proofErr w:type="spellEnd"/>
+            <w:r>
+              <w:rPr>
+                <w:rFonts w:ascii="Courier New" w:eastAsia="Courier New" w:hAnsi="Courier New" w:cs="Courier New"/>
+              </w:rPr>
+              <w:t xml:space="preserve"> = 1;</w:t>
             </w:r>
             <w:r>
               <w:rPr>
                 <w:rFonts w:ascii="Courier New" w:eastAsia="Courier New" w:hAnsi="Courier New" w:cs="Courier New"/>
               </w:rPr>
               <w:br/>
-              <w:t>while($i &lt;= 3){</w:t>
+              <w:t>while($</w:t>
+            </w:r>
+            <w:proofErr w:type="spellStart"/>
+            <w:r>
+              <w:rPr>
+                <w:rFonts w:ascii="Courier New" w:eastAsia="Courier New" w:hAnsi="Courier New" w:cs="Courier New"/>
+              </w:rPr>
+              <w:t>i</w:t>
+            </w:r>
+            <w:proofErr w:type="spellEnd"/>
+            <w:r>
+              <w:rPr>
+                <w:rFonts w:ascii="Courier New" w:eastAsia="Courier New" w:hAnsi="Courier New" w:cs="Courier New"/>
+              </w:rPr>
+              <w:t xml:space="preserve"> &lt;= 3){</w:t>
             </w:r>
             <w:r>
               <w:rPr>
                 <w:rFonts w:ascii="Courier New" w:eastAsia="Courier New" w:hAnsi="Courier New" w:cs="Courier New"/>
               </w:rPr>
               <w:br/>
-              <w:t xml:space="preserve">    $i++;</w:t>
+              <w:t xml:space="preserve">    $</w:t>
+            </w:r>
+            <w:proofErr w:type="spellStart"/>
+            <w:r>
+              <w:rPr>
+                <w:rFonts w:ascii="Courier New" w:eastAsia="Courier New" w:hAnsi="Courier New" w:cs="Courier New"/>
+              </w:rPr>
+              <w:t>i</w:t>
+            </w:r>
+            <w:proofErr w:type="spellEnd"/>
+            <w:r>
+              <w:rPr>
+                <w:rFonts w:ascii="Courier New" w:eastAsia="Courier New" w:hAnsi="Courier New" w:cs="Courier New"/>
+              </w:rPr>
+              <w:t>++;</w:t>
             </w:r>
             <w:r>
               <w:rPr>
                 <w:rFonts w:ascii="Courier New" w:eastAsia="Courier New" w:hAnsi="Courier New" w:cs="Courier New"/>
               </w:rPr>
               <w:br/>
-              <w:t xml:space="preserve">    echo $i . "&lt;br&gt;";</w:t>
+              <w:t xml:space="preserve">    echo $</w:t>
+            </w:r>
+            <w:proofErr w:type="spellStart"/>
+            <w:r>
+              <w:rPr>
+                <w:rFonts w:ascii="Courier New" w:eastAsia="Courier New" w:hAnsi="Courier New" w:cs="Courier New"/>
+              </w:rPr>
+              <w:t>i</w:t>
+            </w:r>
+            <w:proofErr w:type="spellEnd"/>
+            <w:r>
+              <w:rPr>
+                <w:rFonts w:ascii="Courier New" w:eastAsia="Courier New" w:hAnsi="Courier New" w:cs="Courier New"/>
+              </w:rPr>
+              <w:t xml:space="preserve"> . "&lt;</w:t>
+            </w:r>
+            <w:proofErr w:type="spellStart"/>
+            <w:proofErr w:type="gramStart"/>
+            <w:r>
+              <w:rPr>
+                <w:rFonts w:ascii="Courier New" w:eastAsia="Courier New" w:hAnsi="Courier New" w:cs="Courier New"/>
+              </w:rPr>
+              <w:t>br</w:t>
+            </w:r>
+            <w:proofErr w:type="spellEnd"/>
+            <w:proofErr w:type="gramEnd"/>
+            <w:r>
+              <w:rPr>
+                <w:rFonts w:ascii="Courier New" w:eastAsia="Courier New" w:hAnsi="Courier New" w:cs="Courier New"/>
+              </w:rPr>
+              <w:t>&gt;";</w:t>
             </w:r>
             <w:r>
               <w:rPr>
@@ -2685,25 +4054,107 @@
                 <w:rFonts w:ascii="Courier New" w:eastAsia="Courier New" w:hAnsi="Courier New" w:cs="Courier New"/>
               </w:rPr>
             </w:pPr>
-            <w:r>
-              <w:rPr>
-                <w:rFonts w:ascii="Courier New" w:eastAsia="Courier New" w:hAnsi="Courier New" w:cs="Courier New"/>
-              </w:rPr>
-              <w:t>&lt;?php</w:t>
-            </w:r>
+            <w:proofErr w:type="gramStart"/>
+            <w:r>
+              <w:rPr>
+                <w:rFonts w:ascii="Courier New" w:eastAsia="Courier New" w:hAnsi="Courier New" w:cs="Courier New"/>
+              </w:rPr>
+              <w:t>&lt;?</w:t>
+            </w:r>
+            <w:proofErr w:type="spellStart"/>
+            <w:r>
+              <w:rPr>
+                <w:rFonts w:ascii="Courier New" w:eastAsia="Courier New" w:hAnsi="Courier New" w:cs="Courier New"/>
+              </w:rPr>
+              <w:t>php</w:t>
+            </w:r>
+            <w:proofErr w:type="spellEnd"/>
+            <w:proofErr w:type="gramEnd"/>
             <w:r>
               <w:rPr>
                 <w:rFonts w:ascii="Courier New" w:eastAsia="Courier New" w:hAnsi="Courier New" w:cs="Courier New"/>
               </w:rPr>
               <w:br/>
-              <w:t>for($i=1; $i&lt;=3; $i++){</w:t>
+              <w:t>for($</w:t>
+            </w:r>
+            <w:proofErr w:type="spellStart"/>
+            <w:r>
+              <w:rPr>
+                <w:rFonts w:ascii="Courier New" w:eastAsia="Courier New" w:hAnsi="Courier New" w:cs="Courier New"/>
+              </w:rPr>
+              <w:t>i</w:t>
+            </w:r>
+            <w:proofErr w:type="spellEnd"/>
+            <w:r>
+              <w:rPr>
+                <w:rFonts w:ascii="Courier New" w:eastAsia="Courier New" w:hAnsi="Courier New" w:cs="Courier New"/>
+              </w:rPr>
+              <w:t>=1; $</w:t>
+            </w:r>
+            <w:proofErr w:type="spellStart"/>
+            <w:r>
+              <w:rPr>
+                <w:rFonts w:ascii="Courier New" w:eastAsia="Courier New" w:hAnsi="Courier New" w:cs="Courier New"/>
+              </w:rPr>
+              <w:t>i</w:t>
+            </w:r>
+            <w:proofErr w:type="spellEnd"/>
+            <w:r>
+              <w:rPr>
+                <w:rFonts w:ascii="Courier New" w:eastAsia="Courier New" w:hAnsi="Courier New" w:cs="Courier New"/>
+              </w:rPr>
+              <w:t>&lt;=3; $</w:t>
+            </w:r>
+            <w:proofErr w:type="spellStart"/>
+            <w:r>
+              <w:rPr>
+                <w:rFonts w:ascii="Courier New" w:eastAsia="Courier New" w:hAnsi="Courier New" w:cs="Courier New"/>
+              </w:rPr>
+              <w:t>i</w:t>
+            </w:r>
+            <w:proofErr w:type="spellEnd"/>
+            <w:r>
+              <w:rPr>
+                <w:rFonts w:ascii="Courier New" w:eastAsia="Courier New" w:hAnsi="Courier New" w:cs="Courier New"/>
+              </w:rPr>
+              <w:t>++){</w:t>
             </w:r>
             <w:r>
               <w:rPr>
                 <w:rFonts w:ascii="Courier New" w:eastAsia="Courier New" w:hAnsi="Courier New" w:cs="Courier New"/>
               </w:rPr>
               <w:br/>
-              <w:t xml:space="preserve">    echo $i . "&lt;br&gt;";</w:t>
+              <w:t xml:space="preserve">    echo $</w:t>
+            </w:r>
+            <w:proofErr w:type="spellStart"/>
+            <w:r>
+              <w:rPr>
+                <w:rFonts w:ascii="Courier New" w:eastAsia="Courier New" w:hAnsi="Courier New" w:cs="Courier New"/>
+              </w:rPr>
+              <w:t>i</w:t>
+            </w:r>
+            <w:proofErr w:type="spellEnd"/>
+            <w:r>
+              <w:rPr>
+                <w:rFonts w:ascii="Courier New" w:eastAsia="Courier New" w:hAnsi="Courier New" w:cs="Courier New"/>
+              </w:rPr>
+              <w:t xml:space="preserve"> . "&lt;</w:t>
+            </w:r>
+            <w:proofErr w:type="spellStart"/>
+            <w:proofErr w:type="gramStart"/>
+            <w:r>
+              <w:rPr>
+                <w:rFonts w:ascii="Courier New" w:eastAsia="Courier New" w:hAnsi="Courier New" w:cs="Courier New"/>
+              </w:rPr>
+              <w:t>br</w:t>
+            </w:r>
+            <w:proofErr w:type="spellEnd"/>
+            <w:proofErr w:type="gramEnd"/>
+            <w:r>
+              <w:rPr>
+                <w:rFonts w:ascii="Courier New" w:eastAsia="Courier New" w:hAnsi="Courier New" w:cs="Courier New"/>
+              </w:rPr>
+              <w:t>&gt;";</w:t>
             </w:r>
             <w:r>
               <w:rPr>
@@ -2746,9 +4197,11 @@
               </w:pBdr>
               <w:spacing w:line="240" w:lineRule="auto"/>
             </w:pPr>
+            <w:proofErr w:type="spellStart"/>
             <w:r>
               <w:t>Foreach</w:t>
             </w:r>
+            <w:proofErr w:type="spellEnd"/>
           </w:p>
         </w:tc>
         <w:tc>
@@ -2768,11 +4221,33 @@
                 <w:rFonts w:ascii="Courier New" w:eastAsia="Courier New" w:hAnsi="Courier New" w:cs="Courier New"/>
               </w:rPr>
             </w:pPr>
-            <w:r>
-              <w:rPr>
-                <w:rFonts w:ascii="Courier New" w:eastAsia="Courier New" w:hAnsi="Courier New" w:cs="Courier New"/>
-              </w:rPr>
-              <w:t>foreach($array as $var){</w:t>
+            <w:proofErr w:type="spellStart"/>
+            <w:r>
+              <w:rPr>
+                <w:rFonts w:ascii="Courier New" w:eastAsia="Courier New" w:hAnsi="Courier New" w:cs="Courier New"/>
+              </w:rPr>
+              <w:t>foreach</w:t>
+            </w:r>
+            <w:proofErr w:type="spellEnd"/>
+            <w:r>
+              <w:rPr>
+                <w:rFonts w:ascii="Courier New" w:eastAsia="Courier New" w:hAnsi="Courier New" w:cs="Courier New"/>
+              </w:rPr>
+              <w:t>($array as $</w:t>
+            </w:r>
+            <w:proofErr w:type="spellStart"/>
+            <w:r>
+              <w:rPr>
+                <w:rFonts w:ascii="Courier New" w:eastAsia="Courier New" w:hAnsi="Courier New" w:cs="Courier New"/>
+              </w:rPr>
+              <w:t>var</w:t>
+            </w:r>
+            <w:proofErr w:type="spellEnd"/>
+            <w:r>
+              <w:rPr>
+                <w:rFonts w:ascii="Courier New" w:eastAsia="Courier New" w:hAnsi="Courier New" w:cs="Courier New"/>
+              </w:rPr>
+              <w:t>){</w:t>
             </w:r>
             <w:r>
               <w:rPr>
@@ -2826,8 +4301,16 @@
               <w:rPr>
                 <w:rFonts w:ascii="Courier New" w:eastAsia="Courier New" w:hAnsi="Courier New" w:cs="Courier New"/>
               </w:rPr>
-              <w:t>&lt;?php</w:t>
-            </w:r>
+              <w:t>&lt;?</w:t>
+            </w:r>
+            <w:proofErr w:type="spellStart"/>
+            <w:r>
+              <w:rPr>
+                <w:rFonts w:ascii="Courier New" w:eastAsia="Courier New" w:hAnsi="Courier New" w:cs="Courier New"/>
+              </w:rPr>
+              <w:t>php</w:t>
+            </w:r>
+            <w:proofErr w:type="spellEnd"/>
           </w:p>
           <w:p>
             <w:pPr>
@@ -2888,11 +4371,19 @@
                 <w:rFonts w:ascii="Courier New" w:eastAsia="Courier New" w:hAnsi="Courier New" w:cs="Courier New"/>
               </w:rPr>
             </w:pPr>
-            <w:r>
-              <w:rPr>
-                <w:rFonts w:ascii="Courier New" w:eastAsia="Courier New" w:hAnsi="Courier New" w:cs="Courier New"/>
-              </w:rPr>
-              <w:t>foreach($numbers as $value){</w:t>
+            <w:proofErr w:type="spellStart"/>
+            <w:r>
+              <w:rPr>
+                <w:rFonts w:ascii="Courier New" w:eastAsia="Courier New" w:hAnsi="Courier New" w:cs="Courier New"/>
+              </w:rPr>
+              <w:t>foreach</w:t>
+            </w:r>
+            <w:proofErr w:type="spellEnd"/>
+            <w:r>
+              <w:rPr>
+                <w:rFonts w:ascii="Courier New" w:eastAsia="Courier New" w:hAnsi="Courier New" w:cs="Courier New"/>
+              </w:rPr>
+              <w:t>($numbers as $value){</w:t>
             </w:r>
           </w:p>
           <w:p>
@@ -2914,7 +4405,35 @@
               <w:rPr>
                 <w:rFonts w:ascii="Courier New" w:eastAsia="Courier New" w:hAnsi="Courier New" w:cs="Courier New"/>
               </w:rPr>
-              <w:t xml:space="preserve">    echo $value . "&lt;br&gt;";</w:t>
+              <w:t xml:space="preserve">    </w:t>
+            </w:r>
+            <w:proofErr w:type="gramStart"/>
+            <w:r>
+              <w:rPr>
+                <w:rFonts w:ascii="Courier New" w:eastAsia="Courier New" w:hAnsi="Courier New" w:cs="Courier New"/>
+              </w:rPr>
+              <w:t>echo</w:t>
+            </w:r>
+            <w:proofErr w:type="gramEnd"/>
+            <w:r>
+              <w:rPr>
+                <w:rFonts w:ascii="Courier New" w:eastAsia="Courier New" w:hAnsi="Courier New" w:cs="Courier New"/>
+              </w:rPr>
+              <w:t xml:space="preserve"> $value . "&lt;</w:t>
+            </w:r>
+            <w:proofErr w:type="spellStart"/>
+            <w:r>
+              <w:rPr>
+                <w:rFonts w:ascii="Courier New" w:eastAsia="Courier New" w:hAnsi="Courier New" w:cs="Courier New"/>
+              </w:rPr>
+              <w:t>br</w:t>
+            </w:r>
+            <w:proofErr w:type="spellEnd"/>
+            <w:r>
+              <w:rPr>
+                <w:rFonts w:ascii="Courier New" w:eastAsia="Courier New" w:hAnsi="Courier New" w:cs="Courier New"/>
+              </w:rPr>
+              <w:t>&gt;";</w:t>
             </w:r>
           </w:p>
           <w:p>
@@ -3055,7 +4574,6 @@
               <w:rPr>
                 <w:rFonts w:ascii="Courier New" w:eastAsia="Courier New" w:hAnsi="Courier New" w:cs="Courier New"/>
               </w:rPr>
-              <w:lastRenderedPageBreak/>
               <w:t>}while(condition);</w:t>
             </w:r>
           </w:p>
@@ -3090,9 +4608,16 @@
               <w:rPr>
                 <w:rFonts w:ascii="Courier New" w:eastAsia="Courier New" w:hAnsi="Courier New" w:cs="Courier New"/>
               </w:rPr>
-              <w:lastRenderedPageBreak/>
-              <w:t>&lt;?php</w:t>
-            </w:r>
+              <w:t>&lt;?</w:t>
+            </w:r>
+            <w:proofErr w:type="spellStart"/>
+            <w:r>
+              <w:rPr>
+                <w:rFonts w:ascii="Courier New" w:eastAsia="Courier New" w:hAnsi="Courier New" w:cs="Courier New"/>
+              </w:rPr>
+              <w:t>php</w:t>
+            </w:r>
+            <w:proofErr w:type="spellEnd"/>
           </w:p>
           <w:p>
             <w:pPr>
@@ -3113,7 +4638,21 @@
               <w:rPr>
                 <w:rFonts w:ascii="Courier New" w:eastAsia="Courier New" w:hAnsi="Courier New" w:cs="Courier New"/>
               </w:rPr>
-              <w:t>$i = 1;</w:t>
+              <w:t>$</w:t>
+            </w:r>
+            <w:proofErr w:type="spellStart"/>
+            <w:r>
+              <w:rPr>
+                <w:rFonts w:ascii="Courier New" w:eastAsia="Courier New" w:hAnsi="Courier New" w:cs="Courier New"/>
+              </w:rPr>
+              <w:t>i</w:t>
+            </w:r>
+            <w:proofErr w:type="spellEnd"/>
+            <w:r>
+              <w:rPr>
+                <w:rFonts w:ascii="Courier New" w:eastAsia="Courier New" w:hAnsi="Courier New" w:cs="Courier New"/>
+              </w:rPr>
+              <w:t xml:space="preserve"> = 1;</w:t>
             </w:r>
           </w:p>
           <w:p>
@@ -3157,8 +4696,21 @@
               <w:rPr>
                 <w:rFonts w:ascii="Courier New" w:eastAsia="Courier New" w:hAnsi="Courier New" w:cs="Courier New"/>
               </w:rPr>
-              <w:lastRenderedPageBreak/>
-              <w:t xml:space="preserve">    $i++;</w:t>
+              <w:t xml:space="preserve">    $</w:t>
+            </w:r>
+            <w:proofErr w:type="spellStart"/>
+            <w:r>
+              <w:rPr>
+                <w:rFonts w:ascii="Courier New" w:eastAsia="Courier New" w:hAnsi="Courier New" w:cs="Courier New"/>
+              </w:rPr>
+              <w:t>i</w:t>
+            </w:r>
+            <w:proofErr w:type="spellEnd"/>
+            <w:r>
+              <w:rPr>
+                <w:rFonts w:ascii="Courier New" w:eastAsia="Courier New" w:hAnsi="Courier New" w:cs="Courier New"/>
+              </w:rPr>
+              <w:t>++;</w:t>
             </w:r>
           </w:p>
           <w:p>
@@ -3180,7 +4732,49 @@
               <w:rPr>
                 <w:rFonts w:ascii="Courier New" w:eastAsia="Courier New" w:hAnsi="Courier New" w:cs="Courier New"/>
               </w:rPr>
-              <w:t xml:space="preserve">    echo $i . "&lt;br&gt;";</w:t>
+              <w:t xml:space="preserve">    </w:t>
+            </w:r>
+            <w:proofErr w:type="gramStart"/>
+            <w:r>
+              <w:rPr>
+                <w:rFonts w:ascii="Courier New" w:eastAsia="Courier New" w:hAnsi="Courier New" w:cs="Courier New"/>
+              </w:rPr>
+              <w:t>echo</w:t>
+            </w:r>
+            <w:proofErr w:type="gramEnd"/>
+            <w:r>
+              <w:rPr>
+                <w:rFonts w:ascii="Courier New" w:eastAsia="Courier New" w:hAnsi="Courier New" w:cs="Courier New"/>
+              </w:rPr>
+              <w:t xml:space="preserve"> $</w:t>
+            </w:r>
+            <w:proofErr w:type="spellStart"/>
+            <w:r>
+              <w:rPr>
+                <w:rFonts w:ascii="Courier New" w:eastAsia="Courier New" w:hAnsi="Courier New" w:cs="Courier New"/>
+              </w:rPr>
+              <w:t>i</w:t>
+            </w:r>
+            <w:proofErr w:type="spellEnd"/>
+            <w:r>
+              <w:rPr>
+                <w:rFonts w:ascii="Courier New" w:eastAsia="Courier New" w:hAnsi="Courier New" w:cs="Courier New"/>
+              </w:rPr>
+              <w:t xml:space="preserve"> . "&lt;</w:t>
+            </w:r>
+            <w:proofErr w:type="spellStart"/>
+            <w:r>
+              <w:rPr>
+                <w:rFonts w:ascii="Courier New" w:eastAsia="Courier New" w:hAnsi="Courier New" w:cs="Courier New"/>
+              </w:rPr>
+              <w:t>br</w:t>
+            </w:r>
+            <w:proofErr w:type="spellEnd"/>
+            <w:r>
+              <w:rPr>
+                <w:rFonts w:ascii="Courier New" w:eastAsia="Courier New" w:hAnsi="Courier New" w:cs="Courier New"/>
+              </w:rPr>
+              <w:t>&gt;";</w:t>
             </w:r>
           </w:p>
           <w:p>
@@ -3224,7 +4818,21 @@
               <w:rPr>
                 <w:rFonts w:ascii="Courier New" w:eastAsia="Courier New" w:hAnsi="Courier New" w:cs="Courier New"/>
               </w:rPr>
-              <w:t>while($i &lt;= 3);</w:t>
+              <w:t>while($</w:t>
+            </w:r>
+            <w:proofErr w:type="spellStart"/>
+            <w:r>
+              <w:rPr>
+                <w:rFonts w:ascii="Courier New" w:eastAsia="Courier New" w:hAnsi="Courier New" w:cs="Courier New"/>
+              </w:rPr>
+              <w:t>i</w:t>
+            </w:r>
+            <w:proofErr w:type="spellEnd"/>
+            <w:r>
+              <w:rPr>
+                <w:rFonts w:ascii="Courier New" w:eastAsia="Courier New" w:hAnsi="Courier New" w:cs="Courier New"/>
+              </w:rPr>
+              <w:t xml:space="preserve"> &lt;= 3);</w:t>
             </w:r>
           </w:p>
           <w:p>
@@ -3259,6 +4867,7 @@
     </w:p>
     <w:p>
       <w:r>
+        <w:lastRenderedPageBreak/>
         <w:t>References:</w:t>
       </w:r>
     </w:p>
@@ -3282,8 +4891,8 @@
       <w:pPr>
         <w:pStyle w:val="Heading2"/>
       </w:pPr>
-      <w:bookmarkStart w:id="8" w:name="_gb17hlz7uzrh" w:colFirst="0" w:colLast="0"/>
-      <w:bookmarkEnd w:id="8"/>
+      <w:bookmarkStart w:id="9" w:name="_gb17hlz7uzrh" w:colFirst="0" w:colLast="0"/>
+      <w:bookmarkEnd w:id="9"/>
       <w:r>
         <w:t>Functions</w:t>
       </w:r>
@@ -3359,7 +4968,21 @@
               <w:rPr>
                 <w:rFonts w:ascii="Courier New" w:hAnsi="Courier New" w:cs="Courier New"/>
               </w:rPr>
-              <w:t>function funcName(){</w:t>
+              <w:t xml:space="preserve">function </w:t>
+            </w:r>
+            <w:proofErr w:type="spellStart"/>
+            <w:r>
+              <w:rPr>
+                <w:rFonts w:ascii="Courier New" w:hAnsi="Courier New" w:cs="Courier New"/>
+              </w:rPr>
+              <w:t>funcName</w:t>
+            </w:r>
+            <w:proofErr w:type="spellEnd"/>
+            <w:r>
+              <w:rPr>
+                <w:rFonts w:ascii="Courier New" w:hAnsi="Courier New" w:cs="Courier New"/>
+              </w:rPr>
+              <w:t>(){</w:t>
             </w:r>
           </w:p>
           <w:p>
@@ -3458,11 +5081,19 @@
               </w:rPr>
               <w:t xml:space="preserve">function </w:t>
             </w:r>
-            <w:r>
-              <w:rPr>
-                <w:rFonts w:ascii="Courier New" w:hAnsi="Courier New" w:cs="Courier New"/>
-              </w:rPr>
-              <w:t>sayHello(){</w:t>
+            <w:proofErr w:type="spellStart"/>
+            <w:r>
+              <w:rPr>
+                <w:rFonts w:ascii="Courier New" w:hAnsi="Courier New" w:cs="Courier New"/>
+              </w:rPr>
+              <w:t>sayHello</w:t>
+            </w:r>
+            <w:proofErr w:type="spellEnd"/>
+            <w:r>
+              <w:rPr>
+                <w:rFonts w:ascii="Courier New" w:hAnsi="Courier New" w:cs="Courier New"/>
+              </w:rPr>
+              <w:t>(){</w:t>
             </w:r>
           </w:p>
           <w:p>
@@ -3476,7 +5107,21 @@
               <w:rPr>
                 <w:rFonts w:ascii="Courier New" w:hAnsi="Courier New" w:cs="Courier New"/>
               </w:rPr>
-              <w:t xml:space="preserve">    echo </w:t>
+              <w:t xml:space="preserve">    </w:t>
+            </w:r>
+            <w:proofErr w:type="gramStart"/>
+            <w:r>
+              <w:rPr>
+                <w:rFonts w:ascii="Courier New" w:hAnsi="Courier New" w:cs="Courier New"/>
+              </w:rPr>
+              <w:t>echo</w:t>
+            </w:r>
+            <w:proofErr w:type="gramEnd"/>
+            <w:r>
+              <w:rPr>
+                <w:rFonts w:ascii="Courier New" w:hAnsi="Courier New" w:cs="Courier New"/>
+              </w:rPr>
+              <w:t xml:space="preserve"> </w:t>
             </w:r>
             <w:r>
               <w:rPr>
@@ -3596,7 +5241,21 @@
               <w:rPr>
                 <w:rFonts w:ascii="Courier New" w:hAnsi="Courier New" w:cs="Courier New"/>
               </w:rPr>
-              <w:t>function funcName(</w:t>
+              <w:t xml:space="preserve">function </w:t>
+            </w:r>
+            <w:proofErr w:type="spellStart"/>
+            <w:r>
+              <w:rPr>
+                <w:rFonts w:ascii="Courier New" w:hAnsi="Courier New" w:cs="Courier New"/>
+              </w:rPr>
+              <w:t>funcName</w:t>
+            </w:r>
+            <w:proofErr w:type="spellEnd"/>
+            <w:r>
+              <w:rPr>
+                <w:rFonts w:ascii="Courier New" w:hAnsi="Courier New" w:cs="Courier New"/>
+              </w:rPr>
+              <w:t>(</w:t>
             </w:r>
             <w:r>
               <w:rPr>
@@ -3818,7 +5477,6 @@
         <w:jc w:val="both"/>
       </w:pPr>
       <w:r>
-        <w:lastRenderedPageBreak/>
         <w:t>You can also pass optional parameters with default values into a function. This way, a parameter may or may not be specified when calling its associated function.</w:t>
       </w:r>
     </w:p>
@@ -3856,6 +5514,7 @@
               <w:rPr>
                 <w:b/>
               </w:rPr>
+              <w:lastRenderedPageBreak/>
               <w:t>Basic Syntax:</w:t>
             </w:r>
           </w:p>
@@ -3870,7 +5529,21 @@
               <w:rPr>
                 <w:rFonts w:ascii="Courier New" w:hAnsi="Courier New" w:cs="Courier New"/>
               </w:rPr>
-              <w:t>function funcName($param1, $param2){</w:t>
+              <w:t xml:space="preserve">function </w:t>
+            </w:r>
+            <w:proofErr w:type="spellStart"/>
+            <w:r>
+              <w:rPr>
+                <w:rFonts w:ascii="Courier New" w:hAnsi="Courier New" w:cs="Courier New"/>
+              </w:rPr>
+              <w:t>funcName</w:t>
+            </w:r>
+            <w:proofErr w:type="spellEnd"/>
+            <w:r>
+              <w:rPr>
+                <w:rFonts w:ascii="Courier New" w:hAnsi="Courier New" w:cs="Courier New"/>
+              </w:rPr>
+              <w:t>($param1, $param2){</w:t>
             </w:r>
           </w:p>
           <w:p>
@@ -3952,12 +5625,14 @@
               </w:rPr>
               <w:t xml:space="preserve">function </w:t>
             </w:r>
+            <w:proofErr w:type="spellStart"/>
             <w:r>
               <w:rPr>
                 <w:rFonts w:ascii="Courier New" w:hAnsi="Courier New" w:cs="Courier New"/>
               </w:rPr>
               <w:t>incrementBy</w:t>
             </w:r>
+            <w:proofErr w:type="spellEnd"/>
             <w:r>
               <w:rPr>
                 <w:rFonts w:ascii="Courier New" w:hAnsi="Courier New" w:cs="Courier New"/>
@@ -3982,8 +5657,6 @@
               </w:rPr>
               <w:t>incrementNum</w:t>
             </w:r>
-            <w:bookmarkStart w:id="9" w:name="_GoBack"/>
-            <w:bookmarkEnd w:id="9"/>
             <w:r>
               <w:rPr>
                 <w:rFonts w:ascii="Courier New" w:hAnsi="Courier New" w:cs="Courier New"/>
@@ -4163,7 +5836,15 @@
         <w:t xml:space="preserve">Cookies are basically small pieces of data </w:t>
       </w:r>
       <w:r>
-        <w:t xml:space="preserve">sent by the server to be stored in a user’s browser which may send it back with the next request to the same server. It is typically used to tell if two requests came from the same browser (MDN Webdocs). </w:t>
+        <w:t xml:space="preserve">sent by the server to be stored in a user’s browser which may send it back with the next request to the same server. It is typically used to tell if two requests came from the same browser (MDN </w:t>
+      </w:r>
+      <w:proofErr w:type="spellStart"/>
+      <w:r>
+        <w:t>Webdocs</w:t>
+      </w:r>
+      <w:proofErr w:type="spellEnd"/>
+      <w:r>
+        <w:t xml:space="preserve">). </w:t>
       </w:r>
       <w:r>
         <w:t>Since</w:t>
@@ -4184,7 +5865,15 @@
         <w:t>In a session based environment, every user is identified through a unique number called session identifier or SID</w:t>
       </w:r>
       <w:r>
-        <w:t xml:space="preserve"> which is used to link each user with their own information in the server like emails and the like (TutorialRepublic).</w:t>
+        <w:t xml:space="preserve"> which is used to link each user with their own information in the server like emails and the like (</w:t>
+      </w:r>
+      <w:proofErr w:type="spellStart"/>
+      <w:r>
+        <w:t>TutorialRepublic</w:t>
+      </w:r>
+      <w:proofErr w:type="spellEnd"/>
+      <w:r>
+        <w:t>).</w:t>
       </w:r>
       <w:r>
         <w:t xml:space="preserve"> </w:t>
@@ -4251,12 +5940,22 @@
       <w:r>
         <w:tab/>
       </w:r>
-      <w:r>
-        <w:rPr>
-          <w:rFonts w:ascii="Courier New" w:hAnsi="Courier New" w:cs="Courier New"/>
-        </w:rPr>
-        <w:t>&lt;?php</w:t>
-      </w:r>
+      <w:proofErr w:type="gramStart"/>
+      <w:r>
+        <w:rPr>
+          <w:rFonts w:ascii="Courier New" w:hAnsi="Courier New" w:cs="Courier New"/>
+        </w:rPr>
+        <w:t>&lt;?</w:t>
+      </w:r>
+      <w:proofErr w:type="spellStart"/>
+      <w:r>
+        <w:rPr>
+          <w:rFonts w:ascii="Courier New" w:hAnsi="Courier New" w:cs="Courier New"/>
+        </w:rPr>
+        <w:t>php</w:t>
+      </w:r>
+      <w:proofErr w:type="spellEnd"/>
+      <w:proofErr w:type="gramEnd"/>
     </w:p>
     <w:p>
       <w:pPr>
@@ -4270,7 +5969,21 @@
         <w:rPr>
           <w:rFonts w:ascii="Courier New" w:hAnsi="Courier New" w:cs="Courier New"/>
         </w:rPr>
-        <w:t>// Starting session</w:t>
+        <w:t xml:space="preserve">// </w:t>
+      </w:r>
+      <w:proofErr w:type="gramStart"/>
+      <w:r>
+        <w:rPr>
+          <w:rFonts w:ascii="Courier New" w:hAnsi="Courier New" w:cs="Courier New"/>
+        </w:rPr>
+        <w:t>Starting</w:t>
+      </w:r>
+      <w:proofErr w:type="gramEnd"/>
+      <w:r>
+        <w:rPr>
+          <w:rFonts w:ascii="Courier New" w:hAnsi="Courier New" w:cs="Courier New"/>
+        </w:rPr>
+        <w:t xml:space="preserve"> session</w:t>
       </w:r>
     </w:p>
     <w:p>
@@ -4281,11 +5994,33 @@
           <w:rFonts w:ascii="Courier New" w:hAnsi="Courier New" w:cs="Courier New"/>
         </w:rPr>
       </w:pPr>
-      <w:r>
-        <w:rPr>
-          <w:rFonts w:ascii="Courier New" w:hAnsi="Courier New" w:cs="Courier New"/>
-        </w:rPr>
-        <w:t>session_start();</w:t>
+      <w:proofErr w:type="spellStart"/>
+      <w:r>
+        <w:rPr>
+          <w:rFonts w:ascii="Courier New" w:hAnsi="Courier New" w:cs="Courier New"/>
+        </w:rPr>
+        <w:t>session_</w:t>
+      </w:r>
+      <w:proofErr w:type="gramStart"/>
+      <w:r>
+        <w:rPr>
+          <w:rFonts w:ascii="Courier New" w:hAnsi="Courier New" w:cs="Courier New"/>
+        </w:rPr>
+        <w:t>start</w:t>
+      </w:r>
+      <w:proofErr w:type="spellEnd"/>
+      <w:r>
+        <w:rPr>
+          <w:rFonts w:ascii="Courier New" w:hAnsi="Courier New" w:cs="Courier New"/>
+        </w:rPr>
+        <w:t>(</w:t>
+      </w:r>
+      <w:proofErr w:type="gramEnd"/>
+      <w:r>
+        <w:rPr>
+          <w:rFonts w:ascii="Courier New" w:hAnsi="Courier New" w:cs="Courier New"/>
+        </w:rPr>
+        <w:t>);</w:t>
       </w:r>
     </w:p>
     <w:p>
@@ -4315,7 +6050,21 @@
         <w:rPr>
           <w:rFonts w:ascii="Courier New" w:hAnsi="Courier New" w:cs="Courier New"/>
         </w:rPr>
-        <w:t>// Storing session data</w:t>
+        <w:t xml:space="preserve">// </w:t>
+      </w:r>
+      <w:proofErr w:type="gramStart"/>
+      <w:r>
+        <w:rPr>
+          <w:rFonts w:ascii="Courier New" w:hAnsi="Courier New" w:cs="Courier New"/>
+        </w:rPr>
+        <w:t>Storing</w:t>
+      </w:r>
+      <w:proofErr w:type="gramEnd"/>
+      <w:r>
+        <w:rPr>
+          <w:rFonts w:ascii="Courier New" w:hAnsi="Courier New" w:cs="Courier New"/>
+        </w:rPr>
+        <w:t xml:space="preserve"> session data</w:t>
       </w:r>
     </w:p>
     <w:p>
@@ -4330,7 +6079,21 @@
         <w:rPr>
           <w:rFonts w:ascii="Courier New" w:hAnsi="Courier New" w:cs="Courier New"/>
         </w:rPr>
-        <w:t>$_SESSION["username"] = "user1";</w:t>
+        <w:t>$_</w:t>
+      </w:r>
+      <w:proofErr w:type="gramStart"/>
+      <w:r>
+        <w:rPr>
+          <w:rFonts w:ascii="Courier New" w:hAnsi="Courier New" w:cs="Courier New"/>
+        </w:rPr>
+        <w:t>SESSION[</w:t>
+      </w:r>
+      <w:proofErr w:type="gramEnd"/>
+      <w:r>
+        <w:rPr>
+          <w:rFonts w:ascii="Courier New" w:hAnsi="Courier New" w:cs="Courier New"/>
+        </w:rPr>
+        <w:t>"username"] = "user1";</w:t>
       </w:r>
     </w:p>
     <w:p>
@@ -4354,48 +6117,58 @@
         <w:jc w:val="both"/>
       </w:pPr>
       <w:r>
+        <w:t>When a site with session support is accesse</w:t>
+      </w:r>
+      <w:r>
+        <w:t xml:space="preserve">d, PHP will check automatically </w:t>
+      </w:r>
+      <w:r>
+        <w:t xml:space="preserve">or on request whether a specific session ID has been sent with the request if </w:t>
+      </w:r>
+      <w:proofErr w:type="spellStart"/>
+      <w:r>
+        <w:rPr>
+          <w:rFonts w:ascii="Courier New" w:hAnsi="Courier New" w:cs="Courier New"/>
+        </w:rPr>
+        <w:t>session.auto_start</w:t>
+      </w:r>
+      <w:proofErr w:type="spellEnd"/>
+      <w:r>
+        <w:t xml:space="preserve"> is set to 1 or explicitly throug</w:t>
+      </w:r>
+      <w:r>
+        <w:t xml:space="preserve">h </w:t>
+      </w:r>
+      <w:proofErr w:type="spellStart"/>
+      <w:r>
+        <w:rPr>
+          <w:rFonts w:ascii="Courier New" w:hAnsi="Courier New" w:cs="Courier New"/>
+        </w:rPr>
+        <w:t>session_start</w:t>
+      </w:r>
+      <w:proofErr w:type="spellEnd"/>
+      <w:r>
+        <w:rPr>
+          <w:rFonts w:ascii="Courier New" w:hAnsi="Courier New" w:cs="Courier New"/>
+        </w:rPr>
+        <w:t>()</w:t>
+      </w:r>
+      <w:r>
+        <w:t xml:space="preserve"> respectively</w:t>
+      </w:r>
+      <w:r>
+        <w:t xml:space="preserve"> (php.net)</w:t>
+      </w:r>
+      <w:r>
+        <w:t>.</w:t>
+      </w:r>
+    </w:p>
+    <w:p>
+      <w:pPr>
+        <w:jc w:val="both"/>
+      </w:pPr>
+      <w:r>
         <w:lastRenderedPageBreak/>
-        <w:t>When a site with session support is accesse</w:t>
-      </w:r>
-      <w:r>
-        <w:t xml:space="preserve">d, PHP will check automatically </w:t>
-      </w:r>
-      <w:r>
-        <w:t xml:space="preserve">or on request whether a specific session ID has been sent with the request if </w:t>
-      </w:r>
-      <w:r>
-        <w:rPr>
-          <w:rFonts w:ascii="Courier New" w:hAnsi="Courier New" w:cs="Courier New"/>
-        </w:rPr>
-        <w:t>session.auto_start</w:t>
-      </w:r>
-      <w:r>
-        <w:t xml:space="preserve"> is set to 1 or explicitly throug</w:t>
-      </w:r>
-      <w:r>
-        <w:t xml:space="preserve">h </w:t>
-      </w:r>
-      <w:r>
-        <w:rPr>
-          <w:rFonts w:ascii="Courier New" w:hAnsi="Courier New" w:cs="Courier New"/>
-        </w:rPr>
-        <w:t>session_start()</w:t>
-      </w:r>
-      <w:r>
-        <w:t xml:space="preserve"> respectively</w:t>
-      </w:r>
-      <w:r>
-        <w:t xml:space="preserve"> (php.net)</w:t>
-      </w:r>
-      <w:r>
-        <w:t>.</w:t>
-      </w:r>
-    </w:p>
-    <w:p>
-      <w:pPr>
-        <w:jc w:val="both"/>
-      </w:pPr>
-      <w:r>
         <w:tab/>
       </w:r>
       <w:r>
@@ -4410,44 +6183,6 @@
       <w:r>
         <w:t xml:space="preserve"> array.</w:t>
       </w:r>
-    </w:p>
-    <w:p>
-      <w:pPr>
-        <w:jc w:val="both"/>
-      </w:pPr>
-      <w:r>
-        <w:tab/>
-      </w:r>
-    </w:p>
-    <w:p>
-      <w:pPr>
-        <w:jc w:val="both"/>
-      </w:pPr>
-    </w:p>
-    <w:p>
-      <w:pPr>
-        <w:jc w:val="both"/>
-      </w:pPr>
-    </w:p>
-    <w:p>
-      <w:pPr>
-        <w:jc w:val="both"/>
-      </w:pPr>
-    </w:p>
-    <w:p>
-      <w:pPr>
-        <w:jc w:val="both"/>
-      </w:pPr>
-    </w:p>
-    <w:p>
-      <w:pPr>
-        <w:jc w:val="both"/>
-      </w:pPr>
-    </w:p>
-    <w:p>
-      <w:pPr>
-        <w:jc w:val="both"/>
-      </w:pPr>
     </w:p>
     <w:p>
       <w:pPr>
@@ -4476,12 +6211,22 @@
       <w:r>
         <w:tab/>
       </w:r>
-      <w:r>
-        <w:rPr>
-          <w:rFonts w:ascii="Courier New" w:hAnsi="Courier New" w:cs="Courier New"/>
-        </w:rPr>
-        <w:t>&lt;?php</w:t>
-      </w:r>
+      <w:proofErr w:type="gramStart"/>
+      <w:r>
+        <w:rPr>
+          <w:rFonts w:ascii="Courier New" w:hAnsi="Courier New" w:cs="Courier New"/>
+        </w:rPr>
+        <w:t>&lt;?</w:t>
+      </w:r>
+      <w:proofErr w:type="spellStart"/>
+      <w:r>
+        <w:rPr>
+          <w:rFonts w:ascii="Courier New" w:hAnsi="Courier New" w:cs="Courier New"/>
+        </w:rPr>
+        <w:t>php</w:t>
+      </w:r>
+      <w:proofErr w:type="spellEnd"/>
+      <w:proofErr w:type="gramEnd"/>
     </w:p>
     <w:p>
       <w:pPr>
@@ -4495,7 +6240,21 @@
         <w:rPr>
           <w:rFonts w:ascii="Courier New" w:hAnsi="Courier New" w:cs="Courier New"/>
         </w:rPr>
-        <w:t>// Starting session</w:t>
+        <w:t xml:space="preserve">// </w:t>
+      </w:r>
+      <w:proofErr w:type="gramStart"/>
+      <w:r>
+        <w:rPr>
+          <w:rFonts w:ascii="Courier New" w:hAnsi="Courier New" w:cs="Courier New"/>
+        </w:rPr>
+        <w:t>Starting</w:t>
+      </w:r>
+      <w:proofErr w:type="gramEnd"/>
+      <w:r>
+        <w:rPr>
+          <w:rFonts w:ascii="Courier New" w:hAnsi="Courier New" w:cs="Courier New"/>
+        </w:rPr>
+        <w:t xml:space="preserve"> session</w:t>
       </w:r>
     </w:p>
     <w:p>
@@ -4506,11 +6265,33 @@
           <w:rFonts w:ascii="Courier New" w:hAnsi="Courier New" w:cs="Courier New"/>
         </w:rPr>
       </w:pPr>
-      <w:r>
-        <w:rPr>
-          <w:rFonts w:ascii="Courier New" w:hAnsi="Courier New" w:cs="Courier New"/>
-        </w:rPr>
-        <w:t>session_start();</w:t>
+      <w:proofErr w:type="spellStart"/>
+      <w:r>
+        <w:rPr>
+          <w:rFonts w:ascii="Courier New" w:hAnsi="Courier New" w:cs="Courier New"/>
+        </w:rPr>
+        <w:t>session_</w:t>
+      </w:r>
+      <w:proofErr w:type="gramStart"/>
+      <w:r>
+        <w:rPr>
+          <w:rFonts w:ascii="Courier New" w:hAnsi="Courier New" w:cs="Courier New"/>
+        </w:rPr>
+        <w:t>start</w:t>
+      </w:r>
+      <w:proofErr w:type="spellEnd"/>
+      <w:r>
+        <w:rPr>
+          <w:rFonts w:ascii="Courier New" w:hAnsi="Courier New" w:cs="Courier New"/>
+        </w:rPr>
+        <w:t>(</w:t>
+      </w:r>
+      <w:proofErr w:type="gramEnd"/>
+      <w:r>
+        <w:rPr>
+          <w:rFonts w:ascii="Courier New" w:hAnsi="Courier New" w:cs="Courier New"/>
+        </w:rPr>
+        <w:t>);</w:t>
       </w:r>
     </w:p>
     <w:p>
@@ -4540,7 +6321,21 @@
         <w:rPr>
           <w:rFonts w:ascii="Courier New" w:hAnsi="Courier New" w:cs="Courier New"/>
         </w:rPr>
-        <w:t>// Removing session data</w:t>
+        <w:t xml:space="preserve">// </w:t>
+      </w:r>
+      <w:proofErr w:type="gramStart"/>
+      <w:r>
+        <w:rPr>
+          <w:rFonts w:ascii="Courier New" w:hAnsi="Courier New" w:cs="Courier New"/>
+        </w:rPr>
+        <w:t>Removing</w:t>
+      </w:r>
+      <w:proofErr w:type="gramEnd"/>
+      <w:r>
+        <w:rPr>
+          <w:rFonts w:ascii="Courier New" w:hAnsi="Courier New" w:cs="Courier New"/>
+        </w:rPr>
+        <w:t xml:space="preserve"> session data</w:t>
       </w:r>
     </w:p>
     <w:p>
@@ -4551,11 +6346,27 @@
           <w:rFonts w:ascii="Courier New" w:hAnsi="Courier New" w:cs="Courier New"/>
         </w:rPr>
       </w:pPr>
-      <w:r>
-        <w:rPr>
-          <w:rFonts w:ascii="Courier New" w:hAnsi="Courier New" w:cs="Courier New"/>
-        </w:rPr>
-        <w:t>if(isset($_SESSION["</w:t>
+      <w:proofErr w:type="gramStart"/>
+      <w:r>
+        <w:rPr>
+          <w:rFonts w:ascii="Courier New" w:hAnsi="Courier New" w:cs="Courier New"/>
+        </w:rPr>
+        <w:t>if(</w:t>
+      </w:r>
+      <w:proofErr w:type="spellStart"/>
+      <w:proofErr w:type="gramEnd"/>
+      <w:r>
+        <w:rPr>
+          <w:rFonts w:ascii="Courier New" w:hAnsi="Courier New" w:cs="Courier New"/>
+        </w:rPr>
+        <w:t>isset</w:t>
+      </w:r>
+      <w:proofErr w:type="spellEnd"/>
+      <w:r>
+        <w:rPr>
+          <w:rFonts w:ascii="Courier New" w:hAnsi="Courier New" w:cs="Courier New"/>
+        </w:rPr>
+        <w:t>($_SESSION["</w:t>
       </w:r>
       <w:r>
         <w:rPr>
@@ -4582,7 +6393,21 @@
         <w:rPr>
           <w:rFonts w:ascii="Courier New" w:hAnsi="Courier New" w:cs="Courier New"/>
         </w:rPr>
-        <w:t xml:space="preserve">    unset($_SESSION["</w:t>
+        <w:t xml:space="preserve">    </w:t>
+      </w:r>
+      <w:proofErr w:type="gramStart"/>
+      <w:r>
+        <w:rPr>
+          <w:rFonts w:ascii="Courier New" w:hAnsi="Courier New" w:cs="Courier New"/>
+        </w:rPr>
+        <w:t>unset(</w:t>
+      </w:r>
+      <w:proofErr w:type="gramEnd"/>
+      <w:r>
+        <w:rPr>
+          <w:rFonts w:ascii="Courier New" w:hAnsi="Courier New" w:cs="Courier New"/>
+        </w:rPr>
+        <w:t>$_SESSION["</w:t>
       </w:r>
       <w:r>
         <w:rPr>
@@ -4649,11 +6474,33 @@
       <w:r>
         <w:t xml:space="preserve">However, if you want to completely remove the session data for a user, simply call the </w:t>
       </w:r>
-      <w:r>
-        <w:rPr>
-          <w:rFonts w:ascii="Courier New" w:hAnsi="Courier New" w:cs="Courier New"/>
-        </w:rPr>
-        <w:t>session_destroy()</w:t>
+      <w:proofErr w:type="spellStart"/>
+      <w:r>
+        <w:rPr>
+          <w:rFonts w:ascii="Courier New" w:hAnsi="Courier New" w:cs="Courier New"/>
+        </w:rPr>
+        <w:t>session_</w:t>
+      </w:r>
+      <w:proofErr w:type="gramStart"/>
+      <w:r>
+        <w:rPr>
+          <w:rFonts w:ascii="Courier New" w:hAnsi="Courier New" w:cs="Courier New"/>
+        </w:rPr>
+        <w:t>destroy</w:t>
+      </w:r>
+      <w:proofErr w:type="spellEnd"/>
+      <w:r>
+        <w:rPr>
+          <w:rFonts w:ascii="Courier New" w:hAnsi="Courier New" w:cs="Courier New"/>
+        </w:rPr>
+        <w:t>(</w:t>
+      </w:r>
+      <w:proofErr w:type="gramEnd"/>
+      <w:r>
+        <w:rPr>
+          <w:rFonts w:ascii="Courier New" w:hAnsi="Courier New" w:cs="Courier New"/>
+        </w:rPr>
+        <w:t>)</w:t>
       </w:r>
       <w:r>
         <w:t>function to destroy the session.</w:t>
@@ -4681,12 +6528,22 @@
       <w:r>
         <w:tab/>
       </w:r>
-      <w:r>
-        <w:rPr>
-          <w:rFonts w:ascii="Courier New" w:hAnsi="Courier New" w:cs="Courier New"/>
-        </w:rPr>
-        <w:t>&lt;?php</w:t>
-      </w:r>
+      <w:proofErr w:type="gramStart"/>
+      <w:r>
+        <w:rPr>
+          <w:rFonts w:ascii="Courier New" w:hAnsi="Courier New" w:cs="Courier New"/>
+        </w:rPr>
+        <w:t>&lt;?</w:t>
+      </w:r>
+      <w:proofErr w:type="spellStart"/>
+      <w:r>
+        <w:rPr>
+          <w:rFonts w:ascii="Courier New" w:hAnsi="Courier New" w:cs="Courier New"/>
+        </w:rPr>
+        <w:t>php</w:t>
+      </w:r>
+      <w:proofErr w:type="spellEnd"/>
+      <w:proofErr w:type="gramEnd"/>
     </w:p>
     <w:p>
       <w:pPr>
@@ -4700,7 +6557,21 @@
         <w:rPr>
           <w:rFonts w:ascii="Courier New" w:hAnsi="Courier New" w:cs="Courier New"/>
         </w:rPr>
-        <w:t>// Starting session</w:t>
+        <w:t xml:space="preserve">// </w:t>
+      </w:r>
+      <w:proofErr w:type="gramStart"/>
+      <w:r>
+        <w:rPr>
+          <w:rFonts w:ascii="Courier New" w:hAnsi="Courier New" w:cs="Courier New"/>
+        </w:rPr>
+        <w:t>Starting</w:t>
+      </w:r>
+      <w:proofErr w:type="gramEnd"/>
+      <w:r>
+        <w:rPr>
+          <w:rFonts w:ascii="Courier New" w:hAnsi="Courier New" w:cs="Courier New"/>
+        </w:rPr>
+        <w:t xml:space="preserve"> session</w:t>
       </w:r>
     </w:p>
     <w:p>
@@ -4711,11 +6582,33 @@
           <w:rFonts w:ascii="Courier New" w:hAnsi="Courier New" w:cs="Courier New"/>
         </w:rPr>
       </w:pPr>
-      <w:r>
-        <w:rPr>
-          <w:rFonts w:ascii="Courier New" w:hAnsi="Courier New" w:cs="Courier New"/>
-        </w:rPr>
-        <w:t>session_start();</w:t>
+      <w:proofErr w:type="spellStart"/>
+      <w:r>
+        <w:rPr>
+          <w:rFonts w:ascii="Courier New" w:hAnsi="Courier New" w:cs="Courier New"/>
+        </w:rPr>
+        <w:t>session_</w:t>
+      </w:r>
+      <w:proofErr w:type="gramStart"/>
+      <w:r>
+        <w:rPr>
+          <w:rFonts w:ascii="Courier New" w:hAnsi="Courier New" w:cs="Courier New"/>
+        </w:rPr>
+        <w:t>start</w:t>
+      </w:r>
+      <w:proofErr w:type="spellEnd"/>
+      <w:r>
+        <w:rPr>
+          <w:rFonts w:ascii="Courier New" w:hAnsi="Courier New" w:cs="Courier New"/>
+        </w:rPr>
+        <w:t>(</w:t>
+      </w:r>
+      <w:proofErr w:type="gramEnd"/>
+      <w:r>
+        <w:rPr>
+          <w:rFonts w:ascii="Courier New" w:hAnsi="Courier New" w:cs="Courier New"/>
+        </w:rPr>
+        <w:t>);</w:t>
       </w:r>
     </w:p>
     <w:p>
@@ -4745,7 +6638,21 @@
         <w:rPr>
           <w:rFonts w:ascii="Courier New" w:hAnsi="Courier New" w:cs="Courier New"/>
         </w:rPr>
-        <w:t>// Storing session data</w:t>
+        <w:t xml:space="preserve">// </w:t>
+      </w:r>
+      <w:proofErr w:type="gramStart"/>
+      <w:r>
+        <w:rPr>
+          <w:rFonts w:ascii="Courier New" w:hAnsi="Courier New" w:cs="Courier New"/>
+        </w:rPr>
+        <w:t>Storing</w:t>
+      </w:r>
+      <w:proofErr w:type="gramEnd"/>
+      <w:r>
+        <w:rPr>
+          <w:rFonts w:ascii="Courier New" w:hAnsi="Courier New" w:cs="Courier New"/>
+        </w:rPr>
+        <w:t xml:space="preserve"> session data</w:t>
       </w:r>
     </w:p>
     <w:p>
@@ -4760,7 +6667,21 @@
         <w:rPr>
           <w:rFonts w:ascii="Courier New" w:hAnsi="Courier New" w:cs="Courier New"/>
         </w:rPr>
-        <w:t>$_SESSION["username"] = "user1";</w:t>
+        <w:t>$_</w:t>
+      </w:r>
+      <w:proofErr w:type="gramStart"/>
+      <w:r>
+        <w:rPr>
+          <w:rFonts w:ascii="Courier New" w:hAnsi="Courier New" w:cs="Courier New"/>
+        </w:rPr>
+        <w:t>SESSION[</w:t>
+      </w:r>
+      <w:proofErr w:type="gramEnd"/>
+      <w:r>
+        <w:rPr>
+          <w:rFonts w:ascii="Courier New" w:hAnsi="Courier New" w:cs="Courier New"/>
+        </w:rPr>
+        <w:t>"username"] = "user1";</w:t>
       </w:r>
     </w:p>
     <w:p>
@@ -4784,7 +6705,21 @@
         <w:rPr>
           <w:rFonts w:ascii="Courier New" w:hAnsi="Courier New" w:cs="Courier New"/>
         </w:rPr>
-        <w:t>// Removing session data</w:t>
+        <w:t xml:space="preserve">// </w:t>
+      </w:r>
+      <w:proofErr w:type="gramStart"/>
+      <w:r>
+        <w:rPr>
+          <w:rFonts w:ascii="Courier New" w:hAnsi="Courier New" w:cs="Courier New"/>
+        </w:rPr>
+        <w:t>Removing</w:t>
+      </w:r>
+      <w:proofErr w:type="gramEnd"/>
+      <w:r>
+        <w:rPr>
+          <w:rFonts w:ascii="Courier New" w:hAnsi="Courier New" w:cs="Courier New"/>
+        </w:rPr>
+        <w:t xml:space="preserve"> session data</w:t>
       </w:r>
     </w:p>
     <w:p>
@@ -4795,11 +6730,27 @@
           <w:rFonts w:ascii="Courier New" w:hAnsi="Courier New" w:cs="Courier New"/>
         </w:rPr>
       </w:pPr>
-      <w:r>
-        <w:rPr>
-          <w:rFonts w:ascii="Courier New" w:hAnsi="Courier New" w:cs="Courier New"/>
-        </w:rPr>
-        <w:t>if(isset($_SESSION["</w:t>
+      <w:proofErr w:type="gramStart"/>
+      <w:r>
+        <w:rPr>
+          <w:rFonts w:ascii="Courier New" w:hAnsi="Courier New" w:cs="Courier New"/>
+        </w:rPr>
+        <w:t>if(</w:t>
+      </w:r>
+      <w:proofErr w:type="spellStart"/>
+      <w:proofErr w:type="gramEnd"/>
+      <w:r>
+        <w:rPr>
+          <w:rFonts w:ascii="Courier New" w:hAnsi="Courier New" w:cs="Courier New"/>
+        </w:rPr>
+        <w:t>isset</w:t>
+      </w:r>
+      <w:proofErr w:type="spellEnd"/>
+      <w:r>
+        <w:rPr>
+          <w:rFonts w:ascii="Courier New" w:hAnsi="Courier New" w:cs="Courier New"/>
+        </w:rPr>
+        <w:t>($_SESSION["</w:t>
       </w:r>
       <w:r>
         <w:rPr>
@@ -4826,7 +6777,21 @@
         <w:rPr>
           <w:rFonts w:ascii="Courier New" w:hAnsi="Courier New" w:cs="Courier New"/>
         </w:rPr>
-        <w:t xml:space="preserve">    unset($_SESSION["</w:t>
+        <w:t xml:space="preserve">    </w:t>
+      </w:r>
+      <w:proofErr w:type="gramStart"/>
+      <w:r>
+        <w:rPr>
+          <w:rFonts w:ascii="Courier New" w:hAnsi="Courier New" w:cs="Courier New"/>
+        </w:rPr>
+        <w:t>unset(</w:t>
+      </w:r>
+      <w:proofErr w:type="gramEnd"/>
+      <w:r>
+        <w:rPr>
+          <w:rFonts w:ascii="Courier New" w:hAnsi="Courier New" w:cs="Courier New"/>
+        </w:rPr>
+        <w:t>$_SESSION["</w:t>
       </w:r>
       <w:r>
         <w:rPr>
@@ -4877,7 +6842,21 @@
         <w:rPr>
           <w:rFonts w:ascii="Courier New" w:hAnsi="Courier New" w:cs="Courier New"/>
         </w:rPr>
-        <w:t>// Destroying session</w:t>
+        <w:t xml:space="preserve">// </w:t>
+      </w:r>
+      <w:proofErr w:type="gramStart"/>
+      <w:r>
+        <w:rPr>
+          <w:rFonts w:ascii="Courier New" w:hAnsi="Courier New" w:cs="Courier New"/>
+        </w:rPr>
+        <w:t>Destroying</w:t>
+      </w:r>
+      <w:proofErr w:type="gramEnd"/>
+      <w:r>
+        <w:rPr>
+          <w:rFonts w:ascii="Courier New" w:hAnsi="Courier New" w:cs="Courier New"/>
+        </w:rPr>
+        <w:t xml:space="preserve"> session</w:t>
       </w:r>
     </w:p>
     <w:p>
@@ -4888,11 +6867,33 @@
           <w:rFonts w:ascii="Courier New" w:hAnsi="Courier New" w:cs="Courier New"/>
         </w:rPr>
       </w:pPr>
-      <w:r>
-        <w:rPr>
-          <w:rFonts w:ascii="Courier New" w:hAnsi="Courier New" w:cs="Courier New"/>
-        </w:rPr>
-        <w:t>session_destroy();</w:t>
+      <w:proofErr w:type="spellStart"/>
+      <w:r>
+        <w:rPr>
+          <w:rFonts w:ascii="Courier New" w:hAnsi="Courier New" w:cs="Courier New"/>
+        </w:rPr>
+        <w:t>session_</w:t>
+      </w:r>
+      <w:proofErr w:type="gramStart"/>
+      <w:r>
+        <w:rPr>
+          <w:rFonts w:ascii="Courier New" w:hAnsi="Courier New" w:cs="Courier New"/>
+        </w:rPr>
+        <w:t>destroy</w:t>
+      </w:r>
+      <w:proofErr w:type="spellEnd"/>
+      <w:r>
+        <w:rPr>
+          <w:rFonts w:ascii="Courier New" w:hAnsi="Courier New" w:cs="Courier New"/>
+        </w:rPr>
+        <w:t>(</w:t>
+      </w:r>
+      <w:proofErr w:type="gramEnd"/>
+      <w:r>
+        <w:rPr>
+          <w:rFonts w:ascii="Courier New" w:hAnsi="Courier New" w:cs="Courier New"/>
+        </w:rPr>
+        <w:t>);</w:t>
       </w:r>
     </w:p>
     <w:p>
@@ -4928,7 +6929,6 @@
         <w:jc w:val="both"/>
       </w:pPr>
       <w:r>
-        <w:lastRenderedPageBreak/>
         <w:t>References:</w:t>
       </w:r>
     </w:p>
@@ -5011,6 +7011,7 @@
         <w:ind w:left="720"/>
       </w:pPr>
       <w:r>
+        <w:lastRenderedPageBreak/>
         <w:t>Handling other methods</w:t>
       </w:r>
     </w:p>
@@ -5020,7 +7021,15 @@
       </w:pPr>
       <w:r>
         <w:tab/>
-        <w:t>(use $_SERVER variable)</w:t>
+        <w:t>(</w:t>
+      </w:r>
+      <w:proofErr w:type="gramStart"/>
+      <w:r>
+        <w:t>use</w:t>
+      </w:r>
+      <w:proofErr w:type="gramEnd"/>
+      <w:r>
+        <w:t xml:space="preserve"> $_SERVER variable)</w:t>
       </w:r>
     </w:p>
     <w:p>
@@ -6122,7 +8131,7 @@
 </file>
 
 <file path=customXml/itemProps1.xml><?xml version="1.0" encoding="utf-8"?>
-<ds:datastoreItem xmlns:ds="http://schemas.openxmlformats.org/officeDocument/2006/customXml" ds:itemID="{E8EBB30C-9E03-43D5-A79A-CB29F6C98655}">
+<ds:datastoreItem xmlns:ds="http://schemas.openxmlformats.org/officeDocument/2006/customXml" ds:itemID="{9A8CD526-97B3-4B64-987D-846CFD669D70}">
   <ds:schemaRefs>
     <ds:schemaRef ds:uri="http://schemas.openxmlformats.org/officeDocument/2006/bibliography"/>
   </ds:schemaRefs>

</xml_diff>

<commit_message>
Revert "Merge branch 'master' of https://github.com/2160559/WEB-TECH-LEC"
This reverts commit eb275a69319e06e21748e972afcb7dc17668810e, reversing
changes made to 0dd5b06e8b5d2fc766af587409154ee770199752.
</commit_message>
<xml_diff>
--- a/documentation - finals/php funda.docx
+++ b/documentation - finals/php funda.docx
@@ -16,8 +16,29 @@
       <w:pPr>
         <w:ind w:firstLine="720"/>
       </w:pPr>
-      <w:r>
-        <w:t xml:space="preserve">PHP(PHP: Hypertext Preprocessor), originally named Personal Homepage, is a general purpose scripting language developed by Rasmus Lerdorf in 1994. PHP is now widely-used as a general-purpose scripting language, however, it is mostly used for back-end web development and can be embedded into HTML. </w:t>
+      <w:proofErr w:type="gramStart"/>
+      <w:r>
+        <w:t>PHP(</w:t>
+      </w:r>
+      <w:proofErr w:type="gramEnd"/>
+      <w:r>
+        <w:t xml:space="preserve">PHP: Hypertext Preprocessor), originally named Personal Homepage, is a general purpose scripting language developed by </w:t>
+      </w:r>
+      <w:proofErr w:type="spellStart"/>
+      <w:r>
+        <w:t>Rasmus</w:t>
+      </w:r>
+      <w:proofErr w:type="spellEnd"/>
+      <w:r>
+        <w:t xml:space="preserve"> </w:t>
+      </w:r>
+      <w:proofErr w:type="spellStart"/>
+      <w:r>
+        <w:t>Lerdorf</w:t>
+      </w:r>
+      <w:proofErr w:type="spellEnd"/>
+      <w:r>
+        <w:t xml:space="preserve"> in 1994. PHP is now widely-used as a general-purpose scripting language, however, it is mostly used for back-end web development and can be embedded into HTML. </w:t>
       </w:r>
     </w:p>
     <w:p>
@@ -25,7 +46,15 @@
         <w:ind w:firstLine="720"/>
       </w:pPr>
       <w:r>
-        <w:t>It is a server-side web scripting language which means, it runs in a web server. The php script is executed first on the server, generating the HTML and sent to the client.</w:t>
+        <w:t xml:space="preserve">It is a server-side web scripting language which means, it runs in a web server. The </w:t>
+      </w:r>
+      <w:proofErr w:type="spellStart"/>
+      <w:r>
+        <w:t>php</w:t>
+      </w:r>
+      <w:proofErr w:type="spellEnd"/>
+      <w:r>
+        <w:t xml:space="preserve"> script is executed first on the server, generating the HTML and sent to the client.</w:t>
       </w:r>
     </w:p>
     <w:p>
@@ -33,7 +62,15 @@
         <w:ind w:firstLine="720"/>
       </w:pPr>
       <w:r>
-        <w:t>PHP is a very popular scripting language, however, it is not a very disciplined language in a way that there’s a lot of inconsistencies in the language such as function names and there’s no central organization governing the development of PHP.</w:t>
+        <w:t xml:space="preserve">PHP is a very popular scripting language, however, it is not a </w:t>
+      </w:r>
+      <w:proofErr w:type="gramStart"/>
+      <w:r>
+        <w:t>very</w:t>
+      </w:r>
+      <w:proofErr w:type="gramEnd"/>
+      <w:r>
+        <w:t xml:space="preserve"> disciplined language in a way that there’s a lot of inconsistencies in the language such as function names and there’s no central organization governing the development of PHP.</w:t>
       </w:r>
     </w:p>
     <w:p>
@@ -43,9 +80,11 @@
       <w:r>
         <w:t xml:space="preserve">In </w:t>
       </w:r>
-      <w:r>
-        <w:t>PHP</w:t>
-      </w:r>
+      <w:proofErr w:type="spellStart"/>
+      <w:r>
+        <w:t>php</w:t>
+      </w:r>
+      <w:proofErr w:type="spellEnd"/>
       <w:r>
         <w:t xml:space="preserve">, there are 2 ways of coding, the Object Oriented and the Procedural Paradigm. </w:t>
       </w:r>
@@ -79,7 +118,36 @@
     <w:p>
       <w:r>
         <w:tab/>
-        <w:t>When PHP parses a file, it looks for opening and closing tags, which are &lt;?php and ?&gt; which tells the parser the beginning and end of a php code. This allows PHP to be embedded anywhere in the HTML. This also allows php to be embedded in different documents aside from HTML.</w:t>
+        <w:t>When PHP parses a file, it looks for opening and closing tags, which are &lt;</w:t>
+      </w:r>
+      <w:proofErr w:type="gramStart"/>
+      <w:r>
+        <w:t>?</w:t>
+      </w:r>
+      <w:proofErr w:type="spellStart"/>
+      <w:r>
+        <w:t>php</w:t>
+      </w:r>
+      <w:proofErr w:type="spellEnd"/>
+      <w:proofErr w:type="gramEnd"/>
+      <w:r>
+        <w:t xml:space="preserve"> and ?&gt; which tells the parser the beginning and end of a </w:t>
+      </w:r>
+      <w:proofErr w:type="spellStart"/>
+      <w:r>
+        <w:t>php</w:t>
+      </w:r>
+      <w:proofErr w:type="spellEnd"/>
+      <w:r>
+        <w:t xml:space="preserve"> code. This allows PHP to be embedded anywhere in the HTML. This also allows </w:t>
+      </w:r>
+      <w:proofErr w:type="spellStart"/>
+      <w:r>
+        <w:t>php</w:t>
+      </w:r>
+      <w:proofErr w:type="spellEnd"/>
+      <w:r>
+        <w:t xml:space="preserve"> to be embedded in different documents aside from HTML.</w:t>
       </w:r>
     </w:p>
     <w:p>
@@ -91,8 +159,17 @@
     <w:p>
       <w:r>
         <w:tab/>
-        <w:t>&lt;?php</w:t>
-      </w:r>
+      </w:r>
+      <w:proofErr w:type="gramStart"/>
+      <w:r>
+        <w:t>&lt;?</w:t>
+      </w:r>
+      <w:proofErr w:type="spellStart"/>
+      <w:r>
+        <w:t>php</w:t>
+      </w:r>
+      <w:proofErr w:type="spellEnd"/>
+      <w:proofErr w:type="gramEnd"/>
     </w:p>
     <w:p>
       <w:r>
@@ -100,13 +177,34 @@
       </w:r>
       <w:r>
         <w:tab/>
-        <w:t>Echo “Hello Webtech People!”;</w:t>
-      </w:r>
+        <w:t xml:space="preserve">Echo “Hello </w:t>
+      </w:r>
+      <w:proofErr w:type="spellStart"/>
+      <w:r>
+        <w:t>Webtech</w:t>
+      </w:r>
+      <w:proofErr w:type="spellEnd"/>
+      <w:r>
+        <w:t xml:space="preserve"> People!</w:t>
+      </w:r>
+      <w:proofErr w:type="gramStart"/>
+      <w:r>
+        <w:t>”;</w:t>
+      </w:r>
+      <w:proofErr w:type="gramEnd"/>
     </w:p>
     <w:p>
       <w:r>
         <w:tab/>
-        <w:t>&lt;/php&gt;</w:t>
+        <w:t>&lt;/</w:t>
+      </w:r>
+      <w:proofErr w:type="spellStart"/>
+      <w:r>
+        <w:t>php</w:t>
+      </w:r>
+      <w:proofErr w:type="spellEnd"/>
+      <w:r>
+        <w:t>&gt;</w:t>
       </w:r>
     </w:p>
     <w:p/>
@@ -119,7 +217,15 @@
     <w:p>
       <w:r>
         <w:tab/>
-        <w:t>PHP can skip HTML lines in between php scripts using conditions.</w:t>
+        <w:t xml:space="preserve">PHP can skip HTML lines in between </w:t>
+      </w:r>
+      <w:proofErr w:type="spellStart"/>
+      <w:r>
+        <w:t>php</w:t>
+      </w:r>
+      <w:proofErr w:type="spellEnd"/>
+      <w:r>
+        <w:t xml:space="preserve"> scripts using conditions.</w:t>
       </w:r>
     </w:p>
     <w:p>
@@ -131,31 +237,87 @@
     <w:p>
       <w:r>
         <w:tab/>
-        <w:t>&lt;php if ($expression == true){ ?&gt;</w:t>
+        <w:t>&lt;</w:t>
+      </w:r>
+      <w:proofErr w:type="spellStart"/>
+      <w:r>
+        <w:t>php</w:t>
+      </w:r>
+      <w:proofErr w:type="spellEnd"/>
+      <w:r>
+        <w:t xml:space="preserve"> if ($expression == true</w:t>
+      </w:r>
+      <w:proofErr w:type="gramStart"/>
+      <w:r>
+        <w:t>){</w:t>
+      </w:r>
+      <w:proofErr w:type="gramEnd"/>
+      <w:r>
+        <w:t xml:space="preserve"> ?&gt;</w:t>
       </w:r>
     </w:p>
     <w:p>
       <w:r>
         <w:tab/>
-        <w:t>&lt;p&gt;This will be shown if the condition is met.&lt;/p&gt;</w:t>
+        <w:t>&lt;p&gt;This will be shown if the condition is met</w:t>
+      </w:r>
+      <w:proofErr w:type="gramStart"/>
+      <w:r>
+        <w:t>.&lt;</w:t>
+      </w:r>
+      <w:proofErr w:type="gramEnd"/>
+      <w:r>
+        <w:t>/p&gt;</w:t>
       </w:r>
     </w:p>
     <w:p>
       <w:r>
         <w:tab/>
-        <w:t>&lt;?php }else{ ?&gt;</w:t>
+      </w:r>
+      <w:proofErr w:type="gramStart"/>
+      <w:r>
+        <w:t>&lt;?</w:t>
+      </w:r>
+      <w:proofErr w:type="spellStart"/>
+      <w:r>
+        <w:t>php</w:t>
+      </w:r>
+      <w:proofErr w:type="spellEnd"/>
+      <w:proofErr w:type="gramEnd"/>
+      <w:r>
+        <w:t xml:space="preserve"> }else{ ?&gt;</w:t>
       </w:r>
     </w:p>
     <w:p>
       <w:r>
         <w:tab/>
-        <w:t>&lt;p&gt;Otherwise this will be shown.&lt;/p&gt;</w:t>
+        <w:t>&lt;p&gt;Otherwise this will be shown</w:t>
+      </w:r>
+      <w:proofErr w:type="gramStart"/>
+      <w:r>
+        <w:t>.&lt;</w:t>
+      </w:r>
+      <w:proofErr w:type="gramEnd"/>
+      <w:r>
+        <w:t>/p&gt;</w:t>
       </w:r>
     </w:p>
     <w:p>
       <w:r>
         <w:tab/>
-        <w:t>&lt;?php } ?&gt;</w:t>
+      </w:r>
+      <w:proofErr w:type="gramStart"/>
+      <w:r>
+        <w:t>&lt;?</w:t>
+      </w:r>
+      <w:proofErr w:type="spellStart"/>
+      <w:r>
+        <w:t>php</w:t>
+      </w:r>
+      <w:proofErr w:type="spellEnd"/>
+      <w:proofErr w:type="gramEnd"/>
+      <w:r>
+        <w:t xml:space="preserve"> } ?&gt;</w:t>
       </w:r>
     </w:p>
     <w:p/>
@@ -173,7 +335,15 @@
     <w:p>
       <w:r>
         <w:tab/>
-        <w:t>Variables are represented by dollar sign($) followed by the name of the variable. PHP is a loosely typed language, meaning, that variable types are defined at run time, and can change at any time during execution.</w:t>
+        <w:t xml:space="preserve">Variables are represented by dollar </w:t>
+      </w:r>
+      <w:proofErr w:type="gramStart"/>
+      <w:r>
+        <w:t>sign(</w:t>
+      </w:r>
+      <w:proofErr w:type="gramEnd"/>
+      <w:r>
+        <w:t>$) followed by the name of the variable. PHP is a loosely typed language, meaning, that variable types are defined at run time, and can change at any time during execution.</w:t>
       </w:r>
     </w:p>
     <w:p>
@@ -189,13 +359,44 @@
     <w:p>
       <w:r>
         <w:tab/>
-        <w:t xml:space="preserve">Predefined variables are variables that are already defined by php. </w:t>
+        <w:t xml:space="preserve">Predefined variables are variables that are already defined by </w:t>
+      </w:r>
+      <w:proofErr w:type="spellStart"/>
+      <w:r>
+        <w:t>php</w:t>
+      </w:r>
+      <w:proofErr w:type="spellEnd"/>
+      <w:r>
+        <w:t xml:space="preserve">. </w:t>
       </w:r>
     </w:p>
     <w:p>
       <w:r>
         <w:tab/>
-        <w:t>Superglobals - are built-in variables that are always available in all scopes. Superglobals are named in capital letters and starts with underscore(‘_’) after the dollar sign with the exception of the $GLOBALS variable.</w:t>
+      </w:r>
+      <w:proofErr w:type="spellStart"/>
+      <w:r>
+        <w:t>Superglobals</w:t>
+      </w:r>
+      <w:proofErr w:type="spellEnd"/>
+      <w:r>
+        <w:t xml:space="preserve"> - are built-in variables that are always available in all scopes. </w:t>
+      </w:r>
+      <w:proofErr w:type="spellStart"/>
+      <w:r>
+        <w:t>Superglobals</w:t>
+      </w:r>
+      <w:proofErr w:type="spellEnd"/>
+      <w:r>
+        <w:t xml:space="preserve"> are named in capital letters and starts with </w:t>
+      </w:r>
+      <w:proofErr w:type="gramStart"/>
+      <w:r>
+        <w:t>underscore(</w:t>
+      </w:r>
+      <w:proofErr w:type="gramEnd"/>
+      <w:r>
+        <w:t>‘_’) after the dollar sign with the exception of the $GLOBALS variable.</w:t>
       </w:r>
     </w:p>
     <w:p>
@@ -223,9 +424,11 @@
       <w:r>
         <w:t xml:space="preserve">$_SERVER </w:t>
       </w:r>
-      <w:r>
-        <w:t>- an</w:t>
-      </w:r>
+      <w:proofErr w:type="gramStart"/>
+      <w:r>
+        <w:t>-  an</w:t>
+      </w:r>
+      <w:proofErr w:type="gramEnd"/>
       <w:r>
         <w:t xml:space="preserve"> array containing information such as headers, paths, and script locations.</w:t>
       </w:r>
@@ -240,8 +443,13 @@
         <w:contextualSpacing/>
       </w:pPr>
       <w:r>
-        <w:t>$_GET - an associative array containing variables passed through the url</w:t>
-      </w:r>
+        <w:t xml:space="preserve">$_GET - an associative array containing variables passed through the </w:t>
+      </w:r>
+      <w:proofErr w:type="spellStart"/>
+      <w:r>
+        <w:t>url</w:t>
+      </w:r>
+      <w:proofErr w:type="spellEnd"/>
     </w:p>
     <w:p>
       <w:pPr>
@@ -328,21 +536,11 @@
       <w:bookmarkStart w:id="5" w:name="_uvqy0qswd6u1" w:colFirst="0" w:colLast="0"/>
       <w:bookmarkEnd w:id="5"/>
     </w:p>
-    <w:p/>
-    <w:p/>
-    <w:p/>
-    <w:p/>
-    <w:p/>
-    <w:p/>
-    <w:p/>
-    <w:p/>
-    <w:p/>
     <w:p>
       <w:pPr>
         <w:pStyle w:val="Heading2"/>
       </w:pPr>
       <w:r>
-        <w:lastRenderedPageBreak/>
         <w:t>Data Types</w:t>
       </w:r>
     </w:p>
@@ -355,7 +553,15 @@
         <w:t>tegers, floating point numbers</w:t>
       </w:r>
       <w:r>
-        <w:t xml:space="preserve">, strings, </w:t>
+        <w:t xml:space="preserve">, </w:t>
+      </w:r>
+      <w:proofErr w:type="gramStart"/>
+      <w:r>
+        <w:t>strings</w:t>
+      </w:r>
+      <w:proofErr w:type="gramEnd"/>
+      <w:r>
+        <w:t xml:space="preserve">, </w:t>
       </w:r>
       <w:r>
         <w:t xml:space="preserve">Boolean, </w:t>
@@ -431,10 +637,7 @@
               <w:t>Integers</w:t>
             </w:r>
             <w:r>
-              <w:t xml:space="preserve"> </w:t>
-            </w:r>
-            <w:r>
-              <w:t>– negative and positive whole numbers</w:t>
+              <w:t xml:space="preserve"> - </w:t>
             </w:r>
           </w:p>
         </w:tc>
@@ -453,8 +656,16 @@
               <w:rPr>
                 <w:rFonts w:ascii="Courier New" w:hAnsi="Courier New" w:cs="Courier New"/>
               </w:rPr>
-              <w:t>&lt;?php</w:t>
-            </w:r>
+              <w:t>&lt;?</w:t>
+            </w:r>
+            <w:proofErr w:type="spellStart"/>
+            <w:r>
+              <w:rPr>
+                <w:rFonts w:ascii="Courier New" w:hAnsi="Courier New" w:cs="Courier New"/>
+              </w:rPr>
+              <w:t>php</w:t>
+            </w:r>
+            <w:proofErr w:type="spellEnd"/>
           </w:p>
           <w:p>
             <w:pPr>
@@ -537,16 +748,7 @@
               <w:t>Floating Point Numbers</w:t>
             </w:r>
             <w:r>
-              <w:t xml:space="preserve"> </w:t>
-            </w:r>
-            <w:r>
-              <w:t>–</w:t>
-            </w:r>
-            <w:r>
-              <w:t xml:space="preserve"> </w:t>
-            </w:r>
-            <w:r>
-              <w:t>decimal of fractional numbers</w:t>
+              <w:t xml:space="preserve"> - </w:t>
             </w:r>
           </w:p>
         </w:tc>
@@ -565,8 +767,16 @@
               <w:rPr>
                 <w:rFonts w:ascii="Courier New" w:hAnsi="Courier New" w:cs="Courier New"/>
               </w:rPr>
-              <w:t>&lt;?php</w:t>
-            </w:r>
+              <w:t>&lt;?</w:t>
+            </w:r>
+            <w:proofErr w:type="spellStart"/>
+            <w:r>
+              <w:rPr>
+                <w:rFonts w:ascii="Courier New" w:hAnsi="Courier New" w:cs="Courier New"/>
+              </w:rPr>
+              <w:t>php</w:t>
+            </w:r>
+            <w:proofErr w:type="spellEnd"/>
           </w:p>
           <w:p>
             <w:pPr>
@@ -591,6 +801,7 @@
               <w:rPr>
                 <w:rFonts w:ascii="Courier New" w:hAnsi="Courier New" w:cs="Courier New"/>
               </w:rPr>
+              <w:lastRenderedPageBreak/>
               <w:t>$y = 1.5e5;</w:t>
             </w:r>
           </w:p>
@@ -633,13 +844,11 @@
           </w:tcPr>
           <w:p>
             <w:r>
+              <w:lastRenderedPageBreak/>
               <w:t>Strings</w:t>
             </w:r>
             <w:r>
               <w:t xml:space="preserve"> - </w:t>
-            </w:r>
-            <w:r>
-              <w:t xml:space="preserve"> sequences of characters (numbers, letters, and special characters)</w:t>
             </w:r>
           </w:p>
         </w:tc>
@@ -658,33 +867,56 @@
               <w:rPr>
                 <w:rFonts w:ascii="Courier New" w:hAnsi="Courier New" w:cs="Courier New"/>
               </w:rPr>
-              <w:t>&lt;?php</w:t>
-            </w:r>
-          </w:p>
-          <w:p>
-            <w:pPr>
-              <w:rPr>
-                <w:rFonts w:ascii="Courier New" w:hAnsi="Courier New" w:cs="Courier New"/>
-              </w:rPr>
-            </w:pPr>
-            <w:r>
-              <w:rPr>
-                <w:rFonts w:ascii="Courier New" w:hAnsi="Courier New" w:cs="Courier New"/>
-              </w:rPr>
-              <w:t>$hi = ‘Hello world!’;</w:t>
-            </w:r>
-          </w:p>
-          <w:p>
-            <w:pPr>
-              <w:rPr>
-                <w:rFonts w:ascii="Courier New" w:hAnsi="Courier New" w:cs="Courier New"/>
-              </w:rPr>
-            </w:pPr>
-            <w:r>
-              <w:rPr>
-                <w:rFonts w:ascii="Courier New" w:hAnsi="Courier New" w:cs="Courier New"/>
-              </w:rPr>
-              <w:t>$hi2 = “Hello World!”</w:t>
+              <w:t>&lt;?</w:t>
+            </w:r>
+            <w:proofErr w:type="spellStart"/>
+            <w:r>
+              <w:rPr>
+                <w:rFonts w:ascii="Courier New" w:hAnsi="Courier New" w:cs="Courier New"/>
+              </w:rPr>
+              <w:t>php</w:t>
+            </w:r>
+            <w:proofErr w:type="spellEnd"/>
+          </w:p>
+          <w:p>
+            <w:pPr>
+              <w:rPr>
+                <w:rFonts w:ascii="Courier New" w:hAnsi="Courier New" w:cs="Courier New"/>
+              </w:rPr>
+            </w:pPr>
+            <w:r>
+              <w:rPr>
+                <w:rFonts w:ascii="Courier New" w:hAnsi="Courier New" w:cs="Courier New"/>
+              </w:rPr>
+              <w:t>$hi = ‘Hello world!</w:t>
+            </w:r>
+            <w:proofErr w:type="gramStart"/>
+            <w:r>
+              <w:rPr>
+                <w:rFonts w:ascii="Courier New" w:hAnsi="Courier New" w:cs="Courier New"/>
+              </w:rPr>
+              <w:t>’;</w:t>
+            </w:r>
+            <w:proofErr w:type="gramEnd"/>
+          </w:p>
+          <w:p>
+            <w:pPr>
+              <w:rPr>
+                <w:rFonts w:ascii="Courier New" w:hAnsi="Courier New" w:cs="Courier New"/>
+              </w:rPr>
+            </w:pPr>
+            <w:r>
+              <w:rPr>
+                <w:rFonts w:ascii="Courier New" w:hAnsi="Courier New" w:cs="Courier New"/>
+              </w:rPr>
+              <w:t>$hi2 = “Hello World!</w:t>
+            </w:r>
+            <w:proofErr w:type="gramStart"/>
+            <w:r>
+              <w:rPr>
+                <w:rFonts w:ascii="Courier New" w:hAnsi="Courier New" w:cs="Courier New"/>
+              </w:rPr>
+              <w:t>”</w:t>
             </w:r>
             <w:r>
               <w:rPr>
@@ -692,6 +924,7 @@
               </w:rPr>
               <w:t>;</w:t>
             </w:r>
+            <w:proofErr w:type="gramEnd"/>
           </w:p>
           <w:p>
             <w:pPr>
@@ -722,16 +955,7 @@
               <w:t>Boolean</w:t>
             </w:r>
             <w:r>
-              <w:t xml:space="preserve"> </w:t>
-            </w:r>
-            <w:r>
-              <w:t>–</w:t>
-            </w:r>
-            <w:r>
-              <w:t xml:space="preserve"> </w:t>
-            </w:r>
-            <w:r>
-              <w:t>truth values (1 = true, 0 = false)</w:t>
+              <w:t xml:space="preserve"> - </w:t>
             </w:r>
           </w:p>
         </w:tc>
@@ -750,20 +974,42 @@
               <w:rPr>
                 <w:rFonts w:ascii="Courier New" w:hAnsi="Courier New" w:cs="Courier New"/>
               </w:rPr>
-              <w:t>&lt;?php</w:t>
-            </w:r>
-          </w:p>
-          <w:p>
-            <w:pPr>
-              <w:rPr>
-                <w:rFonts w:ascii="Courier New" w:hAnsi="Courier New" w:cs="Courier New"/>
-              </w:rPr>
-            </w:pPr>
-            <w:r>
-              <w:rPr>
-                <w:rFonts w:ascii="Courier New" w:hAnsi="Courier New" w:cs="Courier New"/>
-              </w:rPr>
-              <w:t>$isValid = true;</w:t>
+              <w:t>&lt;?</w:t>
+            </w:r>
+            <w:proofErr w:type="spellStart"/>
+            <w:r>
+              <w:rPr>
+                <w:rFonts w:ascii="Courier New" w:hAnsi="Courier New" w:cs="Courier New"/>
+              </w:rPr>
+              <w:t>php</w:t>
+            </w:r>
+            <w:proofErr w:type="spellEnd"/>
+          </w:p>
+          <w:p>
+            <w:pPr>
+              <w:rPr>
+                <w:rFonts w:ascii="Courier New" w:hAnsi="Courier New" w:cs="Courier New"/>
+              </w:rPr>
+            </w:pPr>
+            <w:r>
+              <w:rPr>
+                <w:rFonts w:ascii="Courier New" w:hAnsi="Courier New" w:cs="Courier New"/>
+              </w:rPr>
+              <w:t>$</w:t>
+            </w:r>
+            <w:proofErr w:type="spellStart"/>
+            <w:r>
+              <w:rPr>
+                <w:rFonts w:ascii="Courier New" w:hAnsi="Courier New" w:cs="Courier New"/>
+              </w:rPr>
+              <w:t>isValid</w:t>
+            </w:r>
+            <w:proofErr w:type="spellEnd"/>
+            <w:r>
+              <w:rPr>
+                <w:rFonts w:ascii="Courier New" w:hAnsi="Courier New" w:cs="Courier New"/>
+              </w:rPr>
+              <w:t xml:space="preserve"> = true;</w:t>
             </w:r>
           </w:p>
           <w:p>
@@ -795,16 +1041,7 @@
               <w:t>Arrays</w:t>
             </w:r>
             <w:r>
-              <w:t xml:space="preserve"> </w:t>
-            </w:r>
-            <w:r>
-              <w:t>–</w:t>
-            </w:r>
-            <w:r>
-              <w:t xml:space="preserve"> </w:t>
-            </w:r>
-            <w:r>
-              <w:t>can hold more than one value</w:t>
+              <w:t xml:space="preserve"> - </w:t>
             </w:r>
           </w:p>
         </w:tc>
@@ -823,8 +1060,16 @@
               <w:rPr>
                 <w:rFonts w:ascii="Courier New" w:hAnsi="Courier New" w:cs="Courier New"/>
               </w:rPr>
-              <w:t>&lt;?php</w:t>
-            </w:r>
+              <w:t>&lt;?</w:t>
+            </w:r>
+            <w:proofErr w:type="spellStart"/>
+            <w:r>
+              <w:rPr>
+                <w:rFonts w:ascii="Courier New" w:hAnsi="Courier New" w:cs="Courier New"/>
+              </w:rPr>
+              <w:t>php</w:t>
+            </w:r>
+            <w:proofErr w:type="spellEnd"/>
           </w:p>
           <w:p>
             <w:pPr>
@@ -868,16 +1113,7 @@
               <w:t>Objects</w:t>
             </w:r>
             <w:r>
-              <w:t xml:space="preserve"> </w:t>
-            </w:r>
-            <w:r>
-              <w:t>–</w:t>
-            </w:r>
-            <w:r>
-              <w:t xml:space="preserve"> </w:t>
-            </w:r>
-            <w:r>
-              <w:t>instance of a class that serves as a template containing values and functions</w:t>
+              <w:t xml:space="preserve"> - </w:t>
             </w:r>
           </w:p>
         </w:tc>
@@ -896,8 +1132,16 @@
               <w:rPr>
                 <w:rFonts w:ascii="Courier New" w:hAnsi="Courier New" w:cs="Courier New"/>
               </w:rPr>
-              <w:t>&lt;?php</w:t>
-            </w:r>
+              <w:t>&lt;?</w:t>
+            </w:r>
+            <w:proofErr w:type="spellStart"/>
+            <w:r>
+              <w:rPr>
+                <w:rFonts w:ascii="Courier New" w:hAnsi="Courier New" w:cs="Courier New"/>
+              </w:rPr>
+              <w:t>php</w:t>
+            </w:r>
+            <w:proofErr w:type="spellEnd"/>
           </w:p>
           <w:p>
             <w:pPr>
@@ -922,7 +1166,21 @@
               <w:rPr>
                 <w:rFonts w:ascii="Courier New" w:hAnsi="Courier New" w:cs="Courier New"/>
               </w:rPr>
-              <w:t xml:space="preserve">    public $dialogue = “Woof!”;</w:t>
+              <w:t xml:space="preserve">    </w:t>
+            </w:r>
+            <w:proofErr w:type="gramStart"/>
+            <w:r>
+              <w:rPr>
+                <w:rFonts w:ascii="Courier New" w:hAnsi="Courier New" w:cs="Courier New"/>
+              </w:rPr>
+              <w:t>public</w:t>
+            </w:r>
+            <w:proofErr w:type="gramEnd"/>
+            <w:r>
+              <w:rPr>
+                <w:rFonts w:ascii="Courier New" w:hAnsi="Courier New" w:cs="Courier New"/>
+              </w:rPr>
+              <w:t xml:space="preserve"> $dialogue = “Woof!”;</w:t>
             </w:r>
           </w:p>
           <w:p>
@@ -955,7 +1213,21 @@
               <w:rPr>
                 <w:rFonts w:ascii="Courier New" w:hAnsi="Courier New" w:cs="Courier New"/>
               </w:rPr>
-              <w:t xml:space="preserve">        return $this-&gt;str;</w:t>
+              <w:t xml:space="preserve">        return $this-&gt;</w:t>
+            </w:r>
+            <w:proofErr w:type="spellStart"/>
+            <w:r>
+              <w:rPr>
+                <w:rFonts w:ascii="Courier New" w:hAnsi="Courier New" w:cs="Courier New"/>
+              </w:rPr>
+              <w:t>str</w:t>
+            </w:r>
+            <w:proofErr w:type="spellEnd"/>
+            <w:r>
+              <w:rPr>
+                <w:rFonts w:ascii="Courier New" w:hAnsi="Courier New" w:cs="Courier New"/>
+              </w:rPr>
+              <w:t>;</w:t>
             </w:r>
           </w:p>
           <w:p>
@@ -1013,16 +1285,7 @@
               <w:t>Resources</w:t>
             </w:r>
             <w:r>
-              <w:t xml:space="preserve"> </w:t>
-            </w:r>
-            <w:r>
-              <w:t>–</w:t>
-            </w:r>
-            <w:r>
-              <w:t xml:space="preserve"> </w:t>
-            </w:r>
-            <w:r>
-              <w:t>holds a reference to an external resource</w:t>
+              <w:t xml:space="preserve"> - </w:t>
             </w:r>
           </w:p>
         </w:tc>
@@ -1041,41 +1304,93 @@
               <w:rPr>
                 <w:rFonts w:ascii="Courier New" w:hAnsi="Courier New" w:cs="Courier New"/>
               </w:rPr>
-              <w:t>&lt;?php</w:t>
-            </w:r>
-          </w:p>
-          <w:p>
-            <w:pPr>
-              <w:rPr>
-                <w:rFonts w:ascii="Courier New" w:hAnsi="Courier New" w:cs="Courier New"/>
-              </w:rPr>
-            </w:pPr>
-            <w:r>
-              <w:rPr>
-                <w:rFonts w:ascii="Courier New" w:hAnsi="Courier New" w:cs="Courier New"/>
-              </w:rPr>
-              <w:t>$file = fopen(“data.txt”, “r”);</w:t>
-            </w:r>
-          </w:p>
-          <w:p>
-            <w:pPr>
-              <w:rPr>
-                <w:rFonts w:ascii="Courier New" w:hAnsi="Courier New" w:cs="Courier New"/>
-              </w:rPr>
-            </w:pPr>
-          </w:p>
-          <w:p>
-            <w:pPr>
-              <w:rPr>
-                <w:rFonts w:ascii="Courier New" w:hAnsi="Courier New" w:cs="Courier New"/>
-              </w:rPr>
-            </w:pPr>
-            <w:r>
-              <w:rPr>
-                <w:rFonts w:ascii="Courier New" w:hAnsi="Courier New" w:cs="Courier New"/>
-              </w:rPr>
-              <w:t>$db = mysql_connect(“localhost”, “root”, “”);</w:t>
-            </w:r>
+              <w:t>&lt;?</w:t>
+            </w:r>
+            <w:proofErr w:type="spellStart"/>
+            <w:r>
+              <w:rPr>
+                <w:rFonts w:ascii="Courier New" w:hAnsi="Courier New" w:cs="Courier New"/>
+              </w:rPr>
+              <w:t>php</w:t>
+            </w:r>
+            <w:proofErr w:type="spellEnd"/>
+          </w:p>
+          <w:p>
+            <w:pPr>
+              <w:rPr>
+                <w:rFonts w:ascii="Courier New" w:hAnsi="Courier New" w:cs="Courier New"/>
+              </w:rPr>
+            </w:pPr>
+            <w:r>
+              <w:rPr>
+                <w:rFonts w:ascii="Courier New" w:hAnsi="Courier New" w:cs="Courier New"/>
+              </w:rPr>
+              <w:t xml:space="preserve">$file = </w:t>
+            </w:r>
+            <w:proofErr w:type="spellStart"/>
+            <w:r>
+              <w:rPr>
+                <w:rFonts w:ascii="Courier New" w:hAnsi="Courier New" w:cs="Courier New"/>
+              </w:rPr>
+              <w:t>fopen</w:t>
+            </w:r>
+            <w:proofErr w:type="spellEnd"/>
+            <w:r>
+              <w:rPr>
+                <w:rFonts w:ascii="Courier New" w:hAnsi="Courier New" w:cs="Courier New"/>
+              </w:rPr>
+              <w:t>(“data.txt”, “r”);</w:t>
+            </w:r>
+          </w:p>
+          <w:p>
+            <w:pPr>
+              <w:rPr>
+                <w:rFonts w:ascii="Courier New" w:hAnsi="Courier New" w:cs="Courier New"/>
+              </w:rPr>
+            </w:pPr>
+          </w:p>
+          <w:p>
+            <w:pPr>
+              <w:rPr>
+                <w:rFonts w:ascii="Courier New" w:hAnsi="Courier New" w:cs="Courier New"/>
+              </w:rPr>
+            </w:pPr>
+            <w:r>
+              <w:rPr>
+                <w:rFonts w:ascii="Courier New" w:hAnsi="Courier New" w:cs="Courier New"/>
+              </w:rPr>
+              <w:t>$</w:t>
+            </w:r>
+            <w:proofErr w:type="spellStart"/>
+            <w:r>
+              <w:rPr>
+                <w:rFonts w:ascii="Courier New" w:hAnsi="Courier New" w:cs="Courier New"/>
+              </w:rPr>
+              <w:t>db</w:t>
+            </w:r>
+            <w:proofErr w:type="spellEnd"/>
+            <w:r>
+              <w:rPr>
+                <w:rFonts w:ascii="Courier New" w:hAnsi="Courier New" w:cs="Courier New"/>
+              </w:rPr>
+              <w:t xml:space="preserve"> = </w:t>
+            </w:r>
+            <w:proofErr w:type="spellStart"/>
+            <w:r>
+              <w:rPr>
+                <w:rFonts w:ascii="Courier New" w:hAnsi="Courier New" w:cs="Courier New"/>
+              </w:rPr>
+              <w:t>mysql_connect</w:t>
+            </w:r>
+            <w:proofErr w:type="spellEnd"/>
+            <w:r>
+              <w:rPr>
+                <w:rFonts w:ascii="Courier New" w:hAnsi="Courier New" w:cs="Courier New"/>
+              </w:rPr>
+              <w:t>(“localhost”, “root”, “”);</w:t>
+            </w:r>
+            <w:bookmarkStart w:id="6" w:name="_GoBack"/>
+            <w:bookmarkEnd w:id="6"/>
           </w:p>
           <w:p>
             <w:pPr>
@@ -1106,16 +1421,7 @@
               <w:t>NULL</w:t>
             </w:r>
             <w:r>
-              <w:t xml:space="preserve"> </w:t>
-            </w:r>
-            <w:r>
-              <w:t>–</w:t>
-            </w:r>
-            <w:r>
-              <w:t xml:space="preserve"> </w:t>
-            </w:r>
-            <w:r>
-              <w:t>represents empty variables</w:t>
+              <w:t xml:space="preserve"> - </w:t>
             </w:r>
           </w:p>
         </w:tc>
@@ -1134,8 +1440,16 @@
               <w:rPr>
                 <w:rFonts w:ascii="Courier New" w:hAnsi="Courier New" w:cs="Courier New"/>
               </w:rPr>
-              <w:t>&lt;?php</w:t>
-            </w:r>
+              <w:t>&lt;?</w:t>
+            </w:r>
+            <w:proofErr w:type="spellStart"/>
+            <w:r>
+              <w:rPr>
+                <w:rFonts w:ascii="Courier New" w:hAnsi="Courier New" w:cs="Courier New"/>
+              </w:rPr>
+              <w:t>php</w:t>
+            </w:r>
+            <w:proofErr w:type="spellEnd"/>
           </w:p>
           <w:p>
             <w:pPr>
@@ -1169,542 +1483,39 @@
     <w:p/>
     <w:p>
       <w:pPr>
-        <w:rPr>
-          <w:b/>
-        </w:rPr>
-      </w:pPr>
-    </w:p>
-    <w:p>
-      <w:pPr>
-        <w:rPr>
-          <w:b/>
-        </w:rPr>
-      </w:pPr>
-    </w:p>
-    <w:p>
-      <w:pPr>
-        <w:rPr>
-          <w:b/>
-        </w:rPr>
-      </w:pPr>
-    </w:p>
-    <w:p>
-      <w:pPr>
-        <w:rPr>
-          <w:b/>
-        </w:rPr>
-      </w:pPr>
-      <w:r>
-        <w:rPr>
-          <w:b/>
-        </w:rPr>
-        <w:lastRenderedPageBreak/>
-        <w:t>Concatenation in PHP</w:t>
-      </w:r>
-    </w:p>
-    <w:p>
+        <w:pStyle w:val="Heading3"/>
+      </w:pPr>
+      <w:bookmarkStart w:id="7" w:name="_j4v9i11cfoh" w:colFirst="0" w:colLast="0"/>
+      <w:bookmarkEnd w:id="7"/>
+    </w:p>
+    <w:p/>
+    <w:p/>
+    <w:p/>
+    <w:p/>
+    <w:p/>
+    <w:p>
+      <w:pPr>
+        <w:pStyle w:val="Heading3"/>
+      </w:pPr>
+      <w:r>
+        <w:t>Conditional</w:t>
+      </w:r>
+      <w:r>
+        <w:t xml:space="preserve"> Statements</w:t>
+      </w:r>
+    </w:p>
+    <w:p>
+      <w:pPr>
+        <w:jc w:val="both"/>
+      </w:pPr>
       <w:r>
         <w:tab/>
       </w:r>
       <w:r>
-        <w:t xml:space="preserve">Concatenation in </w:t>
-      </w:r>
-      <w:r>
-        <w:t xml:space="preserve">PHP is different from most common languages since it uses the ( </w:t>
-      </w:r>
-      <w:r>
-        <w:rPr>
-          <w:b/>
-        </w:rPr>
-        <w:t>.</w:t>
-      </w:r>
-      <w:r>
-        <w:rPr>
-          <w:b/>
-        </w:rPr>
-        <w:t xml:space="preserve"> </w:t>
-      </w:r>
-      <w:r>
-        <w:t>)</w:t>
-      </w:r>
-      <w:r>
-        <w:t xml:space="preserve"> </w:t>
-      </w:r>
-      <w:r>
-        <w:t xml:space="preserve"> operator instead of the usual ( + ) operator</w:t>
-      </w:r>
-      <w:r>
-        <w:t xml:space="preserve"> to combine strings</w:t>
-      </w:r>
-      <w:r>
-        <w:t xml:space="preserve">. </w:t>
-      </w:r>
-    </w:p>
-    <w:p/>
-    <w:tbl>
-      <w:tblPr>
-        <w:tblStyle w:val="TableGrid"/>
-        <w:tblW w:w="0" w:type="auto"/>
-        <w:tblLook w:val="04A0" w:firstRow="1" w:lastRow="0" w:firstColumn="1" w:lastColumn="0" w:noHBand="0" w:noVBand="1"/>
-      </w:tblPr>
-      <w:tblGrid>
-        <w:gridCol w:w="9455"/>
-      </w:tblGrid>
-      <w:tr>
-        <w:trPr>
-          <w:trHeight w:val="1684"/>
-        </w:trPr>
-        <w:tc>
-          <w:tcPr>
-            <w:tcW w:w="9455" w:type="dxa"/>
-          </w:tcPr>
-          <w:p>
-            <w:pPr>
-              <w:jc w:val="both"/>
-              <w:rPr>
-                <w:b/>
-              </w:rPr>
-            </w:pPr>
-            <w:r>
-              <w:rPr>
-                <w:b/>
-              </w:rPr>
-              <w:t>Sample Code</w:t>
-            </w:r>
-          </w:p>
-          <w:p>
-            <w:pPr>
-              <w:jc w:val="both"/>
-              <w:rPr>
-                <w:rFonts w:ascii="Courier New" w:hAnsi="Courier New" w:cs="Courier New"/>
-                <w:b/>
-                <w:sz w:val="24"/>
-              </w:rPr>
-            </w:pPr>
-          </w:p>
-          <w:p>
-            <w:pPr>
-              <w:numPr>
-                <w:ilvl w:val="0"/>
-                <w:numId w:val="2"/>
-              </w:numPr>
-              <w:pBdr>
-                <w:left w:val="single" w:sz="18" w:space="8" w:color="6CE26C"/>
-              </w:pBdr>
-              <w:tabs>
-                <w:tab w:val="clear" w:pos="720"/>
-                <w:tab w:val="left" w:pos="916"/>
-                <w:tab w:val="left" w:pos="1832"/>
-                <w:tab w:val="left" w:pos="2748"/>
-                <w:tab w:val="left" w:pos="3664"/>
-                <w:tab w:val="left" w:pos="4580"/>
-                <w:tab w:val="left" w:pos="5496"/>
-                <w:tab w:val="left" w:pos="6412"/>
-                <w:tab w:val="left" w:pos="7328"/>
-                <w:tab w:val="left" w:pos="8244"/>
-                <w:tab w:val="left" w:pos="9160"/>
-                <w:tab w:val="left" w:pos="10076"/>
-                <w:tab w:val="left" w:pos="10992"/>
-                <w:tab w:val="left" w:pos="11908"/>
-                <w:tab w:val="left" w:pos="12824"/>
-                <w:tab w:val="left" w:pos="13740"/>
-                <w:tab w:val="left" w:pos="14656"/>
-              </w:tabs>
-              <w:spacing w:line="255" w:lineRule="atLeast"/>
-              <w:ind w:left="0"/>
-              <w:textAlignment w:val="top"/>
-              <w:rPr>
-                <w:rFonts w:ascii="Courier New" w:eastAsia="Times New Roman" w:hAnsi="Courier New" w:cs="Courier New"/>
-                <w:szCs w:val="19"/>
-                <w:lang w:val="en-US"/>
-              </w:rPr>
-            </w:pPr>
-            <w:r>
-              <w:rPr>
-                <w:rFonts w:ascii="Courier New" w:eastAsia="Times New Roman" w:hAnsi="Courier New" w:cs="Courier New"/>
-                <w:szCs w:val="19"/>
-                <w:lang w:val="en-US"/>
-              </w:rPr>
-              <w:t>&lt;?php</w:t>
-            </w:r>
-          </w:p>
-          <w:p>
-            <w:pPr>
-              <w:numPr>
-                <w:ilvl w:val="0"/>
-                <w:numId w:val="2"/>
-              </w:numPr>
-              <w:pBdr>
-                <w:left w:val="single" w:sz="18" w:space="8" w:color="6CE26C"/>
-              </w:pBdr>
-              <w:tabs>
-                <w:tab w:val="clear" w:pos="720"/>
-                <w:tab w:val="left" w:pos="916"/>
-                <w:tab w:val="left" w:pos="1832"/>
-                <w:tab w:val="left" w:pos="2748"/>
-                <w:tab w:val="left" w:pos="3664"/>
-                <w:tab w:val="left" w:pos="4580"/>
-                <w:tab w:val="left" w:pos="5496"/>
-                <w:tab w:val="left" w:pos="6412"/>
-                <w:tab w:val="left" w:pos="7328"/>
-                <w:tab w:val="left" w:pos="8244"/>
-                <w:tab w:val="left" w:pos="9160"/>
-                <w:tab w:val="left" w:pos="10076"/>
-                <w:tab w:val="left" w:pos="10992"/>
-                <w:tab w:val="left" w:pos="11908"/>
-                <w:tab w:val="left" w:pos="12824"/>
-                <w:tab w:val="left" w:pos="13740"/>
-                <w:tab w:val="left" w:pos="14656"/>
-              </w:tabs>
-              <w:spacing w:line="255" w:lineRule="atLeast"/>
-              <w:ind w:left="0"/>
-              <w:textAlignment w:val="top"/>
-              <w:rPr>
-                <w:rFonts w:ascii="Courier New" w:eastAsia="Times New Roman" w:hAnsi="Courier New" w:cs="Courier New"/>
-                <w:szCs w:val="19"/>
-                <w:lang w:val="en-US"/>
-              </w:rPr>
-            </w:pPr>
-            <w:r>
-              <w:rPr>
-                <w:rFonts w:ascii="Courier New" w:eastAsia="Times New Roman" w:hAnsi="Courier New" w:cs="Courier New"/>
-                <w:szCs w:val="19"/>
-                <w:lang w:val="en-US"/>
-              </w:rPr>
-              <w:t>$word1</w:t>
-            </w:r>
-            <w:r>
-              <w:rPr>
-                <w:rFonts w:ascii="Courier New" w:eastAsia="Times New Roman" w:hAnsi="Courier New" w:cs="Courier New"/>
-                <w:szCs w:val="19"/>
-                <w:lang w:val="en-US"/>
-              </w:rPr>
-              <w:t xml:space="preserve"> = 'Hello';</w:t>
-            </w:r>
-          </w:p>
-          <w:p>
-            <w:pPr>
-              <w:numPr>
-                <w:ilvl w:val="0"/>
-                <w:numId w:val="2"/>
-              </w:numPr>
-              <w:pBdr>
-                <w:left w:val="single" w:sz="18" w:space="8" w:color="6CE26C"/>
-              </w:pBdr>
-              <w:tabs>
-                <w:tab w:val="clear" w:pos="720"/>
-                <w:tab w:val="left" w:pos="916"/>
-                <w:tab w:val="left" w:pos="1832"/>
-                <w:tab w:val="left" w:pos="2748"/>
-                <w:tab w:val="left" w:pos="3664"/>
-                <w:tab w:val="left" w:pos="4580"/>
-                <w:tab w:val="left" w:pos="5496"/>
-                <w:tab w:val="left" w:pos="6412"/>
-                <w:tab w:val="left" w:pos="7328"/>
-                <w:tab w:val="left" w:pos="8244"/>
-                <w:tab w:val="left" w:pos="9160"/>
-                <w:tab w:val="left" w:pos="10076"/>
-                <w:tab w:val="left" w:pos="10992"/>
-                <w:tab w:val="left" w:pos="11908"/>
-                <w:tab w:val="left" w:pos="12824"/>
-                <w:tab w:val="left" w:pos="13740"/>
-                <w:tab w:val="left" w:pos="14656"/>
-              </w:tabs>
-              <w:spacing w:line="255" w:lineRule="atLeast"/>
-              <w:ind w:left="0"/>
-              <w:textAlignment w:val="top"/>
-              <w:rPr>
-                <w:rFonts w:ascii="Courier New" w:eastAsia="Times New Roman" w:hAnsi="Courier New" w:cs="Courier New"/>
-                <w:szCs w:val="19"/>
-                <w:lang w:val="en-US"/>
-              </w:rPr>
-            </w:pPr>
-            <w:r>
-              <w:rPr>
-                <w:rFonts w:ascii="Courier New" w:eastAsia="Times New Roman" w:hAnsi="Courier New" w:cs="Courier New"/>
-                <w:szCs w:val="19"/>
-                <w:lang w:val="en-US"/>
-              </w:rPr>
-              <w:t>$word2</w:t>
-            </w:r>
-            <w:r>
-              <w:rPr>
-                <w:rFonts w:ascii="Courier New" w:eastAsia="Times New Roman" w:hAnsi="Courier New" w:cs="Courier New"/>
-                <w:szCs w:val="19"/>
-                <w:lang w:val="en-US"/>
-              </w:rPr>
-              <w:t xml:space="preserve"> = 'World!';</w:t>
-            </w:r>
-          </w:p>
-          <w:p>
-            <w:pPr>
-              <w:numPr>
-                <w:ilvl w:val="0"/>
-                <w:numId w:val="2"/>
-              </w:numPr>
-              <w:pBdr>
-                <w:left w:val="single" w:sz="18" w:space="8" w:color="6CE26C"/>
-              </w:pBdr>
-              <w:tabs>
-                <w:tab w:val="clear" w:pos="720"/>
-                <w:tab w:val="left" w:pos="916"/>
-                <w:tab w:val="left" w:pos="1832"/>
-                <w:tab w:val="left" w:pos="2748"/>
-                <w:tab w:val="left" w:pos="3664"/>
-                <w:tab w:val="left" w:pos="4580"/>
-                <w:tab w:val="left" w:pos="5496"/>
-                <w:tab w:val="left" w:pos="6412"/>
-                <w:tab w:val="left" w:pos="7328"/>
-                <w:tab w:val="left" w:pos="8244"/>
-                <w:tab w:val="left" w:pos="9160"/>
-                <w:tab w:val="left" w:pos="10076"/>
-                <w:tab w:val="left" w:pos="10992"/>
-                <w:tab w:val="left" w:pos="11908"/>
-                <w:tab w:val="left" w:pos="12824"/>
-                <w:tab w:val="left" w:pos="13740"/>
-                <w:tab w:val="left" w:pos="14656"/>
-              </w:tabs>
-              <w:spacing w:line="255" w:lineRule="atLeast"/>
-              <w:ind w:left="0"/>
-              <w:textAlignment w:val="top"/>
-              <w:rPr>
-                <w:rFonts w:ascii="Courier New" w:eastAsia="Times New Roman" w:hAnsi="Courier New" w:cs="Courier New"/>
-                <w:szCs w:val="19"/>
-                <w:lang w:val="en-US"/>
-              </w:rPr>
-            </w:pPr>
-            <w:r>
-              <w:rPr>
-                <w:rFonts w:ascii="Courier New" w:eastAsia="Times New Roman" w:hAnsi="Courier New" w:cs="Courier New"/>
-                <w:szCs w:val="19"/>
-                <w:lang w:val="en-US"/>
-              </w:rPr>
-              <w:t>$sentence</w:t>
-            </w:r>
-            <w:r>
-              <w:rPr>
-                <w:rFonts w:ascii="Courier New" w:eastAsia="Times New Roman" w:hAnsi="Courier New" w:cs="Courier New"/>
-                <w:szCs w:val="19"/>
-                <w:lang w:val="en-US"/>
-              </w:rPr>
-              <w:t xml:space="preserve"> = </w:t>
-            </w:r>
-            <w:r>
-              <w:rPr>
-                <w:rFonts w:ascii="Courier New" w:eastAsia="Times New Roman" w:hAnsi="Courier New" w:cs="Courier New"/>
-                <w:szCs w:val="19"/>
-                <w:lang w:val="en-US"/>
-              </w:rPr>
-              <w:t>$word1</w:t>
-            </w:r>
-            <w:r>
-              <w:rPr>
-                <w:rFonts w:ascii="Courier New" w:eastAsia="Times New Roman" w:hAnsi="Courier New" w:cs="Courier New"/>
-                <w:szCs w:val="19"/>
-                <w:lang w:val="en-US"/>
-              </w:rPr>
-              <w:t xml:space="preserve"> . ' ' . </w:t>
-            </w:r>
-            <w:r>
-              <w:rPr>
-                <w:rFonts w:ascii="Courier New" w:eastAsia="Times New Roman" w:hAnsi="Courier New" w:cs="Courier New"/>
-                <w:szCs w:val="19"/>
-                <w:lang w:val="en-US"/>
-              </w:rPr>
-              <w:t>$word</w:t>
-            </w:r>
-            <w:r>
-              <w:rPr>
-                <w:rFonts w:ascii="Courier New" w:eastAsia="Times New Roman" w:hAnsi="Courier New" w:cs="Courier New"/>
-                <w:szCs w:val="19"/>
-                <w:lang w:val="en-US"/>
-              </w:rPr>
-              <w:t>2;</w:t>
-            </w:r>
-          </w:p>
-          <w:p>
-            <w:pPr>
-              <w:numPr>
-                <w:ilvl w:val="0"/>
-                <w:numId w:val="2"/>
-              </w:numPr>
-              <w:pBdr>
-                <w:left w:val="single" w:sz="18" w:space="8" w:color="6CE26C"/>
-              </w:pBdr>
-              <w:tabs>
-                <w:tab w:val="clear" w:pos="720"/>
-                <w:tab w:val="left" w:pos="916"/>
-                <w:tab w:val="left" w:pos="1832"/>
-                <w:tab w:val="left" w:pos="2748"/>
-                <w:tab w:val="left" w:pos="3664"/>
-                <w:tab w:val="left" w:pos="4580"/>
-                <w:tab w:val="left" w:pos="5496"/>
-                <w:tab w:val="left" w:pos="6412"/>
-                <w:tab w:val="left" w:pos="7328"/>
-                <w:tab w:val="left" w:pos="8244"/>
-                <w:tab w:val="left" w:pos="9160"/>
-                <w:tab w:val="left" w:pos="10076"/>
-                <w:tab w:val="left" w:pos="10992"/>
-                <w:tab w:val="left" w:pos="11908"/>
-                <w:tab w:val="left" w:pos="12824"/>
-                <w:tab w:val="left" w:pos="13740"/>
-                <w:tab w:val="left" w:pos="14656"/>
-              </w:tabs>
-              <w:spacing w:line="255" w:lineRule="atLeast"/>
-              <w:ind w:left="0"/>
-              <w:textAlignment w:val="top"/>
-              <w:rPr>
-                <w:rFonts w:ascii="Courier New" w:eastAsia="Times New Roman" w:hAnsi="Courier New" w:cs="Courier New"/>
-                <w:szCs w:val="19"/>
-                <w:lang w:val="en-US"/>
-              </w:rPr>
-            </w:pPr>
-            <w:r>
-              <w:rPr>
-                <w:rFonts w:ascii="Courier New" w:eastAsia="Times New Roman" w:hAnsi="Courier New" w:cs="Courier New"/>
-                <w:szCs w:val="19"/>
-                <w:lang w:val="en-US"/>
-              </w:rPr>
-              <w:t>echo $</w:t>
-            </w:r>
-            <w:r>
-              <w:rPr>
-                <w:rFonts w:ascii="Courier New" w:eastAsia="Times New Roman" w:hAnsi="Courier New" w:cs="Courier New"/>
-                <w:szCs w:val="19"/>
-                <w:lang w:val="en-US"/>
-              </w:rPr>
-              <w:t>sentence</w:t>
-            </w:r>
-            <w:r>
-              <w:rPr>
-                <w:rFonts w:ascii="Courier New" w:eastAsia="Times New Roman" w:hAnsi="Courier New" w:cs="Courier New"/>
-                <w:szCs w:val="19"/>
-                <w:lang w:val="en-US"/>
-              </w:rPr>
-              <w:t xml:space="preserve">; </w:t>
-            </w:r>
-            <w:r>
-              <w:rPr>
-                <w:rFonts w:ascii="Courier New" w:eastAsia="Times New Roman" w:hAnsi="Courier New" w:cs="Courier New"/>
-                <w:szCs w:val="19"/>
-                <w:lang w:val="en-US"/>
-              </w:rPr>
-              <w:t>// o</w:t>
-            </w:r>
-            <w:r>
-              <w:rPr>
-                <w:rFonts w:ascii="Courier New" w:eastAsia="Times New Roman" w:hAnsi="Courier New" w:cs="Courier New"/>
-                <w:szCs w:val="19"/>
-                <w:lang w:val="en-US"/>
-              </w:rPr>
-              <w:t>utputs: Hello World!</w:t>
-            </w:r>
-          </w:p>
-          <w:p>
-            <w:pPr>
-              <w:numPr>
-                <w:ilvl w:val="0"/>
-                <w:numId w:val="2"/>
-              </w:numPr>
-              <w:pBdr>
-                <w:left w:val="single" w:sz="18" w:space="8" w:color="6CE26C"/>
-              </w:pBdr>
-              <w:tabs>
-                <w:tab w:val="clear" w:pos="720"/>
-                <w:tab w:val="left" w:pos="916"/>
-                <w:tab w:val="left" w:pos="1832"/>
-                <w:tab w:val="left" w:pos="2748"/>
-                <w:tab w:val="left" w:pos="3664"/>
-                <w:tab w:val="left" w:pos="4580"/>
-                <w:tab w:val="left" w:pos="5496"/>
-                <w:tab w:val="left" w:pos="6412"/>
-                <w:tab w:val="left" w:pos="7328"/>
-                <w:tab w:val="left" w:pos="8244"/>
-                <w:tab w:val="left" w:pos="9160"/>
-                <w:tab w:val="left" w:pos="10076"/>
-                <w:tab w:val="left" w:pos="10992"/>
-                <w:tab w:val="left" w:pos="11908"/>
-                <w:tab w:val="left" w:pos="12824"/>
-                <w:tab w:val="left" w:pos="13740"/>
-                <w:tab w:val="left" w:pos="14656"/>
-              </w:tabs>
-              <w:spacing w:line="255" w:lineRule="atLeast"/>
-              <w:ind w:left="0"/>
-              <w:textAlignment w:val="top"/>
-              <w:rPr>
-                <w:rFonts w:ascii="Courier New" w:eastAsia="Times New Roman" w:hAnsi="Courier New" w:cs="Courier New"/>
-                <w:szCs w:val="19"/>
-                <w:lang w:val="en-US"/>
-              </w:rPr>
-            </w:pPr>
-            <w:r>
-              <w:rPr>
-                <w:rFonts w:ascii="Courier New" w:eastAsia="Times New Roman" w:hAnsi="Courier New" w:cs="Courier New"/>
-                <w:szCs w:val="19"/>
-                <w:lang w:val="en-US"/>
-              </w:rPr>
-              <w:t>?&gt;</w:t>
-            </w:r>
-          </w:p>
-          <w:p>
-            <w:pPr>
-              <w:jc w:val="both"/>
-              <w:rPr>
-                <w:rFonts w:ascii="Courier New" w:hAnsi="Courier New" w:cs="Courier New"/>
-              </w:rPr>
-            </w:pPr>
-          </w:p>
-        </w:tc>
-      </w:tr>
-    </w:tbl>
-    <w:p/>
-    <w:p>
-      <w:r>
-        <w:t>References:</w:t>
-      </w:r>
-    </w:p>
-    <w:p>
-      <w:hyperlink r:id="rId6" w:history="1">
-        <w:r>
-          <w:rPr>
-            <w:rStyle w:val="Hyperlink"/>
-          </w:rPr>
-          <w:t>https://www.tutorialrepublic.com/faq/how-to-combine-two-strings-in-php.php</w:t>
-        </w:r>
-      </w:hyperlink>
-    </w:p>
-    <w:p>
-      <w:hyperlink r:id="rId7" w:history="1">
-        <w:r>
-          <w:rPr>
-            <w:rStyle w:val="Hyperlink"/>
-          </w:rPr>
-          <w:t>https://www.tutorialrepublic.com/php-tutorial/php-data-types.php</w:t>
-        </w:r>
-      </w:hyperlink>
-    </w:p>
-    <w:p>
-      <w:pPr>
-        <w:pStyle w:val="Heading3"/>
-      </w:pPr>
-      <w:bookmarkStart w:id="6" w:name="_j4v9i11cfoh" w:colFirst="0" w:colLast="0"/>
-      <w:bookmarkEnd w:id="6"/>
-      <w:r>
-        <w:t>Conditional</w:t>
-      </w:r>
-      <w:r>
-        <w:t xml:space="preserve"> Statements</w:t>
-      </w:r>
-    </w:p>
-    <w:p>
-      <w:pPr>
-        <w:jc w:val="both"/>
-      </w:pPr>
-      <w:r>
-        <w:tab/>
-      </w:r>
-      <w:r>
-        <w:t>Conditional Statements in PHP are closely similar to loops in other programming/scripting languages such as Java and JavaScript and it has almost the same syntax as the aforementioned languages.</w:t>
+        <w:t>Conditional Statements</w:t>
+      </w:r>
+      <w:r>
+        <w:t xml:space="preserve"> in PHP are closely similar to loops in other programming/scripting languages such as Java and JavaScript and it has almost the same syntax as the aforementioned languages.</w:t>
       </w:r>
     </w:p>
     <w:p>
@@ -1929,8 +1740,16 @@
               <w:rPr>
                 <w:rFonts w:ascii="Courier New" w:eastAsia="Courier New" w:hAnsi="Courier New" w:cs="Courier New"/>
               </w:rPr>
-              <w:t>&lt;?php</w:t>
-            </w:r>
+              <w:t>&lt;?</w:t>
+            </w:r>
+            <w:proofErr w:type="spellStart"/>
+            <w:r>
+              <w:rPr>
+                <w:rFonts w:ascii="Courier New" w:eastAsia="Courier New" w:hAnsi="Courier New" w:cs="Courier New"/>
+              </w:rPr>
+              <w:t>php</w:t>
+            </w:r>
+            <w:proofErr w:type="spellEnd"/>
           </w:p>
           <w:p>
             <w:pPr>
@@ -2025,7 +1844,21 @@
               <w:rPr>
                 <w:rFonts w:ascii="Courier New" w:eastAsia="Courier New" w:hAnsi="Courier New" w:cs="Courier New"/>
               </w:rPr>
-              <w:t xml:space="preserve">    echo "</w:t>
+              <w:t xml:space="preserve">    </w:t>
+            </w:r>
+            <w:proofErr w:type="gramStart"/>
+            <w:r>
+              <w:rPr>
+                <w:rFonts w:ascii="Courier New" w:eastAsia="Courier New" w:hAnsi="Courier New" w:cs="Courier New"/>
+              </w:rPr>
+              <w:t>echo</w:t>
+            </w:r>
+            <w:proofErr w:type="gramEnd"/>
+            <w:r>
+              <w:rPr>
+                <w:rFonts w:ascii="Courier New" w:eastAsia="Courier New" w:hAnsi="Courier New" w:cs="Courier New"/>
+              </w:rPr>
+              <w:t xml:space="preserve"> "</w:t>
             </w:r>
             <w:r>
               <w:rPr>
@@ -2234,8 +2067,16 @@
               <w:rPr>
                 <w:rFonts w:ascii="Courier New" w:eastAsia="Courier New" w:hAnsi="Courier New" w:cs="Courier New"/>
               </w:rPr>
-              <w:t>&lt;?php</w:t>
-            </w:r>
+              <w:t>&lt;?</w:t>
+            </w:r>
+            <w:proofErr w:type="spellStart"/>
+            <w:r>
+              <w:rPr>
+                <w:rFonts w:ascii="Courier New" w:eastAsia="Courier New" w:hAnsi="Courier New" w:cs="Courier New"/>
+              </w:rPr>
+              <w:t>php</w:t>
+            </w:r>
+            <w:proofErr w:type="spellEnd"/>
           </w:p>
           <w:p>
             <w:pPr>
@@ -2300,7 +2141,21 @@
               <w:rPr>
                 <w:rFonts w:ascii="Courier New" w:eastAsia="Courier New" w:hAnsi="Courier New" w:cs="Courier New"/>
               </w:rPr>
-              <w:t xml:space="preserve">    echo "I have enough things to carry.";</w:t>
+              <w:t xml:space="preserve">    </w:t>
+            </w:r>
+            <w:proofErr w:type="gramStart"/>
+            <w:r>
+              <w:rPr>
+                <w:rFonts w:ascii="Courier New" w:eastAsia="Courier New" w:hAnsi="Courier New" w:cs="Courier New"/>
+              </w:rPr>
+              <w:t>echo</w:t>
+            </w:r>
+            <w:proofErr w:type="gramEnd"/>
+            <w:r>
+              <w:rPr>
+                <w:rFonts w:ascii="Courier New" w:eastAsia="Courier New" w:hAnsi="Courier New" w:cs="Courier New"/>
+              </w:rPr>
+              <w:t xml:space="preserve"> "I have enough things to carry.";</w:t>
             </w:r>
           </w:p>
           <w:p>
@@ -2352,11 +2207,19 @@
               </w:rPr>
               <w:t xml:space="preserve">    </w:t>
             </w:r>
-            <w:r>
-              <w:rPr>
-                <w:rFonts w:ascii="Courier New" w:eastAsia="Courier New" w:hAnsi="Courier New" w:cs="Courier New"/>
-              </w:rPr>
-              <w:t xml:space="preserve">echo </w:t>
+            <w:proofErr w:type="gramStart"/>
+            <w:r>
+              <w:rPr>
+                <w:rFonts w:ascii="Courier New" w:eastAsia="Courier New" w:hAnsi="Courier New" w:cs="Courier New"/>
+              </w:rPr>
+              <w:t>echo</w:t>
+            </w:r>
+            <w:proofErr w:type="gramEnd"/>
+            <w:r>
+              <w:rPr>
+                <w:rFonts w:ascii="Courier New" w:eastAsia="Courier New" w:hAnsi="Courier New" w:cs="Courier New"/>
+              </w:rPr>
+              <w:t xml:space="preserve"> </w:t>
             </w:r>
             <w:r>
               <w:rPr>
@@ -2454,7 +2317,15 @@
               <w:spacing w:line="240" w:lineRule="auto"/>
             </w:pPr>
             <w:r>
-              <w:t>If-elseif-else</w:t>
+              <w:t>If-</w:t>
+            </w:r>
+            <w:proofErr w:type="spellStart"/>
+            <w:r>
+              <w:t>elseif</w:t>
+            </w:r>
+            <w:proofErr w:type="spellEnd"/>
+            <w:r>
+              <w:t>-else</w:t>
             </w:r>
           </w:p>
         </w:tc>
@@ -2511,8 +2382,21 @@
               <w:rPr>
                 <w:rFonts w:ascii="Courier New" w:eastAsia="Courier New" w:hAnsi="Courier New" w:cs="Courier New"/>
               </w:rPr>
-              <w:lastRenderedPageBreak/>
-              <w:t>} elseif(condition2){</w:t>
+              <w:t xml:space="preserve">} </w:t>
+            </w:r>
+            <w:proofErr w:type="spellStart"/>
+            <w:r>
+              <w:rPr>
+                <w:rFonts w:ascii="Courier New" w:eastAsia="Courier New" w:hAnsi="Courier New" w:cs="Courier New"/>
+              </w:rPr>
+              <w:t>elseif</w:t>
+            </w:r>
+            <w:proofErr w:type="spellEnd"/>
+            <w:r>
+              <w:rPr>
+                <w:rFonts w:ascii="Courier New" w:eastAsia="Courier New" w:hAnsi="Courier New" w:cs="Courier New"/>
+              </w:rPr>
+              <w:t>(condition2){</w:t>
             </w:r>
           </w:p>
           <w:p>
@@ -2610,9 +2494,16 @@
               <w:rPr>
                 <w:rFonts w:ascii="Courier New" w:eastAsia="Courier New" w:hAnsi="Courier New" w:cs="Courier New"/>
               </w:rPr>
-              <w:lastRenderedPageBreak/>
-              <w:t>&lt;?php</w:t>
-            </w:r>
+              <w:t>&lt;?</w:t>
+            </w:r>
+            <w:proofErr w:type="spellStart"/>
+            <w:r>
+              <w:rPr>
+                <w:rFonts w:ascii="Courier New" w:eastAsia="Courier New" w:hAnsi="Courier New" w:cs="Courier New"/>
+              </w:rPr>
+              <w:t>php</w:t>
+            </w:r>
+            <w:proofErr w:type="spellEnd"/>
           </w:p>
           <w:p>
             <w:pPr>
@@ -2683,8 +2574,21 @@
               <w:rPr>
                 <w:rFonts w:ascii="Courier New" w:eastAsia="Courier New" w:hAnsi="Courier New" w:cs="Courier New"/>
               </w:rPr>
-              <w:lastRenderedPageBreak/>
-              <w:t xml:space="preserve">    echo "I have </w:t>
+              <w:t xml:space="preserve">    </w:t>
+            </w:r>
+            <w:proofErr w:type="gramStart"/>
+            <w:r>
+              <w:rPr>
+                <w:rFonts w:ascii="Courier New" w:eastAsia="Courier New" w:hAnsi="Courier New" w:cs="Courier New"/>
+              </w:rPr>
+              <w:t>echo</w:t>
+            </w:r>
+            <w:proofErr w:type="gramEnd"/>
+            <w:r>
+              <w:rPr>
+                <w:rFonts w:ascii="Courier New" w:eastAsia="Courier New" w:hAnsi="Courier New" w:cs="Courier New"/>
+              </w:rPr>
+              <w:t xml:space="preserve"> "I have </w:t>
             </w:r>
             <w:r>
               <w:rPr>
@@ -2724,7 +2628,33 @@
               <w:rPr>
                 <w:rFonts w:ascii="Courier New" w:eastAsia="Courier New" w:hAnsi="Courier New" w:cs="Courier New"/>
               </w:rPr>
-              <w:t xml:space="preserve"> elseif($x &gt; 10){</w:t>
+              <w:t xml:space="preserve"> </w:t>
+            </w:r>
+            <w:proofErr w:type="spellStart"/>
+            <w:r>
+              <w:rPr>
+                <w:rFonts w:ascii="Courier New" w:eastAsia="Courier New" w:hAnsi="Courier New" w:cs="Courier New"/>
+              </w:rPr>
+              <w:t>else</w:t>
+            </w:r>
+            <w:r>
+              <w:rPr>
+                <w:rFonts w:ascii="Courier New" w:eastAsia="Courier New" w:hAnsi="Courier New" w:cs="Courier New"/>
+              </w:rPr>
+              <w:t>if</w:t>
+            </w:r>
+            <w:proofErr w:type="spellEnd"/>
+            <w:r>
+              <w:rPr>
+                <w:rFonts w:ascii="Courier New" w:eastAsia="Courier New" w:hAnsi="Courier New" w:cs="Courier New"/>
+              </w:rPr>
+              <w:t>($x &gt; 10)</w:t>
+            </w:r>
+            <w:r>
+              <w:rPr>
+                <w:rFonts w:ascii="Courier New" w:eastAsia="Courier New" w:hAnsi="Courier New" w:cs="Courier New"/>
+              </w:rPr>
+              <w:t>{</w:t>
             </w:r>
           </w:p>
           <w:p>
@@ -2748,11 +2678,19 @@
               </w:rPr>
               <w:t xml:space="preserve">    </w:t>
             </w:r>
-            <w:r>
-              <w:rPr>
-                <w:rFonts w:ascii="Courier New" w:eastAsia="Courier New" w:hAnsi="Courier New" w:cs="Courier New"/>
-              </w:rPr>
-              <w:t xml:space="preserve">echo </w:t>
+            <w:proofErr w:type="gramStart"/>
+            <w:r>
+              <w:rPr>
+                <w:rFonts w:ascii="Courier New" w:eastAsia="Courier New" w:hAnsi="Courier New" w:cs="Courier New"/>
+              </w:rPr>
+              <w:t>echo</w:t>
+            </w:r>
+            <w:proofErr w:type="gramEnd"/>
+            <w:r>
+              <w:rPr>
+                <w:rFonts w:ascii="Courier New" w:eastAsia="Courier New" w:hAnsi="Courier New" w:cs="Courier New"/>
+              </w:rPr>
+              <w:t xml:space="preserve"> </w:t>
             </w:r>
             <w:r>
               <w:rPr>
@@ -2798,7 +2736,13 @@
               <w:rPr>
                 <w:rFonts w:ascii="Courier New" w:eastAsia="Courier New" w:hAnsi="Courier New" w:cs="Courier New"/>
               </w:rPr>
-              <w:t>} else {</w:t>
+              <w:t>}</w:t>
+            </w:r>
+            <w:r>
+              <w:rPr>
+                <w:rFonts w:ascii="Courier New" w:eastAsia="Courier New" w:hAnsi="Courier New" w:cs="Courier New"/>
+              </w:rPr>
+              <w:t xml:space="preserve"> else {</w:t>
             </w:r>
           </w:p>
           <w:p>
@@ -2822,11 +2766,19 @@
               </w:rPr>
               <w:t xml:space="preserve">    </w:t>
             </w:r>
-            <w:r>
-              <w:rPr>
-                <w:rFonts w:ascii="Courier New" w:eastAsia="Courier New" w:hAnsi="Courier New" w:cs="Courier New"/>
-              </w:rPr>
-              <w:t xml:space="preserve">echo </w:t>
+            <w:proofErr w:type="gramStart"/>
+            <w:r>
+              <w:rPr>
+                <w:rFonts w:ascii="Courier New" w:eastAsia="Courier New" w:hAnsi="Courier New" w:cs="Courier New"/>
+              </w:rPr>
+              <w:t>echo</w:t>
+            </w:r>
+            <w:proofErr w:type="gramEnd"/>
+            <w:r>
+              <w:rPr>
+                <w:rFonts w:ascii="Courier New" w:eastAsia="Courier New" w:hAnsi="Courier New" w:cs="Courier New"/>
+              </w:rPr>
+              <w:t xml:space="preserve"> </w:t>
             </w:r>
             <w:r>
               <w:rPr>
@@ -2924,7 +2876,6 @@
               <w:spacing w:line="240" w:lineRule="auto"/>
             </w:pPr>
             <w:r>
-              <w:lastRenderedPageBreak/>
               <w:t>Switch</w:t>
             </w:r>
           </w:p>
@@ -3150,8 +3101,16 @@
               <w:rPr>
                 <w:rFonts w:ascii="Courier New" w:eastAsia="Courier New" w:hAnsi="Courier New" w:cs="Courier New"/>
               </w:rPr>
-              <w:t>&lt;?php</w:t>
-            </w:r>
+              <w:t>&lt;?</w:t>
+            </w:r>
+            <w:proofErr w:type="spellStart"/>
+            <w:r>
+              <w:rPr>
+                <w:rFonts w:ascii="Courier New" w:eastAsia="Courier New" w:hAnsi="Courier New" w:cs="Courier New"/>
+              </w:rPr>
+              <w:t>php</w:t>
+            </w:r>
+            <w:proofErr w:type="spellEnd"/>
           </w:p>
           <w:p>
             <w:pPr>
@@ -3284,7 +3243,25 @@
               <w:rPr>
                 <w:rFonts w:ascii="Courier New" w:eastAsia="Courier New" w:hAnsi="Courier New" w:cs="Courier New"/>
               </w:rPr>
-              <w:t xml:space="preserve">    case 2:</w:t>
+              <w:t xml:space="preserve">    </w:t>
+            </w:r>
+            <w:r>
+              <w:rPr>
+                <w:rFonts w:ascii="Courier New" w:eastAsia="Courier New" w:hAnsi="Courier New" w:cs="Courier New"/>
+              </w:rPr>
+              <w:t xml:space="preserve">case </w:t>
+            </w:r>
+            <w:r>
+              <w:rPr>
+                <w:rFonts w:ascii="Courier New" w:eastAsia="Courier New" w:hAnsi="Courier New" w:cs="Courier New"/>
+              </w:rPr>
+              <w:t>2</w:t>
+            </w:r>
+            <w:r>
+              <w:rPr>
+                <w:rFonts w:ascii="Courier New" w:eastAsia="Courier New" w:hAnsi="Courier New" w:cs="Courier New"/>
+              </w:rPr>
+              <w:t>:</w:t>
             </w:r>
           </w:p>
           <w:p>
@@ -3318,7 +3295,13 @@
               <w:rPr>
                 <w:rFonts w:ascii="Courier New" w:eastAsia="Courier New" w:hAnsi="Courier New" w:cs="Courier New"/>
               </w:rPr>
-              <w:t>I have two things to carry</w:t>
+              <w:t>I have two things</w:t>
+            </w:r>
+            <w:r>
+              <w:rPr>
+                <w:rFonts w:ascii="Courier New" w:eastAsia="Courier New" w:hAnsi="Courier New" w:cs="Courier New"/>
+              </w:rPr>
+              <w:t xml:space="preserve"> to carry</w:t>
             </w:r>
             <w:r>
               <w:rPr>
@@ -3352,7 +3335,25 @@
               <w:rPr>
                 <w:rFonts w:ascii="Courier New" w:eastAsia="Courier New" w:hAnsi="Courier New" w:cs="Courier New"/>
               </w:rPr>
-              <w:t xml:space="preserve">    case 3:</w:t>
+              <w:t xml:space="preserve">    </w:t>
+            </w:r>
+            <w:r>
+              <w:rPr>
+                <w:rFonts w:ascii="Courier New" w:eastAsia="Courier New" w:hAnsi="Courier New" w:cs="Courier New"/>
+              </w:rPr>
+              <w:t xml:space="preserve">case </w:t>
+            </w:r>
+            <w:r>
+              <w:rPr>
+                <w:rFonts w:ascii="Courier New" w:eastAsia="Courier New" w:hAnsi="Courier New" w:cs="Courier New"/>
+              </w:rPr>
+              <w:t>3</w:t>
+            </w:r>
+            <w:r>
+              <w:rPr>
+                <w:rFonts w:ascii="Courier New" w:eastAsia="Courier New" w:hAnsi="Courier New" w:cs="Courier New"/>
+              </w:rPr>
+              <w:t>:</w:t>
             </w:r>
           </w:p>
           <w:p>
@@ -3386,7 +3387,25 @@
               <w:rPr>
                 <w:rFonts w:ascii="Courier New" w:eastAsia="Courier New" w:hAnsi="Courier New" w:cs="Courier New"/>
               </w:rPr>
-              <w:t>I have three things to carry</w:t>
+              <w:t xml:space="preserve">I have three </w:t>
+            </w:r>
+            <w:r>
+              <w:rPr>
+                <w:rFonts w:ascii="Courier New" w:eastAsia="Courier New" w:hAnsi="Courier New" w:cs="Courier New"/>
+              </w:rPr>
+              <w:t>thing</w:t>
+            </w:r>
+            <w:r>
+              <w:rPr>
+                <w:rFonts w:ascii="Courier New" w:eastAsia="Courier New" w:hAnsi="Courier New" w:cs="Courier New"/>
+              </w:rPr>
+              <w:t>s</w:t>
+            </w:r>
+            <w:r>
+              <w:rPr>
+                <w:rFonts w:ascii="Courier New" w:eastAsia="Courier New" w:hAnsi="Courier New" w:cs="Courier New"/>
+              </w:rPr>
+              <w:t xml:space="preserve"> to carry</w:t>
             </w:r>
             <w:r>
               <w:rPr>
@@ -3420,7 +3439,13 @@
               <w:rPr>
                 <w:rFonts w:ascii="Courier New" w:eastAsia="Courier New" w:hAnsi="Courier New" w:cs="Courier New"/>
               </w:rPr>
-              <w:t xml:space="preserve">    default:</w:t>
+              <w:t xml:space="preserve">    default</w:t>
+            </w:r>
+            <w:r>
+              <w:rPr>
+                <w:rFonts w:ascii="Courier New" w:eastAsia="Courier New" w:hAnsi="Courier New" w:cs="Courier New"/>
+              </w:rPr>
+              <w:t>:</w:t>
             </w:r>
           </w:p>
           <w:p>
@@ -3454,7 +3479,13 @@
               <w:rPr>
                 <w:rFonts w:ascii="Courier New" w:eastAsia="Courier New" w:hAnsi="Courier New" w:cs="Courier New"/>
               </w:rPr>
-              <w:t>I have things to carry</w:t>
+              <w:t>I have things</w:t>
+            </w:r>
+            <w:r>
+              <w:rPr>
+                <w:rFonts w:ascii="Courier New" w:eastAsia="Courier New" w:hAnsi="Courier New" w:cs="Courier New"/>
+              </w:rPr>
+              <w:t xml:space="preserve"> to carry</w:t>
             </w:r>
             <w:r>
               <w:rPr>
@@ -3488,6 +3519,7 @@
               <w:rPr>
                 <w:rFonts w:ascii="Courier New" w:eastAsia="Courier New" w:hAnsi="Courier New" w:cs="Courier New"/>
               </w:rPr>
+              <w:lastRenderedPageBreak/>
               <w:t>}</w:t>
             </w:r>
           </w:p>
@@ -3526,7 +3558,7 @@
       <w:r>
         <w:tab/>
       </w:r>
-      <w:hyperlink r:id="rId8" w:history="1">
+      <w:hyperlink r:id="rId6" w:history="1">
         <w:r>
           <w:rPr>
             <w:rStyle w:val="Hyperlink"/>
@@ -3539,7 +3571,7 @@
       <w:r>
         <w:tab/>
       </w:r>
-      <w:hyperlink r:id="rId9" w:history="1">
+      <w:hyperlink r:id="rId7" w:history="1">
         <w:r>
           <w:rPr>
             <w:rStyle w:val="Hyperlink"/>
@@ -3550,8 +3582,8 @@
       <w:r>
         <w:t xml:space="preserve"> </w:t>
       </w:r>
-      <w:bookmarkStart w:id="7" w:name="_uiv23de9iq2u" w:colFirst="0" w:colLast="0"/>
-      <w:bookmarkEnd w:id="7"/>
+      <w:bookmarkStart w:id="8" w:name="_uiv23de9iq2u" w:colFirst="0" w:colLast="0"/>
+      <w:bookmarkEnd w:id="8"/>
     </w:p>
     <w:p>
       <w:pPr>
@@ -3782,51 +3814,127 @@
                 <w:rFonts w:ascii="Courier New" w:eastAsia="Courier New" w:hAnsi="Courier New" w:cs="Courier New"/>
               </w:rPr>
             </w:pPr>
-            <w:r>
-              <w:rPr>
-                <w:rFonts w:ascii="Courier New" w:eastAsia="Courier New" w:hAnsi="Courier New" w:cs="Courier New"/>
-              </w:rPr>
-              <w:t>&lt;?php</w:t>
-            </w:r>
+            <w:proofErr w:type="gramStart"/>
+            <w:r>
+              <w:rPr>
+                <w:rFonts w:ascii="Courier New" w:eastAsia="Courier New" w:hAnsi="Courier New" w:cs="Courier New"/>
+              </w:rPr>
+              <w:t>&lt;?</w:t>
+            </w:r>
+            <w:proofErr w:type="spellStart"/>
+            <w:r>
+              <w:rPr>
+                <w:rFonts w:ascii="Courier New" w:eastAsia="Courier New" w:hAnsi="Courier New" w:cs="Courier New"/>
+              </w:rPr>
+              <w:t>php</w:t>
+            </w:r>
+            <w:proofErr w:type="spellEnd"/>
+            <w:proofErr w:type="gramEnd"/>
             <w:r>
               <w:rPr>
                 <w:rFonts w:ascii="Courier New" w:eastAsia="Courier New" w:hAnsi="Courier New" w:cs="Courier New"/>
               </w:rPr>
               <w:br/>
-              <w:t>$i = 1;</w:t>
+              <w:t>$</w:t>
+            </w:r>
+            <w:proofErr w:type="spellStart"/>
+            <w:r>
+              <w:rPr>
+                <w:rFonts w:ascii="Courier New" w:eastAsia="Courier New" w:hAnsi="Courier New" w:cs="Courier New"/>
+              </w:rPr>
+              <w:t>i</w:t>
+            </w:r>
+            <w:proofErr w:type="spellEnd"/>
+            <w:r>
+              <w:rPr>
+                <w:rFonts w:ascii="Courier New" w:eastAsia="Courier New" w:hAnsi="Courier New" w:cs="Courier New"/>
+              </w:rPr>
+              <w:t xml:space="preserve"> = 1;</w:t>
             </w:r>
             <w:r>
               <w:rPr>
                 <w:rFonts w:ascii="Courier New" w:eastAsia="Courier New" w:hAnsi="Courier New" w:cs="Courier New"/>
               </w:rPr>
               <w:br/>
-              <w:t>while($i &lt;= 3){</w:t>
+              <w:t>while($</w:t>
+            </w:r>
+            <w:proofErr w:type="spellStart"/>
+            <w:r>
+              <w:rPr>
+                <w:rFonts w:ascii="Courier New" w:eastAsia="Courier New" w:hAnsi="Courier New" w:cs="Courier New"/>
+              </w:rPr>
+              <w:t>i</w:t>
+            </w:r>
+            <w:proofErr w:type="spellEnd"/>
+            <w:r>
+              <w:rPr>
+                <w:rFonts w:ascii="Courier New" w:eastAsia="Courier New" w:hAnsi="Courier New" w:cs="Courier New"/>
+              </w:rPr>
+              <w:t xml:space="preserve"> &lt;= 3){</w:t>
             </w:r>
             <w:r>
               <w:rPr>
                 <w:rFonts w:ascii="Courier New" w:eastAsia="Courier New" w:hAnsi="Courier New" w:cs="Courier New"/>
               </w:rPr>
               <w:br/>
-              <w:t xml:space="preserve">    $i++;</w:t>
+              <w:t xml:space="preserve">    $</w:t>
+            </w:r>
+            <w:proofErr w:type="spellStart"/>
+            <w:r>
+              <w:rPr>
+                <w:rFonts w:ascii="Courier New" w:eastAsia="Courier New" w:hAnsi="Courier New" w:cs="Courier New"/>
+              </w:rPr>
+              <w:t>i</w:t>
+            </w:r>
+            <w:proofErr w:type="spellEnd"/>
+            <w:r>
+              <w:rPr>
+                <w:rFonts w:ascii="Courier New" w:eastAsia="Courier New" w:hAnsi="Courier New" w:cs="Courier New"/>
+              </w:rPr>
+              <w:t>++;</w:t>
             </w:r>
             <w:r>
               <w:rPr>
                 <w:rFonts w:ascii="Courier New" w:eastAsia="Courier New" w:hAnsi="Courier New" w:cs="Courier New"/>
               </w:rPr>
               <w:br/>
-              <w:t xml:space="preserve">    echo $i . "&lt;br&gt;";</w:t>
+              <w:t xml:space="preserve">    echo $</w:t>
+            </w:r>
+            <w:proofErr w:type="spellStart"/>
+            <w:r>
+              <w:rPr>
+                <w:rFonts w:ascii="Courier New" w:eastAsia="Courier New" w:hAnsi="Courier New" w:cs="Courier New"/>
+              </w:rPr>
+              <w:t>i</w:t>
+            </w:r>
+            <w:proofErr w:type="spellEnd"/>
+            <w:r>
+              <w:rPr>
+                <w:rFonts w:ascii="Courier New" w:eastAsia="Courier New" w:hAnsi="Courier New" w:cs="Courier New"/>
+              </w:rPr>
+              <w:t xml:space="preserve"> . "&lt;</w:t>
+            </w:r>
+            <w:proofErr w:type="spellStart"/>
+            <w:proofErr w:type="gramStart"/>
+            <w:r>
+              <w:rPr>
+                <w:rFonts w:ascii="Courier New" w:eastAsia="Courier New" w:hAnsi="Courier New" w:cs="Courier New"/>
+              </w:rPr>
+              <w:t>br</w:t>
+            </w:r>
+            <w:proofErr w:type="spellEnd"/>
+            <w:proofErr w:type="gramEnd"/>
+            <w:r>
+              <w:rPr>
+                <w:rFonts w:ascii="Courier New" w:eastAsia="Courier New" w:hAnsi="Courier New" w:cs="Courier New"/>
+              </w:rPr>
+              <w:t>&gt;";</w:t>
             </w:r>
             <w:r>
               <w:rPr>
                 <w:rFonts w:ascii="Courier New" w:eastAsia="Courier New" w:hAnsi="Courier New" w:cs="Courier New"/>
               </w:rPr>
               <w:br/>
-            </w:r>
-            <w:r>
-              <w:rPr>
-                <w:rFonts w:ascii="Courier New" w:eastAsia="Courier New" w:hAnsi="Courier New" w:cs="Courier New"/>
-              </w:rPr>
-              <w:lastRenderedPageBreak/>
               <w:t>}</w:t>
             </w:r>
             <w:r>
@@ -3864,7 +3972,6 @@
               <w:spacing w:line="240" w:lineRule="auto"/>
             </w:pPr>
             <w:r>
-              <w:lastRenderedPageBreak/>
               <w:t>For</w:t>
             </w:r>
           </w:p>
@@ -3947,25 +4054,107 @@
                 <w:rFonts w:ascii="Courier New" w:eastAsia="Courier New" w:hAnsi="Courier New" w:cs="Courier New"/>
               </w:rPr>
             </w:pPr>
-            <w:r>
-              <w:rPr>
-                <w:rFonts w:ascii="Courier New" w:eastAsia="Courier New" w:hAnsi="Courier New" w:cs="Courier New"/>
-              </w:rPr>
-              <w:t>&lt;?php</w:t>
-            </w:r>
+            <w:proofErr w:type="gramStart"/>
+            <w:r>
+              <w:rPr>
+                <w:rFonts w:ascii="Courier New" w:eastAsia="Courier New" w:hAnsi="Courier New" w:cs="Courier New"/>
+              </w:rPr>
+              <w:t>&lt;?</w:t>
+            </w:r>
+            <w:proofErr w:type="spellStart"/>
+            <w:r>
+              <w:rPr>
+                <w:rFonts w:ascii="Courier New" w:eastAsia="Courier New" w:hAnsi="Courier New" w:cs="Courier New"/>
+              </w:rPr>
+              <w:t>php</w:t>
+            </w:r>
+            <w:proofErr w:type="spellEnd"/>
+            <w:proofErr w:type="gramEnd"/>
             <w:r>
               <w:rPr>
                 <w:rFonts w:ascii="Courier New" w:eastAsia="Courier New" w:hAnsi="Courier New" w:cs="Courier New"/>
               </w:rPr>
               <w:br/>
-              <w:t>for($i=1; $i&lt;=3; $i++){</w:t>
+              <w:t>for($</w:t>
+            </w:r>
+            <w:proofErr w:type="spellStart"/>
+            <w:r>
+              <w:rPr>
+                <w:rFonts w:ascii="Courier New" w:eastAsia="Courier New" w:hAnsi="Courier New" w:cs="Courier New"/>
+              </w:rPr>
+              <w:t>i</w:t>
+            </w:r>
+            <w:proofErr w:type="spellEnd"/>
+            <w:r>
+              <w:rPr>
+                <w:rFonts w:ascii="Courier New" w:eastAsia="Courier New" w:hAnsi="Courier New" w:cs="Courier New"/>
+              </w:rPr>
+              <w:t>=1; $</w:t>
+            </w:r>
+            <w:proofErr w:type="spellStart"/>
+            <w:r>
+              <w:rPr>
+                <w:rFonts w:ascii="Courier New" w:eastAsia="Courier New" w:hAnsi="Courier New" w:cs="Courier New"/>
+              </w:rPr>
+              <w:t>i</w:t>
+            </w:r>
+            <w:proofErr w:type="spellEnd"/>
+            <w:r>
+              <w:rPr>
+                <w:rFonts w:ascii="Courier New" w:eastAsia="Courier New" w:hAnsi="Courier New" w:cs="Courier New"/>
+              </w:rPr>
+              <w:t>&lt;=3; $</w:t>
+            </w:r>
+            <w:proofErr w:type="spellStart"/>
+            <w:r>
+              <w:rPr>
+                <w:rFonts w:ascii="Courier New" w:eastAsia="Courier New" w:hAnsi="Courier New" w:cs="Courier New"/>
+              </w:rPr>
+              <w:t>i</w:t>
+            </w:r>
+            <w:proofErr w:type="spellEnd"/>
+            <w:r>
+              <w:rPr>
+                <w:rFonts w:ascii="Courier New" w:eastAsia="Courier New" w:hAnsi="Courier New" w:cs="Courier New"/>
+              </w:rPr>
+              <w:t>++){</w:t>
             </w:r>
             <w:r>
               <w:rPr>
                 <w:rFonts w:ascii="Courier New" w:eastAsia="Courier New" w:hAnsi="Courier New" w:cs="Courier New"/>
               </w:rPr>
               <w:br/>
-              <w:t xml:space="preserve">    echo $i . "&lt;br&gt;";</w:t>
+              <w:t xml:space="preserve">    echo $</w:t>
+            </w:r>
+            <w:proofErr w:type="spellStart"/>
+            <w:r>
+              <w:rPr>
+                <w:rFonts w:ascii="Courier New" w:eastAsia="Courier New" w:hAnsi="Courier New" w:cs="Courier New"/>
+              </w:rPr>
+              <w:t>i</w:t>
+            </w:r>
+            <w:proofErr w:type="spellEnd"/>
+            <w:r>
+              <w:rPr>
+                <w:rFonts w:ascii="Courier New" w:eastAsia="Courier New" w:hAnsi="Courier New" w:cs="Courier New"/>
+              </w:rPr>
+              <w:t xml:space="preserve"> . "&lt;</w:t>
+            </w:r>
+            <w:proofErr w:type="spellStart"/>
+            <w:proofErr w:type="gramStart"/>
+            <w:r>
+              <w:rPr>
+                <w:rFonts w:ascii="Courier New" w:eastAsia="Courier New" w:hAnsi="Courier New" w:cs="Courier New"/>
+              </w:rPr>
+              <w:t>br</w:t>
+            </w:r>
+            <w:proofErr w:type="spellEnd"/>
+            <w:proofErr w:type="gramEnd"/>
+            <w:r>
+              <w:rPr>
+                <w:rFonts w:ascii="Courier New" w:eastAsia="Courier New" w:hAnsi="Courier New" w:cs="Courier New"/>
+              </w:rPr>
+              <w:t>&gt;";</w:t>
             </w:r>
             <w:r>
               <w:rPr>
@@ -4008,9 +4197,11 @@
               </w:pBdr>
               <w:spacing w:line="240" w:lineRule="auto"/>
             </w:pPr>
+            <w:proofErr w:type="spellStart"/>
             <w:r>
               <w:t>Foreach</w:t>
             </w:r>
+            <w:proofErr w:type="spellEnd"/>
           </w:p>
         </w:tc>
         <w:tc>
@@ -4030,11 +4221,33 @@
                 <w:rFonts w:ascii="Courier New" w:eastAsia="Courier New" w:hAnsi="Courier New" w:cs="Courier New"/>
               </w:rPr>
             </w:pPr>
-            <w:r>
-              <w:rPr>
-                <w:rFonts w:ascii="Courier New" w:eastAsia="Courier New" w:hAnsi="Courier New" w:cs="Courier New"/>
-              </w:rPr>
-              <w:t>foreach($array as $var){</w:t>
+            <w:proofErr w:type="spellStart"/>
+            <w:r>
+              <w:rPr>
+                <w:rFonts w:ascii="Courier New" w:eastAsia="Courier New" w:hAnsi="Courier New" w:cs="Courier New"/>
+              </w:rPr>
+              <w:t>foreach</w:t>
+            </w:r>
+            <w:proofErr w:type="spellEnd"/>
+            <w:r>
+              <w:rPr>
+                <w:rFonts w:ascii="Courier New" w:eastAsia="Courier New" w:hAnsi="Courier New" w:cs="Courier New"/>
+              </w:rPr>
+              <w:t>($array as $</w:t>
+            </w:r>
+            <w:proofErr w:type="spellStart"/>
+            <w:r>
+              <w:rPr>
+                <w:rFonts w:ascii="Courier New" w:eastAsia="Courier New" w:hAnsi="Courier New" w:cs="Courier New"/>
+              </w:rPr>
+              <w:t>var</w:t>
+            </w:r>
+            <w:proofErr w:type="spellEnd"/>
+            <w:r>
+              <w:rPr>
+                <w:rFonts w:ascii="Courier New" w:eastAsia="Courier New" w:hAnsi="Courier New" w:cs="Courier New"/>
+              </w:rPr>
+              <w:t>){</w:t>
             </w:r>
             <w:r>
               <w:rPr>
@@ -4088,8 +4301,16 @@
               <w:rPr>
                 <w:rFonts w:ascii="Courier New" w:eastAsia="Courier New" w:hAnsi="Courier New" w:cs="Courier New"/>
               </w:rPr>
-              <w:t>&lt;?php</w:t>
-            </w:r>
+              <w:t>&lt;?</w:t>
+            </w:r>
+            <w:proofErr w:type="spellStart"/>
+            <w:r>
+              <w:rPr>
+                <w:rFonts w:ascii="Courier New" w:eastAsia="Courier New" w:hAnsi="Courier New" w:cs="Courier New"/>
+              </w:rPr>
+              <w:t>php</w:t>
+            </w:r>
+            <w:proofErr w:type="spellEnd"/>
           </w:p>
           <w:p>
             <w:pPr>
@@ -4150,11 +4371,19 @@
                 <w:rFonts w:ascii="Courier New" w:eastAsia="Courier New" w:hAnsi="Courier New" w:cs="Courier New"/>
               </w:rPr>
             </w:pPr>
-            <w:r>
-              <w:rPr>
-                <w:rFonts w:ascii="Courier New" w:eastAsia="Courier New" w:hAnsi="Courier New" w:cs="Courier New"/>
-              </w:rPr>
-              <w:t>foreach($numbers as $value){</w:t>
+            <w:proofErr w:type="spellStart"/>
+            <w:r>
+              <w:rPr>
+                <w:rFonts w:ascii="Courier New" w:eastAsia="Courier New" w:hAnsi="Courier New" w:cs="Courier New"/>
+              </w:rPr>
+              <w:t>foreach</w:t>
+            </w:r>
+            <w:proofErr w:type="spellEnd"/>
+            <w:r>
+              <w:rPr>
+                <w:rFonts w:ascii="Courier New" w:eastAsia="Courier New" w:hAnsi="Courier New" w:cs="Courier New"/>
+              </w:rPr>
+              <w:t>($numbers as $value){</w:t>
             </w:r>
           </w:p>
           <w:p>
@@ -4176,7 +4405,35 @@
               <w:rPr>
                 <w:rFonts w:ascii="Courier New" w:eastAsia="Courier New" w:hAnsi="Courier New" w:cs="Courier New"/>
               </w:rPr>
-              <w:t xml:space="preserve">    echo $value . "&lt;br&gt;";</w:t>
+              <w:t xml:space="preserve">    </w:t>
+            </w:r>
+            <w:proofErr w:type="gramStart"/>
+            <w:r>
+              <w:rPr>
+                <w:rFonts w:ascii="Courier New" w:eastAsia="Courier New" w:hAnsi="Courier New" w:cs="Courier New"/>
+              </w:rPr>
+              <w:t>echo</w:t>
+            </w:r>
+            <w:proofErr w:type="gramEnd"/>
+            <w:r>
+              <w:rPr>
+                <w:rFonts w:ascii="Courier New" w:eastAsia="Courier New" w:hAnsi="Courier New" w:cs="Courier New"/>
+              </w:rPr>
+              <w:t xml:space="preserve"> $value . "&lt;</w:t>
+            </w:r>
+            <w:proofErr w:type="spellStart"/>
+            <w:r>
+              <w:rPr>
+                <w:rFonts w:ascii="Courier New" w:eastAsia="Courier New" w:hAnsi="Courier New" w:cs="Courier New"/>
+              </w:rPr>
+              <w:t>br</w:t>
+            </w:r>
+            <w:proofErr w:type="spellEnd"/>
+            <w:r>
+              <w:rPr>
+                <w:rFonts w:ascii="Courier New" w:eastAsia="Courier New" w:hAnsi="Courier New" w:cs="Courier New"/>
+              </w:rPr>
+              <w:t>&gt;";</w:t>
             </w:r>
           </w:p>
           <w:p>
@@ -4351,8 +4608,16 @@
               <w:rPr>
                 <w:rFonts w:ascii="Courier New" w:eastAsia="Courier New" w:hAnsi="Courier New" w:cs="Courier New"/>
               </w:rPr>
-              <w:t>&lt;?php</w:t>
-            </w:r>
+              <w:t>&lt;?</w:t>
+            </w:r>
+            <w:proofErr w:type="spellStart"/>
+            <w:r>
+              <w:rPr>
+                <w:rFonts w:ascii="Courier New" w:eastAsia="Courier New" w:hAnsi="Courier New" w:cs="Courier New"/>
+              </w:rPr>
+              <w:t>php</w:t>
+            </w:r>
+            <w:proofErr w:type="spellEnd"/>
           </w:p>
           <w:p>
             <w:pPr>
@@ -4373,7 +4638,21 @@
               <w:rPr>
                 <w:rFonts w:ascii="Courier New" w:eastAsia="Courier New" w:hAnsi="Courier New" w:cs="Courier New"/>
               </w:rPr>
-              <w:t>$i = 1;</w:t>
+              <w:t>$</w:t>
+            </w:r>
+            <w:proofErr w:type="spellStart"/>
+            <w:r>
+              <w:rPr>
+                <w:rFonts w:ascii="Courier New" w:eastAsia="Courier New" w:hAnsi="Courier New" w:cs="Courier New"/>
+              </w:rPr>
+              <w:t>i</w:t>
+            </w:r>
+            <w:proofErr w:type="spellEnd"/>
+            <w:r>
+              <w:rPr>
+                <w:rFonts w:ascii="Courier New" w:eastAsia="Courier New" w:hAnsi="Courier New" w:cs="Courier New"/>
+              </w:rPr>
+              <w:t xml:space="preserve"> = 1;</w:t>
             </w:r>
           </w:p>
           <w:p>
@@ -4417,7 +4696,21 @@
               <w:rPr>
                 <w:rFonts w:ascii="Courier New" w:eastAsia="Courier New" w:hAnsi="Courier New" w:cs="Courier New"/>
               </w:rPr>
-              <w:t xml:space="preserve">    $i++;</w:t>
+              <w:t xml:space="preserve">    $</w:t>
+            </w:r>
+            <w:proofErr w:type="spellStart"/>
+            <w:r>
+              <w:rPr>
+                <w:rFonts w:ascii="Courier New" w:eastAsia="Courier New" w:hAnsi="Courier New" w:cs="Courier New"/>
+              </w:rPr>
+              <w:t>i</w:t>
+            </w:r>
+            <w:proofErr w:type="spellEnd"/>
+            <w:r>
+              <w:rPr>
+                <w:rFonts w:ascii="Courier New" w:eastAsia="Courier New" w:hAnsi="Courier New" w:cs="Courier New"/>
+              </w:rPr>
+              <w:t>++;</w:t>
             </w:r>
           </w:p>
           <w:p>
@@ -4439,7 +4732,49 @@
               <w:rPr>
                 <w:rFonts w:ascii="Courier New" w:eastAsia="Courier New" w:hAnsi="Courier New" w:cs="Courier New"/>
               </w:rPr>
-              <w:t xml:space="preserve">    echo $i . "&lt;br&gt;";</w:t>
+              <w:t xml:space="preserve">    </w:t>
+            </w:r>
+            <w:proofErr w:type="gramStart"/>
+            <w:r>
+              <w:rPr>
+                <w:rFonts w:ascii="Courier New" w:eastAsia="Courier New" w:hAnsi="Courier New" w:cs="Courier New"/>
+              </w:rPr>
+              <w:t>echo</w:t>
+            </w:r>
+            <w:proofErr w:type="gramEnd"/>
+            <w:r>
+              <w:rPr>
+                <w:rFonts w:ascii="Courier New" w:eastAsia="Courier New" w:hAnsi="Courier New" w:cs="Courier New"/>
+              </w:rPr>
+              <w:t xml:space="preserve"> $</w:t>
+            </w:r>
+            <w:proofErr w:type="spellStart"/>
+            <w:r>
+              <w:rPr>
+                <w:rFonts w:ascii="Courier New" w:eastAsia="Courier New" w:hAnsi="Courier New" w:cs="Courier New"/>
+              </w:rPr>
+              <w:t>i</w:t>
+            </w:r>
+            <w:proofErr w:type="spellEnd"/>
+            <w:r>
+              <w:rPr>
+                <w:rFonts w:ascii="Courier New" w:eastAsia="Courier New" w:hAnsi="Courier New" w:cs="Courier New"/>
+              </w:rPr>
+              <w:t xml:space="preserve"> . "&lt;</w:t>
+            </w:r>
+            <w:proofErr w:type="spellStart"/>
+            <w:r>
+              <w:rPr>
+                <w:rFonts w:ascii="Courier New" w:eastAsia="Courier New" w:hAnsi="Courier New" w:cs="Courier New"/>
+              </w:rPr>
+              <w:t>br</w:t>
+            </w:r>
+            <w:proofErr w:type="spellEnd"/>
+            <w:r>
+              <w:rPr>
+                <w:rFonts w:ascii="Courier New" w:eastAsia="Courier New" w:hAnsi="Courier New" w:cs="Courier New"/>
+              </w:rPr>
+              <w:t>&gt;";</w:t>
             </w:r>
           </w:p>
           <w:p>
@@ -4483,7 +4818,21 @@
               <w:rPr>
                 <w:rFonts w:ascii="Courier New" w:eastAsia="Courier New" w:hAnsi="Courier New" w:cs="Courier New"/>
               </w:rPr>
-              <w:t>while($i &lt;= 3);</w:t>
+              <w:t>while($</w:t>
+            </w:r>
+            <w:proofErr w:type="spellStart"/>
+            <w:r>
+              <w:rPr>
+                <w:rFonts w:ascii="Courier New" w:eastAsia="Courier New" w:hAnsi="Courier New" w:cs="Courier New"/>
+              </w:rPr>
+              <w:t>i</w:t>
+            </w:r>
+            <w:proofErr w:type="spellEnd"/>
+            <w:r>
+              <w:rPr>
+                <w:rFonts w:ascii="Courier New" w:eastAsia="Courier New" w:hAnsi="Courier New" w:cs="Courier New"/>
+              </w:rPr>
+              <w:t xml:space="preserve"> &lt;= 3);</w:t>
             </w:r>
           </w:p>
           <w:p>
@@ -4518,6 +4867,7 @@
     </w:p>
     <w:p>
       <w:r>
+        <w:lastRenderedPageBreak/>
         <w:t>References:</w:t>
       </w:r>
     </w:p>
@@ -4525,7 +4875,7 @@
       <w:r>
         <w:tab/>
       </w:r>
-      <w:hyperlink r:id="rId10" w:history="1">
+      <w:hyperlink r:id="rId8" w:history="1">
         <w:r>
           <w:rPr>
             <w:rStyle w:val="Hyperlink"/>
@@ -4541,8 +4891,8 @@
       <w:pPr>
         <w:pStyle w:val="Heading2"/>
       </w:pPr>
-      <w:bookmarkStart w:id="8" w:name="_gb17hlz7uzrh" w:colFirst="0" w:colLast="0"/>
-      <w:bookmarkEnd w:id="8"/>
+      <w:bookmarkStart w:id="9" w:name="_gb17hlz7uzrh" w:colFirst="0" w:colLast="0"/>
+      <w:bookmarkEnd w:id="9"/>
       <w:r>
         <w:t>Functions</w:t>
       </w:r>
@@ -4618,7 +4968,21 @@
               <w:rPr>
                 <w:rFonts w:ascii="Courier New" w:hAnsi="Courier New" w:cs="Courier New"/>
               </w:rPr>
-              <w:t>function funcName(){</w:t>
+              <w:t xml:space="preserve">function </w:t>
+            </w:r>
+            <w:proofErr w:type="spellStart"/>
+            <w:r>
+              <w:rPr>
+                <w:rFonts w:ascii="Courier New" w:hAnsi="Courier New" w:cs="Courier New"/>
+              </w:rPr>
+              <w:t>funcName</w:t>
+            </w:r>
+            <w:proofErr w:type="spellEnd"/>
+            <w:r>
+              <w:rPr>
+                <w:rFonts w:ascii="Courier New" w:hAnsi="Courier New" w:cs="Courier New"/>
+              </w:rPr>
+              <w:t>(){</w:t>
             </w:r>
           </w:p>
           <w:p>
@@ -4717,11 +5081,19 @@
               </w:rPr>
               <w:t xml:space="preserve">function </w:t>
             </w:r>
-            <w:r>
-              <w:rPr>
-                <w:rFonts w:ascii="Courier New" w:hAnsi="Courier New" w:cs="Courier New"/>
-              </w:rPr>
-              <w:t>sayHello(){</w:t>
+            <w:proofErr w:type="spellStart"/>
+            <w:r>
+              <w:rPr>
+                <w:rFonts w:ascii="Courier New" w:hAnsi="Courier New" w:cs="Courier New"/>
+              </w:rPr>
+              <w:t>sayHello</w:t>
+            </w:r>
+            <w:proofErr w:type="spellEnd"/>
+            <w:r>
+              <w:rPr>
+                <w:rFonts w:ascii="Courier New" w:hAnsi="Courier New" w:cs="Courier New"/>
+              </w:rPr>
+              <w:t>(){</w:t>
             </w:r>
           </w:p>
           <w:p>
@@ -4735,13 +5107,45 @@
               <w:rPr>
                 <w:rFonts w:ascii="Courier New" w:hAnsi="Courier New" w:cs="Courier New"/>
               </w:rPr>
-              <w:t xml:space="preserve">    echo </w:t>
-            </w:r>
-            <w:r>
-              <w:rPr>
-                <w:rFonts w:ascii="Courier New" w:eastAsia="Courier New" w:hAnsi="Courier New" w:cs="Courier New"/>
-              </w:rPr>
-              <w:t>"Hello dear user!";</w:t>
+              <w:t xml:space="preserve">    </w:t>
+            </w:r>
+            <w:proofErr w:type="gramStart"/>
+            <w:r>
+              <w:rPr>
+                <w:rFonts w:ascii="Courier New" w:hAnsi="Courier New" w:cs="Courier New"/>
+              </w:rPr>
+              <w:t>echo</w:t>
+            </w:r>
+            <w:proofErr w:type="gramEnd"/>
+            <w:r>
+              <w:rPr>
+                <w:rFonts w:ascii="Courier New" w:hAnsi="Courier New" w:cs="Courier New"/>
+              </w:rPr>
+              <w:t xml:space="preserve"> </w:t>
+            </w:r>
+            <w:r>
+              <w:rPr>
+                <w:rFonts w:ascii="Courier New" w:eastAsia="Courier New" w:hAnsi="Courier New" w:cs="Courier New"/>
+              </w:rPr>
+              <w:t>"</w:t>
+            </w:r>
+            <w:r>
+              <w:rPr>
+                <w:rFonts w:ascii="Courier New" w:eastAsia="Courier New" w:hAnsi="Courier New" w:cs="Courier New"/>
+              </w:rPr>
+              <w:t>Hello dear user!</w:t>
+            </w:r>
+            <w:r>
+              <w:rPr>
+                <w:rFonts w:ascii="Courier New" w:eastAsia="Courier New" w:hAnsi="Courier New" w:cs="Courier New"/>
+              </w:rPr>
+              <w:t>"</w:t>
+            </w:r>
+            <w:r>
+              <w:rPr>
+                <w:rFonts w:ascii="Courier New" w:eastAsia="Courier New" w:hAnsi="Courier New" w:cs="Courier New"/>
+              </w:rPr>
+              <w:t>;</w:t>
             </w:r>
           </w:p>
           <w:p>
@@ -4777,7 +5181,6 @@
         <w:rPr>
           <w:rFonts w:ascii="Courier New" w:hAnsi="Courier New" w:cs="Courier New"/>
         </w:rPr>
-        <w:lastRenderedPageBreak/>
         <w:tab/>
       </w:r>
       <w:r>
@@ -4838,7 +5241,33 @@
               <w:rPr>
                 <w:rFonts w:ascii="Courier New" w:hAnsi="Courier New" w:cs="Courier New"/>
               </w:rPr>
-              <w:t>function funcName($param1, $param2){</w:t>
+              <w:t xml:space="preserve">function </w:t>
+            </w:r>
+            <w:proofErr w:type="spellStart"/>
+            <w:r>
+              <w:rPr>
+                <w:rFonts w:ascii="Courier New" w:hAnsi="Courier New" w:cs="Courier New"/>
+              </w:rPr>
+              <w:t>funcName</w:t>
+            </w:r>
+            <w:proofErr w:type="spellEnd"/>
+            <w:r>
+              <w:rPr>
+                <w:rFonts w:ascii="Courier New" w:hAnsi="Courier New" w:cs="Courier New"/>
+              </w:rPr>
+              <w:t>(</w:t>
+            </w:r>
+            <w:r>
+              <w:rPr>
+                <w:rFonts w:ascii="Courier New" w:hAnsi="Courier New" w:cs="Courier New"/>
+              </w:rPr>
+              <w:t>$param1, $param2</w:t>
+            </w:r>
+            <w:r>
+              <w:rPr>
+                <w:rFonts w:ascii="Courier New" w:hAnsi="Courier New" w:cs="Courier New"/>
+              </w:rPr>
+              <w:t>){</w:t>
             </w:r>
           </w:p>
           <w:p>
@@ -4924,7 +5353,25 @@
               <w:rPr>
                 <w:rFonts w:ascii="Courier New" w:hAnsi="Courier New" w:cs="Courier New"/>
               </w:rPr>
-              <w:t>multiply($factor1, $factor2){</w:t>
+              <w:t>multiply</w:t>
+            </w:r>
+            <w:r>
+              <w:rPr>
+                <w:rFonts w:ascii="Courier New" w:hAnsi="Courier New" w:cs="Courier New"/>
+              </w:rPr>
+              <w:t>(</w:t>
+            </w:r>
+            <w:r>
+              <w:rPr>
+                <w:rFonts w:ascii="Courier New" w:hAnsi="Courier New" w:cs="Courier New"/>
+              </w:rPr>
+              <w:t>$factor1, $factor2</w:t>
+            </w:r>
+            <w:r>
+              <w:rPr>
+                <w:rFonts w:ascii="Courier New" w:hAnsi="Courier New" w:cs="Courier New"/>
+              </w:rPr>
+              <w:t>){</w:t>
             </w:r>
           </w:p>
           <w:p>
@@ -4951,7 +5398,13 @@
               <w:rPr>
                 <w:rFonts w:ascii="Courier New" w:hAnsi="Courier New" w:cs="Courier New"/>
               </w:rPr>
-              <w:t xml:space="preserve">    return $sum</w:t>
+              <w:t xml:space="preserve">    </w:t>
+            </w:r>
+            <w:r>
+              <w:rPr>
+                <w:rFonts w:ascii="Courier New" w:hAnsi="Courier New" w:cs="Courier New"/>
+              </w:rPr>
+              <w:t>return $sum</w:t>
             </w:r>
             <w:r>
               <w:rPr>
@@ -4989,8 +5442,29 @@
       <w:pPr>
         <w:jc w:val="both"/>
       </w:pPr>
-      <w:bookmarkStart w:id="9" w:name="_GoBack"/>
-      <w:bookmarkEnd w:id="9"/>
+    </w:p>
+    <w:p>
+      <w:pPr>
+        <w:jc w:val="both"/>
+      </w:pPr>
+      <w:r>
+        <w:tab/>
+      </w:r>
+    </w:p>
+    <w:p>
+      <w:pPr>
+        <w:jc w:val="both"/>
+      </w:pPr>
+    </w:p>
+    <w:p>
+      <w:pPr>
+        <w:jc w:val="both"/>
+      </w:pPr>
+    </w:p>
+    <w:p>
+      <w:pPr>
+        <w:jc w:val="both"/>
+      </w:pPr>
     </w:p>
     <w:p>
       <w:pPr>
@@ -5040,6 +5514,7 @@
               <w:rPr>
                 <w:b/>
               </w:rPr>
+              <w:lastRenderedPageBreak/>
               <w:t>Basic Syntax:</w:t>
             </w:r>
           </w:p>
@@ -5054,7 +5529,21 @@
               <w:rPr>
                 <w:rFonts w:ascii="Courier New" w:hAnsi="Courier New" w:cs="Courier New"/>
               </w:rPr>
-              <w:t>function funcName($param1, $param2){</w:t>
+              <w:t xml:space="preserve">function </w:t>
+            </w:r>
+            <w:proofErr w:type="spellStart"/>
+            <w:r>
+              <w:rPr>
+                <w:rFonts w:ascii="Courier New" w:hAnsi="Courier New" w:cs="Courier New"/>
+              </w:rPr>
+              <w:t>funcName</w:t>
+            </w:r>
+            <w:proofErr w:type="spellEnd"/>
+            <w:r>
+              <w:rPr>
+                <w:rFonts w:ascii="Courier New" w:hAnsi="Courier New" w:cs="Courier New"/>
+              </w:rPr>
+              <w:t>($param1, $param2){</w:t>
             </w:r>
           </w:p>
           <w:p>
@@ -5136,24 +5625,98 @@
               </w:rPr>
               <w:t xml:space="preserve">function </w:t>
             </w:r>
-            <w:r>
-              <w:rPr>
-                <w:rFonts w:ascii="Courier New" w:hAnsi="Courier New" w:cs="Courier New"/>
-              </w:rPr>
-              <w:t>incrementBy($num1, $incrementNum2=1){</w:t>
-            </w:r>
-          </w:p>
-          <w:p>
-            <w:pPr>
-              <w:rPr>
-                <w:rFonts w:ascii="Courier New" w:hAnsi="Courier New" w:cs="Courier New"/>
-              </w:rPr>
-            </w:pPr>
-            <w:r>
-              <w:rPr>
-                <w:rFonts w:ascii="Courier New" w:hAnsi="Courier New" w:cs="Courier New"/>
-              </w:rPr>
-              <w:t xml:space="preserve">    $result = $num1 + $num22;</w:t>
+            <w:proofErr w:type="spellStart"/>
+            <w:r>
+              <w:rPr>
+                <w:rFonts w:ascii="Courier New" w:hAnsi="Courier New" w:cs="Courier New"/>
+              </w:rPr>
+              <w:t>incrementBy</w:t>
+            </w:r>
+            <w:proofErr w:type="spellEnd"/>
+            <w:r>
+              <w:rPr>
+                <w:rFonts w:ascii="Courier New" w:hAnsi="Courier New" w:cs="Courier New"/>
+              </w:rPr>
+              <w:t>($</w:t>
+            </w:r>
+            <w:r>
+              <w:rPr>
+                <w:rFonts w:ascii="Courier New" w:hAnsi="Courier New" w:cs="Courier New"/>
+              </w:rPr>
+              <w:t>num</w:t>
+            </w:r>
+            <w:r>
+              <w:rPr>
+                <w:rFonts w:ascii="Courier New" w:hAnsi="Courier New" w:cs="Courier New"/>
+              </w:rPr>
+              <w:t>1, $</w:t>
+            </w:r>
+            <w:r>
+              <w:rPr>
+                <w:rFonts w:ascii="Courier New" w:hAnsi="Courier New" w:cs="Courier New"/>
+              </w:rPr>
+              <w:t>incrementNum</w:t>
+            </w:r>
+            <w:r>
+              <w:rPr>
+                <w:rFonts w:ascii="Courier New" w:hAnsi="Courier New" w:cs="Courier New"/>
+              </w:rPr>
+              <w:t>2</w:t>
+            </w:r>
+            <w:r>
+              <w:rPr>
+                <w:rFonts w:ascii="Courier New" w:hAnsi="Courier New" w:cs="Courier New"/>
+              </w:rPr>
+              <w:t>=1</w:t>
+            </w:r>
+            <w:r>
+              <w:rPr>
+                <w:rFonts w:ascii="Courier New" w:hAnsi="Courier New" w:cs="Courier New"/>
+              </w:rPr>
+              <w:t>){</w:t>
+            </w:r>
+          </w:p>
+          <w:p>
+            <w:pPr>
+              <w:rPr>
+                <w:rFonts w:ascii="Courier New" w:hAnsi="Courier New" w:cs="Courier New"/>
+              </w:rPr>
+            </w:pPr>
+            <w:r>
+              <w:rPr>
+                <w:rFonts w:ascii="Courier New" w:hAnsi="Courier New" w:cs="Courier New"/>
+              </w:rPr>
+              <w:t xml:space="preserve">    $result</w:t>
+            </w:r>
+            <w:r>
+              <w:rPr>
+                <w:rFonts w:ascii="Courier New" w:hAnsi="Courier New" w:cs="Courier New"/>
+              </w:rPr>
+              <w:t xml:space="preserve"> = $</w:t>
+            </w:r>
+            <w:r>
+              <w:rPr>
+                <w:rFonts w:ascii="Courier New" w:hAnsi="Courier New" w:cs="Courier New"/>
+              </w:rPr>
+              <w:t>num1 +</w:t>
+            </w:r>
+            <w:r>
+              <w:rPr>
+                <w:rFonts w:ascii="Courier New" w:hAnsi="Courier New" w:cs="Courier New"/>
+              </w:rPr>
+              <w:t xml:space="preserve"> $</w:t>
+            </w:r>
+            <w:r>
+              <w:rPr>
+                <w:rFonts w:ascii="Courier New" w:hAnsi="Courier New" w:cs="Courier New"/>
+              </w:rPr>
+              <w:t>num2</w:t>
+            </w:r>
+            <w:r>
+              <w:rPr>
+                <w:rFonts w:ascii="Courier New" w:hAnsi="Courier New" w:cs="Courier New"/>
+              </w:rPr>
+              <w:t>2;</w:t>
             </w:r>
           </w:p>
           <w:p>
@@ -5167,7 +5730,13 @@
               <w:rPr>
                 <w:rFonts w:ascii="Courier New" w:hAnsi="Courier New" w:cs="Courier New"/>
               </w:rPr>
-              <w:t xml:space="preserve">    return $result</w:t>
+              <w:t xml:space="preserve">    return $</w:t>
+            </w:r>
+            <w:r>
+              <w:rPr>
+                <w:rFonts w:ascii="Courier New" w:hAnsi="Courier New" w:cs="Courier New"/>
+              </w:rPr>
+              <w:t>result</w:t>
             </w:r>
             <w:r>
               <w:rPr>
@@ -5267,7 +5836,15 @@
         <w:t xml:space="preserve">Cookies are basically small pieces of data </w:t>
       </w:r>
       <w:r>
-        <w:t xml:space="preserve">sent by the server to be stored in a user’s browser which may send it back with the next request to the same server. It is typically used to tell if two requests came from the same browser (MDN Webdocs). </w:t>
+        <w:t xml:space="preserve">sent by the server to be stored in a user’s browser which may send it back with the next request to the same server. It is typically used to tell if two requests came from the same browser (MDN </w:t>
+      </w:r>
+      <w:proofErr w:type="spellStart"/>
+      <w:r>
+        <w:t>Webdocs</w:t>
+      </w:r>
+      <w:proofErr w:type="spellEnd"/>
+      <w:r>
+        <w:t xml:space="preserve">). </w:t>
       </w:r>
       <w:r>
         <w:t>Since</w:t>
@@ -5288,7 +5865,15 @@
         <w:t>In a session based environment, every user is identified through a unique number called session identifier or SID</w:t>
       </w:r>
       <w:r>
-        <w:t xml:space="preserve"> which is used to link each user with their own information in the server like emails and the like (TutorialRepublic).</w:t>
+        <w:t xml:space="preserve"> which is used to link each user with their own information in the server like emails and the like (</w:t>
+      </w:r>
+      <w:proofErr w:type="spellStart"/>
+      <w:r>
+        <w:t>TutorialRepublic</w:t>
+      </w:r>
+      <w:proofErr w:type="spellEnd"/>
+      <w:r>
+        <w:t>).</w:t>
       </w:r>
       <w:r>
         <w:t xml:space="preserve"> </w:t>
@@ -5306,11 +5891,7 @@
         <w:t>is in login forms. The basic idea of this is that after a user submits a login form and the password is verified by the server, the server creates a se</w:t>
       </w:r>
       <w:r>
-        <w:t xml:space="preserve">ssion variable for the user. For every page load that the user does within the website, the </w:t>
-      </w:r>
-      <w:r>
-        <w:lastRenderedPageBreak/>
-        <w:t>server will keep checking the session variable. Once the user logs out of the website, the session is destroyed</w:t>
+        <w:t>ssion variable for the user. For every page load that the user does within the website, the server will keep checking the session variable. Once the user logs out of the website, the session is destroyed</w:t>
       </w:r>
       <w:r>
         <w:t xml:space="preserve"> (Morris, J., 2017)</w:t>
@@ -5359,12 +5940,22 @@
       <w:r>
         <w:tab/>
       </w:r>
-      <w:r>
-        <w:rPr>
-          <w:rFonts w:ascii="Courier New" w:hAnsi="Courier New" w:cs="Courier New"/>
-        </w:rPr>
-        <w:t>&lt;?php</w:t>
-      </w:r>
+      <w:proofErr w:type="gramStart"/>
+      <w:r>
+        <w:rPr>
+          <w:rFonts w:ascii="Courier New" w:hAnsi="Courier New" w:cs="Courier New"/>
+        </w:rPr>
+        <w:t>&lt;?</w:t>
+      </w:r>
+      <w:proofErr w:type="spellStart"/>
+      <w:r>
+        <w:rPr>
+          <w:rFonts w:ascii="Courier New" w:hAnsi="Courier New" w:cs="Courier New"/>
+        </w:rPr>
+        <w:t>php</w:t>
+      </w:r>
+      <w:proofErr w:type="spellEnd"/>
+      <w:proofErr w:type="gramEnd"/>
     </w:p>
     <w:p>
       <w:pPr>
@@ -5378,7 +5969,21 @@
         <w:rPr>
           <w:rFonts w:ascii="Courier New" w:hAnsi="Courier New" w:cs="Courier New"/>
         </w:rPr>
-        <w:t>// Starting session</w:t>
+        <w:t xml:space="preserve">// </w:t>
+      </w:r>
+      <w:proofErr w:type="gramStart"/>
+      <w:r>
+        <w:rPr>
+          <w:rFonts w:ascii="Courier New" w:hAnsi="Courier New" w:cs="Courier New"/>
+        </w:rPr>
+        <w:t>Starting</w:t>
+      </w:r>
+      <w:proofErr w:type="gramEnd"/>
+      <w:r>
+        <w:rPr>
+          <w:rFonts w:ascii="Courier New" w:hAnsi="Courier New" w:cs="Courier New"/>
+        </w:rPr>
+        <w:t xml:space="preserve"> session</w:t>
       </w:r>
     </w:p>
     <w:p>
@@ -5389,11 +5994,33 @@
           <w:rFonts w:ascii="Courier New" w:hAnsi="Courier New" w:cs="Courier New"/>
         </w:rPr>
       </w:pPr>
-      <w:r>
-        <w:rPr>
-          <w:rFonts w:ascii="Courier New" w:hAnsi="Courier New" w:cs="Courier New"/>
-        </w:rPr>
-        <w:t>session_start();</w:t>
+      <w:proofErr w:type="spellStart"/>
+      <w:r>
+        <w:rPr>
+          <w:rFonts w:ascii="Courier New" w:hAnsi="Courier New" w:cs="Courier New"/>
+        </w:rPr>
+        <w:t>session_</w:t>
+      </w:r>
+      <w:proofErr w:type="gramStart"/>
+      <w:r>
+        <w:rPr>
+          <w:rFonts w:ascii="Courier New" w:hAnsi="Courier New" w:cs="Courier New"/>
+        </w:rPr>
+        <w:t>start</w:t>
+      </w:r>
+      <w:proofErr w:type="spellEnd"/>
+      <w:r>
+        <w:rPr>
+          <w:rFonts w:ascii="Courier New" w:hAnsi="Courier New" w:cs="Courier New"/>
+        </w:rPr>
+        <w:t>(</w:t>
+      </w:r>
+      <w:proofErr w:type="gramEnd"/>
+      <w:r>
+        <w:rPr>
+          <w:rFonts w:ascii="Courier New" w:hAnsi="Courier New" w:cs="Courier New"/>
+        </w:rPr>
+        <w:t>);</w:t>
       </w:r>
     </w:p>
     <w:p>
@@ -5423,7 +6050,21 @@
         <w:rPr>
           <w:rFonts w:ascii="Courier New" w:hAnsi="Courier New" w:cs="Courier New"/>
         </w:rPr>
-        <w:t>// Storing session data</w:t>
+        <w:t xml:space="preserve">// </w:t>
+      </w:r>
+      <w:proofErr w:type="gramStart"/>
+      <w:r>
+        <w:rPr>
+          <w:rFonts w:ascii="Courier New" w:hAnsi="Courier New" w:cs="Courier New"/>
+        </w:rPr>
+        <w:t>Storing</w:t>
+      </w:r>
+      <w:proofErr w:type="gramEnd"/>
+      <w:r>
+        <w:rPr>
+          <w:rFonts w:ascii="Courier New" w:hAnsi="Courier New" w:cs="Courier New"/>
+        </w:rPr>
+        <w:t xml:space="preserve"> session data</w:t>
       </w:r>
     </w:p>
     <w:p>
@@ -5438,7 +6079,21 @@
         <w:rPr>
           <w:rFonts w:ascii="Courier New" w:hAnsi="Courier New" w:cs="Courier New"/>
         </w:rPr>
-        <w:t>$_SESSION["username"] = "user1";</w:t>
+        <w:t>$_</w:t>
+      </w:r>
+      <w:proofErr w:type="gramStart"/>
+      <w:r>
+        <w:rPr>
+          <w:rFonts w:ascii="Courier New" w:hAnsi="Courier New" w:cs="Courier New"/>
+        </w:rPr>
+        <w:t>SESSION[</w:t>
+      </w:r>
+      <w:proofErr w:type="gramEnd"/>
+      <w:r>
+        <w:rPr>
+          <w:rFonts w:ascii="Courier New" w:hAnsi="Courier New" w:cs="Courier New"/>
+        </w:rPr>
+        <w:t>"username"] = "user1";</w:t>
       </w:r>
     </w:p>
     <w:p>
@@ -5470,23 +6125,33 @@
       <w:r>
         <w:t xml:space="preserve">or on request whether a specific session ID has been sent with the request if </w:t>
       </w:r>
+      <w:proofErr w:type="spellStart"/>
       <w:r>
         <w:rPr>
           <w:rFonts w:ascii="Courier New" w:hAnsi="Courier New" w:cs="Courier New"/>
         </w:rPr>
         <w:t>session.auto_start</w:t>
       </w:r>
+      <w:proofErr w:type="spellEnd"/>
       <w:r>
         <w:t xml:space="preserve"> is set to 1 or explicitly throug</w:t>
       </w:r>
       <w:r>
         <w:t xml:space="preserve">h </w:t>
       </w:r>
-      <w:r>
-        <w:rPr>
-          <w:rFonts w:ascii="Courier New" w:hAnsi="Courier New" w:cs="Courier New"/>
-        </w:rPr>
-        <w:t>session_start()</w:t>
+      <w:proofErr w:type="spellStart"/>
+      <w:r>
+        <w:rPr>
+          <w:rFonts w:ascii="Courier New" w:hAnsi="Courier New" w:cs="Courier New"/>
+        </w:rPr>
+        <w:t>session_start</w:t>
+      </w:r>
+      <w:proofErr w:type="spellEnd"/>
+      <w:r>
+        <w:rPr>
+          <w:rFonts w:ascii="Courier New" w:hAnsi="Courier New" w:cs="Courier New"/>
+        </w:rPr>
+        <w:t>()</w:t>
       </w:r>
       <w:r>
         <w:t xml:space="preserve"> respectively</w:t>
@@ -5503,6 +6168,7 @@
         <w:jc w:val="both"/>
       </w:pPr>
       <w:r>
+        <w:lastRenderedPageBreak/>
         <w:tab/>
       </w:r>
       <w:r>
@@ -5545,12 +6211,22 @@
       <w:r>
         <w:tab/>
       </w:r>
-      <w:r>
-        <w:rPr>
-          <w:rFonts w:ascii="Courier New" w:hAnsi="Courier New" w:cs="Courier New"/>
-        </w:rPr>
-        <w:t>&lt;?php</w:t>
-      </w:r>
+      <w:proofErr w:type="gramStart"/>
+      <w:r>
+        <w:rPr>
+          <w:rFonts w:ascii="Courier New" w:hAnsi="Courier New" w:cs="Courier New"/>
+        </w:rPr>
+        <w:t>&lt;?</w:t>
+      </w:r>
+      <w:proofErr w:type="spellStart"/>
+      <w:r>
+        <w:rPr>
+          <w:rFonts w:ascii="Courier New" w:hAnsi="Courier New" w:cs="Courier New"/>
+        </w:rPr>
+        <w:t>php</w:t>
+      </w:r>
+      <w:proofErr w:type="spellEnd"/>
+      <w:proofErr w:type="gramEnd"/>
     </w:p>
     <w:p>
       <w:pPr>
@@ -5564,7 +6240,21 @@
         <w:rPr>
           <w:rFonts w:ascii="Courier New" w:hAnsi="Courier New" w:cs="Courier New"/>
         </w:rPr>
-        <w:t>// Starting session</w:t>
+        <w:t xml:space="preserve">// </w:t>
+      </w:r>
+      <w:proofErr w:type="gramStart"/>
+      <w:r>
+        <w:rPr>
+          <w:rFonts w:ascii="Courier New" w:hAnsi="Courier New" w:cs="Courier New"/>
+        </w:rPr>
+        <w:t>Starting</w:t>
+      </w:r>
+      <w:proofErr w:type="gramEnd"/>
+      <w:r>
+        <w:rPr>
+          <w:rFonts w:ascii="Courier New" w:hAnsi="Courier New" w:cs="Courier New"/>
+        </w:rPr>
+        <w:t xml:space="preserve"> session</w:t>
       </w:r>
     </w:p>
     <w:p>
@@ -5575,11 +6265,33 @@
           <w:rFonts w:ascii="Courier New" w:hAnsi="Courier New" w:cs="Courier New"/>
         </w:rPr>
       </w:pPr>
-      <w:r>
-        <w:rPr>
-          <w:rFonts w:ascii="Courier New" w:hAnsi="Courier New" w:cs="Courier New"/>
-        </w:rPr>
-        <w:t>session_start();</w:t>
+      <w:proofErr w:type="spellStart"/>
+      <w:r>
+        <w:rPr>
+          <w:rFonts w:ascii="Courier New" w:hAnsi="Courier New" w:cs="Courier New"/>
+        </w:rPr>
+        <w:t>session_</w:t>
+      </w:r>
+      <w:proofErr w:type="gramStart"/>
+      <w:r>
+        <w:rPr>
+          <w:rFonts w:ascii="Courier New" w:hAnsi="Courier New" w:cs="Courier New"/>
+        </w:rPr>
+        <w:t>start</w:t>
+      </w:r>
+      <w:proofErr w:type="spellEnd"/>
+      <w:r>
+        <w:rPr>
+          <w:rFonts w:ascii="Courier New" w:hAnsi="Courier New" w:cs="Courier New"/>
+        </w:rPr>
+        <w:t>(</w:t>
+      </w:r>
+      <w:proofErr w:type="gramEnd"/>
+      <w:r>
+        <w:rPr>
+          <w:rFonts w:ascii="Courier New" w:hAnsi="Courier New" w:cs="Courier New"/>
+        </w:rPr>
+        <w:t>);</w:t>
       </w:r>
     </w:p>
     <w:p>
@@ -5609,7 +6321,21 @@
         <w:rPr>
           <w:rFonts w:ascii="Courier New" w:hAnsi="Courier New" w:cs="Courier New"/>
         </w:rPr>
-        <w:t>// Removing session data</w:t>
+        <w:t xml:space="preserve">// </w:t>
+      </w:r>
+      <w:proofErr w:type="gramStart"/>
+      <w:r>
+        <w:rPr>
+          <w:rFonts w:ascii="Courier New" w:hAnsi="Courier New" w:cs="Courier New"/>
+        </w:rPr>
+        <w:t>Removing</w:t>
+      </w:r>
+      <w:proofErr w:type="gramEnd"/>
+      <w:r>
+        <w:rPr>
+          <w:rFonts w:ascii="Courier New" w:hAnsi="Courier New" w:cs="Courier New"/>
+        </w:rPr>
+        <w:t xml:space="preserve"> session data</w:t>
       </w:r>
     </w:p>
     <w:p>
@@ -5620,11 +6346,27 @@
           <w:rFonts w:ascii="Courier New" w:hAnsi="Courier New" w:cs="Courier New"/>
         </w:rPr>
       </w:pPr>
-      <w:r>
-        <w:rPr>
-          <w:rFonts w:ascii="Courier New" w:hAnsi="Courier New" w:cs="Courier New"/>
-        </w:rPr>
-        <w:t>if(isset($_SESSION["</w:t>
+      <w:proofErr w:type="gramStart"/>
+      <w:r>
+        <w:rPr>
+          <w:rFonts w:ascii="Courier New" w:hAnsi="Courier New" w:cs="Courier New"/>
+        </w:rPr>
+        <w:t>if(</w:t>
+      </w:r>
+      <w:proofErr w:type="spellStart"/>
+      <w:proofErr w:type="gramEnd"/>
+      <w:r>
+        <w:rPr>
+          <w:rFonts w:ascii="Courier New" w:hAnsi="Courier New" w:cs="Courier New"/>
+        </w:rPr>
+        <w:t>isset</w:t>
+      </w:r>
+      <w:proofErr w:type="spellEnd"/>
+      <w:r>
+        <w:rPr>
+          <w:rFonts w:ascii="Courier New" w:hAnsi="Courier New" w:cs="Courier New"/>
+        </w:rPr>
+        <w:t>($_SESSION["</w:t>
       </w:r>
       <w:r>
         <w:rPr>
@@ -5651,7 +6393,21 @@
         <w:rPr>
           <w:rFonts w:ascii="Courier New" w:hAnsi="Courier New" w:cs="Courier New"/>
         </w:rPr>
-        <w:t xml:space="preserve">    unset($_SESSION["</w:t>
+        <w:t xml:space="preserve">    </w:t>
+      </w:r>
+      <w:proofErr w:type="gramStart"/>
+      <w:r>
+        <w:rPr>
+          <w:rFonts w:ascii="Courier New" w:hAnsi="Courier New" w:cs="Courier New"/>
+        </w:rPr>
+        <w:t>unset(</w:t>
+      </w:r>
+      <w:proofErr w:type="gramEnd"/>
+      <w:r>
+        <w:rPr>
+          <w:rFonts w:ascii="Courier New" w:hAnsi="Courier New" w:cs="Courier New"/>
+        </w:rPr>
+        <w:t>$_SESSION["</w:t>
       </w:r>
       <w:r>
         <w:rPr>
@@ -5718,11 +6474,33 @@
       <w:r>
         <w:t xml:space="preserve">However, if you want to completely remove the session data for a user, simply call the </w:t>
       </w:r>
-      <w:r>
-        <w:rPr>
-          <w:rFonts w:ascii="Courier New" w:hAnsi="Courier New" w:cs="Courier New"/>
-        </w:rPr>
-        <w:t>session_destroy()</w:t>
+      <w:proofErr w:type="spellStart"/>
+      <w:r>
+        <w:rPr>
+          <w:rFonts w:ascii="Courier New" w:hAnsi="Courier New" w:cs="Courier New"/>
+        </w:rPr>
+        <w:t>session_</w:t>
+      </w:r>
+      <w:proofErr w:type="gramStart"/>
+      <w:r>
+        <w:rPr>
+          <w:rFonts w:ascii="Courier New" w:hAnsi="Courier New" w:cs="Courier New"/>
+        </w:rPr>
+        <w:t>destroy</w:t>
+      </w:r>
+      <w:proofErr w:type="spellEnd"/>
+      <w:r>
+        <w:rPr>
+          <w:rFonts w:ascii="Courier New" w:hAnsi="Courier New" w:cs="Courier New"/>
+        </w:rPr>
+        <w:t>(</w:t>
+      </w:r>
+      <w:proofErr w:type="gramEnd"/>
+      <w:r>
+        <w:rPr>
+          <w:rFonts w:ascii="Courier New" w:hAnsi="Courier New" w:cs="Courier New"/>
+        </w:rPr>
+        <w:t>)</w:t>
       </w:r>
       <w:r>
         <w:t>function to destroy the session.</w:t>
@@ -5750,12 +6528,22 @@
       <w:r>
         <w:tab/>
       </w:r>
-      <w:r>
-        <w:rPr>
-          <w:rFonts w:ascii="Courier New" w:hAnsi="Courier New" w:cs="Courier New"/>
-        </w:rPr>
-        <w:t>&lt;?php</w:t>
-      </w:r>
+      <w:proofErr w:type="gramStart"/>
+      <w:r>
+        <w:rPr>
+          <w:rFonts w:ascii="Courier New" w:hAnsi="Courier New" w:cs="Courier New"/>
+        </w:rPr>
+        <w:t>&lt;?</w:t>
+      </w:r>
+      <w:proofErr w:type="spellStart"/>
+      <w:r>
+        <w:rPr>
+          <w:rFonts w:ascii="Courier New" w:hAnsi="Courier New" w:cs="Courier New"/>
+        </w:rPr>
+        <w:t>php</w:t>
+      </w:r>
+      <w:proofErr w:type="spellEnd"/>
+      <w:proofErr w:type="gramEnd"/>
     </w:p>
     <w:p>
       <w:pPr>
@@ -5769,7 +6557,21 @@
         <w:rPr>
           <w:rFonts w:ascii="Courier New" w:hAnsi="Courier New" w:cs="Courier New"/>
         </w:rPr>
-        <w:t>// Starting session</w:t>
+        <w:t xml:space="preserve">// </w:t>
+      </w:r>
+      <w:proofErr w:type="gramStart"/>
+      <w:r>
+        <w:rPr>
+          <w:rFonts w:ascii="Courier New" w:hAnsi="Courier New" w:cs="Courier New"/>
+        </w:rPr>
+        <w:t>Starting</w:t>
+      </w:r>
+      <w:proofErr w:type="gramEnd"/>
+      <w:r>
+        <w:rPr>
+          <w:rFonts w:ascii="Courier New" w:hAnsi="Courier New" w:cs="Courier New"/>
+        </w:rPr>
+        <w:t xml:space="preserve"> session</w:t>
       </w:r>
     </w:p>
     <w:p>
@@ -5780,11 +6582,33 @@
           <w:rFonts w:ascii="Courier New" w:hAnsi="Courier New" w:cs="Courier New"/>
         </w:rPr>
       </w:pPr>
-      <w:r>
-        <w:rPr>
-          <w:rFonts w:ascii="Courier New" w:hAnsi="Courier New" w:cs="Courier New"/>
-        </w:rPr>
-        <w:t>session_start();</w:t>
+      <w:proofErr w:type="spellStart"/>
+      <w:r>
+        <w:rPr>
+          <w:rFonts w:ascii="Courier New" w:hAnsi="Courier New" w:cs="Courier New"/>
+        </w:rPr>
+        <w:t>session_</w:t>
+      </w:r>
+      <w:proofErr w:type="gramStart"/>
+      <w:r>
+        <w:rPr>
+          <w:rFonts w:ascii="Courier New" w:hAnsi="Courier New" w:cs="Courier New"/>
+        </w:rPr>
+        <w:t>start</w:t>
+      </w:r>
+      <w:proofErr w:type="spellEnd"/>
+      <w:r>
+        <w:rPr>
+          <w:rFonts w:ascii="Courier New" w:hAnsi="Courier New" w:cs="Courier New"/>
+        </w:rPr>
+        <w:t>(</w:t>
+      </w:r>
+      <w:proofErr w:type="gramEnd"/>
+      <w:r>
+        <w:rPr>
+          <w:rFonts w:ascii="Courier New" w:hAnsi="Courier New" w:cs="Courier New"/>
+        </w:rPr>
+        <w:t>);</w:t>
       </w:r>
     </w:p>
     <w:p>
@@ -5814,7 +6638,21 @@
         <w:rPr>
           <w:rFonts w:ascii="Courier New" w:hAnsi="Courier New" w:cs="Courier New"/>
         </w:rPr>
-        <w:t>// Storing session data</w:t>
+        <w:t xml:space="preserve">// </w:t>
+      </w:r>
+      <w:proofErr w:type="gramStart"/>
+      <w:r>
+        <w:rPr>
+          <w:rFonts w:ascii="Courier New" w:hAnsi="Courier New" w:cs="Courier New"/>
+        </w:rPr>
+        <w:t>Storing</w:t>
+      </w:r>
+      <w:proofErr w:type="gramEnd"/>
+      <w:r>
+        <w:rPr>
+          <w:rFonts w:ascii="Courier New" w:hAnsi="Courier New" w:cs="Courier New"/>
+        </w:rPr>
+        <w:t xml:space="preserve"> session data</w:t>
       </w:r>
     </w:p>
     <w:p>
@@ -5829,7 +6667,21 @@
         <w:rPr>
           <w:rFonts w:ascii="Courier New" w:hAnsi="Courier New" w:cs="Courier New"/>
         </w:rPr>
-        <w:t>$_SESSION["username"] = "user1";</w:t>
+        <w:t>$_</w:t>
+      </w:r>
+      <w:proofErr w:type="gramStart"/>
+      <w:r>
+        <w:rPr>
+          <w:rFonts w:ascii="Courier New" w:hAnsi="Courier New" w:cs="Courier New"/>
+        </w:rPr>
+        <w:t>SESSION[</w:t>
+      </w:r>
+      <w:proofErr w:type="gramEnd"/>
+      <w:r>
+        <w:rPr>
+          <w:rFonts w:ascii="Courier New" w:hAnsi="Courier New" w:cs="Courier New"/>
+        </w:rPr>
+        <w:t>"username"] = "user1";</w:t>
       </w:r>
     </w:p>
     <w:p>
@@ -5853,7 +6705,21 @@
         <w:rPr>
           <w:rFonts w:ascii="Courier New" w:hAnsi="Courier New" w:cs="Courier New"/>
         </w:rPr>
-        <w:t>// Removing session data</w:t>
+        <w:t xml:space="preserve">// </w:t>
+      </w:r>
+      <w:proofErr w:type="gramStart"/>
+      <w:r>
+        <w:rPr>
+          <w:rFonts w:ascii="Courier New" w:hAnsi="Courier New" w:cs="Courier New"/>
+        </w:rPr>
+        <w:t>Removing</w:t>
+      </w:r>
+      <w:proofErr w:type="gramEnd"/>
+      <w:r>
+        <w:rPr>
+          <w:rFonts w:ascii="Courier New" w:hAnsi="Courier New" w:cs="Courier New"/>
+        </w:rPr>
+        <w:t xml:space="preserve"> session data</w:t>
       </w:r>
     </w:p>
     <w:p>
@@ -5864,11 +6730,27 @@
           <w:rFonts w:ascii="Courier New" w:hAnsi="Courier New" w:cs="Courier New"/>
         </w:rPr>
       </w:pPr>
-      <w:r>
-        <w:rPr>
-          <w:rFonts w:ascii="Courier New" w:hAnsi="Courier New" w:cs="Courier New"/>
-        </w:rPr>
-        <w:t>if(isset($_SESSION["</w:t>
+      <w:proofErr w:type="gramStart"/>
+      <w:r>
+        <w:rPr>
+          <w:rFonts w:ascii="Courier New" w:hAnsi="Courier New" w:cs="Courier New"/>
+        </w:rPr>
+        <w:t>if(</w:t>
+      </w:r>
+      <w:proofErr w:type="spellStart"/>
+      <w:proofErr w:type="gramEnd"/>
+      <w:r>
+        <w:rPr>
+          <w:rFonts w:ascii="Courier New" w:hAnsi="Courier New" w:cs="Courier New"/>
+        </w:rPr>
+        <w:t>isset</w:t>
+      </w:r>
+      <w:proofErr w:type="spellEnd"/>
+      <w:r>
+        <w:rPr>
+          <w:rFonts w:ascii="Courier New" w:hAnsi="Courier New" w:cs="Courier New"/>
+        </w:rPr>
+        <w:t>($_SESSION["</w:t>
       </w:r>
       <w:r>
         <w:rPr>
@@ -5895,7 +6777,21 @@
         <w:rPr>
           <w:rFonts w:ascii="Courier New" w:hAnsi="Courier New" w:cs="Courier New"/>
         </w:rPr>
-        <w:t xml:space="preserve">    unset($_SESSION["</w:t>
+        <w:t xml:space="preserve">    </w:t>
+      </w:r>
+      <w:proofErr w:type="gramStart"/>
+      <w:r>
+        <w:rPr>
+          <w:rFonts w:ascii="Courier New" w:hAnsi="Courier New" w:cs="Courier New"/>
+        </w:rPr>
+        <w:t>unset(</w:t>
+      </w:r>
+      <w:proofErr w:type="gramEnd"/>
+      <w:r>
+        <w:rPr>
+          <w:rFonts w:ascii="Courier New" w:hAnsi="Courier New" w:cs="Courier New"/>
+        </w:rPr>
+        <w:t>$_SESSION["</w:t>
       </w:r>
       <w:r>
         <w:rPr>
@@ -5946,7 +6842,21 @@
         <w:rPr>
           <w:rFonts w:ascii="Courier New" w:hAnsi="Courier New" w:cs="Courier New"/>
         </w:rPr>
-        <w:t>// Destroying session</w:t>
+        <w:t xml:space="preserve">// </w:t>
+      </w:r>
+      <w:proofErr w:type="gramStart"/>
+      <w:r>
+        <w:rPr>
+          <w:rFonts w:ascii="Courier New" w:hAnsi="Courier New" w:cs="Courier New"/>
+        </w:rPr>
+        <w:t>Destroying</w:t>
+      </w:r>
+      <w:proofErr w:type="gramEnd"/>
+      <w:r>
+        <w:rPr>
+          <w:rFonts w:ascii="Courier New" w:hAnsi="Courier New" w:cs="Courier New"/>
+        </w:rPr>
+        <w:t xml:space="preserve"> session</w:t>
       </w:r>
     </w:p>
     <w:p>
@@ -5957,12 +6867,33 @@
           <w:rFonts w:ascii="Courier New" w:hAnsi="Courier New" w:cs="Courier New"/>
         </w:rPr>
       </w:pPr>
-      <w:r>
-        <w:rPr>
-          <w:rFonts w:ascii="Courier New" w:hAnsi="Courier New" w:cs="Courier New"/>
-        </w:rPr>
-        <w:lastRenderedPageBreak/>
-        <w:t>session_destroy();</w:t>
+      <w:proofErr w:type="spellStart"/>
+      <w:r>
+        <w:rPr>
+          <w:rFonts w:ascii="Courier New" w:hAnsi="Courier New" w:cs="Courier New"/>
+        </w:rPr>
+        <w:t>session_</w:t>
+      </w:r>
+      <w:proofErr w:type="gramStart"/>
+      <w:r>
+        <w:rPr>
+          <w:rFonts w:ascii="Courier New" w:hAnsi="Courier New" w:cs="Courier New"/>
+        </w:rPr>
+        <w:t>destroy</w:t>
+      </w:r>
+      <w:proofErr w:type="spellEnd"/>
+      <w:r>
+        <w:rPr>
+          <w:rFonts w:ascii="Courier New" w:hAnsi="Courier New" w:cs="Courier New"/>
+        </w:rPr>
+        <w:t>(</w:t>
+      </w:r>
+      <w:proofErr w:type="gramEnd"/>
+      <w:r>
+        <w:rPr>
+          <w:rFonts w:ascii="Courier New" w:hAnsi="Courier New" w:cs="Courier New"/>
+        </w:rPr>
+        <w:t>);</w:t>
       </w:r>
     </w:p>
     <w:p>
@@ -6005,7 +6936,7 @@
       <w:pPr>
         <w:jc w:val="both"/>
       </w:pPr>
-      <w:hyperlink r:id="rId11" w:history="1">
+      <w:hyperlink r:id="rId9" w:history="1">
         <w:r>
           <w:rPr>
             <w:rStyle w:val="Hyperlink"/>
@@ -6018,7 +6949,7 @@
       <w:pPr>
         <w:jc w:val="both"/>
       </w:pPr>
-      <w:hyperlink r:id="rId12" w:history="1">
+      <w:hyperlink r:id="rId10" w:history="1">
         <w:r>
           <w:rPr>
             <w:rStyle w:val="Hyperlink"/>
@@ -6031,7 +6962,7 @@
       <w:pPr>
         <w:jc w:val="both"/>
       </w:pPr>
-      <w:hyperlink r:id="rId13" w:history="1">
+      <w:hyperlink r:id="rId11" w:history="1">
         <w:r>
           <w:rPr>
             <w:rStyle w:val="Hyperlink"/>
@@ -6044,7 +6975,7 @@
       <w:pPr>
         <w:jc w:val="both"/>
       </w:pPr>
-      <w:hyperlink r:id="rId14" w:history="1">
+      <w:hyperlink r:id="rId12" w:history="1">
         <w:r>
           <w:rPr>
             <w:rStyle w:val="Hyperlink"/>
@@ -6080,6 +7011,7 @@
         <w:ind w:left="720"/>
       </w:pPr>
       <w:r>
+        <w:lastRenderedPageBreak/>
         <w:t>Handling other methods</w:t>
       </w:r>
     </w:p>
@@ -6089,7 +7021,15 @@
       </w:pPr>
       <w:r>
         <w:tab/>
-        <w:t>(use $_SERVER variable)</w:t>
+        <w:t>(</w:t>
+      </w:r>
+      <w:proofErr w:type="gramStart"/>
+      <w:r>
+        <w:t>use</w:t>
+      </w:r>
+      <w:proofErr w:type="gramEnd"/>
+      <w:r>
+        <w:t xml:space="preserve"> $_SERVER variable)</w:t>
       </w:r>
     </w:p>
     <w:p>
@@ -6132,119 +7072,6 @@
 <file path=word/numbering.xml><?xml version="1.0" encoding="utf-8"?>
 <w:numbering xmlns:wpc="http://schemas.microsoft.com/office/word/2010/wordprocessingCanvas" xmlns:cx="http://schemas.microsoft.com/office/drawing/2014/chartex" xmlns:cx1="http://schemas.microsoft.com/office/drawing/2015/9/8/chartex" xmlns:mc="http://schemas.openxmlformats.org/markup-compatibility/2006" xmlns:o="urn:schemas-microsoft-com:office:office" xmlns:r="http://schemas.openxmlformats.org/officeDocument/2006/relationships" xmlns:m="http://schemas.openxmlformats.org/officeDocument/2006/math" xmlns:v="urn:schemas-microsoft-com:vml" xmlns:wp14="http://schemas.microsoft.com/office/word/2010/wordprocessingDrawing" xmlns:wp="http://schemas.openxmlformats.org/drawingml/2006/wordprocessingDrawing" xmlns:w10="urn:schemas-microsoft-com:office:word" xmlns:w="http://schemas.openxmlformats.org/wordprocessingml/2006/main" xmlns:w14="http://schemas.microsoft.com/office/word/2010/wordml" xmlns:w15="http://schemas.microsoft.com/office/word/2012/wordml" xmlns:w16se="http://schemas.microsoft.com/office/word/2015/wordml/symex" xmlns:wpg="http://schemas.microsoft.com/office/word/2010/wordprocessingGroup" xmlns:wpi="http://schemas.microsoft.com/office/word/2010/wordprocessingInk" xmlns:wne="http://schemas.microsoft.com/office/word/2006/wordml" xmlns:wps="http://schemas.microsoft.com/office/word/2010/wordprocessingShape" mc:Ignorable="w14 w15 w16se wp14">
   <w:abstractNum w:abstractNumId="0" w15:restartNumberingAfterBreak="0">
-    <w:nsid w:val="286F5B68"/>
-    <w:multiLevelType w:val="multilevel"/>
-    <w:tmpl w:val="F050D38E"/>
-    <w:lvl w:ilvl="0">
-      <w:start w:val="1"/>
-      <w:numFmt w:val="decimal"/>
-      <w:lvlText w:val="%1."/>
-      <w:lvlJc w:val="left"/>
-      <w:pPr>
-        <w:tabs>
-          <w:tab w:val="num" w:pos="720"/>
-        </w:tabs>
-        <w:ind w:left="720" w:hanging="360"/>
-      </w:pPr>
-    </w:lvl>
-    <w:lvl w:ilvl="1" w:tentative="1">
-      <w:start w:val="1"/>
-      <w:numFmt w:val="decimal"/>
-      <w:lvlText w:val="%2."/>
-      <w:lvlJc w:val="left"/>
-      <w:pPr>
-        <w:tabs>
-          <w:tab w:val="num" w:pos="1440"/>
-        </w:tabs>
-        <w:ind w:left="1440" w:hanging="360"/>
-      </w:pPr>
-    </w:lvl>
-    <w:lvl w:ilvl="2" w:tentative="1">
-      <w:start w:val="1"/>
-      <w:numFmt w:val="decimal"/>
-      <w:lvlText w:val="%3."/>
-      <w:lvlJc w:val="left"/>
-      <w:pPr>
-        <w:tabs>
-          <w:tab w:val="num" w:pos="2160"/>
-        </w:tabs>
-        <w:ind w:left="2160" w:hanging="360"/>
-      </w:pPr>
-    </w:lvl>
-    <w:lvl w:ilvl="3" w:tentative="1">
-      <w:start w:val="1"/>
-      <w:numFmt w:val="decimal"/>
-      <w:lvlText w:val="%4."/>
-      <w:lvlJc w:val="left"/>
-      <w:pPr>
-        <w:tabs>
-          <w:tab w:val="num" w:pos="2880"/>
-        </w:tabs>
-        <w:ind w:left="2880" w:hanging="360"/>
-      </w:pPr>
-    </w:lvl>
-    <w:lvl w:ilvl="4" w:tentative="1">
-      <w:start w:val="1"/>
-      <w:numFmt w:val="decimal"/>
-      <w:lvlText w:val="%5."/>
-      <w:lvlJc w:val="left"/>
-      <w:pPr>
-        <w:tabs>
-          <w:tab w:val="num" w:pos="3600"/>
-        </w:tabs>
-        <w:ind w:left="3600" w:hanging="360"/>
-      </w:pPr>
-    </w:lvl>
-    <w:lvl w:ilvl="5" w:tentative="1">
-      <w:start w:val="1"/>
-      <w:numFmt w:val="decimal"/>
-      <w:lvlText w:val="%6."/>
-      <w:lvlJc w:val="left"/>
-      <w:pPr>
-        <w:tabs>
-          <w:tab w:val="num" w:pos="4320"/>
-        </w:tabs>
-        <w:ind w:left="4320" w:hanging="360"/>
-      </w:pPr>
-    </w:lvl>
-    <w:lvl w:ilvl="6" w:tentative="1">
-      <w:start w:val="1"/>
-      <w:numFmt w:val="decimal"/>
-      <w:lvlText w:val="%7."/>
-      <w:lvlJc w:val="left"/>
-      <w:pPr>
-        <w:tabs>
-          <w:tab w:val="num" w:pos="5040"/>
-        </w:tabs>
-        <w:ind w:left="5040" w:hanging="360"/>
-      </w:pPr>
-    </w:lvl>
-    <w:lvl w:ilvl="7" w:tentative="1">
-      <w:start w:val="1"/>
-      <w:numFmt w:val="decimal"/>
-      <w:lvlText w:val="%8."/>
-      <w:lvlJc w:val="left"/>
-      <w:pPr>
-        <w:tabs>
-          <w:tab w:val="num" w:pos="5760"/>
-        </w:tabs>
-        <w:ind w:left="5760" w:hanging="360"/>
-      </w:pPr>
-    </w:lvl>
-    <w:lvl w:ilvl="8" w:tentative="1">
-      <w:start w:val="1"/>
-      <w:numFmt w:val="decimal"/>
-      <w:lvlText w:val="%9."/>
-      <w:lvlJc w:val="left"/>
-      <w:pPr>
-        <w:tabs>
-          <w:tab w:val="num" w:pos="6480"/>
-        </w:tabs>
-        <w:ind w:left="6480" w:hanging="360"/>
-      </w:pPr>
-    </w:lvl>
-  </w:abstractNum>
-  <w:abstractNum w:abstractNumId="1" w15:restartNumberingAfterBreak="0">
     <w:nsid w:val="74594DD3"/>
     <w:multiLevelType w:val="multilevel"/>
     <w:tmpl w:val="B6BE2396"/>
@@ -6358,9 +7185,6 @@
     </w:lvl>
   </w:abstractNum>
   <w:num w:numId="1">
-    <w:abstractNumId w:val="1"/>
-  </w:num>
-  <w:num w:numId="2">
     <w:abstractNumId w:val="0"/>
   </w:num>
 </w:numbering>
@@ -6979,86 +7803,6 @@
       </w:tblBorders>
     </w:tblPr>
   </w:style>
-  <w:style w:type="paragraph" w:styleId="HTMLPreformatted">
-    <w:name w:val="HTML Preformatted"/>
-    <w:basedOn w:val="Normal"/>
-    <w:link w:val="HTMLPreformattedChar"/>
-    <w:uiPriority w:val="99"/>
-    <w:semiHidden/>
-    <w:unhideWhenUsed/>
-    <w:rsid w:val="001554C9"/>
-    <w:pPr>
-      <w:tabs>
-        <w:tab w:val="left" w:pos="916"/>
-        <w:tab w:val="left" w:pos="1832"/>
-        <w:tab w:val="left" w:pos="2748"/>
-        <w:tab w:val="left" w:pos="3664"/>
-        <w:tab w:val="left" w:pos="4580"/>
-        <w:tab w:val="left" w:pos="5496"/>
-        <w:tab w:val="left" w:pos="6412"/>
-        <w:tab w:val="left" w:pos="7328"/>
-        <w:tab w:val="left" w:pos="8244"/>
-        <w:tab w:val="left" w:pos="9160"/>
-        <w:tab w:val="left" w:pos="10076"/>
-        <w:tab w:val="left" w:pos="10992"/>
-        <w:tab w:val="left" w:pos="11908"/>
-        <w:tab w:val="left" w:pos="12824"/>
-        <w:tab w:val="left" w:pos="13740"/>
-        <w:tab w:val="left" w:pos="14656"/>
-      </w:tabs>
-      <w:spacing w:line="240" w:lineRule="auto"/>
-    </w:pPr>
-    <w:rPr>
-      <w:rFonts w:ascii="Courier New" w:eastAsia="Times New Roman" w:hAnsi="Courier New" w:cs="Courier New"/>
-      <w:sz w:val="20"/>
-      <w:szCs w:val="20"/>
-      <w:lang w:val="en-US"/>
-    </w:rPr>
-  </w:style>
-  <w:style w:type="character" w:customStyle="1" w:styleId="HTMLPreformattedChar">
-    <w:name w:val="HTML Preformatted Char"/>
-    <w:basedOn w:val="DefaultParagraphFont"/>
-    <w:link w:val="HTMLPreformatted"/>
-    <w:uiPriority w:val="99"/>
-    <w:semiHidden/>
-    <w:rsid w:val="001554C9"/>
-    <w:rPr>
-      <w:rFonts w:ascii="Courier New" w:eastAsia="Times New Roman" w:hAnsi="Courier New" w:cs="Courier New"/>
-      <w:sz w:val="20"/>
-      <w:szCs w:val="20"/>
-      <w:lang w:val="en-US"/>
-    </w:rPr>
-  </w:style>
-  <w:style w:type="character" w:customStyle="1" w:styleId="cm-meta">
-    <w:name w:val="cm-meta"/>
-    <w:basedOn w:val="DefaultParagraphFont"/>
-    <w:rsid w:val="001554C9"/>
-  </w:style>
-  <w:style w:type="character" w:customStyle="1" w:styleId="cm-variable-2">
-    <w:name w:val="cm-variable-2"/>
-    <w:basedOn w:val="DefaultParagraphFont"/>
-    <w:rsid w:val="001554C9"/>
-  </w:style>
-  <w:style w:type="character" w:customStyle="1" w:styleId="cm-operator">
-    <w:name w:val="cm-operator"/>
-    <w:basedOn w:val="DefaultParagraphFont"/>
-    <w:rsid w:val="001554C9"/>
-  </w:style>
-  <w:style w:type="character" w:customStyle="1" w:styleId="cm-string">
-    <w:name w:val="cm-string"/>
-    <w:basedOn w:val="DefaultParagraphFont"/>
-    <w:rsid w:val="001554C9"/>
-  </w:style>
-  <w:style w:type="character" w:customStyle="1" w:styleId="cm-keyword">
-    <w:name w:val="cm-keyword"/>
-    <w:basedOn w:val="DefaultParagraphFont"/>
-    <w:rsid w:val="001554C9"/>
-  </w:style>
-  <w:style w:type="character" w:customStyle="1" w:styleId="cm-comment">
-    <w:name w:val="cm-comment"/>
-    <w:basedOn w:val="DefaultParagraphFont"/>
-    <w:rsid w:val="001554C9"/>
-  </w:style>
 </w:styles>
 </file>
 
@@ -7387,7 +8131,7 @@
 </file>
 
 <file path=customXml/itemProps1.xml><?xml version="1.0" encoding="utf-8"?>
-<ds:datastoreItem xmlns:ds="http://schemas.openxmlformats.org/officeDocument/2006/customXml" ds:itemID="{828A4E09-6FAC-401D-8934-32882F181BFF}">
+<ds:datastoreItem xmlns:ds="http://schemas.openxmlformats.org/officeDocument/2006/customXml" ds:itemID="{9A8CD526-97B3-4B64-987D-846CFD669D70}">
   <ds:schemaRefs>
     <ds:schemaRef ds:uri="http://schemas.openxmlformats.org/officeDocument/2006/bibliography"/>
   </ds:schemaRefs>

</xml_diff>

<commit_message>
updated php notes and webpage
</commit_message>
<xml_diff>
--- a/documentation - finals/php funda.docx
+++ b/documentation - finals/php funda.docx
@@ -16,29 +16,8 @@
       <w:pPr>
         <w:ind w:firstLine="720"/>
       </w:pPr>
-      <w:proofErr w:type="gramStart"/>
-      <w:r>
-        <w:t>PHP(</w:t>
-      </w:r>
-      <w:proofErr w:type="gramEnd"/>
-      <w:r>
-        <w:t xml:space="preserve">PHP: Hypertext Preprocessor), originally named Personal Homepage, is a general purpose scripting language developed by </w:t>
-      </w:r>
-      <w:proofErr w:type="spellStart"/>
-      <w:r>
-        <w:t>Rasmus</w:t>
-      </w:r>
-      <w:proofErr w:type="spellEnd"/>
-      <w:r>
-        <w:t xml:space="preserve"> </w:t>
-      </w:r>
-      <w:proofErr w:type="spellStart"/>
-      <w:r>
-        <w:t>Lerdorf</w:t>
-      </w:r>
-      <w:proofErr w:type="spellEnd"/>
-      <w:r>
-        <w:t xml:space="preserve"> in 1994. PHP is now widely-used as a general-purpose scripting language, however, it is mostly used for back-end web development and can be embedded into HTML. </w:t>
+      <w:r>
+        <w:t xml:space="preserve">PHP(PHP: Hypertext Preprocessor), originally named Personal Homepage, is a general purpose scripting language developed by Rasmus Lerdorf in 1994. PHP is now widely-used as a general-purpose scripting language, however, it is mostly used for back-end web development and can be embedded into HTML. </w:t>
       </w:r>
     </w:p>
     <w:p>
@@ -46,15 +25,7 @@
         <w:ind w:firstLine="720"/>
       </w:pPr>
       <w:r>
-        <w:t xml:space="preserve">It is a server-side web scripting language which means, it runs in a web server. The </w:t>
-      </w:r>
-      <w:proofErr w:type="spellStart"/>
-      <w:r>
-        <w:t>php</w:t>
-      </w:r>
-      <w:proofErr w:type="spellEnd"/>
-      <w:r>
-        <w:t xml:space="preserve"> script is executed first on the server, generating the HTML and sent to the client.</w:t>
+        <w:t>It is a server-side web scripting language which means, it runs in a web server. The php script is executed first on the server, generating the HTML and sent to the client.</w:t>
       </w:r>
     </w:p>
     <w:p>
@@ -62,15 +33,7 @@
         <w:ind w:firstLine="720"/>
       </w:pPr>
       <w:r>
-        <w:t xml:space="preserve">PHP is a very popular scripting language, however, it is not a </w:t>
-      </w:r>
-      <w:proofErr w:type="gramStart"/>
-      <w:r>
-        <w:t>very</w:t>
-      </w:r>
-      <w:proofErr w:type="gramEnd"/>
-      <w:r>
-        <w:t xml:space="preserve"> disciplined language in a way that there’s a lot of inconsistencies in the language such as function names and there’s no central organization governing the development of PHP.</w:t>
+        <w:t>PHP is a very popular scripting language, however, it is not a very disciplined language in a way that there’s a lot of inconsistencies in the language such as function names and there’s no central organization governing the development of PHP.</w:t>
       </w:r>
     </w:p>
     <w:p>
@@ -78,15 +41,7 @@
         <w:ind w:firstLine="720"/>
       </w:pPr>
       <w:r>
-        <w:t xml:space="preserve">In </w:t>
-      </w:r>
-      <w:proofErr w:type="spellStart"/>
-      <w:r>
-        <w:t>php</w:t>
-      </w:r>
-      <w:proofErr w:type="spellEnd"/>
-      <w:r>
-        <w:t xml:space="preserve">, there are 2 ways of coding, the Object Oriented and the Procedural Paradigm. </w:t>
+        <w:t xml:space="preserve">In php, there are 2 ways of coding, the Object Oriented and the Procedural Paradigm. </w:t>
       </w:r>
     </w:p>
     <w:p>
@@ -118,36 +73,7 @@
     <w:p>
       <w:r>
         <w:tab/>
-        <w:t>When PHP parses a file, it looks for opening and closing tags, which are &lt;</w:t>
-      </w:r>
-      <w:proofErr w:type="gramStart"/>
-      <w:r>
-        <w:t>?</w:t>
-      </w:r>
-      <w:proofErr w:type="spellStart"/>
-      <w:r>
-        <w:t>php</w:t>
-      </w:r>
-      <w:proofErr w:type="spellEnd"/>
-      <w:proofErr w:type="gramEnd"/>
-      <w:r>
-        <w:t xml:space="preserve"> and ?&gt; which tells the parser the beginning and end of a </w:t>
-      </w:r>
-      <w:proofErr w:type="spellStart"/>
-      <w:r>
-        <w:t>php</w:t>
-      </w:r>
-      <w:proofErr w:type="spellEnd"/>
-      <w:r>
-        <w:t xml:space="preserve"> code. This allows PHP to be embedded anywhere in the HTML. This also allows </w:t>
-      </w:r>
-      <w:proofErr w:type="spellStart"/>
-      <w:r>
-        <w:t>php</w:t>
-      </w:r>
-      <w:proofErr w:type="spellEnd"/>
-      <w:r>
-        <w:t xml:space="preserve"> to be embedded in different documents aside from HTML.</w:t>
+        <w:t>When PHP parses a file, it looks for opening and closing tags, which are &lt;?php and ?&gt; which tells the parser the beginning and end of a php code. This allows PHP to be embedded anywhere in the HTML. This also allows php to be embedded in different documents aside from HTML.</w:t>
       </w:r>
     </w:p>
     <w:p>
@@ -159,17 +85,8 @@
     <w:p>
       <w:r>
         <w:tab/>
-      </w:r>
-      <w:proofErr w:type="gramStart"/>
-      <w:r>
-        <w:t>&lt;?</w:t>
-      </w:r>
-      <w:proofErr w:type="spellStart"/>
-      <w:r>
-        <w:t>php</w:t>
-      </w:r>
-      <w:proofErr w:type="spellEnd"/>
-      <w:proofErr w:type="gramEnd"/>
+        <w:t>&lt;?php</w:t>
+      </w:r>
     </w:p>
     <w:p>
       <w:r>
@@ -177,34 +94,13 @@
       </w:r>
       <w:r>
         <w:tab/>
-        <w:t xml:space="preserve">Echo “Hello </w:t>
-      </w:r>
-      <w:proofErr w:type="spellStart"/>
-      <w:r>
-        <w:t>Webtech</w:t>
-      </w:r>
-      <w:proofErr w:type="spellEnd"/>
-      <w:r>
-        <w:t xml:space="preserve"> People!</w:t>
-      </w:r>
-      <w:proofErr w:type="gramStart"/>
-      <w:r>
-        <w:t>”;</w:t>
-      </w:r>
-      <w:proofErr w:type="gramEnd"/>
+        <w:t>Echo “Hello Webtech People!”;</w:t>
+      </w:r>
     </w:p>
     <w:p>
       <w:r>
         <w:tab/>
-        <w:t>&lt;/</w:t>
-      </w:r>
-      <w:proofErr w:type="spellStart"/>
-      <w:r>
-        <w:t>php</w:t>
-      </w:r>
-      <w:proofErr w:type="spellEnd"/>
-      <w:r>
-        <w:t>&gt;</w:t>
+        <w:t>&lt;/php&gt;</w:t>
       </w:r>
     </w:p>
     <w:p/>
@@ -217,15 +113,7 @@
     <w:p>
       <w:r>
         <w:tab/>
-        <w:t xml:space="preserve">PHP can skip HTML lines in between </w:t>
-      </w:r>
-      <w:proofErr w:type="spellStart"/>
-      <w:r>
-        <w:t>php</w:t>
-      </w:r>
-      <w:proofErr w:type="spellEnd"/>
-      <w:r>
-        <w:t xml:space="preserve"> scripts using conditions.</w:t>
+        <w:t>PHP can skip HTML lines in between php scripts using conditions.</w:t>
       </w:r>
     </w:p>
     <w:p>
@@ -237,87 +125,31 @@
     <w:p>
       <w:r>
         <w:tab/>
-        <w:t>&lt;</w:t>
-      </w:r>
-      <w:proofErr w:type="spellStart"/>
-      <w:r>
-        <w:t>php</w:t>
-      </w:r>
-      <w:proofErr w:type="spellEnd"/>
-      <w:r>
-        <w:t xml:space="preserve"> if ($expression == true</w:t>
-      </w:r>
-      <w:proofErr w:type="gramStart"/>
-      <w:r>
-        <w:t>){</w:t>
-      </w:r>
-      <w:proofErr w:type="gramEnd"/>
-      <w:r>
-        <w:t xml:space="preserve"> ?&gt;</w:t>
+        <w:t>&lt;php if ($expression == true){ ?&gt;</w:t>
       </w:r>
     </w:p>
     <w:p>
       <w:r>
         <w:tab/>
-        <w:t>&lt;p&gt;This will be shown if the condition is met</w:t>
-      </w:r>
-      <w:proofErr w:type="gramStart"/>
-      <w:r>
-        <w:t>.&lt;</w:t>
-      </w:r>
-      <w:proofErr w:type="gramEnd"/>
-      <w:r>
-        <w:t>/p&gt;</w:t>
+        <w:t>&lt;p&gt;This will be shown if the condition is met.&lt;/p&gt;</w:t>
       </w:r>
     </w:p>
     <w:p>
       <w:r>
         <w:tab/>
-      </w:r>
-      <w:proofErr w:type="gramStart"/>
-      <w:r>
-        <w:t>&lt;?</w:t>
-      </w:r>
-      <w:proofErr w:type="spellStart"/>
-      <w:r>
-        <w:t>php</w:t>
-      </w:r>
-      <w:proofErr w:type="spellEnd"/>
-      <w:proofErr w:type="gramEnd"/>
-      <w:r>
-        <w:t xml:space="preserve"> }else{ ?&gt;</w:t>
+        <w:t>&lt;?php }else{ ?&gt;</w:t>
       </w:r>
     </w:p>
     <w:p>
       <w:r>
         <w:tab/>
-        <w:t>&lt;p&gt;Otherwise this will be shown</w:t>
-      </w:r>
-      <w:proofErr w:type="gramStart"/>
-      <w:r>
-        <w:t>.&lt;</w:t>
-      </w:r>
-      <w:proofErr w:type="gramEnd"/>
-      <w:r>
-        <w:t>/p&gt;</w:t>
+        <w:t>&lt;p&gt;Otherwise this will be shown.&lt;/p&gt;</w:t>
       </w:r>
     </w:p>
     <w:p>
       <w:r>
         <w:tab/>
-      </w:r>
-      <w:proofErr w:type="gramStart"/>
-      <w:r>
-        <w:t>&lt;?</w:t>
-      </w:r>
-      <w:proofErr w:type="spellStart"/>
-      <w:r>
-        <w:t>php</w:t>
-      </w:r>
-      <w:proofErr w:type="spellEnd"/>
-      <w:proofErr w:type="gramEnd"/>
-      <w:r>
-        <w:t xml:space="preserve"> } ?&gt;</w:t>
+        <w:t>&lt;?php } ?&gt;</w:t>
       </w:r>
     </w:p>
     <w:p/>
@@ -335,15 +167,7 @@
     <w:p>
       <w:r>
         <w:tab/>
-        <w:t xml:space="preserve">Variables are represented by dollar </w:t>
-      </w:r>
-      <w:proofErr w:type="gramStart"/>
-      <w:r>
-        <w:t>sign(</w:t>
-      </w:r>
-      <w:proofErr w:type="gramEnd"/>
-      <w:r>
-        <w:t>$) followed by the name of the variable. PHP is a loosely typed language, meaning, that variable types are defined at run time, and can change at any time during execution.</w:t>
+        <w:t>Variables are represented by dollar sign($) followed by the name of the variable. PHP is a loosely typed language, meaning, that variable types are defined at run time, and can change at any time during execution.</w:t>
       </w:r>
     </w:p>
     <w:p>
@@ -359,44 +183,13 @@
     <w:p>
       <w:r>
         <w:tab/>
-        <w:t xml:space="preserve">Predefined variables are variables that are already defined by </w:t>
-      </w:r>
-      <w:proofErr w:type="spellStart"/>
-      <w:r>
-        <w:t>php</w:t>
-      </w:r>
-      <w:proofErr w:type="spellEnd"/>
-      <w:r>
-        <w:t xml:space="preserve">. </w:t>
+        <w:t xml:space="preserve">Predefined variables are variables that are already defined by php. </w:t>
       </w:r>
     </w:p>
     <w:p>
       <w:r>
         <w:tab/>
-      </w:r>
-      <w:proofErr w:type="spellStart"/>
-      <w:r>
-        <w:t>Superglobals</w:t>
-      </w:r>
-      <w:proofErr w:type="spellEnd"/>
-      <w:r>
-        <w:t xml:space="preserve"> - are built-in variables that are always available in all scopes. </w:t>
-      </w:r>
-      <w:proofErr w:type="spellStart"/>
-      <w:r>
-        <w:t>Superglobals</w:t>
-      </w:r>
-      <w:proofErr w:type="spellEnd"/>
-      <w:r>
-        <w:t xml:space="preserve"> are named in capital letters and starts with </w:t>
-      </w:r>
-      <w:proofErr w:type="gramStart"/>
-      <w:r>
-        <w:t>underscore(</w:t>
-      </w:r>
-      <w:proofErr w:type="gramEnd"/>
-      <w:r>
-        <w:t>‘_’) after the dollar sign with the exception of the $GLOBALS variable.</w:t>
+        <w:t>Superglobals - are built-in variables that are always available in all scopes. Superglobals are named in capital letters and starts with underscore(‘_’) after the dollar sign with the exception of the $GLOBALS variable.</w:t>
       </w:r>
     </w:p>
     <w:p>
@@ -422,15 +215,7 @@
         <w:contextualSpacing/>
       </w:pPr>
       <w:r>
-        <w:t xml:space="preserve">$_SERVER </w:t>
-      </w:r>
-      <w:proofErr w:type="gramStart"/>
-      <w:r>
-        <w:t>-  an</w:t>
-      </w:r>
-      <w:proofErr w:type="gramEnd"/>
-      <w:r>
-        <w:t xml:space="preserve"> array containing information such as headers, paths, and script locations.</w:t>
+        <w:t>$_SERVER -  an array containing information such as headers, paths, and script locations.</w:t>
       </w:r>
     </w:p>
     <w:p>
@@ -443,13 +228,8 @@
         <w:contextualSpacing/>
       </w:pPr>
       <w:r>
-        <w:t xml:space="preserve">$_GET - an associative array containing variables passed through the </w:t>
-      </w:r>
-      <w:proofErr w:type="spellStart"/>
-      <w:r>
-        <w:t>url</w:t>
-      </w:r>
-      <w:proofErr w:type="spellEnd"/>
+        <w:t>$_GET - an associative array containing variables passed through the url</w:t>
+      </w:r>
     </w:p>
     <w:p>
       <w:pPr>
@@ -553,15 +333,7 @@
         <w:t>tegers, floating point numbers</w:t>
       </w:r>
       <w:r>
-        <w:t xml:space="preserve">, </w:t>
-      </w:r>
-      <w:proofErr w:type="gramStart"/>
-      <w:r>
-        <w:t>strings</w:t>
-      </w:r>
-      <w:proofErr w:type="gramEnd"/>
-      <w:r>
-        <w:t xml:space="preserve">, </w:t>
+        <w:t xml:space="preserve">, strings, </w:t>
       </w:r>
       <w:r>
         <w:t xml:space="preserve">Boolean, </w:t>
@@ -656,16 +428,8 @@
               <w:rPr>
                 <w:rFonts w:ascii="Courier New" w:hAnsi="Courier New" w:cs="Courier New"/>
               </w:rPr>
-              <w:t>&lt;?</w:t>
-            </w:r>
-            <w:proofErr w:type="spellStart"/>
-            <w:r>
-              <w:rPr>
-                <w:rFonts w:ascii="Courier New" w:hAnsi="Courier New" w:cs="Courier New"/>
-              </w:rPr>
-              <w:t>php</w:t>
-            </w:r>
-            <w:proofErr w:type="spellEnd"/>
+              <w:t>&lt;?php</w:t>
+            </w:r>
           </w:p>
           <w:p>
             <w:pPr>
@@ -767,16 +531,8 @@
               <w:rPr>
                 <w:rFonts w:ascii="Courier New" w:hAnsi="Courier New" w:cs="Courier New"/>
               </w:rPr>
-              <w:t>&lt;?</w:t>
-            </w:r>
-            <w:proofErr w:type="spellStart"/>
-            <w:r>
-              <w:rPr>
-                <w:rFonts w:ascii="Courier New" w:hAnsi="Courier New" w:cs="Courier New"/>
-              </w:rPr>
-              <w:t>php</w:t>
-            </w:r>
-            <w:proofErr w:type="spellEnd"/>
+              <w:t>&lt;?php</w:t>
+            </w:r>
           </w:p>
           <w:p>
             <w:pPr>
@@ -867,56 +623,33 @@
               <w:rPr>
                 <w:rFonts w:ascii="Courier New" w:hAnsi="Courier New" w:cs="Courier New"/>
               </w:rPr>
-              <w:t>&lt;?</w:t>
-            </w:r>
-            <w:proofErr w:type="spellStart"/>
-            <w:r>
-              <w:rPr>
-                <w:rFonts w:ascii="Courier New" w:hAnsi="Courier New" w:cs="Courier New"/>
-              </w:rPr>
-              <w:t>php</w:t>
-            </w:r>
-            <w:proofErr w:type="spellEnd"/>
-          </w:p>
-          <w:p>
-            <w:pPr>
-              <w:rPr>
-                <w:rFonts w:ascii="Courier New" w:hAnsi="Courier New" w:cs="Courier New"/>
-              </w:rPr>
-            </w:pPr>
-            <w:r>
-              <w:rPr>
-                <w:rFonts w:ascii="Courier New" w:hAnsi="Courier New" w:cs="Courier New"/>
-              </w:rPr>
-              <w:t>$hi = ‘Hello world!</w:t>
-            </w:r>
-            <w:proofErr w:type="gramStart"/>
-            <w:r>
-              <w:rPr>
-                <w:rFonts w:ascii="Courier New" w:hAnsi="Courier New" w:cs="Courier New"/>
-              </w:rPr>
-              <w:t>’;</w:t>
-            </w:r>
-            <w:proofErr w:type="gramEnd"/>
-          </w:p>
-          <w:p>
-            <w:pPr>
-              <w:rPr>
-                <w:rFonts w:ascii="Courier New" w:hAnsi="Courier New" w:cs="Courier New"/>
-              </w:rPr>
-            </w:pPr>
-            <w:r>
-              <w:rPr>
-                <w:rFonts w:ascii="Courier New" w:hAnsi="Courier New" w:cs="Courier New"/>
-              </w:rPr>
-              <w:t>$hi2 = “Hello World!</w:t>
-            </w:r>
-            <w:proofErr w:type="gramStart"/>
-            <w:r>
-              <w:rPr>
-                <w:rFonts w:ascii="Courier New" w:hAnsi="Courier New" w:cs="Courier New"/>
-              </w:rPr>
-              <w:t>”</w:t>
+              <w:t>&lt;?php</w:t>
+            </w:r>
+          </w:p>
+          <w:p>
+            <w:pPr>
+              <w:rPr>
+                <w:rFonts w:ascii="Courier New" w:hAnsi="Courier New" w:cs="Courier New"/>
+              </w:rPr>
+            </w:pPr>
+            <w:r>
+              <w:rPr>
+                <w:rFonts w:ascii="Courier New" w:hAnsi="Courier New" w:cs="Courier New"/>
+              </w:rPr>
+              <w:t>$hi = ‘Hello world!’;</w:t>
+            </w:r>
+          </w:p>
+          <w:p>
+            <w:pPr>
+              <w:rPr>
+                <w:rFonts w:ascii="Courier New" w:hAnsi="Courier New" w:cs="Courier New"/>
+              </w:rPr>
+            </w:pPr>
+            <w:r>
+              <w:rPr>
+                <w:rFonts w:ascii="Courier New" w:hAnsi="Courier New" w:cs="Courier New"/>
+              </w:rPr>
+              <w:t>$hi2 = “Hello World!”</w:t>
             </w:r>
             <w:r>
               <w:rPr>
@@ -924,7 +657,6 @@
               </w:rPr>
               <w:t>;</w:t>
             </w:r>
-            <w:proofErr w:type="gramEnd"/>
           </w:p>
           <w:p>
             <w:pPr>
@@ -974,42 +706,20 @@
               <w:rPr>
                 <w:rFonts w:ascii="Courier New" w:hAnsi="Courier New" w:cs="Courier New"/>
               </w:rPr>
-              <w:t>&lt;?</w:t>
-            </w:r>
-            <w:proofErr w:type="spellStart"/>
-            <w:r>
-              <w:rPr>
-                <w:rFonts w:ascii="Courier New" w:hAnsi="Courier New" w:cs="Courier New"/>
-              </w:rPr>
-              <w:t>php</w:t>
-            </w:r>
-            <w:proofErr w:type="spellEnd"/>
-          </w:p>
-          <w:p>
-            <w:pPr>
-              <w:rPr>
-                <w:rFonts w:ascii="Courier New" w:hAnsi="Courier New" w:cs="Courier New"/>
-              </w:rPr>
-            </w:pPr>
-            <w:r>
-              <w:rPr>
-                <w:rFonts w:ascii="Courier New" w:hAnsi="Courier New" w:cs="Courier New"/>
-              </w:rPr>
-              <w:t>$</w:t>
-            </w:r>
-            <w:proofErr w:type="spellStart"/>
-            <w:r>
-              <w:rPr>
-                <w:rFonts w:ascii="Courier New" w:hAnsi="Courier New" w:cs="Courier New"/>
-              </w:rPr>
-              <w:t>isValid</w:t>
-            </w:r>
-            <w:proofErr w:type="spellEnd"/>
-            <w:r>
-              <w:rPr>
-                <w:rFonts w:ascii="Courier New" w:hAnsi="Courier New" w:cs="Courier New"/>
-              </w:rPr>
-              <w:t xml:space="preserve"> = true;</w:t>
+              <w:t>&lt;?php</w:t>
+            </w:r>
+          </w:p>
+          <w:p>
+            <w:pPr>
+              <w:rPr>
+                <w:rFonts w:ascii="Courier New" w:hAnsi="Courier New" w:cs="Courier New"/>
+              </w:rPr>
+            </w:pPr>
+            <w:r>
+              <w:rPr>
+                <w:rFonts w:ascii="Courier New" w:hAnsi="Courier New" w:cs="Courier New"/>
+              </w:rPr>
+              <w:t>$isValid = true;</w:t>
             </w:r>
           </w:p>
           <w:p>
@@ -1060,16 +770,8 @@
               <w:rPr>
                 <w:rFonts w:ascii="Courier New" w:hAnsi="Courier New" w:cs="Courier New"/>
               </w:rPr>
-              <w:t>&lt;?</w:t>
-            </w:r>
-            <w:proofErr w:type="spellStart"/>
-            <w:r>
-              <w:rPr>
-                <w:rFonts w:ascii="Courier New" w:hAnsi="Courier New" w:cs="Courier New"/>
-              </w:rPr>
-              <w:t>php</w:t>
-            </w:r>
-            <w:proofErr w:type="spellEnd"/>
+              <w:t>&lt;?php</w:t>
+            </w:r>
           </w:p>
           <w:p>
             <w:pPr>
@@ -1132,16 +834,8 @@
               <w:rPr>
                 <w:rFonts w:ascii="Courier New" w:hAnsi="Courier New" w:cs="Courier New"/>
               </w:rPr>
-              <w:t>&lt;?</w:t>
-            </w:r>
-            <w:proofErr w:type="spellStart"/>
-            <w:r>
-              <w:rPr>
-                <w:rFonts w:ascii="Courier New" w:hAnsi="Courier New" w:cs="Courier New"/>
-              </w:rPr>
-              <w:t>php</w:t>
-            </w:r>
-            <w:proofErr w:type="spellEnd"/>
+              <w:t>&lt;?php</w:t>
+            </w:r>
           </w:p>
           <w:p>
             <w:pPr>
@@ -1166,21 +860,7 @@
               <w:rPr>
                 <w:rFonts w:ascii="Courier New" w:hAnsi="Courier New" w:cs="Courier New"/>
               </w:rPr>
-              <w:t xml:space="preserve">    </w:t>
-            </w:r>
-            <w:proofErr w:type="gramStart"/>
-            <w:r>
-              <w:rPr>
-                <w:rFonts w:ascii="Courier New" w:hAnsi="Courier New" w:cs="Courier New"/>
-              </w:rPr>
-              <w:t>public</w:t>
-            </w:r>
-            <w:proofErr w:type="gramEnd"/>
-            <w:r>
-              <w:rPr>
-                <w:rFonts w:ascii="Courier New" w:hAnsi="Courier New" w:cs="Courier New"/>
-              </w:rPr>
-              <w:t xml:space="preserve"> $dialogue = “Woof!”;</w:t>
+              <w:t xml:space="preserve">    public $dialogue = “Woof!”;</w:t>
             </w:r>
           </w:p>
           <w:p>
@@ -1213,21 +893,7 @@
               <w:rPr>
                 <w:rFonts w:ascii="Courier New" w:hAnsi="Courier New" w:cs="Courier New"/>
               </w:rPr>
-              <w:t xml:space="preserve">        return $this-&gt;</w:t>
-            </w:r>
-            <w:proofErr w:type="spellStart"/>
-            <w:r>
-              <w:rPr>
-                <w:rFonts w:ascii="Courier New" w:hAnsi="Courier New" w:cs="Courier New"/>
-              </w:rPr>
-              <w:t>str</w:t>
-            </w:r>
-            <w:proofErr w:type="spellEnd"/>
-            <w:r>
-              <w:rPr>
-                <w:rFonts w:ascii="Courier New" w:hAnsi="Courier New" w:cs="Courier New"/>
-              </w:rPr>
-              <w:t>;</w:t>
+              <w:t xml:space="preserve">        return $this-&gt;str;</w:t>
             </w:r>
           </w:p>
           <w:p>
@@ -1304,93 +970,41 @@
               <w:rPr>
                 <w:rFonts w:ascii="Courier New" w:hAnsi="Courier New" w:cs="Courier New"/>
               </w:rPr>
-              <w:t>&lt;?</w:t>
-            </w:r>
-            <w:proofErr w:type="spellStart"/>
-            <w:r>
-              <w:rPr>
-                <w:rFonts w:ascii="Courier New" w:hAnsi="Courier New" w:cs="Courier New"/>
-              </w:rPr>
-              <w:t>php</w:t>
-            </w:r>
-            <w:proofErr w:type="spellEnd"/>
-          </w:p>
-          <w:p>
-            <w:pPr>
-              <w:rPr>
-                <w:rFonts w:ascii="Courier New" w:hAnsi="Courier New" w:cs="Courier New"/>
-              </w:rPr>
-            </w:pPr>
-            <w:r>
-              <w:rPr>
-                <w:rFonts w:ascii="Courier New" w:hAnsi="Courier New" w:cs="Courier New"/>
-              </w:rPr>
-              <w:t xml:space="preserve">$file = </w:t>
-            </w:r>
-            <w:proofErr w:type="spellStart"/>
-            <w:r>
-              <w:rPr>
-                <w:rFonts w:ascii="Courier New" w:hAnsi="Courier New" w:cs="Courier New"/>
-              </w:rPr>
-              <w:t>fopen</w:t>
-            </w:r>
-            <w:proofErr w:type="spellEnd"/>
-            <w:r>
-              <w:rPr>
-                <w:rFonts w:ascii="Courier New" w:hAnsi="Courier New" w:cs="Courier New"/>
-              </w:rPr>
-              <w:t>(“data.txt”, “r”);</w:t>
-            </w:r>
-          </w:p>
-          <w:p>
-            <w:pPr>
-              <w:rPr>
-                <w:rFonts w:ascii="Courier New" w:hAnsi="Courier New" w:cs="Courier New"/>
-              </w:rPr>
-            </w:pPr>
-          </w:p>
-          <w:p>
-            <w:pPr>
-              <w:rPr>
-                <w:rFonts w:ascii="Courier New" w:hAnsi="Courier New" w:cs="Courier New"/>
-              </w:rPr>
-            </w:pPr>
-            <w:r>
-              <w:rPr>
-                <w:rFonts w:ascii="Courier New" w:hAnsi="Courier New" w:cs="Courier New"/>
-              </w:rPr>
-              <w:t>$</w:t>
-            </w:r>
-            <w:proofErr w:type="spellStart"/>
-            <w:r>
-              <w:rPr>
-                <w:rFonts w:ascii="Courier New" w:hAnsi="Courier New" w:cs="Courier New"/>
-              </w:rPr>
-              <w:t>db</w:t>
-            </w:r>
-            <w:proofErr w:type="spellEnd"/>
-            <w:r>
-              <w:rPr>
-                <w:rFonts w:ascii="Courier New" w:hAnsi="Courier New" w:cs="Courier New"/>
-              </w:rPr>
-              <w:t xml:space="preserve"> = </w:t>
-            </w:r>
-            <w:proofErr w:type="spellStart"/>
-            <w:r>
-              <w:rPr>
-                <w:rFonts w:ascii="Courier New" w:hAnsi="Courier New" w:cs="Courier New"/>
-              </w:rPr>
-              <w:t>mysql_connect</w:t>
-            </w:r>
-            <w:proofErr w:type="spellEnd"/>
-            <w:r>
-              <w:rPr>
-                <w:rFonts w:ascii="Courier New" w:hAnsi="Courier New" w:cs="Courier New"/>
-              </w:rPr>
-              <w:t>(“localhost”, “root”, “”);</w:t>
-            </w:r>
-            <w:bookmarkStart w:id="6" w:name="_GoBack"/>
-            <w:bookmarkEnd w:id="6"/>
+              <w:t>&lt;?php</w:t>
+            </w:r>
+          </w:p>
+          <w:p>
+            <w:pPr>
+              <w:rPr>
+                <w:rFonts w:ascii="Courier New" w:hAnsi="Courier New" w:cs="Courier New"/>
+              </w:rPr>
+            </w:pPr>
+            <w:r>
+              <w:rPr>
+                <w:rFonts w:ascii="Courier New" w:hAnsi="Courier New" w:cs="Courier New"/>
+              </w:rPr>
+              <w:t>$file = fopen(“data.txt”, “r”);</w:t>
+            </w:r>
+          </w:p>
+          <w:p>
+            <w:pPr>
+              <w:rPr>
+                <w:rFonts w:ascii="Courier New" w:hAnsi="Courier New" w:cs="Courier New"/>
+              </w:rPr>
+            </w:pPr>
+          </w:p>
+          <w:p>
+            <w:pPr>
+              <w:rPr>
+                <w:rFonts w:ascii="Courier New" w:hAnsi="Courier New" w:cs="Courier New"/>
+              </w:rPr>
+            </w:pPr>
+            <w:r>
+              <w:rPr>
+                <w:rFonts w:ascii="Courier New" w:hAnsi="Courier New" w:cs="Courier New"/>
+              </w:rPr>
+              <w:t>$db = mysql_connect(“localhost”, “root”, “”);</w:t>
+            </w:r>
           </w:p>
           <w:p>
             <w:pPr>
@@ -1440,16 +1054,8 @@
               <w:rPr>
                 <w:rFonts w:ascii="Courier New" w:hAnsi="Courier New" w:cs="Courier New"/>
               </w:rPr>
-              <w:t>&lt;?</w:t>
-            </w:r>
-            <w:proofErr w:type="spellStart"/>
-            <w:r>
-              <w:rPr>
-                <w:rFonts w:ascii="Courier New" w:hAnsi="Courier New" w:cs="Courier New"/>
-              </w:rPr>
-              <w:t>php</w:t>
-            </w:r>
-            <w:proofErr w:type="spellEnd"/>
+              <w:t>&lt;?php</w:t>
+            </w:r>
           </w:p>
           <w:p>
             <w:pPr>
@@ -1485,8 +1091,8 @@
       <w:pPr>
         <w:pStyle w:val="Heading3"/>
       </w:pPr>
-      <w:bookmarkStart w:id="7" w:name="_j4v9i11cfoh" w:colFirst="0" w:colLast="0"/>
-      <w:bookmarkEnd w:id="7"/>
+      <w:bookmarkStart w:id="6" w:name="_j4v9i11cfoh" w:colFirst="0" w:colLast="0"/>
+      <w:bookmarkEnd w:id="6"/>
     </w:p>
     <w:p/>
     <w:p/>
@@ -1512,10 +1118,7 @@
         <w:tab/>
       </w:r>
       <w:r>
-        <w:t>Conditional Statements</w:t>
-      </w:r>
-      <w:r>
-        <w:t xml:space="preserve"> in PHP are closely similar to loops in other programming/scripting languages such as Java and JavaScript and it has almost the same syntax as the aforementioned languages.</w:t>
+        <w:t>Conditional Statements in PHP are closely similar to loops in other programming/scripting languages such as Java and JavaScript and it has almost the same syntax as the aforementioned languages.</w:t>
       </w:r>
     </w:p>
     <w:p>
@@ -1740,16 +1343,8 @@
               <w:rPr>
                 <w:rFonts w:ascii="Courier New" w:eastAsia="Courier New" w:hAnsi="Courier New" w:cs="Courier New"/>
               </w:rPr>
-              <w:t>&lt;?</w:t>
-            </w:r>
-            <w:proofErr w:type="spellStart"/>
-            <w:r>
-              <w:rPr>
-                <w:rFonts w:ascii="Courier New" w:eastAsia="Courier New" w:hAnsi="Courier New" w:cs="Courier New"/>
-              </w:rPr>
-              <w:t>php</w:t>
-            </w:r>
-            <w:proofErr w:type="spellEnd"/>
+              <w:t>&lt;?php</w:t>
+            </w:r>
           </w:p>
           <w:p>
             <w:pPr>
@@ -1844,21 +1439,7 @@
               <w:rPr>
                 <w:rFonts w:ascii="Courier New" w:eastAsia="Courier New" w:hAnsi="Courier New" w:cs="Courier New"/>
               </w:rPr>
-              <w:t xml:space="preserve">    </w:t>
-            </w:r>
-            <w:proofErr w:type="gramStart"/>
-            <w:r>
-              <w:rPr>
-                <w:rFonts w:ascii="Courier New" w:eastAsia="Courier New" w:hAnsi="Courier New" w:cs="Courier New"/>
-              </w:rPr>
-              <w:t>echo</w:t>
-            </w:r>
-            <w:proofErr w:type="gramEnd"/>
-            <w:r>
-              <w:rPr>
-                <w:rFonts w:ascii="Courier New" w:eastAsia="Courier New" w:hAnsi="Courier New" w:cs="Courier New"/>
-              </w:rPr>
-              <w:t xml:space="preserve"> "</w:t>
+              <w:t xml:space="preserve">    echo "</w:t>
             </w:r>
             <w:r>
               <w:rPr>
@@ -2067,16 +1648,8 @@
               <w:rPr>
                 <w:rFonts w:ascii="Courier New" w:eastAsia="Courier New" w:hAnsi="Courier New" w:cs="Courier New"/>
               </w:rPr>
-              <w:t>&lt;?</w:t>
-            </w:r>
-            <w:proofErr w:type="spellStart"/>
-            <w:r>
-              <w:rPr>
-                <w:rFonts w:ascii="Courier New" w:eastAsia="Courier New" w:hAnsi="Courier New" w:cs="Courier New"/>
-              </w:rPr>
-              <w:t>php</w:t>
-            </w:r>
-            <w:proofErr w:type="spellEnd"/>
+              <w:t>&lt;?php</w:t>
+            </w:r>
           </w:p>
           <w:p>
             <w:pPr>
@@ -2141,21 +1714,7 @@
               <w:rPr>
                 <w:rFonts w:ascii="Courier New" w:eastAsia="Courier New" w:hAnsi="Courier New" w:cs="Courier New"/>
               </w:rPr>
-              <w:t xml:space="preserve">    </w:t>
-            </w:r>
-            <w:proofErr w:type="gramStart"/>
-            <w:r>
-              <w:rPr>
-                <w:rFonts w:ascii="Courier New" w:eastAsia="Courier New" w:hAnsi="Courier New" w:cs="Courier New"/>
-              </w:rPr>
-              <w:t>echo</w:t>
-            </w:r>
-            <w:proofErr w:type="gramEnd"/>
-            <w:r>
-              <w:rPr>
-                <w:rFonts w:ascii="Courier New" w:eastAsia="Courier New" w:hAnsi="Courier New" w:cs="Courier New"/>
-              </w:rPr>
-              <w:t xml:space="preserve"> "I have enough things to carry.";</w:t>
+              <w:t xml:space="preserve">    echo "I have enough things to carry.";</w:t>
             </w:r>
           </w:p>
           <w:p>
@@ -2207,19 +1766,11 @@
               </w:rPr>
               <w:t xml:space="preserve">    </w:t>
             </w:r>
-            <w:proofErr w:type="gramStart"/>
-            <w:r>
-              <w:rPr>
-                <w:rFonts w:ascii="Courier New" w:eastAsia="Courier New" w:hAnsi="Courier New" w:cs="Courier New"/>
-              </w:rPr>
-              <w:t>echo</w:t>
-            </w:r>
-            <w:proofErr w:type="gramEnd"/>
-            <w:r>
-              <w:rPr>
-                <w:rFonts w:ascii="Courier New" w:eastAsia="Courier New" w:hAnsi="Courier New" w:cs="Courier New"/>
-              </w:rPr>
-              <w:t xml:space="preserve"> </w:t>
+            <w:r>
+              <w:rPr>
+                <w:rFonts w:ascii="Courier New" w:eastAsia="Courier New" w:hAnsi="Courier New" w:cs="Courier New"/>
+              </w:rPr>
+              <w:t xml:space="preserve">echo </w:t>
             </w:r>
             <w:r>
               <w:rPr>
@@ -2317,15 +1868,7 @@
               <w:spacing w:line="240" w:lineRule="auto"/>
             </w:pPr>
             <w:r>
-              <w:t>If-</w:t>
-            </w:r>
-            <w:proofErr w:type="spellStart"/>
-            <w:r>
-              <w:t>elseif</w:t>
-            </w:r>
-            <w:proofErr w:type="spellEnd"/>
-            <w:r>
-              <w:t>-else</w:t>
+              <w:t>If-elseif-else</w:t>
             </w:r>
           </w:p>
         </w:tc>
@@ -2382,21 +1925,7 @@
               <w:rPr>
                 <w:rFonts w:ascii="Courier New" w:eastAsia="Courier New" w:hAnsi="Courier New" w:cs="Courier New"/>
               </w:rPr>
-              <w:t xml:space="preserve">} </w:t>
-            </w:r>
-            <w:proofErr w:type="spellStart"/>
-            <w:r>
-              <w:rPr>
-                <w:rFonts w:ascii="Courier New" w:eastAsia="Courier New" w:hAnsi="Courier New" w:cs="Courier New"/>
-              </w:rPr>
-              <w:t>elseif</w:t>
-            </w:r>
-            <w:proofErr w:type="spellEnd"/>
-            <w:r>
-              <w:rPr>
-                <w:rFonts w:ascii="Courier New" w:eastAsia="Courier New" w:hAnsi="Courier New" w:cs="Courier New"/>
-              </w:rPr>
-              <w:t>(condition2){</w:t>
+              <w:t>} elseif(condition2){</w:t>
             </w:r>
           </w:p>
           <w:p>
@@ -2494,16 +2023,8 @@
               <w:rPr>
                 <w:rFonts w:ascii="Courier New" w:eastAsia="Courier New" w:hAnsi="Courier New" w:cs="Courier New"/>
               </w:rPr>
-              <w:t>&lt;?</w:t>
-            </w:r>
-            <w:proofErr w:type="spellStart"/>
-            <w:r>
-              <w:rPr>
-                <w:rFonts w:ascii="Courier New" w:eastAsia="Courier New" w:hAnsi="Courier New" w:cs="Courier New"/>
-              </w:rPr>
-              <w:t>php</w:t>
-            </w:r>
-            <w:proofErr w:type="spellEnd"/>
+              <w:t>&lt;?php</w:t>
+            </w:r>
           </w:p>
           <w:p>
             <w:pPr>
@@ -2574,21 +2095,7 @@
               <w:rPr>
                 <w:rFonts w:ascii="Courier New" w:eastAsia="Courier New" w:hAnsi="Courier New" w:cs="Courier New"/>
               </w:rPr>
-              <w:t xml:space="preserve">    </w:t>
-            </w:r>
-            <w:proofErr w:type="gramStart"/>
-            <w:r>
-              <w:rPr>
-                <w:rFonts w:ascii="Courier New" w:eastAsia="Courier New" w:hAnsi="Courier New" w:cs="Courier New"/>
-              </w:rPr>
-              <w:t>echo</w:t>
-            </w:r>
-            <w:proofErr w:type="gramEnd"/>
-            <w:r>
-              <w:rPr>
-                <w:rFonts w:ascii="Courier New" w:eastAsia="Courier New" w:hAnsi="Courier New" w:cs="Courier New"/>
-              </w:rPr>
-              <w:t xml:space="preserve"> "I have </w:t>
+              <w:t xml:space="preserve">    echo "I have </w:t>
             </w:r>
             <w:r>
               <w:rPr>
@@ -2628,33 +2135,7 @@
               <w:rPr>
                 <w:rFonts w:ascii="Courier New" w:eastAsia="Courier New" w:hAnsi="Courier New" w:cs="Courier New"/>
               </w:rPr>
-              <w:t xml:space="preserve"> </w:t>
-            </w:r>
-            <w:proofErr w:type="spellStart"/>
-            <w:r>
-              <w:rPr>
-                <w:rFonts w:ascii="Courier New" w:eastAsia="Courier New" w:hAnsi="Courier New" w:cs="Courier New"/>
-              </w:rPr>
-              <w:t>else</w:t>
-            </w:r>
-            <w:r>
-              <w:rPr>
-                <w:rFonts w:ascii="Courier New" w:eastAsia="Courier New" w:hAnsi="Courier New" w:cs="Courier New"/>
-              </w:rPr>
-              <w:t>if</w:t>
-            </w:r>
-            <w:proofErr w:type="spellEnd"/>
-            <w:r>
-              <w:rPr>
-                <w:rFonts w:ascii="Courier New" w:eastAsia="Courier New" w:hAnsi="Courier New" w:cs="Courier New"/>
-              </w:rPr>
-              <w:t>($x &gt; 10)</w:t>
-            </w:r>
-            <w:r>
-              <w:rPr>
-                <w:rFonts w:ascii="Courier New" w:eastAsia="Courier New" w:hAnsi="Courier New" w:cs="Courier New"/>
-              </w:rPr>
-              <w:t>{</w:t>
+              <w:t xml:space="preserve"> elseif($x &gt; 10){</w:t>
             </w:r>
           </w:p>
           <w:p>
@@ -2678,19 +2159,11 @@
               </w:rPr>
               <w:t xml:space="preserve">    </w:t>
             </w:r>
-            <w:proofErr w:type="gramStart"/>
-            <w:r>
-              <w:rPr>
-                <w:rFonts w:ascii="Courier New" w:eastAsia="Courier New" w:hAnsi="Courier New" w:cs="Courier New"/>
-              </w:rPr>
-              <w:t>echo</w:t>
-            </w:r>
-            <w:proofErr w:type="gramEnd"/>
-            <w:r>
-              <w:rPr>
-                <w:rFonts w:ascii="Courier New" w:eastAsia="Courier New" w:hAnsi="Courier New" w:cs="Courier New"/>
-              </w:rPr>
-              <w:t xml:space="preserve"> </w:t>
+            <w:r>
+              <w:rPr>
+                <w:rFonts w:ascii="Courier New" w:eastAsia="Courier New" w:hAnsi="Courier New" w:cs="Courier New"/>
+              </w:rPr>
+              <w:t xml:space="preserve">echo </w:t>
             </w:r>
             <w:r>
               <w:rPr>
@@ -2736,13 +2209,7 @@
               <w:rPr>
                 <w:rFonts w:ascii="Courier New" w:eastAsia="Courier New" w:hAnsi="Courier New" w:cs="Courier New"/>
               </w:rPr>
-              <w:t>}</w:t>
-            </w:r>
-            <w:r>
-              <w:rPr>
-                <w:rFonts w:ascii="Courier New" w:eastAsia="Courier New" w:hAnsi="Courier New" w:cs="Courier New"/>
-              </w:rPr>
-              <w:t xml:space="preserve"> else {</w:t>
+              <w:t>} else {</w:t>
             </w:r>
           </w:p>
           <w:p>
@@ -2766,19 +2233,11 @@
               </w:rPr>
               <w:t xml:space="preserve">    </w:t>
             </w:r>
-            <w:proofErr w:type="gramStart"/>
-            <w:r>
-              <w:rPr>
-                <w:rFonts w:ascii="Courier New" w:eastAsia="Courier New" w:hAnsi="Courier New" w:cs="Courier New"/>
-              </w:rPr>
-              <w:t>echo</w:t>
-            </w:r>
-            <w:proofErr w:type="gramEnd"/>
-            <w:r>
-              <w:rPr>
-                <w:rFonts w:ascii="Courier New" w:eastAsia="Courier New" w:hAnsi="Courier New" w:cs="Courier New"/>
-              </w:rPr>
-              <w:t xml:space="preserve"> </w:t>
+            <w:r>
+              <w:rPr>
+                <w:rFonts w:ascii="Courier New" w:eastAsia="Courier New" w:hAnsi="Courier New" w:cs="Courier New"/>
+              </w:rPr>
+              <w:t xml:space="preserve">echo </w:t>
             </w:r>
             <w:r>
               <w:rPr>
@@ -3101,16 +2560,8 @@
               <w:rPr>
                 <w:rFonts w:ascii="Courier New" w:eastAsia="Courier New" w:hAnsi="Courier New" w:cs="Courier New"/>
               </w:rPr>
-              <w:t>&lt;?</w:t>
-            </w:r>
-            <w:proofErr w:type="spellStart"/>
-            <w:r>
-              <w:rPr>
-                <w:rFonts w:ascii="Courier New" w:eastAsia="Courier New" w:hAnsi="Courier New" w:cs="Courier New"/>
-              </w:rPr>
-              <w:t>php</w:t>
-            </w:r>
-            <w:proofErr w:type="spellEnd"/>
+              <w:t>&lt;?php</w:t>
+            </w:r>
           </w:p>
           <w:p>
             <w:pPr>
@@ -3243,25 +2694,7 @@
               <w:rPr>
                 <w:rFonts w:ascii="Courier New" w:eastAsia="Courier New" w:hAnsi="Courier New" w:cs="Courier New"/>
               </w:rPr>
-              <w:t xml:space="preserve">    </w:t>
-            </w:r>
-            <w:r>
-              <w:rPr>
-                <w:rFonts w:ascii="Courier New" w:eastAsia="Courier New" w:hAnsi="Courier New" w:cs="Courier New"/>
-              </w:rPr>
-              <w:t xml:space="preserve">case </w:t>
-            </w:r>
-            <w:r>
-              <w:rPr>
-                <w:rFonts w:ascii="Courier New" w:eastAsia="Courier New" w:hAnsi="Courier New" w:cs="Courier New"/>
-              </w:rPr>
-              <w:t>2</w:t>
-            </w:r>
-            <w:r>
-              <w:rPr>
-                <w:rFonts w:ascii="Courier New" w:eastAsia="Courier New" w:hAnsi="Courier New" w:cs="Courier New"/>
-              </w:rPr>
-              <w:t>:</w:t>
+              <w:t xml:space="preserve">    case 2:</w:t>
             </w:r>
           </w:p>
           <w:p>
@@ -3295,13 +2728,7 @@
               <w:rPr>
                 <w:rFonts w:ascii="Courier New" w:eastAsia="Courier New" w:hAnsi="Courier New" w:cs="Courier New"/>
               </w:rPr>
-              <w:t>I have two things</w:t>
-            </w:r>
-            <w:r>
-              <w:rPr>
-                <w:rFonts w:ascii="Courier New" w:eastAsia="Courier New" w:hAnsi="Courier New" w:cs="Courier New"/>
-              </w:rPr>
-              <w:t xml:space="preserve"> to carry</w:t>
+              <w:t>I have two things to carry</w:t>
             </w:r>
             <w:r>
               <w:rPr>
@@ -3335,25 +2762,7 @@
               <w:rPr>
                 <w:rFonts w:ascii="Courier New" w:eastAsia="Courier New" w:hAnsi="Courier New" w:cs="Courier New"/>
               </w:rPr>
-              <w:t xml:space="preserve">    </w:t>
-            </w:r>
-            <w:r>
-              <w:rPr>
-                <w:rFonts w:ascii="Courier New" w:eastAsia="Courier New" w:hAnsi="Courier New" w:cs="Courier New"/>
-              </w:rPr>
-              <w:t xml:space="preserve">case </w:t>
-            </w:r>
-            <w:r>
-              <w:rPr>
-                <w:rFonts w:ascii="Courier New" w:eastAsia="Courier New" w:hAnsi="Courier New" w:cs="Courier New"/>
-              </w:rPr>
-              <w:t>3</w:t>
-            </w:r>
-            <w:r>
-              <w:rPr>
-                <w:rFonts w:ascii="Courier New" w:eastAsia="Courier New" w:hAnsi="Courier New" w:cs="Courier New"/>
-              </w:rPr>
-              <w:t>:</w:t>
+              <w:t xml:space="preserve">    case 3:</w:t>
             </w:r>
           </w:p>
           <w:p>
@@ -3387,25 +2796,7 @@
               <w:rPr>
                 <w:rFonts w:ascii="Courier New" w:eastAsia="Courier New" w:hAnsi="Courier New" w:cs="Courier New"/>
               </w:rPr>
-              <w:t xml:space="preserve">I have three </w:t>
-            </w:r>
-            <w:r>
-              <w:rPr>
-                <w:rFonts w:ascii="Courier New" w:eastAsia="Courier New" w:hAnsi="Courier New" w:cs="Courier New"/>
-              </w:rPr>
-              <w:t>thing</w:t>
-            </w:r>
-            <w:r>
-              <w:rPr>
-                <w:rFonts w:ascii="Courier New" w:eastAsia="Courier New" w:hAnsi="Courier New" w:cs="Courier New"/>
-              </w:rPr>
-              <w:t>s</w:t>
-            </w:r>
-            <w:r>
-              <w:rPr>
-                <w:rFonts w:ascii="Courier New" w:eastAsia="Courier New" w:hAnsi="Courier New" w:cs="Courier New"/>
-              </w:rPr>
-              <w:t xml:space="preserve"> to carry</w:t>
+              <w:t>I have three things to carry</w:t>
             </w:r>
             <w:r>
               <w:rPr>
@@ -3439,13 +2830,7 @@
               <w:rPr>
                 <w:rFonts w:ascii="Courier New" w:eastAsia="Courier New" w:hAnsi="Courier New" w:cs="Courier New"/>
               </w:rPr>
-              <w:t xml:space="preserve">    default</w:t>
-            </w:r>
-            <w:r>
-              <w:rPr>
-                <w:rFonts w:ascii="Courier New" w:eastAsia="Courier New" w:hAnsi="Courier New" w:cs="Courier New"/>
-              </w:rPr>
-              <w:t>:</w:t>
+              <w:t xml:space="preserve">    default:</w:t>
             </w:r>
           </w:p>
           <w:p>
@@ -3479,13 +2864,7 @@
               <w:rPr>
                 <w:rFonts w:ascii="Courier New" w:eastAsia="Courier New" w:hAnsi="Courier New" w:cs="Courier New"/>
               </w:rPr>
-              <w:t>I have things</w:t>
-            </w:r>
-            <w:r>
-              <w:rPr>
-                <w:rFonts w:ascii="Courier New" w:eastAsia="Courier New" w:hAnsi="Courier New" w:cs="Courier New"/>
-              </w:rPr>
-              <w:t xml:space="preserve"> to carry</w:t>
+              <w:t>I have things to carry</w:t>
             </w:r>
             <w:r>
               <w:rPr>
@@ -3582,8 +2961,8 @@
       <w:r>
         <w:t xml:space="preserve"> </w:t>
       </w:r>
-      <w:bookmarkStart w:id="8" w:name="_uiv23de9iq2u" w:colFirst="0" w:colLast="0"/>
-      <w:bookmarkEnd w:id="8"/>
+      <w:bookmarkStart w:id="7" w:name="_uiv23de9iq2u" w:colFirst="0" w:colLast="0"/>
+      <w:bookmarkEnd w:id="7"/>
     </w:p>
     <w:p>
       <w:pPr>
@@ -3814,121 +3193,39 @@
                 <w:rFonts w:ascii="Courier New" w:eastAsia="Courier New" w:hAnsi="Courier New" w:cs="Courier New"/>
               </w:rPr>
             </w:pPr>
-            <w:proofErr w:type="gramStart"/>
-            <w:r>
-              <w:rPr>
-                <w:rFonts w:ascii="Courier New" w:eastAsia="Courier New" w:hAnsi="Courier New" w:cs="Courier New"/>
-              </w:rPr>
-              <w:t>&lt;?</w:t>
-            </w:r>
-            <w:proofErr w:type="spellStart"/>
-            <w:r>
-              <w:rPr>
-                <w:rFonts w:ascii="Courier New" w:eastAsia="Courier New" w:hAnsi="Courier New" w:cs="Courier New"/>
-              </w:rPr>
-              <w:t>php</w:t>
-            </w:r>
-            <w:proofErr w:type="spellEnd"/>
-            <w:proofErr w:type="gramEnd"/>
+            <w:r>
+              <w:rPr>
+                <w:rFonts w:ascii="Courier New" w:eastAsia="Courier New" w:hAnsi="Courier New" w:cs="Courier New"/>
+              </w:rPr>
+              <w:t>&lt;?php</w:t>
+            </w:r>
             <w:r>
               <w:rPr>
                 <w:rFonts w:ascii="Courier New" w:eastAsia="Courier New" w:hAnsi="Courier New" w:cs="Courier New"/>
               </w:rPr>
               <w:br/>
-              <w:t>$</w:t>
-            </w:r>
-            <w:proofErr w:type="spellStart"/>
-            <w:r>
-              <w:rPr>
-                <w:rFonts w:ascii="Courier New" w:eastAsia="Courier New" w:hAnsi="Courier New" w:cs="Courier New"/>
-              </w:rPr>
-              <w:t>i</w:t>
-            </w:r>
-            <w:proofErr w:type="spellEnd"/>
-            <w:r>
-              <w:rPr>
-                <w:rFonts w:ascii="Courier New" w:eastAsia="Courier New" w:hAnsi="Courier New" w:cs="Courier New"/>
-              </w:rPr>
-              <w:t xml:space="preserve"> = 1;</w:t>
+              <w:t>$i = 1;</w:t>
             </w:r>
             <w:r>
               <w:rPr>
                 <w:rFonts w:ascii="Courier New" w:eastAsia="Courier New" w:hAnsi="Courier New" w:cs="Courier New"/>
               </w:rPr>
               <w:br/>
-              <w:t>while($</w:t>
-            </w:r>
-            <w:proofErr w:type="spellStart"/>
-            <w:r>
-              <w:rPr>
-                <w:rFonts w:ascii="Courier New" w:eastAsia="Courier New" w:hAnsi="Courier New" w:cs="Courier New"/>
-              </w:rPr>
-              <w:t>i</w:t>
-            </w:r>
-            <w:proofErr w:type="spellEnd"/>
-            <w:r>
-              <w:rPr>
-                <w:rFonts w:ascii="Courier New" w:eastAsia="Courier New" w:hAnsi="Courier New" w:cs="Courier New"/>
-              </w:rPr>
-              <w:t xml:space="preserve"> &lt;= 3){</w:t>
+              <w:t>while($i &lt;= 3){</w:t>
             </w:r>
             <w:r>
               <w:rPr>
                 <w:rFonts w:ascii="Courier New" w:eastAsia="Courier New" w:hAnsi="Courier New" w:cs="Courier New"/>
               </w:rPr>
               <w:br/>
-              <w:t xml:space="preserve">    $</w:t>
-            </w:r>
-            <w:proofErr w:type="spellStart"/>
-            <w:r>
-              <w:rPr>
-                <w:rFonts w:ascii="Courier New" w:eastAsia="Courier New" w:hAnsi="Courier New" w:cs="Courier New"/>
-              </w:rPr>
-              <w:t>i</w:t>
-            </w:r>
-            <w:proofErr w:type="spellEnd"/>
-            <w:r>
-              <w:rPr>
-                <w:rFonts w:ascii="Courier New" w:eastAsia="Courier New" w:hAnsi="Courier New" w:cs="Courier New"/>
-              </w:rPr>
-              <w:t>++;</w:t>
+              <w:t xml:space="preserve">    $i++;</w:t>
             </w:r>
             <w:r>
               <w:rPr>
                 <w:rFonts w:ascii="Courier New" w:eastAsia="Courier New" w:hAnsi="Courier New" w:cs="Courier New"/>
               </w:rPr>
               <w:br/>
-              <w:t xml:space="preserve">    echo $</w:t>
-            </w:r>
-            <w:proofErr w:type="spellStart"/>
-            <w:r>
-              <w:rPr>
-                <w:rFonts w:ascii="Courier New" w:eastAsia="Courier New" w:hAnsi="Courier New" w:cs="Courier New"/>
-              </w:rPr>
-              <w:t>i</w:t>
-            </w:r>
-            <w:proofErr w:type="spellEnd"/>
-            <w:r>
-              <w:rPr>
-                <w:rFonts w:ascii="Courier New" w:eastAsia="Courier New" w:hAnsi="Courier New" w:cs="Courier New"/>
-              </w:rPr>
-              <w:t xml:space="preserve"> . "&lt;</w:t>
-            </w:r>
-            <w:proofErr w:type="spellStart"/>
-            <w:proofErr w:type="gramStart"/>
-            <w:r>
-              <w:rPr>
-                <w:rFonts w:ascii="Courier New" w:eastAsia="Courier New" w:hAnsi="Courier New" w:cs="Courier New"/>
-              </w:rPr>
-              <w:t>br</w:t>
-            </w:r>
-            <w:proofErr w:type="spellEnd"/>
-            <w:proofErr w:type="gramEnd"/>
-            <w:r>
-              <w:rPr>
-                <w:rFonts w:ascii="Courier New" w:eastAsia="Courier New" w:hAnsi="Courier New" w:cs="Courier New"/>
-              </w:rPr>
-              <w:t>&gt;";</w:t>
+              <w:t xml:space="preserve">    echo $i . "&lt;br&gt;";</w:t>
             </w:r>
             <w:r>
               <w:rPr>
@@ -4054,107 +3351,25 @@
                 <w:rFonts w:ascii="Courier New" w:eastAsia="Courier New" w:hAnsi="Courier New" w:cs="Courier New"/>
               </w:rPr>
             </w:pPr>
-            <w:proofErr w:type="gramStart"/>
-            <w:r>
-              <w:rPr>
-                <w:rFonts w:ascii="Courier New" w:eastAsia="Courier New" w:hAnsi="Courier New" w:cs="Courier New"/>
-              </w:rPr>
-              <w:t>&lt;?</w:t>
-            </w:r>
-            <w:proofErr w:type="spellStart"/>
-            <w:r>
-              <w:rPr>
-                <w:rFonts w:ascii="Courier New" w:eastAsia="Courier New" w:hAnsi="Courier New" w:cs="Courier New"/>
-              </w:rPr>
-              <w:t>php</w:t>
-            </w:r>
-            <w:proofErr w:type="spellEnd"/>
-            <w:proofErr w:type="gramEnd"/>
+            <w:r>
+              <w:rPr>
+                <w:rFonts w:ascii="Courier New" w:eastAsia="Courier New" w:hAnsi="Courier New" w:cs="Courier New"/>
+              </w:rPr>
+              <w:t>&lt;?php</w:t>
+            </w:r>
             <w:r>
               <w:rPr>
                 <w:rFonts w:ascii="Courier New" w:eastAsia="Courier New" w:hAnsi="Courier New" w:cs="Courier New"/>
               </w:rPr>
               <w:br/>
-              <w:t>for($</w:t>
-            </w:r>
-            <w:proofErr w:type="spellStart"/>
-            <w:r>
-              <w:rPr>
-                <w:rFonts w:ascii="Courier New" w:eastAsia="Courier New" w:hAnsi="Courier New" w:cs="Courier New"/>
-              </w:rPr>
-              <w:t>i</w:t>
-            </w:r>
-            <w:proofErr w:type="spellEnd"/>
-            <w:r>
-              <w:rPr>
-                <w:rFonts w:ascii="Courier New" w:eastAsia="Courier New" w:hAnsi="Courier New" w:cs="Courier New"/>
-              </w:rPr>
-              <w:t>=1; $</w:t>
-            </w:r>
-            <w:proofErr w:type="spellStart"/>
-            <w:r>
-              <w:rPr>
-                <w:rFonts w:ascii="Courier New" w:eastAsia="Courier New" w:hAnsi="Courier New" w:cs="Courier New"/>
-              </w:rPr>
-              <w:t>i</w:t>
-            </w:r>
-            <w:proofErr w:type="spellEnd"/>
-            <w:r>
-              <w:rPr>
-                <w:rFonts w:ascii="Courier New" w:eastAsia="Courier New" w:hAnsi="Courier New" w:cs="Courier New"/>
-              </w:rPr>
-              <w:t>&lt;=3; $</w:t>
-            </w:r>
-            <w:proofErr w:type="spellStart"/>
-            <w:r>
-              <w:rPr>
-                <w:rFonts w:ascii="Courier New" w:eastAsia="Courier New" w:hAnsi="Courier New" w:cs="Courier New"/>
-              </w:rPr>
-              <w:t>i</w:t>
-            </w:r>
-            <w:proofErr w:type="spellEnd"/>
-            <w:r>
-              <w:rPr>
-                <w:rFonts w:ascii="Courier New" w:eastAsia="Courier New" w:hAnsi="Courier New" w:cs="Courier New"/>
-              </w:rPr>
-              <w:t>++){</w:t>
+              <w:t>for($i=1; $i&lt;=3; $i++){</w:t>
             </w:r>
             <w:r>
               <w:rPr>
                 <w:rFonts w:ascii="Courier New" w:eastAsia="Courier New" w:hAnsi="Courier New" w:cs="Courier New"/>
               </w:rPr>
               <w:br/>
-              <w:t xml:space="preserve">    echo $</w:t>
-            </w:r>
-            <w:proofErr w:type="spellStart"/>
-            <w:r>
-              <w:rPr>
-                <w:rFonts w:ascii="Courier New" w:eastAsia="Courier New" w:hAnsi="Courier New" w:cs="Courier New"/>
-              </w:rPr>
-              <w:t>i</w:t>
-            </w:r>
-            <w:proofErr w:type="spellEnd"/>
-            <w:r>
-              <w:rPr>
-                <w:rFonts w:ascii="Courier New" w:eastAsia="Courier New" w:hAnsi="Courier New" w:cs="Courier New"/>
-              </w:rPr>
-              <w:t xml:space="preserve"> . "&lt;</w:t>
-            </w:r>
-            <w:proofErr w:type="spellStart"/>
-            <w:proofErr w:type="gramStart"/>
-            <w:r>
-              <w:rPr>
-                <w:rFonts w:ascii="Courier New" w:eastAsia="Courier New" w:hAnsi="Courier New" w:cs="Courier New"/>
-              </w:rPr>
-              <w:t>br</w:t>
-            </w:r>
-            <w:proofErr w:type="spellEnd"/>
-            <w:proofErr w:type="gramEnd"/>
-            <w:r>
-              <w:rPr>
-                <w:rFonts w:ascii="Courier New" w:eastAsia="Courier New" w:hAnsi="Courier New" w:cs="Courier New"/>
-              </w:rPr>
-              <w:t>&gt;";</w:t>
+              <w:t xml:space="preserve">    echo $i . "&lt;br&gt;";</w:t>
             </w:r>
             <w:r>
               <w:rPr>
@@ -4197,11 +3412,9 @@
               </w:pBdr>
               <w:spacing w:line="240" w:lineRule="auto"/>
             </w:pPr>
-            <w:proofErr w:type="spellStart"/>
             <w:r>
               <w:t>Foreach</w:t>
             </w:r>
-            <w:proofErr w:type="spellEnd"/>
           </w:p>
         </w:tc>
         <w:tc>
@@ -4221,33 +3434,11 @@
                 <w:rFonts w:ascii="Courier New" w:eastAsia="Courier New" w:hAnsi="Courier New" w:cs="Courier New"/>
               </w:rPr>
             </w:pPr>
-            <w:proofErr w:type="spellStart"/>
-            <w:r>
-              <w:rPr>
-                <w:rFonts w:ascii="Courier New" w:eastAsia="Courier New" w:hAnsi="Courier New" w:cs="Courier New"/>
-              </w:rPr>
-              <w:t>foreach</w:t>
-            </w:r>
-            <w:proofErr w:type="spellEnd"/>
-            <w:r>
-              <w:rPr>
-                <w:rFonts w:ascii="Courier New" w:eastAsia="Courier New" w:hAnsi="Courier New" w:cs="Courier New"/>
-              </w:rPr>
-              <w:t>($array as $</w:t>
-            </w:r>
-            <w:proofErr w:type="spellStart"/>
-            <w:r>
-              <w:rPr>
-                <w:rFonts w:ascii="Courier New" w:eastAsia="Courier New" w:hAnsi="Courier New" w:cs="Courier New"/>
-              </w:rPr>
-              <w:t>var</w:t>
-            </w:r>
-            <w:proofErr w:type="spellEnd"/>
-            <w:r>
-              <w:rPr>
-                <w:rFonts w:ascii="Courier New" w:eastAsia="Courier New" w:hAnsi="Courier New" w:cs="Courier New"/>
-              </w:rPr>
-              <w:t>){</w:t>
+            <w:r>
+              <w:rPr>
+                <w:rFonts w:ascii="Courier New" w:eastAsia="Courier New" w:hAnsi="Courier New" w:cs="Courier New"/>
+              </w:rPr>
+              <w:t>foreach($array as $var){</w:t>
             </w:r>
             <w:r>
               <w:rPr>
@@ -4301,16 +3492,8 @@
               <w:rPr>
                 <w:rFonts w:ascii="Courier New" w:eastAsia="Courier New" w:hAnsi="Courier New" w:cs="Courier New"/>
               </w:rPr>
-              <w:t>&lt;?</w:t>
-            </w:r>
-            <w:proofErr w:type="spellStart"/>
-            <w:r>
-              <w:rPr>
-                <w:rFonts w:ascii="Courier New" w:eastAsia="Courier New" w:hAnsi="Courier New" w:cs="Courier New"/>
-              </w:rPr>
-              <w:t>php</w:t>
-            </w:r>
-            <w:proofErr w:type="spellEnd"/>
+              <w:t>&lt;?php</w:t>
+            </w:r>
           </w:p>
           <w:p>
             <w:pPr>
@@ -4371,19 +3554,11 @@
                 <w:rFonts w:ascii="Courier New" w:eastAsia="Courier New" w:hAnsi="Courier New" w:cs="Courier New"/>
               </w:rPr>
             </w:pPr>
-            <w:proofErr w:type="spellStart"/>
-            <w:r>
-              <w:rPr>
-                <w:rFonts w:ascii="Courier New" w:eastAsia="Courier New" w:hAnsi="Courier New" w:cs="Courier New"/>
-              </w:rPr>
-              <w:t>foreach</w:t>
-            </w:r>
-            <w:proofErr w:type="spellEnd"/>
-            <w:r>
-              <w:rPr>
-                <w:rFonts w:ascii="Courier New" w:eastAsia="Courier New" w:hAnsi="Courier New" w:cs="Courier New"/>
-              </w:rPr>
-              <w:t>($numbers as $value){</w:t>
+            <w:r>
+              <w:rPr>
+                <w:rFonts w:ascii="Courier New" w:eastAsia="Courier New" w:hAnsi="Courier New" w:cs="Courier New"/>
+              </w:rPr>
+              <w:t>foreach($numbers as $value){</w:t>
             </w:r>
           </w:p>
           <w:p>
@@ -4405,35 +3580,7 @@
               <w:rPr>
                 <w:rFonts w:ascii="Courier New" w:eastAsia="Courier New" w:hAnsi="Courier New" w:cs="Courier New"/>
               </w:rPr>
-              <w:t xml:space="preserve">    </w:t>
-            </w:r>
-            <w:proofErr w:type="gramStart"/>
-            <w:r>
-              <w:rPr>
-                <w:rFonts w:ascii="Courier New" w:eastAsia="Courier New" w:hAnsi="Courier New" w:cs="Courier New"/>
-              </w:rPr>
-              <w:t>echo</w:t>
-            </w:r>
-            <w:proofErr w:type="gramEnd"/>
-            <w:r>
-              <w:rPr>
-                <w:rFonts w:ascii="Courier New" w:eastAsia="Courier New" w:hAnsi="Courier New" w:cs="Courier New"/>
-              </w:rPr>
-              <w:t xml:space="preserve"> $value . "&lt;</w:t>
-            </w:r>
-            <w:proofErr w:type="spellStart"/>
-            <w:r>
-              <w:rPr>
-                <w:rFonts w:ascii="Courier New" w:eastAsia="Courier New" w:hAnsi="Courier New" w:cs="Courier New"/>
-              </w:rPr>
-              <w:t>br</w:t>
-            </w:r>
-            <w:proofErr w:type="spellEnd"/>
-            <w:r>
-              <w:rPr>
-                <w:rFonts w:ascii="Courier New" w:eastAsia="Courier New" w:hAnsi="Courier New" w:cs="Courier New"/>
-              </w:rPr>
-              <w:t>&gt;";</w:t>
+              <w:t xml:space="preserve">    echo $value . "&lt;br&gt;";</w:t>
             </w:r>
           </w:p>
           <w:p>
@@ -4608,16 +3755,8 @@
               <w:rPr>
                 <w:rFonts w:ascii="Courier New" w:eastAsia="Courier New" w:hAnsi="Courier New" w:cs="Courier New"/>
               </w:rPr>
-              <w:t>&lt;?</w:t>
-            </w:r>
-            <w:proofErr w:type="spellStart"/>
-            <w:r>
-              <w:rPr>
-                <w:rFonts w:ascii="Courier New" w:eastAsia="Courier New" w:hAnsi="Courier New" w:cs="Courier New"/>
-              </w:rPr>
-              <w:t>php</w:t>
-            </w:r>
-            <w:proofErr w:type="spellEnd"/>
+              <w:t>&lt;?php</w:t>
+            </w:r>
           </w:p>
           <w:p>
             <w:pPr>
@@ -4638,21 +3777,7 @@
               <w:rPr>
                 <w:rFonts w:ascii="Courier New" w:eastAsia="Courier New" w:hAnsi="Courier New" w:cs="Courier New"/>
               </w:rPr>
-              <w:t>$</w:t>
-            </w:r>
-            <w:proofErr w:type="spellStart"/>
-            <w:r>
-              <w:rPr>
-                <w:rFonts w:ascii="Courier New" w:eastAsia="Courier New" w:hAnsi="Courier New" w:cs="Courier New"/>
-              </w:rPr>
-              <w:t>i</w:t>
-            </w:r>
-            <w:proofErr w:type="spellEnd"/>
-            <w:r>
-              <w:rPr>
-                <w:rFonts w:ascii="Courier New" w:eastAsia="Courier New" w:hAnsi="Courier New" w:cs="Courier New"/>
-              </w:rPr>
-              <w:t xml:space="preserve"> = 1;</w:t>
+              <w:t>$i = 1;</w:t>
             </w:r>
           </w:p>
           <w:p>
@@ -4696,21 +3821,7 @@
               <w:rPr>
                 <w:rFonts w:ascii="Courier New" w:eastAsia="Courier New" w:hAnsi="Courier New" w:cs="Courier New"/>
               </w:rPr>
-              <w:t xml:space="preserve">    $</w:t>
-            </w:r>
-            <w:proofErr w:type="spellStart"/>
-            <w:r>
-              <w:rPr>
-                <w:rFonts w:ascii="Courier New" w:eastAsia="Courier New" w:hAnsi="Courier New" w:cs="Courier New"/>
-              </w:rPr>
-              <w:t>i</w:t>
-            </w:r>
-            <w:proofErr w:type="spellEnd"/>
-            <w:r>
-              <w:rPr>
-                <w:rFonts w:ascii="Courier New" w:eastAsia="Courier New" w:hAnsi="Courier New" w:cs="Courier New"/>
-              </w:rPr>
-              <w:t>++;</w:t>
+              <w:t xml:space="preserve">    $i++;</w:t>
             </w:r>
           </w:p>
           <w:p>
@@ -4732,49 +3843,7 @@
               <w:rPr>
                 <w:rFonts w:ascii="Courier New" w:eastAsia="Courier New" w:hAnsi="Courier New" w:cs="Courier New"/>
               </w:rPr>
-              <w:t xml:space="preserve">    </w:t>
-            </w:r>
-            <w:proofErr w:type="gramStart"/>
-            <w:r>
-              <w:rPr>
-                <w:rFonts w:ascii="Courier New" w:eastAsia="Courier New" w:hAnsi="Courier New" w:cs="Courier New"/>
-              </w:rPr>
-              <w:t>echo</w:t>
-            </w:r>
-            <w:proofErr w:type="gramEnd"/>
-            <w:r>
-              <w:rPr>
-                <w:rFonts w:ascii="Courier New" w:eastAsia="Courier New" w:hAnsi="Courier New" w:cs="Courier New"/>
-              </w:rPr>
-              <w:t xml:space="preserve"> $</w:t>
-            </w:r>
-            <w:proofErr w:type="spellStart"/>
-            <w:r>
-              <w:rPr>
-                <w:rFonts w:ascii="Courier New" w:eastAsia="Courier New" w:hAnsi="Courier New" w:cs="Courier New"/>
-              </w:rPr>
-              <w:t>i</w:t>
-            </w:r>
-            <w:proofErr w:type="spellEnd"/>
-            <w:r>
-              <w:rPr>
-                <w:rFonts w:ascii="Courier New" w:eastAsia="Courier New" w:hAnsi="Courier New" w:cs="Courier New"/>
-              </w:rPr>
-              <w:t xml:space="preserve"> . "&lt;</w:t>
-            </w:r>
-            <w:proofErr w:type="spellStart"/>
-            <w:r>
-              <w:rPr>
-                <w:rFonts w:ascii="Courier New" w:eastAsia="Courier New" w:hAnsi="Courier New" w:cs="Courier New"/>
-              </w:rPr>
-              <w:t>br</w:t>
-            </w:r>
-            <w:proofErr w:type="spellEnd"/>
-            <w:r>
-              <w:rPr>
-                <w:rFonts w:ascii="Courier New" w:eastAsia="Courier New" w:hAnsi="Courier New" w:cs="Courier New"/>
-              </w:rPr>
-              <w:t>&gt;";</w:t>
+              <w:t xml:space="preserve">    echo $i . "&lt;br&gt;";</w:t>
             </w:r>
           </w:p>
           <w:p>
@@ -4818,21 +3887,7 @@
               <w:rPr>
                 <w:rFonts w:ascii="Courier New" w:eastAsia="Courier New" w:hAnsi="Courier New" w:cs="Courier New"/>
               </w:rPr>
-              <w:t>while($</w:t>
-            </w:r>
-            <w:proofErr w:type="spellStart"/>
-            <w:r>
-              <w:rPr>
-                <w:rFonts w:ascii="Courier New" w:eastAsia="Courier New" w:hAnsi="Courier New" w:cs="Courier New"/>
-              </w:rPr>
-              <w:t>i</w:t>
-            </w:r>
-            <w:proofErr w:type="spellEnd"/>
-            <w:r>
-              <w:rPr>
-                <w:rFonts w:ascii="Courier New" w:eastAsia="Courier New" w:hAnsi="Courier New" w:cs="Courier New"/>
-              </w:rPr>
-              <w:t xml:space="preserve"> &lt;= 3);</w:t>
+              <w:t>while($i &lt;= 3);</w:t>
             </w:r>
           </w:p>
           <w:p>
@@ -4891,8 +3946,8 @@
       <w:pPr>
         <w:pStyle w:val="Heading2"/>
       </w:pPr>
-      <w:bookmarkStart w:id="9" w:name="_gb17hlz7uzrh" w:colFirst="0" w:colLast="0"/>
-      <w:bookmarkEnd w:id="9"/>
+      <w:bookmarkStart w:id="8" w:name="_gb17hlz7uzrh" w:colFirst="0" w:colLast="0"/>
+      <w:bookmarkEnd w:id="8"/>
       <w:r>
         <w:t>Functions</w:t>
       </w:r>
@@ -4968,21 +4023,7 @@
               <w:rPr>
                 <w:rFonts w:ascii="Courier New" w:hAnsi="Courier New" w:cs="Courier New"/>
               </w:rPr>
-              <w:t xml:space="preserve">function </w:t>
-            </w:r>
-            <w:proofErr w:type="spellStart"/>
-            <w:r>
-              <w:rPr>
-                <w:rFonts w:ascii="Courier New" w:hAnsi="Courier New" w:cs="Courier New"/>
-              </w:rPr>
-              <w:t>funcName</w:t>
-            </w:r>
-            <w:proofErr w:type="spellEnd"/>
-            <w:r>
-              <w:rPr>
-                <w:rFonts w:ascii="Courier New" w:hAnsi="Courier New" w:cs="Courier New"/>
-              </w:rPr>
-              <w:t>(){</w:t>
+              <w:t>function funcName(){</w:t>
             </w:r>
           </w:p>
           <w:p>
@@ -5081,19 +4122,11 @@
               </w:rPr>
               <w:t xml:space="preserve">function </w:t>
             </w:r>
-            <w:proofErr w:type="spellStart"/>
-            <w:r>
-              <w:rPr>
-                <w:rFonts w:ascii="Courier New" w:hAnsi="Courier New" w:cs="Courier New"/>
-              </w:rPr>
-              <w:t>sayHello</w:t>
-            </w:r>
-            <w:proofErr w:type="spellEnd"/>
-            <w:r>
-              <w:rPr>
-                <w:rFonts w:ascii="Courier New" w:hAnsi="Courier New" w:cs="Courier New"/>
-              </w:rPr>
-              <w:t>(){</w:t>
+            <w:r>
+              <w:rPr>
+                <w:rFonts w:ascii="Courier New" w:hAnsi="Courier New" w:cs="Courier New"/>
+              </w:rPr>
+              <w:t>sayHello(){</w:t>
             </w:r>
           </w:p>
           <w:p>
@@ -5107,45 +4140,13 @@
               <w:rPr>
                 <w:rFonts w:ascii="Courier New" w:hAnsi="Courier New" w:cs="Courier New"/>
               </w:rPr>
-              <w:t xml:space="preserve">    </w:t>
-            </w:r>
-            <w:proofErr w:type="gramStart"/>
-            <w:r>
-              <w:rPr>
-                <w:rFonts w:ascii="Courier New" w:hAnsi="Courier New" w:cs="Courier New"/>
-              </w:rPr>
-              <w:t>echo</w:t>
-            </w:r>
-            <w:proofErr w:type="gramEnd"/>
-            <w:r>
-              <w:rPr>
-                <w:rFonts w:ascii="Courier New" w:hAnsi="Courier New" w:cs="Courier New"/>
-              </w:rPr>
-              <w:t xml:space="preserve"> </w:t>
-            </w:r>
-            <w:r>
-              <w:rPr>
-                <w:rFonts w:ascii="Courier New" w:eastAsia="Courier New" w:hAnsi="Courier New" w:cs="Courier New"/>
-              </w:rPr>
-              <w:t>"</w:t>
-            </w:r>
-            <w:r>
-              <w:rPr>
-                <w:rFonts w:ascii="Courier New" w:eastAsia="Courier New" w:hAnsi="Courier New" w:cs="Courier New"/>
-              </w:rPr>
-              <w:t>Hello dear user!</w:t>
-            </w:r>
-            <w:r>
-              <w:rPr>
-                <w:rFonts w:ascii="Courier New" w:eastAsia="Courier New" w:hAnsi="Courier New" w:cs="Courier New"/>
-              </w:rPr>
-              <w:t>"</w:t>
-            </w:r>
-            <w:r>
-              <w:rPr>
-                <w:rFonts w:ascii="Courier New" w:eastAsia="Courier New" w:hAnsi="Courier New" w:cs="Courier New"/>
-              </w:rPr>
-              <w:t>;</w:t>
+              <w:t xml:space="preserve">    echo </w:t>
+            </w:r>
+            <w:r>
+              <w:rPr>
+                <w:rFonts w:ascii="Courier New" w:eastAsia="Courier New" w:hAnsi="Courier New" w:cs="Courier New"/>
+              </w:rPr>
+              <w:t>"Hello dear user!";</w:t>
             </w:r>
           </w:p>
           <w:p>
@@ -5241,33 +4242,7 @@
               <w:rPr>
                 <w:rFonts w:ascii="Courier New" w:hAnsi="Courier New" w:cs="Courier New"/>
               </w:rPr>
-              <w:t xml:space="preserve">function </w:t>
-            </w:r>
-            <w:proofErr w:type="spellStart"/>
-            <w:r>
-              <w:rPr>
-                <w:rFonts w:ascii="Courier New" w:hAnsi="Courier New" w:cs="Courier New"/>
-              </w:rPr>
-              <w:t>funcName</w:t>
-            </w:r>
-            <w:proofErr w:type="spellEnd"/>
-            <w:r>
-              <w:rPr>
-                <w:rFonts w:ascii="Courier New" w:hAnsi="Courier New" w:cs="Courier New"/>
-              </w:rPr>
-              <w:t>(</w:t>
-            </w:r>
-            <w:r>
-              <w:rPr>
-                <w:rFonts w:ascii="Courier New" w:hAnsi="Courier New" w:cs="Courier New"/>
-              </w:rPr>
-              <w:t>$param1, $param2</w:t>
-            </w:r>
-            <w:r>
-              <w:rPr>
-                <w:rFonts w:ascii="Courier New" w:hAnsi="Courier New" w:cs="Courier New"/>
-              </w:rPr>
-              <w:t>){</w:t>
+              <w:t>function funcName($param1, $param2){</w:t>
             </w:r>
           </w:p>
           <w:p>
@@ -5353,25 +4328,7 @@
               <w:rPr>
                 <w:rFonts w:ascii="Courier New" w:hAnsi="Courier New" w:cs="Courier New"/>
               </w:rPr>
-              <w:t>multiply</w:t>
-            </w:r>
-            <w:r>
-              <w:rPr>
-                <w:rFonts w:ascii="Courier New" w:hAnsi="Courier New" w:cs="Courier New"/>
-              </w:rPr>
-              <w:t>(</w:t>
-            </w:r>
-            <w:r>
-              <w:rPr>
-                <w:rFonts w:ascii="Courier New" w:hAnsi="Courier New" w:cs="Courier New"/>
-              </w:rPr>
-              <w:t>$factor1, $factor2</w:t>
-            </w:r>
-            <w:r>
-              <w:rPr>
-                <w:rFonts w:ascii="Courier New" w:hAnsi="Courier New" w:cs="Courier New"/>
-              </w:rPr>
-              <w:t>){</w:t>
+              <w:t>multiply($factor1, $factor2){</w:t>
             </w:r>
           </w:p>
           <w:p>
@@ -5398,13 +4355,7 @@
               <w:rPr>
                 <w:rFonts w:ascii="Courier New" w:hAnsi="Courier New" w:cs="Courier New"/>
               </w:rPr>
-              <w:t xml:space="preserve">    </w:t>
-            </w:r>
-            <w:r>
-              <w:rPr>
-                <w:rFonts w:ascii="Courier New" w:hAnsi="Courier New" w:cs="Courier New"/>
-              </w:rPr>
-              <w:t>return $sum</w:t>
+              <w:t xml:space="preserve">    return $sum</w:t>
             </w:r>
             <w:r>
               <w:rPr>
@@ -5529,21 +4480,7 @@
               <w:rPr>
                 <w:rFonts w:ascii="Courier New" w:hAnsi="Courier New" w:cs="Courier New"/>
               </w:rPr>
-              <w:t xml:space="preserve">function </w:t>
-            </w:r>
-            <w:proofErr w:type="spellStart"/>
-            <w:r>
-              <w:rPr>
-                <w:rFonts w:ascii="Courier New" w:hAnsi="Courier New" w:cs="Courier New"/>
-              </w:rPr>
-              <w:t>funcName</w:t>
-            </w:r>
-            <w:proofErr w:type="spellEnd"/>
-            <w:r>
-              <w:rPr>
-                <w:rFonts w:ascii="Courier New" w:hAnsi="Courier New" w:cs="Courier New"/>
-              </w:rPr>
-              <w:t>($param1, $param2){</w:t>
+              <w:t>function funcName($param1, $param2){</w:t>
             </w:r>
           </w:p>
           <w:p>
@@ -5625,98 +4562,24 @@
               </w:rPr>
               <w:t xml:space="preserve">function </w:t>
             </w:r>
-            <w:proofErr w:type="spellStart"/>
-            <w:r>
-              <w:rPr>
-                <w:rFonts w:ascii="Courier New" w:hAnsi="Courier New" w:cs="Courier New"/>
-              </w:rPr>
-              <w:t>incrementBy</w:t>
-            </w:r>
-            <w:proofErr w:type="spellEnd"/>
-            <w:r>
-              <w:rPr>
-                <w:rFonts w:ascii="Courier New" w:hAnsi="Courier New" w:cs="Courier New"/>
-              </w:rPr>
-              <w:t>($</w:t>
-            </w:r>
-            <w:r>
-              <w:rPr>
-                <w:rFonts w:ascii="Courier New" w:hAnsi="Courier New" w:cs="Courier New"/>
-              </w:rPr>
-              <w:t>num</w:t>
-            </w:r>
-            <w:r>
-              <w:rPr>
-                <w:rFonts w:ascii="Courier New" w:hAnsi="Courier New" w:cs="Courier New"/>
-              </w:rPr>
-              <w:t>1, $</w:t>
-            </w:r>
-            <w:r>
-              <w:rPr>
-                <w:rFonts w:ascii="Courier New" w:hAnsi="Courier New" w:cs="Courier New"/>
-              </w:rPr>
-              <w:t>incrementNum</w:t>
-            </w:r>
-            <w:r>
-              <w:rPr>
-                <w:rFonts w:ascii="Courier New" w:hAnsi="Courier New" w:cs="Courier New"/>
-              </w:rPr>
-              <w:t>2</w:t>
-            </w:r>
-            <w:r>
-              <w:rPr>
-                <w:rFonts w:ascii="Courier New" w:hAnsi="Courier New" w:cs="Courier New"/>
-              </w:rPr>
-              <w:t>=1</w:t>
-            </w:r>
-            <w:r>
-              <w:rPr>
-                <w:rFonts w:ascii="Courier New" w:hAnsi="Courier New" w:cs="Courier New"/>
-              </w:rPr>
-              <w:t>){</w:t>
-            </w:r>
-          </w:p>
-          <w:p>
-            <w:pPr>
-              <w:rPr>
-                <w:rFonts w:ascii="Courier New" w:hAnsi="Courier New" w:cs="Courier New"/>
-              </w:rPr>
-            </w:pPr>
-            <w:r>
-              <w:rPr>
-                <w:rFonts w:ascii="Courier New" w:hAnsi="Courier New" w:cs="Courier New"/>
-              </w:rPr>
-              <w:t xml:space="preserve">    $result</w:t>
-            </w:r>
-            <w:r>
-              <w:rPr>
-                <w:rFonts w:ascii="Courier New" w:hAnsi="Courier New" w:cs="Courier New"/>
-              </w:rPr>
-              <w:t xml:space="preserve"> = $</w:t>
-            </w:r>
-            <w:r>
-              <w:rPr>
-                <w:rFonts w:ascii="Courier New" w:hAnsi="Courier New" w:cs="Courier New"/>
-              </w:rPr>
-              <w:t>num1 +</w:t>
-            </w:r>
-            <w:r>
-              <w:rPr>
-                <w:rFonts w:ascii="Courier New" w:hAnsi="Courier New" w:cs="Courier New"/>
-              </w:rPr>
-              <w:t xml:space="preserve"> $</w:t>
-            </w:r>
-            <w:r>
-              <w:rPr>
-                <w:rFonts w:ascii="Courier New" w:hAnsi="Courier New" w:cs="Courier New"/>
-              </w:rPr>
-              <w:t>num2</w:t>
-            </w:r>
-            <w:r>
-              <w:rPr>
-                <w:rFonts w:ascii="Courier New" w:hAnsi="Courier New" w:cs="Courier New"/>
-              </w:rPr>
-              <w:t>2;</w:t>
+            <w:r>
+              <w:rPr>
+                <w:rFonts w:ascii="Courier New" w:hAnsi="Courier New" w:cs="Courier New"/>
+              </w:rPr>
+              <w:t>incrementBy($num1, $incrementNum2=1){</w:t>
+            </w:r>
+          </w:p>
+          <w:p>
+            <w:pPr>
+              <w:rPr>
+                <w:rFonts w:ascii="Courier New" w:hAnsi="Courier New" w:cs="Courier New"/>
+              </w:rPr>
+            </w:pPr>
+            <w:r>
+              <w:rPr>
+                <w:rFonts w:ascii="Courier New" w:hAnsi="Courier New" w:cs="Courier New"/>
+              </w:rPr>
+              <w:t xml:space="preserve">    $result = $num1 + $num22;</w:t>
             </w:r>
           </w:p>
           <w:p>
@@ -5730,13 +4593,7 @@
               <w:rPr>
                 <w:rFonts w:ascii="Courier New" w:hAnsi="Courier New" w:cs="Courier New"/>
               </w:rPr>
-              <w:t xml:space="preserve">    return $</w:t>
-            </w:r>
-            <w:r>
-              <w:rPr>
-                <w:rFonts w:ascii="Courier New" w:hAnsi="Courier New" w:cs="Courier New"/>
-              </w:rPr>
-              <w:t>result</w:t>
+              <w:t xml:space="preserve">    return $result</w:t>
             </w:r>
             <w:r>
               <w:rPr>
@@ -5779,8 +4636,8 @@
       <w:pPr>
         <w:pStyle w:val="Heading2"/>
       </w:pPr>
-      <w:bookmarkStart w:id="10" w:name="_n1qebgptokbo" w:colFirst="0" w:colLast="0"/>
-      <w:bookmarkEnd w:id="10"/>
+      <w:bookmarkStart w:id="9" w:name="_n1qebgptokbo" w:colFirst="0" w:colLast="0"/>
+      <w:bookmarkEnd w:id="9"/>
       <w:r>
         <w:t xml:space="preserve">Handling Error </w:t>
       </w:r>
@@ -5799,8 +4656,8 @@
           <w:szCs w:val="32"/>
         </w:rPr>
       </w:pPr>
-      <w:bookmarkStart w:id="11" w:name="_hl9lff3b9d3u" w:colFirst="0" w:colLast="0"/>
-      <w:bookmarkEnd w:id="11"/>
+      <w:bookmarkStart w:id="10" w:name="_hl9lff3b9d3u" w:colFirst="0" w:colLast="0"/>
+      <w:bookmarkEnd w:id="10"/>
     </w:p>
     <w:p>
       <w:pPr>
@@ -5836,15 +4693,7 @@
         <w:t xml:space="preserve">Cookies are basically small pieces of data </w:t>
       </w:r>
       <w:r>
-        <w:t xml:space="preserve">sent by the server to be stored in a user’s browser which may send it back with the next request to the same server. It is typically used to tell if two requests came from the same browser (MDN </w:t>
-      </w:r>
-      <w:proofErr w:type="spellStart"/>
-      <w:r>
-        <w:t>Webdocs</w:t>
-      </w:r>
-      <w:proofErr w:type="spellEnd"/>
-      <w:r>
-        <w:t xml:space="preserve">). </w:t>
+        <w:t xml:space="preserve">sent by the server to be stored in a user’s browser which may send it back with the next request to the same server. It is typically used to tell if two requests came from the same browser (MDN Webdocs). </w:t>
       </w:r>
       <w:r>
         <w:t>Since</w:t>
@@ -5865,15 +4714,7 @@
         <w:t>In a session based environment, every user is identified through a unique number called session identifier or SID</w:t>
       </w:r>
       <w:r>
-        <w:t xml:space="preserve"> which is used to link each user with their own information in the server like emails and the like (</w:t>
-      </w:r>
-      <w:proofErr w:type="spellStart"/>
-      <w:r>
-        <w:t>TutorialRepublic</w:t>
-      </w:r>
-      <w:proofErr w:type="spellEnd"/>
-      <w:r>
-        <w:t>).</w:t>
+        <w:t xml:space="preserve"> which is used to link each user with their own information in the server like emails and the like (TutorialRepublic).</w:t>
       </w:r>
       <w:r>
         <w:t xml:space="preserve"> </w:t>
@@ -5940,22 +4781,12 @@
       <w:r>
         <w:tab/>
       </w:r>
-      <w:proofErr w:type="gramStart"/>
-      <w:r>
-        <w:rPr>
-          <w:rFonts w:ascii="Courier New" w:hAnsi="Courier New" w:cs="Courier New"/>
-        </w:rPr>
-        <w:t>&lt;?</w:t>
-      </w:r>
-      <w:proofErr w:type="spellStart"/>
-      <w:r>
-        <w:rPr>
-          <w:rFonts w:ascii="Courier New" w:hAnsi="Courier New" w:cs="Courier New"/>
-        </w:rPr>
-        <w:t>php</w:t>
-      </w:r>
-      <w:proofErr w:type="spellEnd"/>
-      <w:proofErr w:type="gramEnd"/>
+      <w:r>
+        <w:rPr>
+          <w:rFonts w:ascii="Courier New" w:hAnsi="Courier New" w:cs="Courier New"/>
+        </w:rPr>
+        <w:t>&lt;?php</w:t>
+      </w:r>
     </w:p>
     <w:p>
       <w:pPr>
@@ -5969,21 +4800,7 @@
         <w:rPr>
           <w:rFonts w:ascii="Courier New" w:hAnsi="Courier New" w:cs="Courier New"/>
         </w:rPr>
-        <w:t xml:space="preserve">// </w:t>
-      </w:r>
-      <w:proofErr w:type="gramStart"/>
-      <w:r>
-        <w:rPr>
-          <w:rFonts w:ascii="Courier New" w:hAnsi="Courier New" w:cs="Courier New"/>
-        </w:rPr>
-        <w:t>Starting</w:t>
-      </w:r>
-      <w:proofErr w:type="gramEnd"/>
-      <w:r>
-        <w:rPr>
-          <w:rFonts w:ascii="Courier New" w:hAnsi="Courier New" w:cs="Courier New"/>
-        </w:rPr>
-        <w:t xml:space="preserve"> session</w:t>
+        <w:t>// Starting session</w:t>
       </w:r>
     </w:p>
     <w:p>
@@ -5994,33 +4811,11 @@
           <w:rFonts w:ascii="Courier New" w:hAnsi="Courier New" w:cs="Courier New"/>
         </w:rPr>
       </w:pPr>
-      <w:proofErr w:type="spellStart"/>
-      <w:r>
-        <w:rPr>
-          <w:rFonts w:ascii="Courier New" w:hAnsi="Courier New" w:cs="Courier New"/>
-        </w:rPr>
-        <w:t>session_</w:t>
-      </w:r>
-      <w:proofErr w:type="gramStart"/>
-      <w:r>
-        <w:rPr>
-          <w:rFonts w:ascii="Courier New" w:hAnsi="Courier New" w:cs="Courier New"/>
-        </w:rPr>
-        <w:t>start</w:t>
-      </w:r>
-      <w:proofErr w:type="spellEnd"/>
-      <w:r>
-        <w:rPr>
-          <w:rFonts w:ascii="Courier New" w:hAnsi="Courier New" w:cs="Courier New"/>
-        </w:rPr>
-        <w:t>(</w:t>
-      </w:r>
-      <w:proofErr w:type="gramEnd"/>
-      <w:r>
-        <w:rPr>
-          <w:rFonts w:ascii="Courier New" w:hAnsi="Courier New" w:cs="Courier New"/>
-        </w:rPr>
-        <w:t>);</w:t>
+      <w:r>
+        <w:rPr>
+          <w:rFonts w:ascii="Courier New" w:hAnsi="Courier New" w:cs="Courier New"/>
+        </w:rPr>
+        <w:t>session_start();</w:t>
       </w:r>
     </w:p>
     <w:p>
@@ -6050,21 +4845,7 @@
         <w:rPr>
           <w:rFonts w:ascii="Courier New" w:hAnsi="Courier New" w:cs="Courier New"/>
         </w:rPr>
-        <w:t xml:space="preserve">// </w:t>
-      </w:r>
-      <w:proofErr w:type="gramStart"/>
-      <w:r>
-        <w:rPr>
-          <w:rFonts w:ascii="Courier New" w:hAnsi="Courier New" w:cs="Courier New"/>
-        </w:rPr>
-        <w:t>Storing</w:t>
-      </w:r>
-      <w:proofErr w:type="gramEnd"/>
-      <w:r>
-        <w:rPr>
-          <w:rFonts w:ascii="Courier New" w:hAnsi="Courier New" w:cs="Courier New"/>
-        </w:rPr>
-        <w:t xml:space="preserve"> session data</w:t>
+        <w:t>// Storing session data</w:t>
       </w:r>
     </w:p>
     <w:p>
@@ -6079,21 +4860,7 @@
         <w:rPr>
           <w:rFonts w:ascii="Courier New" w:hAnsi="Courier New" w:cs="Courier New"/>
         </w:rPr>
-        <w:t>$_</w:t>
-      </w:r>
-      <w:proofErr w:type="gramStart"/>
-      <w:r>
-        <w:rPr>
-          <w:rFonts w:ascii="Courier New" w:hAnsi="Courier New" w:cs="Courier New"/>
-        </w:rPr>
-        <w:t>SESSION[</w:t>
-      </w:r>
-      <w:proofErr w:type="gramEnd"/>
-      <w:r>
-        <w:rPr>
-          <w:rFonts w:ascii="Courier New" w:hAnsi="Courier New" w:cs="Courier New"/>
-        </w:rPr>
-        <w:t>"username"] = "user1";</w:t>
+        <w:t>$_SESSION["username"] = "user1";</w:t>
       </w:r>
     </w:p>
     <w:p>
@@ -6125,33 +4892,23 @@
       <w:r>
         <w:t xml:space="preserve">or on request whether a specific session ID has been sent with the request if </w:t>
       </w:r>
-      <w:proofErr w:type="spellStart"/>
       <w:r>
         <w:rPr>
           <w:rFonts w:ascii="Courier New" w:hAnsi="Courier New" w:cs="Courier New"/>
         </w:rPr>
         <w:t>session.auto_start</w:t>
       </w:r>
-      <w:proofErr w:type="spellEnd"/>
       <w:r>
         <w:t xml:space="preserve"> is set to 1 or explicitly throug</w:t>
       </w:r>
       <w:r>
         <w:t xml:space="preserve">h </w:t>
       </w:r>
-      <w:proofErr w:type="spellStart"/>
-      <w:r>
-        <w:rPr>
-          <w:rFonts w:ascii="Courier New" w:hAnsi="Courier New" w:cs="Courier New"/>
-        </w:rPr>
-        <w:t>session_start</w:t>
-      </w:r>
-      <w:proofErr w:type="spellEnd"/>
-      <w:r>
-        <w:rPr>
-          <w:rFonts w:ascii="Courier New" w:hAnsi="Courier New" w:cs="Courier New"/>
-        </w:rPr>
-        <w:t>()</w:t>
+      <w:r>
+        <w:rPr>
+          <w:rFonts w:ascii="Courier New" w:hAnsi="Courier New" w:cs="Courier New"/>
+        </w:rPr>
+        <w:t>session_start()</w:t>
       </w:r>
       <w:r>
         <w:t xml:space="preserve"> respectively</w:t>
@@ -6211,22 +4968,12 @@
       <w:r>
         <w:tab/>
       </w:r>
-      <w:proofErr w:type="gramStart"/>
-      <w:r>
-        <w:rPr>
-          <w:rFonts w:ascii="Courier New" w:hAnsi="Courier New" w:cs="Courier New"/>
-        </w:rPr>
-        <w:t>&lt;?</w:t>
-      </w:r>
-      <w:proofErr w:type="spellStart"/>
-      <w:r>
-        <w:rPr>
-          <w:rFonts w:ascii="Courier New" w:hAnsi="Courier New" w:cs="Courier New"/>
-        </w:rPr>
-        <w:t>php</w:t>
-      </w:r>
-      <w:proofErr w:type="spellEnd"/>
-      <w:proofErr w:type="gramEnd"/>
+      <w:r>
+        <w:rPr>
+          <w:rFonts w:ascii="Courier New" w:hAnsi="Courier New" w:cs="Courier New"/>
+        </w:rPr>
+        <w:t>&lt;?php</w:t>
+      </w:r>
     </w:p>
     <w:p>
       <w:pPr>
@@ -6240,21 +4987,7 @@
         <w:rPr>
           <w:rFonts w:ascii="Courier New" w:hAnsi="Courier New" w:cs="Courier New"/>
         </w:rPr>
-        <w:t xml:space="preserve">// </w:t>
-      </w:r>
-      <w:proofErr w:type="gramStart"/>
-      <w:r>
-        <w:rPr>
-          <w:rFonts w:ascii="Courier New" w:hAnsi="Courier New" w:cs="Courier New"/>
-        </w:rPr>
-        <w:t>Starting</w:t>
-      </w:r>
-      <w:proofErr w:type="gramEnd"/>
-      <w:r>
-        <w:rPr>
-          <w:rFonts w:ascii="Courier New" w:hAnsi="Courier New" w:cs="Courier New"/>
-        </w:rPr>
-        <w:t xml:space="preserve"> session</w:t>
+        <w:t>// Starting session</w:t>
       </w:r>
     </w:p>
     <w:p>
@@ -6265,33 +4998,11 @@
           <w:rFonts w:ascii="Courier New" w:hAnsi="Courier New" w:cs="Courier New"/>
         </w:rPr>
       </w:pPr>
-      <w:proofErr w:type="spellStart"/>
-      <w:r>
-        <w:rPr>
-          <w:rFonts w:ascii="Courier New" w:hAnsi="Courier New" w:cs="Courier New"/>
-        </w:rPr>
-        <w:t>session_</w:t>
-      </w:r>
-      <w:proofErr w:type="gramStart"/>
-      <w:r>
-        <w:rPr>
-          <w:rFonts w:ascii="Courier New" w:hAnsi="Courier New" w:cs="Courier New"/>
-        </w:rPr>
-        <w:t>start</w:t>
-      </w:r>
-      <w:proofErr w:type="spellEnd"/>
-      <w:r>
-        <w:rPr>
-          <w:rFonts w:ascii="Courier New" w:hAnsi="Courier New" w:cs="Courier New"/>
-        </w:rPr>
-        <w:t>(</w:t>
-      </w:r>
-      <w:proofErr w:type="gramEnd"/>
-      <w:r>
-        <w:rPr>
-          <w:rFonts w:ascii="Courier New" w:hAnsi="Courier New" w:cs="Courier New"/>
-        </w:rPr>
-        <w:t>);</w:t>
+      <w:r>
+        <w:rPr>
+          <w:rFonts w:ascii="Courier New" w:hAnsi="Courier New" w:cs="Courier New"/>
+        </w:rPr>
+        <w:t>session_start();</w:t>
       </w:r>
     </w:p>
     <w:p>
@@ -6321,21 +5032,7 @@
         <w:rPr>
           <w:rFonts w:ascii="Courier New" w:hAnsi="Courier New" w:cs="Courier New"/>
         </w:rPr>
-        <w:t xml:space="preserve">// </w:t>
-      </w:r>
-      <w:proofErr w:type="gramStart"/>
-      <w:r>
-        <w:rPr>
-          <w:rFonts w:ascii="Courier New" w:hAnsi="Courier New" w:cs="Courier New"/>
-        </w:rPr>
-        <w:t>Removing</w:t>
-      </w:r>
-      <w:proofErr w:type="gramEnd"/>
-      <w:r>
-        <w:rPr>
-          <w:rFonts w:ascii="Courier New" w:hAnsi="Courier New" w:cs="Courier New"/>
-        </w:rPr>
-        <w:t xml:space="preserve"> session data</w:t>
+        <w:t>// Removing session data</w:t>
       </w:r>
     </w:p>
     <w:p>
@@ -6346,27 +5043,11 @@
           <w:rFonts w:ascii="Courier New" w:hAnsi="Courier New" w:cs="Courier New"/>
         </w:rPr>
       </w:pPr>
-      <w:proofErr w:type="gramStart"/>
-      <w:r>
-        <w:rPr>
-          <w:rFonts w:ascii="Courier New" w:hAnsi="Courier New" w:cs="Courier New"/>
-        </w:rPr>
-        <w:t>if(</w:t>
-      </w:r>
-      <w:proofErr w:type="spellStart"/>
-      <w:proofErr w:type="gramEnd"/>
-      <w:r>
-        <w:rPr>
-          <w:rFonts w:ascii="Courier New" w:hAnsi="Courier New" w:cs="Courier New"/>
-        </w:rPr>
-        <w:t>isset</w:t>
-      </w:r>
-      <w:proofErr w:type="spellEnd"/>
-      <w:r>
-        <w:rPr>
-          <w:rFonts w:ascii="Courier New" w:hAnsi="Courier New" w:cs="Courier New"/>
-        </w:rPr>
-        <w:t>($_SESSION["</w:t>
+      <w:r>
+        <w:rPr>
+          <w:rFonts w:ascii="Courier New" w:hAnsi="Courier New" w:cs="Courier New"/>
+        </w:rPr>
+        <w:t>if(isset($_SESSION["</w:t>
       </w:r>
       <w:r>
         <w:rPr>
@@ -6393,21 +5074,7 @@
         <w:rPr>
           <w:rFonts w:ascii="Courier New" w:hAnsi="Courier New" w:cs="Courier New"/>
         </w:rPr>
-        <w:t xml:space="preserve">    </w:t>
-      </w:r>
-      <w:proofErr w:type="gramStart"/>
-      <w:r>
-        <w:rPr>
-          <w:rFonts w:ascii="Courier New" w:hAnsi="Courier New" w:cs="Courier New"/>
-        </w:rPr>
-        <w:t>unset(</w:t>
-      </w:r>
-      <w:proofErr w:type="gramEnd"/>
-      <w:r>
-        <w:rPr>
-          <w:rFonts w:ascii="Courier New" w:hAnsi="Courier New" w:cs="Courier New"/>
-        </w:rPr>
-        <w:t>$_SESSION["</w:t>
+        <w:t xml:space="preserve">    unset($_SESSION["</w:t>
       </w:r>
       <w:r>
         <w:rPr>
@@ -6474,33 +5141,11 @@
       <w:r>
         <w:t xml:space="preserve">However, if you want to completely remove the session data for a user, simply call the </w:t>
       </w:r>
-      <w:proofErr w:type="spellStart"/>
-      <w:r>
-        <w:rPr>
-          <w:rFonts w:ascii="Courier New" w:hAnsi="Courier New" w:cs="Courier New"/>
-        </w:rPr>
-        <w:t>session_</w:t>
-      </w:r>
-      <w:proofErr w:type="gramStart"/>
-      <w:r>
-        <w:rPr>
-          <w:rFonts w:ascii="Courier New" w:hAnsi="Courier New" w:cs="Courier New"/>
-        </w:rPr>
-        <w:t>destroy</w:t>
-      </w:r>
-      <w:proofErr w:type="spellEnd"/>
-      <w:r>
-        <w:rPr>
-          <w:rFonts w:ascii="Courier New" w:hAnsi="Courier New" w:cs="Courier New"/>
-        </w:rPr>
-        <w:t>(</w:t>
-      </w:r>
-      <w:proofErr w:type="gramEnd"/>
-      <w:r>
-        <w:rPr>
-          <w:rFonts w:ascii="Courier New" w:hAnsi="Courier New" w:cs="Courier New"/>
-        </w:rPr>
-        <w:t>)</w:t>
+      <w:r>
+        <w:rPr>
+          <w:rFonts w:ascii="Courier New" w:hAnsi="Courier New" w:cs="Courier New"/>
+        </w:rPr>
+        <w:t>session_destroy()</w:t>
       </w:r>
       <w:r>
         <w:t>function to destroy the session.</w:t>
@@ -6528,22 +5173,12 @@
       <w:r>
         <w:tab/>
       </w:r>
-      <w:proofErr w:type="gramStart"/>
-      <w:r>
-        <w:rPr>
-          <w:rFonts w:ascii="Courier New" w:hAnsi="Courier New" w:cs="Courier New"/>
-        </w:rPr>
-        <w:t>&lt;?</w:t>
-      </w:r>
-      <w:proofErr w:type="spellStart"/>
-      <w:r>
-        <w:rPr>
-          <w:rFonts w:ascii="Courier New" w:hAnsi="Courier New" w:cs="Courier New"/>
-        </w:rPr>
-        <w:t>php</w:t>
-      </w:r>
-      <w:proofErr w:type="spellEnd"/>
-      <w:proofErr w:type="gramEnd"/>
+      <w:r>
+        <w:rPr>
+          <w:rFonts w:ascii="Courier New" w:hAnsi="Courier New" w:cs="Courier New"/>
+        </w:rPr>
+        <w:t>&lt;?php</w:t>
+      </w:r>
     </w:p>
     <w:p>
       <w:pPr>
@@ -6557,21 +5192,7 @@
         <w:rPr>
           <w:rFonts w:ascii="Courier New" w:hAnsi="Courier New" w:cs="Courier New"/>
         </w:rPr>
-        <w:t xml:space="preserve">// </w:t>
-      </w:r>
-      <w:proofErr w:type="gramStart"/>
-      <w:r>
-        <w:rPr>
-          <w:rFonts w:ascii="Courier New" w:hAnsi="Courier New" w:cs="Courier New"/>
-        </w:rPr>
-        <w:t>Starting</w:t>
-      </w:r>
-      <w:proofErr w:type="gramEnd"/>
-      <w:r>
-        <w:rPr>
-          <w:rFonts w:ascii="Courier New" w:hAnsi="Courier New" w:cs="Courier New"/>
-        </w:rPr>
-        <w:t xml:space="preserve"> session</w:t>
+        <w:t>// Starting session</w:t>
       </w:r>
     </w:p>
     <w:p>
@@ -6582,33 +5203,11 @@
           <w:rFonts w:ascii="Courier New" w:hAnsi="Courier New" w:cs="Courier New"/>
         </w:rPr>
       </w:pPr>
-      <w:proofErr w:type="spellStart"/>
-      <w:r>
-        <w:rPr>
-          <w:rFonts w:ascii="Courier New" w:hAnsi="Courier New" w:cs="Courier New"/>
-        </w:rPr>
-        <w:t>session_</w:t>
-      </w:r>
-      <w:proofErr w:type="gramStart"/>
-      <w:r>
-        <w:rPr>
-          <w:rFonts w:ascii="Courier New" w:hAnsi="Courier New" w:cs="Courier New"/>
-        </w:rPr>
-        <w:t>start</w:t>
-      </w:r>
-      <w:proofErr w:type="spellEnd"/>
-      <w:r>
-        <w:rPr>
-          <w:rFonts w:ascii="Courier New" w:hAnsi="Courier New" w:cs="Courier New"/>
-        </w:rPr>
-        <w:t>(</w:t>
-      </w:r>
-      <w:proofErr w:type="gramEnd"/>
-      <w:r>
-        <w:rPr>
-          <w:rFonts w:ascii="Courier New" w:hAnsi="Courier New" w:cs="Courier New"/>
-        </w:rPr>
-        <w:t>);</w:t>
+      <w:r>
+        <w:rPr>
+          <w:rFonts w:ascii="Courier New" w:hAnsi="Courier New" w:cs="Courier New"/>
+        </w:rPr>
+        <w:t>session_start();</w:t>
       </w:r>
     </w:p>
     <w:p>
@@ -6638,21 +5237,7 @@
         <w:rPr>
           <w:rFonts w:ascii="Courier New" w:hAnsi="Courier New" w:cs="Courier New"/>
         </w:rPr>
-        <w:t xml:space="preserve">// </w:t>
-      </w:r>
-      <w:proofErr w:type="gramStart"/>
-      <w:r>
-        <w:rPr>
-          <w:rFonts w:ascii="Courier New" w:hAnsi="Courier New" w:cs="Courier New"/>
-        </w:rPr>
-        <w:t>Storing</w:t>
-      </w:r>
-      <w:proofErr w:type="gramEnd"/>
-      <w:r>
-        <w:rPr>
-          <w:rFonts w:ascii="Courier New" w:hAnsi="Courier New" w:cs="Courier New"/>
-        </w:rPr>
-        <w:t xml:space="preserve"> session data</w:t>
+        <w:t>// Storing session data</w:t>
       </w:r>
     </w:p>
     <w:p>
@@ -6667,21 +5252,7 @@
         <w:rPr>
           <w:rFonts w:ascii="Courier New" w:hAnsi="Courier New" w:cs="Courier New"/>
         </w:rPr>
-        <w:t>$_</w:t>
-      </w:r>
-      <w:proofErr w:type="gramStart"/>
-      <w:r>
-        <w:rPr>
-          <w:rFonts w:ascii="Courier New" w:hAnsi="Courier New" w:cs="Courier New"/>
-        </w:rPr>
-        <w:t>SESSION[</w:t>
-      </w:r>
-      <w:proofErr w:type="gramEnd"/>
-      <w:r>
-        <w:rPr>
-          <w:rFonts w:ascii="Courier New" w:hAnsi="Courier New" w:cs="Courier New"/>
-        </w:rPr>
-        <w:t>"username"] = "user1";</w:t>
+        <w:t>$_SESSION["username"] = "user1";</w:t>
       </w:r>
     </w:p>
     <w:p>
@@ -6705,21 +5276,7 @@
         <w:rPr>
           <w:rFonts w:ascii="Courier New" w:hAnsi="Courier New" w:cs="Courier New"/>
         </w:rPr>
-        <w:t xml:space="preserve">// </w:t>
-      </w:r>
-      <w:proofErr w:type="gramStart"/>
-      <w:r>
-        <w:rPr>
-          <w:rFonts w:ascii="Courier New" w:hAnsi="Courier New" w:cs="Courier New"/>
-        </w:rPr>
-        <w:t>Removing</w:t>
-      </w:r>
-      <w:proofErr w:type="gramEnd"/>
-      <w:r>
-        <w:rPr>
-          <w:rFonts w:ascii="Courier New" w:hAnsi="Courier New" w:cs="Courier New"/>
-        </w:rPr>
-        <w:t xml:space="preserve"> session data</w:t>
+        <w:t>// Removing session data</w:t>
       </w:r>
     </w:p>
     <w:p>
@@ -6730,27 +5287,11 @@
           <w:rFonts w:ascii="Courier New" w:hAnsi="Courier New" w:cs="Courier New"/>
         </w:rPr>
       </w:pPr>
-      <w:proofErr w:type="gramStart"/>
-      <w:r>
-        <w:rPr>
-          <w:rFonts w:ascii="Courier New" w:hAnsi="Courier New" w:cs="Courier New"/>
-        </w:rPr>
-        <w:t>if(</w:t>
-      </w:r>
-      <w:proofErr w:type="spellStart"/>
-      <w:proofErr w:type="gramEnd"/>
-      <w:r>
-        <w:rPr>
-          <w:rFonts w:ascii="Courier New" w:hAnsi="Courier New" w:cs="Courier New"/>
-        </w:rPr>
-        <w:t>isset</w:t>
-      </w:r>
-      <w:proofErr w:type="spellEnd"/>
-      <w:r>
-        <w:rPr>
-          <w:rFonts w:ascii="Courier New" w:hAnsi="Courier New" w:cs="Courier New"/>
-        </w:rPr>
-        <w:t>($_SESSION["</w:t>
+      <w:r>
+        <w:rPr>
+          <w:rFonts w:ascii="Courier New" w:hAnsi="Courier New" w:cs="Courier New"/>
+        </w:rPr>
+        <w:t>if(isset($_SESSION["</w:t>
       </w:r>
       <w:r>
         <w:rPr>
@@ -6777,21 +5318,7 @@
         <w:rPr>
           <w:rFonts w:ascii="Courier New" w:hAnsi="Courier New" w:cs="Courier New"/>
         </w:rPr>
-        <w:t xml:space="preserve">    </w:t>
-      </w:r>
-      <w:proofErr w:type="gramStart"/>
-      <w:r>
-        <w:rPr>
-          <w:rFonts w:ascii="Courier New" w:hAnsi="Courier New" w:cs="Courier New"/>
-        </w:rPr>
-        <w:t>unset(</w:t>
-      </w:r>
-      <w:proofErr w:type="gramEnd"/>
-      <w:r>
-        <w:rPr>
-          <w:rFonts w:ascii="Courier New" w:hAnsi="Courier New" w:cs="Courier New"/>
-        </w:rPr>
-        <w:t>$_SESSION["</w:t>
+        <w:t xml:space="preserve">    unset($_SESSION["</w:t>
       </w:r>
       <w:r>
         <w:rPr>
@@ -6842,21 +5369,7 @@
         <w:rPr>
           <w:rFonts w:ascii="Courier New" w:hAnsi="Courier New" w:cs="Courier New"/>
         </w:rPr>
-        <w:t xml:space="preserve">// </w:t>
-      </w:r>
-      <w:proofErr w:type="gramStart"/>
-      <w:r>
-        <w:rPr>
-          <w:rFonts w:ascii="Courier New" w:hAnsi="Courier New" w:cs="Courier New"/>
-        </w:rPr>
-        <w:t>Destroying</w:t>
-      </w:r>
-      <w:proofErr w:type="gramEnd"/>
-      <w:r>
-        <w:rPr>
-          <w:rFonts w:ascii="Courier New" w:hAnsi="Courier New" w:cs="Courier New"/>
-        </w:rPr>
-        <w:t xml:space="preserve"> session</w:t>
+        <w:t>// Destroying session</w:t>
       </w:r>
     </w:p>
     <w:p>
@@ -6867,33 +5380,11 @@
           <w:rFonts w:ascii="Courier New" w:hAnsi="Courier New" w:cs="Courier New"/>
         </w:rPr>
       </w:pPr>
-      <w:proofErr w:type="spellStart"/>
-      <w:r>
-        <w:rPr>
-          <w:rFonts w:ascii="Courier New" w:hAnsi="Courier New" w:cs="Courier New"/>
-        </w:rPr>
-        <w:t>session_</w:t>
-      </w:r>
-      <w:proofErr w:type="gramStart"/>
-      <w:r>
-        <w:rPr>
-          <w:rFonts w:ascii="Courier New" w:hAnsi="Courier New" w:cs="Courier New"/>
-        </w:rPr>
-        <w:t>destroy</w:t>
-      </w:r>
-      <w:proofErr w:type="spellEnd"/>
-      <w:r>
-        <w:rPr>
-          <w:rFonts w:ascii="Courier New" w:hAnsi="Courier New" w:cs="Courier New"/>
-        </w:rPr>
-        <w:t>(</w:t>
-      </w:r>
-      <w:proofErr w:type="gramEnd"/>
-      <w:r>
-        <w:rPr>
-          <w:rFonts w:ascii="Courier New" w:hAnsi="Courier New" w:cs="Courier New"/>
-        </w:rPr>
-        <w:t>);</w:t>
+      <w:r>
+        <w:rPr>
+          <w:rFonts w:ascii="Courier New" w:hAnsi="Courier New" w:cs="Courier New"/>
+        </w:rPr>
+        <w:t>session_destroy();</w:t>
       </w:r>
     </w:p>
     <w:p>
@@ -6985,80 +5476,11 @@
       </w:hyperlink>
     </w:p>
     <w:p>
-      <w:pPr>
-        <w:pStyle w:val="Heading2"/>
-      </w:pPr>
-      <w:bookmarkStart w:id="12" w:name="_v8hvwo4uxjkc" w:colFirst="0" w:colLast="0"/>
+      <w:bookmarkStart w:id="11" w:name="_v8hvwo4uxjkc" w:colFirst="0" w:colLast="0"/>
+      <w:bookmarkStart w:id="12" w:name="_GoBack"/>
+      <w:bookmarkEnd w:id="11"/>
       <w:bookmarkEnd w:id="12"/>
-      <w:r>
-        <w:t xml:space="preserve">Handling Data Submissions </w:t>
-      </w:r>
-    </w:p>
-    <w:p>
-      <w:r>
-        <w:tab/>
-        <w:t>Using Post</w:t>
-      </w:r>
-    </w:p>
-    <w:p>
-      <w:r>
-        <w:tab/>
-        <w:t>Using Get</w:t>
-      </w:r>
-    </w:p>
-    <w:p>
-      <w:pPr>
-        <w:ind w:left="720"/>
-      </w:pPr>
-      <w:r>
-        <w:lastRenderedPageBreak/>
-        <w:t>Handling other methods</w:t>
-      </w:r>
-    </w:p>
-    <w:p>
-      <w:pPr>
-        <w:ind w:left="720"/>
-      </w:pPr>
-      <w:r>
-        <w:tab/>
-        <w:t>(</w:t>
-      </w:r>
-      <w:proofErr w:type="gramStart"/>
-      <w:r>
-        <w:t>use</w:t>
-      </w:r>
-      <w:proofErr w:type="gramEnd"/>
-      <w:r>
-        <w:t xml:space="preserve"> $_SERVER variable)</w:t>
-      </w:r>
-    </w:p>
-    <w:p>
-      <w:pPr>
-        <w:pStyle w:val="Heading2"/>
-      </w:pPr>
-      <w:bookmarkStart w:id="13" w:name="_7ll83s9v8tsq" w:colFirst="0" w:colLast="0"/>
-      <w:bookmarkEnd w:id="13"/>
-      <w:r>
-        <w:t xml:space="preserve">Handling </w:t>
-      </w:r>
-      <w:r>
-        <w:t>File</w:t>
-      </w:r>
-      <w:r>
-        <w:t xml:space="preserve"> Uploads</w:t>
-      </w:r>
-    </w:p>
-    <w:p>
-      <w:pPr>
-        <w:pStyle w:val="Heading2"/>
-      </w:pPr>
-      <w:bookmarkStart w:id="14" w:name="_njxnbfbbb1of" w:colFirst="0" w:colLast="0"/>
-      <w:bookmarkEnd w:id="14"/>
-      <w:r>
-        <w:t>Dynamic Content using AJAX and Databases</w:t>
-      </w:r>
-    </w:p>
-    <w:p/>
+    </w:p>
     <w:sectPr>
       <w:pgSz w:w="12240" w:h="15840"/>
       <w:pgMar w:top="1440" w:right="1440" w:bottom="1440" w:left="1440" w:header="0" w:footer="720" w:gutter="0"/>
@@ -8131,7 +6553,7 @@
 </file>
 
 <file path=customXml/itemProps1.xml><?xml version="1.0" encoding="utf-8"?>
-<ds:datastoreItem xmlns:ds="http://schemas.openxmlformats.org/officeDocument/2006/customXml" ds:itemID="{9A8CD526-97B3-4B64-987D-846CFD669D70}">
+<ds:datastoreItem xmlns:ds="http://schemas.openxmlformats.org/officeDocument/2006/customXml" ds:itemID="{CC8AF5C6-2F8D-4BFE-BA0C-548FBC1470FD}">
   <ds:schemaRefs>
     <ds:schemaRef ds:uri="http://schemas.openxmlformats.org/officeDocument/2006/bibliography"/>
   </ds:schemaRefs>

</xml_diff>

<commit_message>
added notes download for php
</commit_message>
<xml_diff>
--- a/documentation - finals/php funda.docx
+++ b/documentation - finals/php funda.docx
@@ -5477,8 +5477,6 @@
       <w:pPr>
         <w:jc w:val="both"/>
       </w:pPr>
-      <w:bookmarkStart w:id="11" w:name="_GoBack"/>
-      <w:bookmarkEnd w:id="11"/>
     </w:p>
     <w:p>
       <w:pPr>
@@ -6316,27 +6314,13 @@
       </w:hyperlink>
     </w:p>
     <w:p>
-      <w:bookmarkStart w:id="12" w:name="_v8hvwo4uxjkc" w:colFirst="0" w:colLast="0"/>
+      <w:bookmarkStart w:id="11" w:name="_v8hvwo4uxjkc" w:colFirst="0" w:colLast="0"/>
+      <w:bookmarkEnd w:id="11"/>
+    </w:p>
+    <w:p>
+      <w:bookmarkStart w:id="12" w:name="_GoBack"/>
       <w:bookmarkEnd w:id="12"/>
     </w:p>
-    <w:p>
-      <w:pPr>
-        <w:pStyle w:val="Heading1"/>
-        <w:rPr>
-          <w:sz w:val="32"/>
-          <w:szCs w:val="32"/>
-        </w:rPr>
-      </w:pPr>
-      <w:r>
-        <w:rPr>
-          <w:sz w:val="32"/>
-          <w:szCs w:val="32"/>
-        </w:rPr>
-        <w:lastRenderedPageBreak/>
-        <w:t>Form Handling</w:t>
-      </w:r>
-    </w:p>
-    <w:p/>
     <w:sectPr>
       <w:pgSz w:w="12240" w:h="15840"/>
       <w:pgMar w:top="1440" w:right="1440" w:bottom="1440" w:left="1440" w:header="0" w:footer="720" w:gutter="0"/>
@@ -7409,7 +7393,7 @@
 </file>
 
 <file path=customXml/itemProps1.xml><?xml version="1.0" encoding="utf-8"?>
-<ds:datastoreItem xmlns:ds="http://schemas.openxmlformats.org/officeDocument/2006/customXml" ds:itemID="{0220BF15-317C-4E5F-95C2-DC6A5DB613DD}">
+<ds:datastoreItem xmlns:ds="http://schemas.openxmlformats.org/officeDocument/2006/customXml" ds:itemID="{A2D3A215-5590-4E5C-992A-B2A077C439D9}">
   <ds:schemaRefs>
     <ds:schemaRef ds:uri="http://schemas.openxmlformats.org/officeDocument/2006/bibliography"/>
   </ds:schemaRefs>

</xml_diff>